<commit_message>
Before removing 'Indicators on validation rule sets derived from observed data'
</commit_message>
<xml_diff>
--- a/What is Data Editing.docx
+++ b/What is Data Editing.docx
@@ -6312,6 +6312,23 @@
         <w:spacing w:after="120" w:line="276" w:lineRule="auto"/>
         <w:rPr>
           <w:rFonts w:asciiTheme="majorHAnsi" w:hAnsiTheme="majorHAnsi" w:cstheme="majorHAnsi"/>
+          <w:lang w:val="en-US"/>
+        </w:rPr>
+      </w:pPr>
+      <w:r>
+        <w:rPr>
+          <w:rFonts w:asciiTheme="majorHAnsi" w:hAnsiTheme="majorHAnsi" w:cstheme="majorHAnsi"/>
+          <w:lang w:val="en-US"/>
+        </w:rPr>
+        <w:lastRenderedPageBreak/>
+        <w:t>The above indicates that counting variable occurrences (or rules) has little meaning, unless one somehow declares a standard (possibly minimal or irredundant) way for formulating rules. This conclusion generalizes to any data validation rule set since it really only depends on the question whether logical deductions can be made from a set of rules. As far as the author is aware, there is currently no method or algorithm described in literature that allows one to derive a unique representation from any set of in-record validation rules.</w:t>
+      </w:r>
+    </w:p>
+    <w:p>
+      <w:pPr>
+        <w:spacing w:after="120" w:line="276" w:lineRule="auto"/>
+        <w:rPr>
+          <w:rFonts w:asciiTheme="majorHAnsi" w:hAnsiTheme="majorHAnsi" w:cstheme="majorHAnsi"/>
           <w:b/>
           <w:bCs/>
           <w:lang w:val="en-US"/>
@@ -6324,2264 +6341,112 @@
           <w:bCs/>
           <w:lang w:val="en-US"/>
         </w:rPr>
-        <w:lastRenderedPageBreak/>
-        <w:t>Peer review</w:t>
-      </w:r>
-    </w:p>
-    <w:p>
-      <w:pPr>
-        <w:spacing w:after="120" w:line="276" w:lineRule="auto"/>
-        <w:rPr>
-          <w:rFonts w:asciiTheme="majorHAnsi" w:hAnsiTheme="majorHAnsi" w:cstheme="majorHAnsi"/>
-          <w:lang w:val="en-US"/>
-        </w:rPr>
-      </w:pPr>
-      <w:r>
-        <w:rPr>
-          <w:rFonts w:asciiTheme="majorHAnsi" w:hAnsiTheme="majorHAnsi" w:cstheme="majorHAnsi"/>
-          <w:lang w:val="en-US"/>
-        </w:rPr>
-        <w:t xml:space="preserve">The basis of finding out whether a set of rules in- or </w:t>
-      </w:r>
-      <w:r>
-        <w:rPr>
-          <w:rFonts w:asciiTheme="majorHAnsi" w:hAnsiTheme="majorHAnsi" w:cstheme="majorHAnsi"/>
-          <w:lang w:val="en-US"/>
-        </w:rPr>
-        <w:t>over completes</w:t>
-      </w:r>
-      <w:r>
-        <w:rPr>
-          <w:rFonts w:asciiTheme="majorHAnsi" w:hAnsiTheme="majorHAnsi" w:cstheme="majorHAnsi"/>
-          <w:lang w:val="en-US"/>
-        </w:rPr>
-        <w:t xml:space="preserve"> with respect to the knowledge of a domain is by knowledgeable peers. Given a rule set that is produced by an expert or team of experts, one can follow two approaches for judging completeness.</w:t>
-      </w:r>
-    </w:p>
-    <w:p>
-      <w:pPr>
-        <w:spacing w:after="120" w:line="276" w:lineRule="auto"/>
-        <w:rPr>
-          <w:rFonts w:asciiTheme="majorHAnsi" w:hAnsiTheme="majorHAnsi" w:cstheme="majorHAnsi"/>
-          <w:lang w:val="en-US"/>
-        </w:rPr>
-      </w:pPr>
-      <w:r>
-        <w:rPr>
-          <w:rFonts w:asciiTheme="majorHAnsi" w:hAnsiTheme="majorHAnsi" w:cstheme="majorHAnsi"/>
-          <w:lang w:val="en-US"/>
-        </w:rPr>
-        <w:t xml:space="preserve">In the first approach a second team of peers (or peer) sets up a set of rules independently of the original team. The differences between the rule sets: rules that occur in one, but not in the other can </w:t>
-      </w:r>
-      <w:bookmarkStart w:id="0" w:name="_GoBack"/>
-      <w:bookmarkEnd w:id="0"/>
-      <w:r>
-        <w:rPr>
-          <w:rFonts w:asciiTheme="majorHAnsi" w:hAnsiTheme="majorHAnsi" w:cstheme="majorHAnsi"/>
-          <w:lang w:val="en-US"/>
-        </w:rPr>
-        <w:t>then be discussed in terms of necessity and validity. It is important that the focus of such a discussion is on real world assumptions that underlie the rule sets rather than the way they have been stated. In fact, we will show in section 10.2 that it is possible to determine whether two sets of rules are equivalent (in a sense to be stated more precisely), so such discussions can be avoided.</w:t>
-      </w:r>
-    </w:p>
-    <w:p>
-      <w:pPr>
-        <w:spacing w:after="120" w:line="276" w:lineRule="auto"/>
-        <w:rPr>
-          <w:rFonts w:asciiTheme="majorHAnsi" w:hAnsiTheme="majorHAnsi" w:cstheme="majorHAnsi"/>
-          <w:lang w:val="en-US"/>
-        </w:rPr>
-      </w:pPr>
-    </w:p>
-    <w:p>
-      <w:pPr>
-        <w:spacing w:after="120" w:line="276" w:lineRule="auto"/>
-        <w:rPr>
-          <w:rFonts w:asciiTheme="majorHAnsi" w:hAnsiTheme="majorHAnsi" w:cstheme="majorHAnsi"/>
-          <w:lang w:val="en-US"/>
-        </w:rPr>
-      </w:pPr>
-      <w:r>
-        <w:rPr>
-          <w:rFonts w:asciiTheme="majorHAnsi" w:hAnsiTheme="majorHAnsi" w:cstheme="majorHAnsi"/>
-          <w:lang w:val="en-US"/>
-        </w:rPr>
-        <w:t>In the second approach, a rule set and its documentation is reviewed by a (team of) peer(s). For each rule the underlying assumption is judged against expert knowledge, and it is checked whether these assumptions are made sufficiently clear by either the form of the rule or clarity of documentation. One might score each rule, indicating to what extent the underlying assumption is hard, amenable to change over time, or is `soft’ for example because it depends on a threshold of which the value is to some extent subjective. Such indicators can be used to judge as to how often a (subset of) the rule set must/should be revised.</w:t>
-      </w:r>
-    </w:p>
-    <w:p>
-      <w:pPr>
-        <w:spacing w:after="120" w:line="276" w:lineRule="auto"/>
-        <w:rPr>
-          <w:rFonts w:asciiTheme="majorHAnsi" w:hAnsiTheme="majorHAnsi" w:cstheme="majorHAnsi"/>
-          <w:b/>
-          <w:bCs/>
-          <w:lang w:val="en-US"/>
-        </w:rPr>
-      </w:pPr>
-      <w:r>
-        <w:rPr>
-          <w:rFonts w:asciiTheme="majorHAnsi" w:hAnsiTheme="majorHAnsi" w:cstheme="majorHAnsi"/>
-          <w:b/>
-          <w:bCs/>
-          <w:lang w:val="en-US"/>
-        </w:rPr>
-        <w:t>10.1.2 Formal methods</w:t>
-      </w:r>
-    </w:p>
-    <w:p>
-      <w:pPr>
-        <w:spacing w:after="120" w:line="276" w:lineRule="auto"/>
+        <w:t>Methods for finding inconsistencies</w:t>
+      </w:r>
+    </w:p>
+    <w:p>
+      <w:pPr>
+        <w:spacing w:after="120" w:line="276" w:lineRule="auto"/>
+        <w:rPr>
+          <w:rFonts w:asciiTheme="majorHAnsi" w:hAnsiTheme="majorHAnsi" w:cstheme="majorHAnsi"/>
+          <w:lang w:val="en-US"/>
+        </w:rPr>
+      </w:pPr>
+      <w:r>
+        <w:rPr>
+          <w:rFonts w:asciiTheme="majorHAnsi" w:hAnsiTheme="majorHAnsi" w:cstheme="majorHAnsi"/>
+          <w:lang w:val="en-US"/>
+        </w:rPr>
+        <w:t>The first strategy to determine feasibility is based on methods for simplifying rule sets by eliminating variables. For example, consider the rule set {</w:t>
+      </w:r>
+      <w:r>
         <w:rPr>
           <w:rFonts w:ascii="Cambria Math" w:hAnsi="Cambria Math" w:cs="Cambria Math"/>
           <w:lang w:val="en-US"/>
         </w:rPr>
-      </w:pPr>
-      <w:r>
-        <w:rPr>
-          <w:rFonts w:asciiTheme="majorHAnsi" w:hAnsiTheme="majorHAnsi" w:cstheme="majorHAnsi"/>
-          <w:lang w:val="en-US"/>
-        </w:rPr>
-        <w:t>On the more formal side, one may investigate to what extent the variables in a data set are covered by the rules in a set. Recall that we may associate with an in-record validation rule a validation function that takes a record of data and returns a value in {0,1}, where 0 indicates failure (the rule is violated) and 1 indicates success (the rule is satisfied). For example, given a record with the variables profit (</w:t>
+        <w:t>𝑥</w:t>
+      </w:r>
+      <w:r>
+        <w:rPr>
+          <w:rFonts w:asciiTheme="majorHAnsi" w:hAnsiTheme="majorHAnsi" w:cstheme="majorHAnsi"/>
+          <w:lang w:val="en-US"/>
+        </w:rPr>
+        <w:t>≥1,</w:t>
       </w:r>
       <w:r>
         <w:rPr>
           <w:rFonts w:ascii="Cambria Math" w:hAnsi="Cambria Math" w:cs="Cambria Math"/>
           <w:lang w:val="en-US"/>
         </w:rPr>
-        <w:t>𝑝</w:t>
-      </w:r>
-      <w:r>
-        <w:rPr>
-          <w:rFonts w:asciiTheme="majorHAnsi" w:hAnsiTheme="majorHAnsi" w:cstheme="majorHAnsi"/>
-          <w:lang w:val="en-US"/>
-        </w:rPr>
-        <w:t>), staff cost (</w:t>
+        <w:t>𝑥</w:t>
+      </w:r>
+      <w:r>
+        <w:rPr>
+          <w:rFonts w:asciiTheme="majorHAnsi" w:hAnsiTheme="majorHAnsi" w:cstheme="majorHAnsi"/>
+          <w:lang w:val="en-US"/>
+        </w:rPr>
+        <w:t>&lt;0}.</w:t>
+      </w:r>
+    </w:p>
+    <w:p>
+      <w:pPr>
+        <w:spacing w:after="120" w:line="276" w:lineRule="auto"/>
+        <w:rPr>
+          <w:rFonts w:asciiTheme="majorHAnsi" w:hAnsiTheme="majorHAnsi" w:cstheme="majorHAnsi"/>
+          <w:lang w:val="en-US"/>
+        </w:rPr>
+      </w:pPr>
+      <w:r>
+        <w:rPr>
+          <w:rFonts w:asciiTheme="majorHAnsi" w:hAnsiTheme="majorHAnsi" w:cstheme="majorHAnsi"/>
+          <w:lang w:val="en-US"/>
+        </w:rPr>
+        <w:t>We write this set as a system of linear inequalities, and add the two demands together as follows</w:t>
+      </w:r>
+    </w:p>
+    <w:p>
+      <w:pPr>
+        <w:spacing w:after="120" w:line="276" w:lineRule="auto"/>
+        <w:rPr>
+          <w:rFonts w:asciiTheme="majorHAnsi" w:hAnsiTheme="majorHAnsi" w:cstheme="majorHAnsi"/>
+          <w:lang w:val="en-US"/>
+        </w:rPr>
+      </w:pPr>
+      <w:r>
+        <w:rPr>
+          <w:rFonts w:asciiTheme="majorHAnsi" w:hAnsiTheme="majorHAnsi" w:cstheme="majorHAnsi"/>
+          <w:lang w:val="en-US"/>
+        </w:rPr>
+        <w:t>−</w:t>
       </w:r>
       <w:r>
         <w:rPr>
           <w:rFonts w:ascii="Cambria Math" w:hAnsi="Cambria Math" w:cs="Cambria Math"/>
           <w:lang w:val="en-US"/>
         </w:rPr>
-        <w:t>𝑠</w:t>
-      </w:r>
-      <w:r>
-        <w:rPr>
-          <w:rFonts w:asciiTheme="majorHAnsi" w:hAnsiTheme="majorHAnsi" w:cstheme="majorHAnsi"/>
-          <w:lang w:val="en-US"/>
-        </w:rPr>
-        <w:t>), total cost (</w:t>
-      </w:r>
+        <w:t>𝑥</w:t>
+      </w:r>
+      <w:r>
+        <w:rPr>
+          <w:rFonts w:asciiTheme="majorHAnsi" w:hAnsiTheme="majorHAnsi" w:cstheme="majorHAnsi"/>
+          <w:lang w:val="en-US"/>
+        </w:rPr>
+        <w:t>&lt;1</w:t>
+      </w:r>
+    </w:p>
+    <w:p>
+      <w:pPr>
+        <w:spacing w:after="120" w:line="276" w:lineRule="auto"/>
+        <w:rPr>
+          <w:rFonts w:asciiTheme="majorHAnsi" w:hAnsiTheme="majorHAnsi" w:cstheme="majorHAnsi"/>
+          <w:lang w:val="en-US"/>
+        </w:rPr>
+      </w:pPr>
       <w:r>
         <w:rPr>
           <w:rFonts w:ascii="Cambria Math" w:hAnsi="Cambria Math" w:cs="Cambria Math"/>
           <w:lang w:val="en-US"/>
         </w:rPr>
-        <w:t>𝑐</w:t>
-      </w:r>
-      <w:r>
-        <w:rPr>
-          <w:rFonts w:asciiTheme="majorHAnsi" w:hAnsiTheme="majorHAnsi" w:cstheme="majorHAnsi"/>
-          <w:lang w:val="en-US"/>
-        </w:rPr>
-        <w:t>), and total revenue (</w:t>
-      </w:r>
-      <w:r>
-        <w:rPr>
-          <w:rFonts w:ascii="Cambria Math" w:hAnsi="Cambria Math" w:cs="Cambria Math"/>
-          <w:lang w:val="en-US"/>
-        </w:rPr>
-        <w:t>𝑡</w:t>
-      </w:r>
-      <w:r>
-        <w:rPr>
-          <w:rFonts w:asciiTheme="majorHAnsi" w:hAnsiTheme="majorHAnsi" w:cstheme="majorHAnsi"/>
-          <w:lang w:val="en-US"/>
-        </w:rPr>
-        <w:t xml:space="preserve">). We can define the following rules </w:t>
-      </w:r>
-      <w:r>
-        <w:rPr>
-          <w:rFonts w:ascii="Cambria Math" w:hAnsi="Cambria Math" w:cs="Cambria Math"/>
-          <w:lang w:val="en-US"/>
-        </w:rPr>
-        <w:t>𝑝</w:t>
-      </w:r>
-      <w:r>
-        <w:rPr>
-          <w:rFonts w:asciiTheme="majorHAnsi" w:hAnsiTheme="majorHAnsi" w:cstheme="majorHAnsi"/>
-          <w:lang w:val="en-US"/>
-        </w:rPr>
-        <w:t>+</w:t>
-      </w:r>
-      <w:r>
-        <w:rPr>
-          <w:rFonts w:ascii="Cambria Math" w:hAnsi="Cambria Math" w:cs="Cambria Math"/>
-          <w:lang w:val="en-US"/>
-        </w:rPr>
-        <w:t>𝑐</w:t>
-      </w:r>
-      <w:r>
-        <w:rPr>
-          <w:rFonts w:asciiTheme="majorHAnsi" w:hAnsiTheme="majorHAnsi" w:cstheme="majorHAnsi"/>
-          <w:lang w:val="en-US"/>
-        </w:rPr>
-        <w:t>=</w:t>
-      </w:r>
-      <w:r>
-        <w:rPr>
-          <w:rFonts w:ascii="Cambria Math" w:hAnsi="Cambria Math" w:cs="Cambria Math"/>
-          <w:lang w:val="en-US"/>
-        </w:rPr>
-        <w:t>𝑡</w:t>
-      </w:r>
-      <w:r>
-        <w:rPr>
-          <w:rFonts w:asciiTheme="majorHAnsi" w:hAnsiTheme="majorHAnsi" w:cstheme="majorHAnsi"/>
-          <w:lang w:val="en-US"/>
-        </w:rPr>
-        <w:t xml:space="preserve"> </w:t>
-      </w:r>
-      <w:r>
-        <w:rPr>
-          <w:rFonts w:ascii="Cambria Math" w:hAnsi="Cambria Math" w:cs="Cambria Math"/>
-          <w:lang w:val="en-US"/>
-        </w:rPr>
-        <w:t>𝑠</w:t>
-      </w:r>
-      <w:r>
-        <w:rPr>
-          <w:rFonts w:asciiTheme="majorHAnsi" w:hAnsiTheme="majorHAnsi" w:cstheme="majorHAnsi"/>
-          <w:lang w:val="en-US"/>
-        </w:rPr>
-        <w:t>≤</w:t>
-      </w:r>
-      <w:r>
-        <w:rPr>
-          <w:rFonts w:ascii="Cambria Math" w:hAnsi="Cambria Math" w:cs="Cambria Math"/>
-          <w:lang w:val="en-US"/>
-        </w:rPr>
-        <w:t>𝑐</w:t>
-      </w:r>
-    </w:p>
-    <w:p>
-      <w:pPr>
-        <w:spacing w:after="120" w:line="276" w:lineRule="auto"/>
-        <w:rPr>
-          <w:rFonts w:ascii="Cambria Math" w:hAnsi="Cambria Math" w:cs="Cambria Math"/>
-          <w:lang w:val="en-US"/>
-        </w:rPr>
-      </w:pPr>
-    </w:p>
-    <w:p>
-      <w:pPr>
-        <w:spacing w:after="120" w:line="276" w:lineRule="auto"/>
-        <w:rPr>
-          <w:rFonts w:asciiTheme="majorHAnsi" w:hAnsiTheme="majorHAnsi" w:cstheme="majorHAnsi"/>
-          <w:lang w:val="en-US"/>
-        </w:rPr>
-      </w:pPr>
-      <w:r>
-        <w:rPr>
-          <w:rFonts w:asciiTheme="majorHAnsi" w:hAnsiTheme="majorHAnsi" w:cstheme="majorHAnsi"/>
-          <w:lang w:val="en-US"/>
-        </w:rPr>
-        <w:t>For the rule +</w:t>
-      </w:r>
-      <w:r>
-        <w:rPr>
-          <w:rFonts w:ascii="Cambria Math" w:hAnsi="Cambria Math" w:cs="Cambria Math"/>
-          <w:lang w:val="en-US"/>
-        </w:rPr>
-        <w:t>𝑐</w:t>
-      </w:r>
-      <w:r>
-        <w:rPr>
-          <w:rFonts w:asciiTheme="majorHAnsi" w:hAnsiTheme="majorHAnsi" w:cstheme="majorHAnsi"/>
-          <w:lang w:val="en-US"/>
-        </w:rPr>
-        <w:t>=</w:t>
-      </w:r>
-      <w:r>
-        <w:rPr>
-          <w:rFonts w:ascii="Cambria Math" w:hAnsi="Cambria Math" w:cs="Cambria Math"/>
-          <w:lang w:val="en-US"/>
-        </w:rPr>
-        <w:t>𝑡</w:t>
-      </w:r>
-      <w:r>
-        <w:rPr>
-          <w:rFonts w:asciiTheme="majorHAnsi" w:hAnsiTheme="majorHAnsi" w:cstheme="majorHAnsi"/>
-          <w:lang w:val="en-US"/>
-        </w:rPr>
-        <w:t xml:space="preserve"> , we can define the validation function </w:t>
-      </w:r>
-      <w:r>
-        <w:rPr>
-          <w:rFonts w:ascii="Cambria Math" w:hAnsi="Cambria Math" w:cs="Cambria Math"/>
-          <w:lang w:val="en-US"/>
-        </w:rPr>
-        <w:t>𝑣</w:t>
-      </w:r>
-      <w:r>
-        <w:rPr>
-          <w:rFonts w:asciiTheme="majorHAnsi" w:hAnsiTheme="majorHAnsi" w:cstheme="majorHAnsi"/>
-          <w:lang w:val="en-US"/>
-        </w:rPr>
-        <w:t xml:space="preserve"> as </w:t>
-      </w:r>
-      <w:r>
-        <w:rPr>
-          <w:rFonts w:ascii="Cambria Math" w:hAnsi="Cambria Math" w:cs="Cambria Math"/>
-          <w:lang w:val="en-US"/>
-        </w:rPr>
-        <w:t>𝑣</w:t>
-      </w:r>
-      <w:r>
-        <w:rPr>
-          <w:rFonts w:asciiTheme="majorHAnsi" w:hAnsiTheme="majorHAnsi" w:cstheme="majorHAnsi"/>
-          <w:lang w:val="en-US"/>
-        </w:rPr>
-        <w:t>:</w:t>
-      </w:r>
-      <w:r>
-        <w:rPr>
-          <w:rFonts w:ascii="Cambria Math" w:hAnsi="Cambria Math" w:cs="Cambria Math"/>
-          <w:lang w:val="en-US"/>
-        </w:rPr>
-        <w:t>𝑅</w:t>
-      </w:r>
-      <w:r>
-        <w:rPr>
-          <w:rFonts w:asciiTheme="majorHAnsi" w:hAnsiTheme="majorHAnsi" w:cstheme="majorHAnsi"/>
-          <w:lang w:val="en-US"/>
-        </w:rPr>
-        <w:t>4→{0,1}</w:t>
-      </w:r>
-    </w:p>
-    <w:p>
-      <w:pPr>
-        <w:spacing w:after="120" w:line="276" w:lineRule="auto"/>
-        <w:rPr>
-          <w:rFonts w:asciiTheme="majorHAnsi" w:hAnsiTheme="majorHAnsi" w:cstheme="majorHAnsi"/>
-          <w:lang w:val="en-US"/>
-        </w:rPr>
-      </w:pPr>
-      <w:r>
-        <w:rPr>
-          <w:rFonts w:ascii="Cambria Math" w:hAnsi="Cambria Math" w:cs="Cambria Math"/>
-          <w:lang w:val="en-US"/>
-        </w:rPr>
-        <w:t>𝑣</w:t>
-      </w:r>
-      <w:r>
-        <w:rPr>
-          <w:rFonts w:asciiTheme="majorHAnsi" w:hAnsiTheme="majorHAnsi" w:cstheme="majorHAnsi"/>
-          <w:lang w:val="en-US"/>
-        </w:rPr>
-        <w:t>(</w:t>
-      </w:r>
-      <w:r>
-        <w:rPr>
-          <w:rFonts w:ascii="Cambria Math" w:hAnsi="Cambria Math" w:cs="Cambria Math"/>
-          <w:lang w:val="en-US"/>
-        </w:rPr>
-        <w:t>𝑝</w:t>
-      </w:r>
-      <w:r>
-        <w:rPr>
-          <w:rFonts w:asciiTheme="majorHAnsi" w:hAnsiTheme="majorHAnsi" w:cstheme="majorHAnsi"/>
-          <w:lang w:val="en-US"/>
-        </w:rPr>
-        <w:t>,</w:t>
-      </w:r>
-      <w:r>
-        <w:rPr>
-          <w:rFonts w:ascii="Cambria Math" w:hAnsi="Cambria Math" w:cs="Cambria Math"/>
-          <w:lang w:val="en-US"/>
-        </w:rPr>
-        <w:t>𝑠</w:t>
-      </w:r>
-      <w:r>
-        <w:rPr>
-          <w:rFonts w:asciiTheme="majorHAnsi" w:hAnsiTheme="majorHAnsi" w:cstheme="majorHAnsi"/>
-          <w:lang w:val="en-US"/>
-        </w:rPr>
-        <w:t>,</w:t>
-      </w:r>
-      <w:r>
-        <w:rPr>
-          <w:rFonts w:ascii="Cambria Math" w:hAnsi="Cambria Math" w:cs="Cambria Math"/>
-          <w:lang w:val="en-US"/>
-        </w:rPr>
-        <w:t>𝑐</w:t>
-      </w:r>
-      <w:r>
-        <w:rPr>
-          <w:rFonts w:asciiTheme="majorHAnsi" w:hAnsiTheme="majorHAnsi" w:cstheme="majorHAnsi"/>
-          <w:lang w:val="en-US"/>
-        </w:rPr>
-        <w:t>,</w:t>
-      </w:r>
-      <w:r>
-        <w:rPr>
-          <w:rFonts w:ascii="Cambria Math" w:hAnsi="Cambria Math" w:cs="Cambria Math"/>
-          <w:lang w:val="en-US"/>
-        </w:rPr>
-        <w:t>𝑡</w:t>
-      </w:r>
-      <w:r>
-        <w:rPr>
-          <w:rFonts w:asciiTheme="majorHAnsi" w:hAnsiTheme="majorHAnsi" w:cstheme="majorHAnsi"/>
-          <w:lang w:val="en-US"/>
-        </w:rPr>
-        <w:t>)=</w:t>
-      </w:r>
-      <w:r>
-        <w:rPr>
-          <w:rFonts w:ascii="Cambria Math" w:hAnsi="Cambria Math" w:cs="Cambria Math"/>
-          <w:lang w:val="en-US"/>
-        </w:rPr>
-        <w:t>𝑖𝑓𝑝</w:t>
-      </w:r>
-      <w:r>
-        <w:rPr>
-          <w:rFonts w:asciiTheme="majorHAnsi" w:hAnsiTheme="majorHAnsi" w:cstheme="majorHAnsi"/>
-          <w:lang w:val="en-US"/>
-        </w:rPr>
-        <w:t>+</w:t>
-      </w:r>
-      <w:r>
-        <w:rPr>
-          <w:rFonts w:ascii="Cambria Math" w:hAnsi="Cambria Math" w:cs="Cambria Math"/>
-          <w:lang w:val="en-US"/>
-        </w:rPr>
-        <w:t>𝑐</w:t>
-      </w:r>
-      <w:r>
-        <w:rPr>
-          <w:rFonts w:asciiTheme="majorHAnsi" w:hAnsiTheme="majorHAnsi" w:cstheme="majorHAnsi"/>
-          <w:lang w:val="en-US"/>
-        </w:rPr>
-        <w:t>=</w:t>
-      </w:r>
-      <w:r>
-        <w:rPr>
-          <w:rFonts w:ascii="Cambria Math" w:hAnsi="Cambria Math" w:cs="Cambria Math"/>
-          <w:lang w:val="en-US"/>
-        </w:rPr>
-        <w:t>𝑡𝑡ℎ𝑒𝑛</w:t>
-      </w:r>
-      <w:r>
-        <w:rPr>
-          <w:rFonts w:asciiTheme="majorHAnsi" w:hAnsiTheme="majorHAnsi" w:cstheme="majorHAnsi"/>
-          <w:lang w:val="en-US"/>
-        </w:rPr>
-        <w:t>1</w:t>
-      </w:r>
-      <w:r>
-        <w:rPr>
-          <w:rFonts w:ascii="Cambria Math" w:hAnsi="Cambria Math" w:cs="Cambria Math"/>
-          <w:lang w:val="en-US"/>
-        </w:rPr>
-        <w:t>𝑒𝑙𝑠𝑒</w:t>
-      </w:r>
-      <w:r>
-        <w:rPr>
-          <w:rFonts w:asciiTheme="majorHAnsi" w:hAnsiTheme="majorHAnsi" w:cstheme="majorHAnsi"/>
-          <w:lang w:val="en-US"/>
-        </w:rPr>
-        <w:t>0.</w:t>
-      </w:r>
-    </w:p>
-    <w:p>
-      <w:pPr>
-        <w:spacing w:after="120" w:line="276" w:lineRule="auto"/>
-        <w:rPr>
-          <w:rFonts w:asciiTheme="majorHAnsi" w:hAnsiTheme="majorHAnsi" w:cstheme="majorHAnsi"/>
-          <w:lang w:val="en-US"/>
-        </w:rPr>
-      </w:pPr>
-      <w:r>
-        <w:rPr>
-          <w:rFonts w:asciiTheme="majorHAnsi" w:hAnsiTheme="majorHAnsi" w:cstheme="majorHAnsi"/>
-          <w:lang w:val="en-US"/>
-        </w:rPr>
-        <w:t xml:space="preserve">Now, we say that a variable occurs in a validation function (or rule) when the value of the validation function can change when the variable is changed. In this example, the variable </w:t>
-      </w:r>
-      <w:r>
-        <w:rPr>
-          <w:rFonts w:ascii="Cambria Math" w:hAnsi="Cambria Math" w:cs="Cambria Math"/>
-          <w:lang w:val="en-US"/>
-        </w:rPr>
-        <w:t>𝑠</w:t>
-      </w:r>
-      <w:r>
-        <w:rPr>
-          <w:rFonts w:asciiTheme="majorHAnsi" w:hAnsiTheme="majorHAnsi" w:cstheme="majorHAnsi"/>
-          <w:lang w:val="en-US"/>
-        </w:rPr>
-        <w:t xml:space="preserve"> does not occur in </w:t>
-      </w:r>
-      <w:r>
-        <w:rPr>
-          <w:rFonts w:ascii="Cambria Math" w:hAnsi="Cambria Math" w:cs="Cambria Math"/>
-          <w:lang w:val="en-US"/>
-        </w:rPr>
-        <w:t>𝑣</w:t>
-      </w:r>
-      <w:r>
-        <w:rPr>
-          <w:rFonts w:asciiTheme="majorHAnsi" w:hAnsiTheme="majorHAnsi" w:cstheme="majorHAnsi"/>
-          <w:lang w:val="en-US"/>
-        </w:rPr>
-        <w:t xml:space="preserve"> and variables </w:t>
-      </w:r>
-      <w:r>
-        <w:rPr>
-          <w:rFonts w:ascii="Cambria Math" w:hAnsi="Cambria Math" w:cs="Cambria Math"/>
-          <w:lang w:val="en-US"/>
-        </w:rPr>
-        <w:t>𝑝</w:t>
-      </w:r>
-      <w:r>
-        <w:rPr>
-          <w:rFonts w:asciiTheme="majorHAnsi" w:hAnsiTheme="majorHAnsi" w:cstheme="majorHAnsi"/>
-          <w:lang w:val="en-US"/>
-        </w:rPr>
-        <w:t>,</w:t>
-      </w:r>
-      <w:r>
-        <w:rPr>
-          <w:rFonts w:ascii="Cambria Math" w:hAnsi="Cambria Math" w:cs="Cambria Math"/>
-          <w:lang w:val="en-US"/>
-        </w:rPr>
-        <w:t>𝑐</w:t>
-      </w:r>
-      <w:r>
-        <w:rPr>
-          <w:rFonts w:asciiTheme="majorHAnsi" w:hAnsiTheme="majorHAnsi" w:cstheme="majorHAnsi"/>
-          <w:lang w:val="en-US"/>
-        </w:rPr>
-        <w:t>,</w:t>
-      </w:r>
-      <w:r>
-        <w:rPr>
-          <w:rFonts w:ascii="Cambria Math" w:hAnsi="Cambria Math" w:cs="Cambria Math"/>
-          <w:lang w:val="en-US"/>
-        </w:rPr>
-        <w:t>∧</w:t>
-      </w:r>
-      <w:r>
-        <w:rPr>
-          <w:rFonts w:asciiTheme="majorHAnsi" w:hAnsiTheme="majorHAnsi" w:cstheme="majorHAnsi"/>
-          <w:lang w:val="en-US"/>
-        </w:rPr>
-        <w:t>,</w:t>
-      </w:r>
-      <w:r>
-        <w:rPr>
-          <w:rFonts w:ascii="Cambria Math" w:hAnsi="Cambria Math" w:cs="Cambria Math"/>
-          <w:lang w:val="en-US"/>
-        </w:rPr>
-        <w:t>𝑡</w:t>
-      </w:r>
-      <w:r>
-        <w:rPr>
-          <w:rFonts w:asciiTheme="majorHAnsi" w:hAnsiTheme="majorHAnsi" w:cstheme="majorHAnsi"/>
-          <w:lang w:val="en-US"/>
-        </w:rPr>
-        <w:t xml:space="preserve"> do occur in </w:t>
-      </w:r>
-      <w:r>
-        <w:rPr>
-          <w:rFonts w:ascii="Cambria Math" w:hAnsi="Cambria Math" w:cs="Cambria Math"/>
-          <w:lang w:val="en-US"/>
-        </w:rPr>
-        <w:t>𝑣</w:t>
-      </w:r>
-      <w:r>
-        <w:rPr>
-          <w:rFonts w:asciiTheme="majorHAnsi" w:hAnsiTheme="majorHAnsi" w:cstheme="majorHAnsi"/>
-          <w:lang w:val="en-US"/>
-        </w:rPr>
-        <w:t>.</w:t>
-      </w:r>
-    </w:p>
-    <w:p>
-      <w:pPr>
-        <w:spacing w:after="120" w:line="276" w:lineRule="auto"/>
-        <w:rPr>
-          <w:rFonts w:asciiTheme="majorHAnsi" w:hAnsiTheme="majorHAnsi" w:cstheme="majorHAnsi"/>
-          <w:lang w:val="en-US"/>
-        </w:rPr>
-      </w:pPr>
-      <w:r>
-        <w:rPr>
-          <w:rFonts w:asciiTheme="majorHAnsi" w:hAnsiTheme="majorHAnsi" w:cstheme="majorHAnsi"/>
-          <w:lang w:val="en-US"/>
-        </w:rPr>
-        <w:t>As a first metric for coverage, one check for each variable whether it occurs in at least one of the explicitly defined rules. It is reasonable to assume that for each measured or observed variable occurs in at least one check. In the example, all four variables occur in at least one rule.</w:t>
-      </w:r>
-    </w:p>
-    <w:p>
-      <w:pPr>
-        <w:spacing w:after="120" w:line="276" w:lineRule="auto"/>
-        <w:rPr>
-          <w:rFonts w:asciiTheme="majorHAnsi" w:hAnsiTheme="majorHAnsi" w:cstheme="majorHAnsi"/>
-          <w:lang w:val="en-US"/>
-        </w:rPr>
-      </w:pPr>
-      <w:r>
-        <w:rPr>
-          <w:rFonts w:asciiTheme="majorHAnsi" w:hAnsiTheme="majorHAnsi" w:cstheme="majorHAnsi"/>
-          <w:lang w:val="en-US"/>
-        </w:rPr>
-        <w:t>It is tempting to extend this check and to tabulate the number of occurrences for each variable. However, one must be careful when interpreting such tables since these numbers are not in general uniquely defined. For instance from the rule set above the numbers of occurrences is</w:t>
-      </w:r>
-    </w:p>
-    <w:p>
-      <w:pPr>
-        <w:spacing w:after="120" w:line="276" w:lineRule="auto"/>
-        <w:rPr>
-          <w:rFonts w:asciiTheme="majorHAnsi" w:hAnsiTheme="majorHAnsi" w:cstheme="majorHAnsi"/>
-          <w:lang w:val="en-US"/>
-        </w:rPr>
-      </w:pPr>
-      <w:r>
-        <w:rPr>
-          <w:rFonts w:asciiTheme="majorHAnsi" w:hAnsiTheme="majorHAnsi" w:cstheme="majorHAnsi"/>
-          <w:lang w:val="en-US"/>
-        </w:rPr>
-        <w:t>(</w:t>
-      </w:r>
-      <w:r>
-        <w:rPr>
-          <w:rFonts w:ascii="Cambria Math" w:hAnsi="Cambria Math" w:cs="Cambria Math"/>
-          <w:lang w:val="en-US"/>
-        </w:rPr>
-        <w:t>𝑝</w:t>
-      </w:r>
-      <w:r>
-        <w:rPr>
-          <w:rFonts w:asciiTheme="majorHAnsi" w:hAnsiTheme="majorHAnsi" w:cstheme="majorHAnsi"/>
-          <w:lang w:val="en-US"/>
-        </w:rPr>
-        <w:t>=1,</w:t>
-      </w:r>
-      <w:r>
-        <w:rPr>
-          <w:rFonts w:ascii="Cambria Math" w:hAnsi="Cambria Math" w:cs="Cambria Math"/>
-          <w:lang w:val="en-US"/>
-        </w:rPr>
-        <w:t>𝑠</w:t>
-      </w:r>
-      <w:r>
-        <w:rPr>
-          <w:rFonts w:asciiTheme="majorHAnsi" w:hAnsiTheme="majorHAnsi" w:cstheme="majorHAnsi"/>
-          <w:lang w:val="en-US"/>
-        </w:rPr>
-        <w:t>=2,</w:t>
-      </w:r>
-      <w:r>
-        <w:rPr>
-          <w:rFonts w:ascii="Cambria Math" w:hAnsi="Cambria Math" w:cs="Cambria Math"/>
-          <w:lang w:val="en-US"/>
-        </w:rPr>
-        <w:t>𝑐</w:t>
-      </w:r>
-      <w:r>
-        <w:rPr>
-          <w:rFonts w:asciiTheme="majorHAnsi" w:hAnsiTheme="majorHAnsi" w:cstheme="majorHAnsi"/>
-          <w:lang w:val="en-US"/>
-        </w:rPr>
-        <w:t>=3,</w:t>
-      </w:r>
-      <w:r>
-        <w:rPr>
-          <w:rFonts w:ascii="Cambria Math" w:hAnsi="Cambria Math" w:cs="Cambria Math"/>
-          <w:lang w:val="en-US"/>
-        </w:rPr>
-        <w:t>𝑡</w:t>
-      </w:r>
-      <w:r>
-        <w:rPr>
-          <w:rFonts w:asciiTheme="majorHAnsi" w:hAnsiTheme="majorHAnsi" w:cstheme="majorHAnsi"/>
-          <w:lang w:val="en-US"/>
-        </w:rPr>
-        <w:t xml:space="preserve">=2). However, we can solve </w:t>
-      </w:r>
-      <w:r>
-        <w:rPr>
-          <w:rFonts w:ascii="Cambria Math" w:hAnsi="Cambria Math" w:cs="Cambria Math"/>
-          <w:lang w:val="en-US"/>
-        </w:rPr>
-        <w:t>𝑐</w:t>
-      </w:r>
-      <w:r>
-        <w:rPr>
-          <w:rFonts w:asciiTheme="majorHAnsi" w:hAnsiTheme="majorHAnsi" w:cstheme="majorHAnsi"/>
-          <w:lang w:val="en-US"/>
-        </w:rPr>
-        <w:t xml:space="preserve"> from the demand that </w:t>
-      </w:r>
-      <w:r>
-        <w:rPr>
-          <w:rFonts w:ascii="Cambria Math" w:hAnsi="Cambria Math" w:cs="Cambria Math"/>
-          <w:lang w:val="en-US"/>
-        </w:rPr>
-        <w:t>𝑝</w:t>
-      </w:r>
-      <w:r>
-        <w:rPr>
-          <w:rFonts w:asciiTheme="majorHAnsi" w:hAnsiTheme="majorHAnsi" w:cstheme="majorHAnsi"/>
-          <w:lang w:val="en-US"/>
-        </w:rPr>
-        <w:t>+</w:t>
-      </w:r>
-      <w:r>
-        <w:rPr>
-          <w:rFonts w:ascii="Cambria Math" w:hAnsi="Cambria Math" w:cs="Cambria Math"/>
-          <w:lang w:val="en-US"/>
-        </w:rPr>
-        <w:t>𝑐</w:t>
-      </w:r>
-      <w:r>
-        <w:rPr>
-          <w:rFonts w:asciiTheme="majorHAnsi" w:hAnsiTheme="majorHAnsi" w:cstheme="majorHAnsi"/>
-          <w:lang w:val="en-US"/>
-        </w:rPr>
-        <w:t>=</w:t>
-      </w:r>
-      <w:r>
-        <w:rPr>
-          <w:rFonts w:ascii="Cambria Math" w:hAnsi="Cambria Math" w:cs="Cambria Math"/>
-          <w:lang w:val="en-US"/>
-        </w:rPr>
-        <w:t>𝑡</w:t>
-      </w:r>
-      <w:r>
-        <w:rPr>
-          <w:rFonts w:asciiTheme="majorHAnsi" w:hAnsiTheme="majorHAnsi" w:cstheme="majorHAnsi"/>
-          <w:lang w:val="en-US"/>
-        </w:rPr>
-        <w:t xml:space="preserve"> and substitute it in the demands </w:t>
-      </w:r>
-      <w:r>
-        <w:rPr>
-          <w:rFonts w:ascii="Cambria Math" w:hAnsi="Cambria Math" w:cs="Cambria Math"/>
-          <w:lang w:val="en-US"/>
-        </w:rPr>
-        <w:t>𝑠</w:t>
-      </w:r>
-      <w:r>
-        <w:rPr>
-          <w:rFonts w:asciiTheme="majorHAnsi" w:hAnsiTheme="majorHAnsi" w:cstheme="majorHAnsi"/>
-          <w:lang w:val="en-US"/>
-        </w:rPr>
-        <w:t>≤</w:t>
-      </w:r>
-      <w:r>
-        <w:rPr>
-          <w:rFonts w:ascii="Cambria Math" w:hAnsi="Cambria Math" w:cs="Cambria Math"/>
-          <w:lang w:val="en-US"/>
-        </w:rPr>
-        <w:t>𝑐</w:t>
-      </w:r>
-      <w:r>
-        <w:rPr>
-          <w:rFonts w:asciiTheme="majorHAnsi" w:hAnsiTheme="majorHAnsi" w:cstheme="majorHAnsi"/>
-          <w:lang w:val="en-US"/>
-        </w:rPr>
-        <w:t xml:space="preserve"> and </w:t>
-      </w:r>
-      <w:r>
-        <w:rPr>
-          <w:rFonts w:ascii="Cambria Math" w:hAnsi="Cambria Math" w:cs="Cambria Math"/>
-          <w:lang w:val="en-US"/>
-        </w:rPr>
-        <w:t>𝑐</w:t>
-      </w:r>
-      <w:r>
-        <w:rPr>
-          <w:rFonts w:asciiTheme="majorHAnsi" w:hAnsiTheme="majorHAnsi" w:cstheme="majorHAnsi"/>
-          <w:lang w:val="en-US"/>
-        </w:rPr>
-        <w:t xml:space="preserve">≥0. This yields the equivalent4 rule set </w:t>
-      </w:r>
-      <w:r>
-        <w:rPr>
-          <w:rFonts w:ascii="Cambria Math" w:hAnsi="Cambria Math" w:cs="Cambria Math"/>
-          <w:lang w:val="en-US"/>
-        </w:rPr>
-        <w:t>𝑝</w:t>
-      </w:r>
-      <w:r>
-        <w:rPr>
-          <w:rFonts w:asciiTheme="majorHAnsi" w:hAnsiTheme="majorHAnsi" w:cstheme="majorHAnsi"/>
-          <w:lang w:val="en-US"/>
-        </w:rPr>
-        <w:t>+</w:t>
-      </w:r>
-      <w:r>
-        <w:rPr>
-          <w:rFonts w:ascii="Cambria Math" w:hAnsi="Cambria Math" w:cs="Cambria Math"/>
-          <w:lang w:val="en-US"/>
-        </w:rPr>
-        <w:t>𝑐</w:t>
-      </w:r>
-      <w:r>
-        <w:rPr>
-          <w:rFonts w:asciiTheme="majorHAnsi" w:hAnsiTheme="majorHAnsi" w:cstheme="majorHAnsi"/>
-          <w:lang w:val="en-US"/>
-        </w:rPr>
-        <w:t>=</w:t>
-      </w:r>
-      <w:r>
-        <w:rPr>
-          <w:rFonts w:ascii="Cambria Math" w:hAnsi="Cambria Math" w:cs="Cambria Math"/>
-          <w:lang w:val="en-US"/>
-        </w:rPr>
-        <w:t>𝑡</w:t>
-      </w:r>
-      <w:r>
-        <w:rPr>
-          <w:rFonts w:asciiTheme="majorHAnsi" w:hAnsiTheme="majorHAnsi" w:cstheme="majorHAnsi"/>
-          <w:lang w:val="en-US"/>
-        </w:rPr>
-        <w:t xml:space="preserve"> </w:t>
-      </w:r>
-      <w:r>
-        <w:rPr>
-          <w:rFonts w:ascii="Cambria Math" w:hAnsi="Cambria Math" w:cs="Cambria Math"/>
-          <w:lang w:val="en-US"/>
-        </w:rPr>
-        <w:t>𝑠</w:t>
-      </w:r>
-      <w:r>
-        <w:rPr>
-          <w:rFonts w:asciiTheme="majorHAnsi" w:hAnsiTheme="majorHAnsi" w:cstheme="majorHAnsi"/>
-          <w:lang w:val="en-US"/>
-        </w:rPr>
-        <w:t>≤</w:t>
-      </w:r>
-      <w:r>
-        <w:rPr>
-          <w:rFonts w:ascii="Cambria Math" w:hAnsi="Cambria Math" w:cs="Cambria Math"/>
-          <w:lang w:val="en-US"/>
-        </w:rPr>
-        <w:t>𝑡</w:t>
-      </w:r>
-      <w:r>
-        <w:rPr>
-          <w:rFonts w:asciiTheme="majorHAnsi" w:hAnsiTheme="majorHAnsi" w:cstheme="majorHAnsi"/>
-          <w:lang w:val="en-US"/>
-        </w:rPr>
-        <w:t>−</w:t>
-      </w:r>
-      <w:r>
-        <w:rPr>
-          <w:rFonts w:ascii="Cambria Math" w:hAnsi="Cambria Math" w:cs="Cambria Math"/>
-          <w:lang w:val="en-US"/>
-        </w:rPr>
-        <w:t>𝑝</w:t>
-      </w:r>
-    </w:p>
-    <w:p>
-      <w:pPr>
-        <w:spacing w:after="120" w:line="276" w:lineRule="auto"/>
-        <w:rPr>
-          <w:rFonts w:asciiTheme="majorHAnsi" w:hAnsiTheme="majorHAnsi" w:cstheme="majorHAnsi"/>
-          <w:lang w:val="en-US"/>
-        </w:rPr>
-      </w:pPr>
-      <w:r>
-        <w:rPr>
-          <w:rFonts w:ascii="Cambria Math" w:hAnsi="Cambria Math" w:cs="Cambria Math"/>
-          <w:lang w:val="en-US"/>
-        </w:rPr>
-        <w:lastRenderedPageBreak/>
-        <w:t>𝑠</w:t>
-      </w:r>
-      <w:r>
-        <w:rPr>
-          <w:rFonts w:asciiTheme="majorHAnsi" w:hAnsiTheme="majorHAnsi" w:cstheme="majorHAnsi"/>
-          <w:lang w:val="en-US"/>
-        </w:rPr>
-        <w:t xml:space="preserve">≥0 (1b) </w:t>
-      </w:r>
-      <w:r>
-        <w:rPr>
-          <w:rFonts w:ascii="Cambria Math" w:hAnsi="Cambria Math" w:cs="Cambria Math"/>
-          <w:lang w:val="en-US"/>
-        </w:rPr>
-        <w:t>𝑡</w:t>
-      </w:r>
-      <w:r>
-        <w:rPr>
-          <w:rFonts w:asciiTheme="majorHAnsi" w:hAnsiTheme="majorHAnsi" w:cstheme="majorHAnsi"/>
-          <w:lang w:val="en-US"/>
-        </w:rPr>
-        <w:t xml:space="preserve">≥0 </w:t>
-      </w:r>
-      <w:r>
-        <w:rPr>
-          <w:rFonts w:ascii="Cambria Math" w:hAnsi="Cambria Math" w:cs="Cambria Math"/>
-          <w:lang w:val="en-US"/>
-        </w:rPr>
-        <w:t>𝑡</w:t>
-      </w:r>
-      <w:r>
-        <w:rPr>
-          <w:rFonts w:asciiTheme="majorHAnsi" w:hAnsiTheme="majorHAnsi" w:cstheme="majorHAnsi"/>
-          <w:lang w:val="en-US"/>
-        </w:rPr>
-        <w:t>−</w:t>
-      </w:r>
-      <w:r>
-        <w:rPr>
-          <w:rFonts w:ascii="Cambria Math" w:hAnsi="Cambria Math" w:cs="Cambria Math"/>
-          <w:lang w:val="en-US"/>
-        </w:rPr>
-        <w:t>𝑝</w:t>
-      </w:r>
-      <w:r>
-        <w:rPr>
-          <w:rFonts w:asciiTheme="majorHAnsi" w:hAnsiTheme="majorHAnsi" w:cstheme="majorHAnsi"/>
-          <w:lang w:val="en-US"/>
-        </w:rPr>
-        <w:t>≥0.</w:t>
-      </w:r>
-    </w:p>
-    <w:p>
-      <w:pPr>
-        <w:spacing w:after="120" w:line="276" w:lineRule="auto"/>
-        <w:rPr>
-          <w:rFonts w:asciiTheme="majorHAnsi" w:hAnsiTheme="majorHAnsi" w:cstheme="majorHAnsi"/>
-          <w:lang w:val="en-US"/>
-        </w:rPr>
-      </w:pPr>
-      <w:r>
-        <w:rPr>
-          <w:rFonts w:asciiTheme="majorHAnsi" w:hAnsiTheme="majorHAnsi" w:cstheme="majorHAnsi"/>
-          <w:lang w:val="en-US"/>
-        </w:rPr>
-        <w:t>Counting the occurrences now yields (</w:t>
-      </w:r>
-      <w:r>
-        <w:rPr>
-          <w:rFonts w:ascii="Cambria Math" w:hAnsi="Cambria Math" w:cs="Cambria Math"/>
-          <w:lang w:val="en-US"/>
-        </w:rPr>
-        <w:t>𝑝</w:t>
-      </w:r>
-      <w:r>
-        <w:rPr>
-          <w:rFonts w:asciiTheme="majorHAnsi" w:hAnsiTheme="majorHAnsi" w:cstheme="majorHAnsi"/>
-          <w:lang w:val="en-US"/>
-        </w:rPr>
-        <w:t>=3,</w:t>
-      </w:r>
-      <w:r>
-        <w:rPr>
-          <w:rFonts w:ascii="Cambria Math" w:hAnsi="Cambria Math" w:cs="Cambria Math"/>
-          <w:lang w:val="en-US"/>
-        </w:rPr>
-        <w:t>𝑠</w:t>
-      </w:r>
-      <w:r>
-        <w:rPr>
-          <w:rFonts w:asciiTheme="majorHAnsi" w:hAnsiTheme="majorHAnsi" w:cstheme="majorHAnsi"/>
-          <w:lang w:val="en-US"/>
-        </w:rPr>
-        <w:t>=2,</w:t>
-      </w:r>
-      <w:r>
-        <w:rPr>
-          <w:rFonts w:ascii="Cambria Math" w:hAnsi="Cambria Math" w:cs="Cambria Math"/>
-          <w:lang w:val="en-US"/>
-        </w:rPr>
-        <w:t>𝑐</w:t>
-      </w:r>
-      <w:r>
-        <w:rPr>
-          <w:rFonts w:asciiTheme="majorHAnsi" w:hAnsiTheme="majorHAnsi" w:cstheme="majorHAnsi"/>
-          <w:lang w:val="en-US"/>
-        </w:rPr>
-        <w:t>=1,</w:t>
-      </w:r>
-      <w:r>
-        <w:rPr>
-          <w:rFonts w:ascii="Cambria Math" w:hAnsi="Cambria Math" w:cs="Cambria Math"/>
-          <w:lang w:val="en-US"/>
-        </w:rPr>
-        <w:t>𝑡</w:t>
-      </w:r>
-      <w:r>
-        <w:rPr>
-          <w:rFonts w:asciiTheme="majorHAnsi" w:hAnsiTheme="majorHAnsi" w:cstheme="majorHAnsi"/>
-          <w:lang w:val="en-US"/>
-        </w:rPr>
-        <w:t xml:space="preserve">=4). In fact, the number of rules can be variable as well. Consider the following subset of rule set (1) </w:t>
-      </w:r>
-      <w:r>
-        <w:rPr>
-          <w:rFonts w:ascii="Cambria Math" w:hAnsi="Cambria Math" w:cs="Cambria Math"/>
-          <w:lang w:val="en-US"/>
-        </w:rPr>
-        <w:t>𝑠</w:t>
-      </w:r>
-      <w:r>
-        <w:rPr>
-          <w:rFonts w:asciiTheme="majorHAnsi" w:hAnsiTheme="majorHAnsi" w:cstheme="majorHAnsi"/>
-          <w:lang w:val="en-US"/>
-        </w:rPr>
-        <w:t>≤</w:t>
-      </w:r>
-      <w:r>
-        <w:rPr>
-          <w:rFonts w:ascii="Cambria Math" w:hAnsi="Cambria Math" w:cs="Cambria Math"/>
-          <w:lang w:val="en-US"/>
-        </w:rPr>
-        <w:t>𝑐</w:t>
-      </w:r>
-      <w:r>
-        <w:rPr>
-          <w:rFonts w:asciiTheme="majorHAnsi" w:hAnsiTheme="majorHAnsi" w:cstheme="majorHAnsi"/>
-          <w:lang w:val="en-US"/>
-        </w:rPr>
-        <w:t xml:space="preserve"> </w:t>
-      </w:r>
-      <w:r>
-        <w:rPr>
-          <w:rFonts w:ascii="Cambria Math" w:hAnsi="Cambria Math" w:cs="Cambria Math"/>
-          <w:lang w:val="en-US"/>
-        </w:rPr>
-        <w:t>𝑠</w:t>
-      </w:r>
-      <w:r>
-        <w:rPr>
-          <w:rFonts w:asciiTheme="majorHAnsi" w:hAnsiTheme="majorHAnsi" w:cstheme="majorHAnsi"/>
-          <w:lang w:val="en-US"/>
-        </w:rPr>
-        <w:t xml:space="preserve">≥0 </w:t>
-      </w:r>
-      <w:r>
-        <w:rPr>
-          <w:rFonts w:ascii="Cambria Math" w:hAnsi="Cambria Math" w:cs="Cambria Math"/>
-          <w:lang w:val="en-US"/>
-        </w:rPr>
-        <w:t>𝑐</w:t>
-      </w:r>
-      <w:r>
-        <w:rPr>
-          <w:rFonts w:asciiTheme="majorHAnsi" w:hAnsiTheme="majorHAnsi" w:cstheme="majorHAnsi"/>
-          <w:lang w:val="en-US"/>
-        </w:rPr>
-        <w:t>≥0</w:t>
-      </w:r>
-    </w:p>
-    <w:p>
-      <w:pPr>
-        <w:spacing w:after="120" w:line="276" w:lineRule="auto"/>
-        <w:rPr>
-          <w:rFonts w:ascii="Cambria Math" w:hAnsi="Cambria Math" w:cs="Cambria Math"/>
-          <w:lang w:val="en-US"/>
-        </w:rPr>
-      </w:pPr>
-      <w:r>
-        <w:rPr>
-          <w:rFonts w:asciiTheme="majorHAnsi" w:hAnsiTheme="majorHAnsi" w:cstheme="majorHAnsi"/>
-          <w:lang w:val="en-US"/>
-        </w:rPr>
-        <w:t xml:space="preserve">The rule </w:t>
-      </w:r>
-      <w:r>
-        <w:rPr>
-          <w:rFonts w:ascii="Cambria Math" w:hAnsi="Cambria Math" w:cs="Cambria Math"/>
-          <w:lang w:val="en-US"/>
-        </w:rPr>
-        <w:t>𝑐</w:t>
-      </w:r>
-      <w:r>
-        <w:rPr>
-          <w:rFonts w:asciiTheme="majorHAnsi" w:hAnsiTheme="majorHAnsi" w:cstheme="majorHAnsi"/>
-          <w:lang w:val="en-US"/>
-        </w:rPr>
-        <w:t xml:space="preserve">≥0 is redundant, since there is no way that rule </w:t>
-      </w:r>
-      <w:r>
-        <w:rPr>
-          <w:rFonts w:ascii="Cambria Math" w:hAnsi="Cambria Math" w:cs="Cambria Math"/>
-          <w:lang w:val="en-US"/>
-        </w:rPr>
-        <w:t>𝑠</w:t>
-      </w:r>
-      <w:r>
-        <w:rPr>
-          <w:rFonts w:asciiTheme="majorHAnsi" w:hAnsiTheme="majorHAnsi" w:cstheme="majorHAnsi"/>
-          <w:lang w:val="en-US"/>
-        </w:rPr>
-        <w:t>≤</w:t>
-      </w:r>
-      <w:r>
-        <w:rPr>
-          <w:rFonts w:ascii="Cambria Math" w:hAnsi="Cambria Math" w:cs="Cambria Math"/>
-          <w:lang w:val="en-US"/>
-        </w:rPr>
-        <w:t>𝑐</w:t>
-      </w:r>
-      <w:r>
-        <w:rPr>
-          <w:rFonts w:asciiTheme="majorHAnsi" w:hAnsiTheme="majorHAnsi" w:cstheme="majorHAnsi"/>
-          <w:lang w:val="en-US"/>
-        </w:rPr>
-        <w:t xml:space="preserve"> and </w:t>
-      </w:r>
-      <w:r>
-        <w:rPr>
-          <w:rFonts w:ascii="Cambria Math" w:hAnsi="Cambria Math" w:cs="Cambria Math"/>
-          <w:lang w:val="en-US"/>
-        </w:rPr>
-        <w:t>𝑠</w:t>
-      </w:r>
-      <w:r>
-        <w:rPr>
-          <w:rFonts w:asciiTheme="majorHAnsi" w:hAnsiTheme="majorHAnsi" w:cstheme="majorHAnsi"/>
-          <w:lang w:val="en-US"/>
-        </w:rPr>
-        <w:t xml:space="preserve">≥0 can be satisfied for negative </w:t>
-      </w:r>
-      <w:r>
-        <w:rPr>
-          <w:rFonts w:ascii="Cambria Math" w:hAnsi="Cambria Math" w:cs="Cambria Math"/>
-          <w:lang w:val="en-US"/>
-        </w:rPr>
-        <w:t>𝑐</w:t>
-      </w:r>
-      <w:r>
-        <w:rPr>
-          <w:rFonts w:asciiTheme="majorHAnsi" w:hAnsiTheme="majorHAnsi" w:cstheme="majorHAnsi"/>
-          <w:lang w:val="en-US"/>
-        </w:rPr>
-        <w:t xml:space="preserve">. In other words, rule set (1) is also equivalent to the set </w:t>
-      </w:r>
-      <w:r>
-        <w:rPr>
-          <w:rFonts w:ascii="Cambria Math" w:hAnsi="Cambria Math" w:cs="Cambria Math"/>
-          <w:lang w:val="en-US"/>
-        </w:rPr>
-        <w:t>𝑝</w:t>
-      </w:r>
-      <w:r>
-        <w:rPr>
-          <w:rFonts w:asciiTheme="majorHAnsi" w:hAnsiTheme="majorHAnsi" w:cstheme="majorHAnsi"/>
-          <w:lang w:val="en-US"/>
-        </w:rPr>
-        <w:t>+</w:t>
-      </w:r>
-      <w:r>
-        <w:rPr>
-          <w:rFonts w:ascii="Cambria Math" w:hAnsi="Cambria Math" w:cs="Cambria Math"/>
-          <w:lang w:val="en-US"/>
-        </w:rPr>
-        <w:t>𝑐</w:t>
-      </w:r>
-      <w:r>
-        <w:rPr>
-          <w:rFonts w:asciiTheme="majorHAnsi" w:hAnsiTheme="majorHAnsi" w:cstheme="majorHAnsi"/>
-          <w:lang w:val="en-US"/>
-        </w:rPr>
-        <w:t>=</w:t>
-      </w:r>
-      <w:r>
-        <w:rPr>
-          <w:rFonts w:ascii="Cambria Math" w:hAnsi="Cambria Math" w:cs="Cambria Math"/>
-          <w:lang w:val="en-US"/>
-        </w:rPr>
-        <w:t>𝑡</w:t>
-      </w:r>
-      <w:r>
-        <w:rPr>
-          <w:rFonts w:asciiTheme="majorHAnsi" w:hAnsiTheme="majorHAnsi" w:cstheme="majorHAnsi"/>
-          <w:lang w:val="en-US"/>
-        </w:rPr>
-        <w:t xml:space="preserve"> </w:t>
-      </w:r>
-      <w:r>
-        <w:rPr>
-          <w:rFonts w:ascii="Cambria Math" w:hAnsi="Cambria Math" w:cs="Cambria Math"/>
-          <w:lang w:val="en-US"/>
-        </w:rPr>
-        <w:t>𝑠</w:t>
-      </w:r>
-      <w:r>
-        <w:rPr>
-          <w:rFonts w:asciiTheme="majorHAnsi" w:hAnsiTheme="majorHAnsi" w:cstheme="majorHAnsi"/>
-          <w:lang w:val="en-US"/>
-        </w:rPr>
-        <w:t>≤</w:t>
-      </w:r>
-      <w:r>
-        <w:rPr>
-          <w:rFonts w:ascii="Cambria Math" w:hAnsi="Cambria Math" w:cs="Cambria Math"/>
-          <w:lang w:val="en-US"/>
-        </w:rPr>
-        <w:t>𝑐</w:t>
-      </w:r>
-    </w:p>
-    <w:p>
-      <w:pPr>
-        <w:spacing w:after="120" w:line="276" w:lineRule="auto"/>
-        <w:rPr>
-          <w:rFonts w:ascii="Cambria Math" w:hAnsi="Cambria Math" w:cs="Cambria Math"/>
-          <w:lang w:val="en-US"/>
-        </w:rPr>
-      </w:pPr>
-    </w:p>
-    <w:p>
-      <w:pPr>
-        <w:spacing w:after="120" w:line="276" w:lineRule="auto"/>
-        <w:rPr>
-          <w:rFonts w:asciiTheme="majorHAnsi" w:hAnsiTheme="majorHAnsi" w:cstheme="majorHAnsi"/>
-          <w:lang w:val="en-US"/>
-        </w:rPr>
-      </w:pPr>
-      <w:r>
-        <w:rPr>
-          <w:rFonts w:asciiTheme="majorHAnsi" w:hAnsiTheme="majorHAnsi" w:cstheme="majorHAnsi"/>
-          <w:lang w:val="en-US"/>
-        </w:rPr>
-        <w:t>The above indicates that counting variable occurrences (or rules) has little meaning, unless one somehow declares a standard (possibly minimal or irredundant) way for formulating rules. This conclusion generalizes to any data validation rule set since it really only depends on the question whether logical deductions can be made from a set of rules. As far as the author is aware, there is currently no method or algorithm described in literature that allows one to derive a unique representation from any set of in-record validation rules.</w:t>
-      </w:r>
-    </w:p>
-    <w:p>
-      <w:pPr>
-        <w:spacing w:after="120" w:line="276" w:lineRule="auto"/>
-        <w:rPr>
-          <w:rFonts w:asciiTheme="majorHAnsi" w:hAnsiTheme="majorHAnsi" w:cstheme="majorHAnsi"/>
-          <w:b/>
-          <w:bCs/>
-          <w:lang w:val="en-US"/>
-        </w:rPr>
-      </w:pPr>
-      <w:r>
-        <w:rPr>
-          <w:rFonts w:asciiTheme="majorHAnsi" w:hAnsiTheme="majorHAnsi" w:cstheme="majorHAnsi"/>
-          <w:b/>
-          <w:bCs/>
-          <w:lang w:val="en-US"/>
-        </w:rPr>
-        <w:t>10.2 Redundancy</w:t>
-      </w:r>
-    </w:p>
-    <w:p>
-      <w:pPr>
-        <w:spacing w:after="120" w:line="276" w:lineRule="auto"/>
-        <w:rPr>
-          <w:rFonts w:asciiTheme="majorHAnsi" w:hAnsiTheme="majorHAnsi" w:cstheme="majorHAnsi"/>
-          <w:lang w:val="en-US"/>
-        </w:rPr>
-      </w:pPr>
-      <w:r>
-        <w:rPr>
-          <w:rFonts w:asciiTheme="majorHAnsi" w:hAnsiTheme="majorHAnsi" w:cstheme="majorHAnsi"/>
-          <w:lang w:val="en-US"/>
-        </w:rPr>
-        <w:t xml:space="preserve">A set of validation rules divides the space of all possible records into a valid, or acceptance region and an inacceptable region. Suppose we have a set of validation rules </w:t>
-      </w:r>
-      <w:r>
-        <w:rPr>
-          <w:rFonts w:ascii="Cambria Math" w:hAnsi="Cambria Math" w:cs="Cambria Math"/>
-          <w:lang w:val="en-US"/>
-        </w:rPr>
-        <w:t>𝑉</w:t>
-      </w:r>
-      <w:r>
-        <w:rPr>
-          <w:rFonts w:asciiTheme="majorHAnsi" w:hAnsiTheme="majorHAnsi" w:cstheme="majorHAnsi"/>
-          <w:lang w:val="en-US"/>
-        </w:rPr>
-        <w:t xml:space="preserve">. We say that a rule is redundant in </w:t>
-      </w:r>
-      <w:r>
-        <w:rPr>
-          <w:rFonts w:ascii="Cambria Math" w:hAnsi="Cambria Math" w:cs="Cambria Math"/>
-          <w:lang w:val="en-US"/>
-        </w:rPr>
-        <w:t>𝑉</w:t>
-      </w:r>
-      <w:r>
-        <w:rPr>
-          <w:rFonts w:asciiTheme="majorHAnsi" w:hAnsiTheme="majorHAnsi" w:cstheme="majorHAnsi"/>
-          <w:lang w:val="en-US"/>
-        </w:rPr>
-        <w:t xml:space="preserve"> if removing it from the set of rules does not alter the acceptance region.</w:t>
-      </w:r>
-    </w:p>
-    <w:p>
-      <w:pPr>
-        <w:spacing w:after="120" w:line="276" w:lineRule="auto"/>
-        <w:rPr>
-          <w:rFonts w:asciiTheme="majorHAnsi" w:hAnsiTheme="majorHAnsi" w:cstheme="majorHAnsi"/>
-          <w:lang w:val="en-US"/>
-        </w:rPr>
-      </w:pPr>
-      <w:r>
-        <w:rPr>
-          <w:rFonts w:asciiTheme="majorHAnsi" w:hAnsiTheme="majorHAnsi" w:cstheme="majorHAnsi"/>
-          <w:lang w:val="en-US"/>
-        </w:rPr>
-        <w:t xml:space="preserve">There are two reasons to remove redundancies from a set of rules. First, redundancy removal yields a more compact and elegant rule set that expresses the necessary restrictions in some sense minimally. Secondly, the time and/or memory consumption of some algorithms that make use of rule sets can depend strongly on the number of rules provided. One example is the branch-and-bound error localization algorithm of De Waal and </w:t>
-      </w:r>
-      <w:proofErr w:type="spellStart"/>
-      <w:r>
-        <w:rPr>
-          <w:rFonts w:asciiTheme="majorHAnsi" w:hAnsiTheme="majorHAnsi" w:cstheme="majorHAnsi"/>
-          <w:lang w:val="en-US"/>
-        </w:rPr>
-        <w:t>Quere</w:t>
-      </w:r>
-      <w:proofErr w:type="spellEnd"/>
-      <w:r>
-        <w:rPr>
-          <w:rFonts w:asciiTheme="majorHAnsi" w:hAnsiTheme="majorHAnsi" w:cstheme="majorHAnsi"/>
-          <w:lang w:val="en-US"/>
-        </w:rPr>
-        <w:t xml:space="preserve"> (2003), whose time and memory consumption grow exponentially with the number of rules if redundancies are not taken care of at runtime.</w:t>
-      </w:r>
-    </w:p>
-    <w:p>
-      <w:pPr>
-        <w:spacing w:after="120" w:line="276" w:lineRule="auto"/>
-        <w:rPr>
-          <w:rFonts w:asciiTheme="majorHAnsi" w:hAnsiTheme="majorHAnsi" w:cstheme="majorHAnsi"/>
-          <w:lang w:val="en-US"/>
-        </w:rPr>
-      </w:pPr>
-      <w:r>
-        <w:rPr>
-          <w:rFonts w:asciiTheme="majorHAnsi" w:hAnsiTheme="majorHAnsi" w:cstheme="majorHAnsi"/>
-          <w:lang w:val="en-US"/>
-        </w:rPr>
-        <w:t xml:space="preserve">The downside of removing redundant rules is that they may be less understandable by experts. For example, as stated above, the rules </w:t>
-      </w:r>
-      <w:r>
-        <w:rPr>
-          <w:rFonts w:ascii="Cambria Math" w:hAnsi="Cambria Math" w:cs="Cambria Math"/>
-          <w:lang w:val="en-US"/>
-        </w:rPr>
-        <w:t>𝑠</w:t>
-      </w:r>
-      <w:r>
-        <w:rPr>
-          <w:rFonts w:asciiTheme="majorHAnsi" w:hAnsiTheme="majorHAnsi" w:cstheme="majorHAnsi"/>
-          <w:lang w:val="en-US"/>
-        </w:rPr>
-        <w:t>≤</w:t>
-      </w:r>
-      <w:r>
-        <w:rPr>
-          <w:rFonts w:ascii="Cambria Math" w:hAnsi="Cambria Math" w:cs="Cambria Math"/>
-          <w:lang w:val="en-US"/>
-        </w:rPr>
-        <w:t>𝑐</w:t>
-      </w:r>
-      <w:r>
-        <w:rPr>
-          <w:rFonts w:asciiTheme="majorHAnsi" w:hAnsiTheme="majorHAnsi" w:cstheme="majorHAnsi"/>
-          <w:lang w:val="en-US"/>
-        </w:rPr>
-        <w:t xml:space="preserve"> </w:t>
-      </w:r>
-      <w:r>
-        <w:rPr>
-          <w:rFonts w:ascii="Cambria Math" w:hAnsi="Cambria Math" w:cs="Cambria Math"/>
-          <w:lang w:val="en-US"/>
-        </w:rPr>
-        <w:t>𝑠</w:t>
-      </w:r>
-      <w:r>
-        <w:rPr>
-          <w:rFonts w:asciiTheme="majorHAnsi" w:hAnsiTheme="majorHAnsi" w:cstheme="majorHAnsi"/>
-          <w:lang w:val="en-US"/>
-        </w:rPr>
-        <w:t>≥0,</w:t>
-      </w:r>
-    </w:p>
-    <w:p>
-      <w:pPr>
-        <w:spacing w:after="120" w:line="276" w:lineRule="auto"/>
-        <w:rPr>
-          <w:rFonts w:asciiTheme="majorHAnsi" w:hAnsiTheme="majorHAnsi" w:cstheme="majorHAnsi"/>
-          <w:lang w:val="en-US"/>
-        </w:rPr>
-      </w:pPr>
-      <w:r>
-        <w:rPr>
-          <w:rFonts w:asciiTheme="majorHAnsi" w:hAnsiTheme="majorHAnsi" w:cstheme="majorHAnsi"/>
-          <w:lang w:val="en-US"/>
-        </w:rPr>
-        <w:t xml:space="preserve">together imply that </w:t>
-      </w:r>
-      <w:r>
-        <w:rPr>
-          <w:rFonts w:ascii="Cambria Math" w:hAnsi="Cambria Math" w:cs="Cambria Math"/>
-          <w:lang w:val="en-US"/>
-        </w:rPr>
-        <w:t>𝑐</w:t>
-      </w:r>
-      <w:r>
-        <w:rPr>
-          <w:rFonts w:asciiTheme="majorHAnsi" w:hAnsiTheme="majorHAnsi" w:cstheme="majorHAnsi"/>
-          <w:lang w:val="en-US"/>
-        </w:rPr>
-        <w:t>≥0. This becomes however only apparent after some reasoning. In practice, rule sets with more than 100 (in)equalities are not uncommon so one can hardly expect a domain expert to produce or interpret an irredundant rule set. Moreover, when interpreting the output of a validation step (that is, the set of Boolean values that result from confronting data with a set of restrictions) one would like to connect that output directly with the defined rules, rather than with</w:t>
-      </w:r>
-      <w:r>
-        <w:rPr>
-          <w:rFonts w:asciiTheme="majorHAnsi" w:hAnsiTheme="majorHAnsi" w:cstheme="majorHAnsi"/>
-          <w:lang w:val="en-US"/>
-        </w:rPr>
-        <w:t xml:space="preserve"> </w:t>
-      </w:r>
-      <w:r>
-        <w:rPr>
-          <w:rFonts w:asciiTheme="majorHAnsi" w:hAnsiTheme="majorHAnsi" w:cstheme="majorHAnsi"/>
-          <w:lang w:val="en-US"/>
-        </w:rPr>
-        <w:t>a reduced set.</w:t>
-      </w:r>
-    </w:p>
-    <w:p>
-      <w:pPr>
-        <w:spacing w:after="120" w:line="276" w:lineRule="auto"/>
-        <w:rPr>
-          <w:rFonts w:asciiTheme="majorHAnsi" w:hAnsiTheme="majorHAnsi" w:cstheme="majorHAnsi"/>
-          <w:lang w:val="en-US"/>
-        </w:rPr>
-      </w:pPr>
-      <w:r>
-        <w:rPr>
-          <w:rFonts w:asciiTheme="majorHAnsi" w:hAnsiTheme="majorHAnsi" w:cstheme="majorHAnsi"/>
-          <w:lang w:val="en-US"/>
-        </w:rPr>
-        <w:t>This means there is a trade-off between the mathematical rigor of obtaining an absolutely irreducible set of rules and a user-friendly set that is more directly connected to the assumptions formulated by domain experts. A reasonable compromise is to let domain experts formulate the rules in a formal language that is close to their own, but to remove redundancies automatically as much as possible when this is beneficial for the algorithms making use of such rules.</w:t>
-      </w:r>
-    </w:p>
-    <w:p>
-      <w:pPr>
-        <w:spacing w:after="120" w:line="276" w:lineRule="auto"/>
-        <w:rPr>
-          <w:rFonts w:asciiTheme="majorHAnsi" w:hAnsiTheme="majorHAnsi" w:cstheme="majorHAnsi"/>
-          <w:b/>
-          <w:bCs/>
-          <w:lang w:val="en-US"/>
-        </w:rPr>
-      </w:pPr>
-      <w:r>
-        <w:rPr>
-          <w:rFonts w:asciiTheme="majorHAnsi" w:hAnsiTheme="majorHAnsi" w:cstheme="majorHAnsi"/>
-          <w:b/>
-          <w:bCs/>
-          <w:lang w:val="en-US"/>
-        </w:rPr>
-        <w:t>10.2.1 Methods for redundancy removal</w:t>
-      </w:r>
-    </w:p>
-    <w:p>
-      <w:pPr>
-        <w:spacing w:after="120" w:line="276" w:lineRule="auto"/>
-        <w:rPr>
-          <w:rFonts w:asciiTheme="majorHAnsi" w:hAnsiTheme="majorHAnsi" w:cstheme="majorHAnsi"/>
-          <w:lang w:val="en-US"/>
-        </w:rPr>
-      </w:pPr>
-      <w:r>
-        <w:rPr>
-          <w:rFonts w:asciiTheme="majorHAnsi" w:hAnsiTheme="majorHAnsi" w:cstheme="majorHAnsi"/>
-          <w:lang w:val="en-US"/>
-        </w:rPr>
-        <w:t xml:space="preserve">Several methods for removal of redundant constraints have been described in literature. A recent comparative overview in the context of linear programming is given by </w:t>
-      </w:r>
-      <w:proofErr w:type="spellStart"/>
-      <w:r>
-        <w:rPr>
-          <w:rFonts w:asciiTheme="majorHAnsi" w:hAnsiTheme="majorHAnsi" w:cstheme="majorHAnsi"/>
-          <w:lang w:val="en-US"/>
-        </w:rPr>
-        <w:t>Paulraj</w:t>
-      </w:r>
-      <w:proofErr w:type="spellEnd"/>
-      <w:r>
-        <w:rPr>
-          <w:rFonts w:asciiTheme="majorHAnsi" w:hAnsiTheme="majorHAnsi" w:cstheme="majorHAnsi"/>
-          <w:lang w:val="en-US"/>
-        </w:rPr>
-        <w:t xml:space="preserve"> and Sumathi (2010). As an illustration on how to approach redundancy removal, we follow </w:t>
-      </w:r>
-      <w:proofErr w:type="spellStart"/>
-      <w:r>
-        <w:rPr>
-          <w:rFonts w:asciiTheme="majorHAnsi" w:hAnsiTheme="majorHAnsi" w:cstheme="majorHAnsi"/>
-          <w:lang w:val="en-US"/>
-        </w:rPr>
-        <w:t>Daalmans</w:t>
-      </w:r>
-      <w:proofErr w:type="spellEnd"/>
-      <w:r>
-        <w:rPr>
-          <w:rFonts w:asciiTheme="majorHAnsi" w:hAnsiTheme="majorHAnsi" w:cstheme="majorHAnsi"/>
-          <w:lang w:val="en-US"/>
-        </w:rPr>
-        <w:t xml:space="preserve"> (2015) and describe </w:t>
-      </w:r>
-      <w:r>
-        <w:rPr>
-          <w:rFonts w:asciiTheme="majorHAnsi" w:hAnsiTheme="majorHAnsi" w:cstheme="majorHAnsi"/>
-          <w:lang w:val="en-US"/>
-        </w:rPr>
-        <w:lastRenderedPageBreak/>
-        <w:t xml:space="preserve">shortly a method that has been described by </w:t>
-      </w:r>
-      <w:proofErr w:type="spellStart"/>
-      <w:r>
-        <w:rPr>
-          <w:rFonts w:asciiTheme="majorHAnsi" w:hAnsiTheme="majorHAnsi" w:cstheme="majorHAnsi"/>
-          <w:lang w:val="en-US"/>
-        </w:rPr>
-        <w:t>Chmeiss</w:t>
-      </w:r>
-      <w:proofErr w:type="spellEnd"/>
-      <w:r>
-        <w:rPr>
-          <w:rFonts w:asciiTheme="majorHAnsi" w:hAnsiTheme="majorHAnsi" w:cstheme="majorHAnsi"/>
-          <w:lang w:val="en-US"/>
-        </w:rPr>
-        <w:t xml:space="preserve"> et al. (2008) and also by </w:t>
-      </w:r>
-      <w:proofErr w:type="spellStart"/>
-      <w:r>
-        <w:rPr>
-          <w:rFonts w:asciiTheme="majorHAnsi" w:hAnsiTheme="majorHAnsi" w:cstheme="majorHAnsi"/>
-          <w:lang w:val="en-US"/>
-        </w:rPr>
-        <w:t>Felfernig</w:t>
-      </w:r>
-      <w:proofErr w:type="spellEnd"/>
-      <w:r>
-        <w:rPr>
-          <w:rFonts w:asciiTheme="majorHAnsi" w:hAnsiTheme="majorHAnsi" w:cstheme="majorHAnsi"/>
-          <w:lang w:val="en-US"/>
-        </w:rPr>
-        <w:t xml:space="preserve"> (2014).The idea of the method depends on the ability to find inconsistencies (see next Section).</w:t>
-      </w:r>
-    </w:p>
-    <w:p>
-      <w:pPr>
-        <w:spacing w:after="120" w:line="276" w:lineRule="auto"/>
-        <w:rPr>
-          <w:rFonts w:asciiTheme="majorHAnsi" w:hAnsiTheme="majorHAnsi" w:cstheme="majorHAnsi"/>
-          <w:lang w:val="en-US"/>
-        </w:rPr>
-      </w:pPr>
-      <w:r>
-        <w:rPr>
-          <w:rFonts w:asciiTheme="majorHAnsi" w:hAnsiTheme="majorHAnsi" w:cstheme="majorHAnsi"/>
-          <w:lang w:val="en-US"/>
-        </w:rPr>
-        <w:t xml:space="preserve">Consider a set </w:t>
-      </w:r>
-      <w:r>
-        <w:rPr>
-          <w:rFonts w:ascii="Cambria Math" w:hAnsi="Cambria Math" w:cs="Cambria Math"/>
-          <w:lang w:val="en-US"/>
-        </w:rPr>
-        <w:t>𝑉</w:t>
-      </w:r>
-      <w:r>
-        <w:rPr>
-          <w:rFonts w:asciiTheme="majorHAnsi" w:hAnsiTheme="majorHAnsi" w:cstheme="majorHAnsi"/>
-          <w:lang w:val="en-US"/>
-        </w:rPr>
-        <w:t>={</w:t>
-      </w:r>
-      <w:r>
-        <w:rPr>
-          <w:rFonts w:ascii="Cambria Math" w:hAnsi="Cambria Math" w:cs="Cambria Math"/>
-          <w:lang w:val="en-US"/>
-        </w:rPr>
-        <w:t>𝑣</w:t>
-      </w:r>
-      <w:r>
-        <w:rPr>
-          <w:rFonts w:asciiTheme="majorHAnsi" w:hAnsiTheme="majorHAnsi" w:cstheme="majorHAnsi"/>
-          <w:lang w:val="en-US"/>
-        </w:rPr>
-        <w:t>1,</w:t>
-      </w:r>
-      <w:r>
-        <w:rPr>
-          <w:rFonts w:ascii="Cambria Math" w:hAnsi="Cambria Math" w:cs="Cambria Math"/>
-          <w:lang w:val="en-US"/>
-        </w:rPr>
-        <w:t>𝑣</w:t>
-      </w:r>
-      <w:r>
-        <w:rPr>
-          <w:rFonts w:asciiTheme="majorHAnsi" w:hAnsiTheme="majorHAnsi" w:cstheme="majorHAnsi"/>
-          <w:lang w:val="en-US"/>
-        </w:rPr>
-        <w:t>2,…,</w:t>
-      </w:r>
-      <w:r>
-        <w:rPr>
-          <w:rFonts w:ascii="Cambria Math" w:hAnsi="Cambria Math" w:cs="Cambria Math"/>
-          <w:lang w:val="en-US"/>
-        </w:rPr>
-        <w:t>𝑣𝑚</w:t>
-      </w:r>
-      <w:r>
-        <w:rPr>
-          <w:rFonts w:asciiTheme="majorHAnsi" w:hAnsiTheme="majorHAnsi" w:cstheme="majorHAnsi"/>
-          <w:lang w:val="en-US"/>
-        </w:rPr>
-        <w:t xml:space="preserve">} of validation rules. Suppose that one of the </w:t>
-      </w:r>
-      <w:r>
-        <w:rPr>
-          <w:rFonts w:ascii="Cambria Math" w:hAnsi="Cambria Math" w:cs="Cambria Math"/>
-          <w:lang w:val="en-US"/>
-        </w:rPr>
-        <w:t>𝑣𝑖∈𝑉</w:t>
-      </w:r>
-      <w:r>
-        <w:rPr>
-          <w:rFonts w:asciiTheme="majorHAnsi" w:hAnsiTheme="majorHAnsi" w:cstheme="majorHAnsi"/>
-          <w:lang w:val="en-US"/>
-        </w:rPr>
-        <w:t xml:space="preserve"> is redundant, that is, it must always yield 1 when the other rules yield 1 (we also say that </w:t>
-      </w:r>
-      <w:r>
-        <w:rPr>
-          <w:rFonts w:ascii="Cambria Math" w:hAnsi="Cambria Math" w:cs="Cambria Math"/>
-          <w:lang w:val="en-US"/>
-        </w:rPr>
-        <w:t>𝑣𝑖</w:t>
-      </w:r>
-      <w:r>
-        <w:rPr>
-          <w:rFonts w:asciiTheme="majorHAnsi" w:hAnsiTheme="majorHAnsi" w:cstheme="majorHAnsi"/>
-          <w:lang w:val="en-US"/>
-        </w:rPr>
-        <w:t xml:space="preserve"> is implied by the</w:t>
-      </w:r>
-      <w:r>
-        <w:rPr>
-          <w:rFonts w:asciiTheme="majorHAnsi" w:hAnsiTheme="majorHAnsi" w:cstheme="majorHAnsi"/>
-          <w:lang w:val="en-US"/>
-        </w:rPr>
-        <w:t xml:space="preserve"> </w:t>
-      </w:r>
-      <w:r>
-        <w:rPr>
-          <w:rFonts w:asciiTheme="majorHAnsi" w:hAnsiTheme="majorHAnsi" w:cstheme="majorHAnsi"/>
-          <w:lang w:val="en-US"/>
-        </w:rPr>
-        <w:t xml:space="preserve">other rules). Then, if we replace </w:t>
-      </w:r>
-      <w:r>
-        <w:rPr>
-          <w:rFonts w:ascii="Cambria Math" w:hAnsi="Cambria Math" w:cs="Cambria Math"/>
-          <w:lang w:val="en-US"/>
-        </w:rPr>
-        <w:t>𝑣𝑖</w:t>
-      </w:r>
-      <w:r>
-        <w:rPr>
-          <w:rFonts w:asciiTheme="majorHAnsi" w:hAnsiTheme="majorHAnsi" w:cstheme="majorHAnsi"/>
-          <w:lang w:val="en-US"/>
-        </w:rPr>
-        <w:t xml:space="preserve"> in </w:t>
-      </w:r>
-      <w:r>
-        <w:rPr>
-          <w:rFonts w:ascii="Cambria Math" w:hAnsi="Cambria Math" w:cs="Cambria Math"/>
-          <w:lang w:val="en-US"/>
-        </w:rPr>
-        <w:t>𝑉</w:t>
-      </w:r>
-      <w:r>
-        <w:rPr>
-          <w:rFonts w:asciiTheme="majorHAnsi" w:hAnsiTheme="majorHAnsi" w:cstheme="majorHAnsi"/>
-          <w:lang w:val="en-US"/>
-        </w:rPr>
-        <w:t xml:space="preserve"> with the opposite rule, the resulting set of rules becomes infeasible. That is, the acceptance region is the empty set: no record can ever satisfy all rules in this adapted set. As an example, consider again the following set of rules, which we now give names, for convenience. </w:t>
-      </w:r>
-      <w:r>
-        <w:rPr>
-          <w:rFonts w:ascii="Cambria Math" w:hAnsi="Cambria Math" w:cs="Cambria Math"/>
-          <w:lang w:val="en-US"/>
-        </w:rPr>
-        <w:t>𝑉</w:t>
-      </w:r>
-      <w:r>
-        <w:rPr>
-          <w:rFonts w:asciiTheme="majorHAnsi" w:hAnsiTheme="majorHAnsi" w:cstheme="majorHAnsi"/>
-          <w:lang w:val="en-US"/>
-        </w:rPr>
-        <w:t>={</w:t>
-      </w:r>
-      <w:r>
-        <w:rPr>
-          <w:rFonts w:ascii="Cambria Math" w:hAnsi="Cambria Math" w:cs="Cambria Math"/>
-          <w:lang w:val="en-US"/>
-        </w:rPr>
-        <w:t>𝑣</w:t>
-      </w:r>
-      <w:r>
-        <w:rPr>
-          <w:rFonts w:asciiTheme="majorHAnsi" w:hAnsiTheme="majorHAnsi" w:cstheme="majorHAnsi"/>
-          <w:lang w:val="en-US"/>
-        </w:rPr>
-        <w:t>1:=</w:t>
-      </w:r>
-      <w:r>
-        <w:rPr>
-          <w:rFonts w:ascii="Cambria Math" w:hAnsi="Cambria Math" w:cs="Cambria Math"/>
-          <w:lang w:val="en-US"/>
-        </w:rPr>
-        <w:t>𝑠</w:t>
-      </w:r>
-      <w:r>
-        <w:rPr>
-          <w:rFonts w:asciiTheme="majorHAnsi" w:hAnsiTheme="majorHAnsi" w:cstheme="majorHAnsi"/>
-          <w:lang w:val="en-US"/>
-        </w:rPr>
-        <w:t>≤</w:t>
-      </w:r>
-      <w:r>
-        <w:rPr>
-          <w:rFonts w:ascii="Cambria Math" w:hAnsi="Cambria Math" w:cs="Cambria Math"/>
-          <w:lang w:val="en-US"/>
-        </w:rPr>
-        <w:t>𝑐</w:t>
-      </w:r>
-      <w:r>
-        <w:rPr>
-          <w:rFonts w:asciiTheme="majorHAnsi" w:hAnsiTheme="majorHAnsi" w:cstheme="majorHAnsi"/>
-          <w:lang w:val="en-US"/>
-        </w:rPr>
-        <w:t>,</w:t>
-      </w:r>
-      <w:r>
-        <w:rPr>
-          <w:rFonts w:ascii="Cambria Math" w:hAnsi="Cambria Math" w:cs="Cambria Math"/>
-          <w:lang w:val="en-US"/>
-        </w:rPr>
-        <w:t>𝑣</w:t>
-      </w:r>
-      <w:r>
-        <w:rPr>
-          <w:rFonts w:asciiTheme="majorHAnsi" w:hAnsiTheme="majorHAnsi" w:cstheme="majorHAnsi"/>
-          <w:lang w:val="en-US"/>
-        </w:rPr>
-        <w:t>2:=</w:t>
-      </w:r>
-      <w:r>
-        <w:rPr>
-          <w:rFonts w:ascii="Cambria Math" w:hAnsi="Cambria Math" w:cs="Cambria Math"/>
-          <w:lang w:val="en-US"/>
-        </w:rPr>
-        <w:t>𝑠</w:t>
-      </w:r>
-      <w:r>
-        <w:rPr>
-          <w:rFonts w:asciiTheme="majorHAnsi" w:hAnsiTheme="majorHAnsi" w:cstheme="majorHAnsi"/>
-          <w:lang w:val="en-US"/>
-        </w:rPr>
-        <w:t>≥0,</w:t>
-      </w:r>
-      <w:r>
-        <w:rPr>
-          <w:rFonts w:ascii="Cambria Math" w:hAnsi="Cambria Math" w:cs="Cambria Math"/>
-          <w:lang w:val="en-US"/>
-        </w:rPr>
-        <w:t>𝑣</w:t>
-      </w:r>
-      <w:r>
-        <w:rPr>
-          <w:rFonts w:asciiTheme="majorHAnsi" w:hAnsiTheme="majorHAnsi" w:cstheme="majorHAnsi"/>
-          <w:lang w:val="en-US"/>
-        </w:rPr>
-        <w:t>3:=</w:t>
-      </w:r>
-      <w:r>
-        <w:rPr>
-          <w:rFonts w:ascii="Cambria Math" w:hAnsi="Cambria Math" w:cs="Cambria Math"/>
-          <w:lang w:val="en-US"/>
-        </w:rPr>
-        <w:t>𝑐</w:t>
-      </w:r>
-      <w:r>
-        <w:rPr>
-          <w:rFonts w:asciiTheme="majorHAnsi" w:hAnsiTheme="majorHAnsi" w:cstheme="majorHAnsi"/>
-          <w:lang w:val="en-US"/>
-        </w:rPr>
-        <w:t>≥0}.</w:t>
-      </w:r>
-    </w:p>
-    <w:p>
-      <w:pPr>
-        <w:spacing w:after="120" w:line="276" w:lineRule="auto"/>
-        <w:rPr>
-          <w:rFonts w:asciiTheme="majorHAnsi" w:hAnsiTheme="majorHAnsi" w:cstheme="majorHAnsi"/>
-          <w:lang w:val="en-US"/>
-        </w:rPr>
-      </w:pPr>
-      <w:r>
-        <w:rPr>
-          <w:rFonts w:asciiTheme="majorHAnsi" w:hAnsiTheme="majorHAnsi" w:cstheme="majorHAnsi"/>
-          <w:lang w:val="en-US"/>
-        </w:rPr>
-        <w:t>Now,</w:t>
-      </w:r>
-      <w:r>
-        <w:rPr>
-          <w:rFonts w:ascii="Cambria Math" w:hAnsi="Cambria Math" w:cs="Cambria Math"/>
-          <w:lang w:val="en-US"/>
-        </w:rPr>
-        <w:t>𝑣</w:t>
-      </w:r>
-      <w:r>
-        <w:rPr>
-          <w:rFonts w:asciiTheme="majorHAnsi" w:hAnsiTheme="majorHAnsi" w:cstheme="majorHAnsi"/>
-          <w:lang w:val="en-US"/>
-        </w:rPr>
-        <w:t xml:space="preserve">2 and </w:t>
-      </w:r>
-      <w:r>
-        <w:rPr>
-          <w:rFonts w:ascii="Cambria Math" w:hAnsi="Cambria Math" w:cs="Cambria Math"/>
-          <w:lang w:val="en-US"/>
-        </w:rPr>
-        <w:t>𝑣</w:t>
-      </w:r>
-      <w:r>
-        <w:rPr>
-          <w:rFonts w:asciiTheme="majorHAnsi" w:hAnsiTheme="majorHAnsi" w:cstheme="majorHAnsi"/>
-          <w:lang w:val="en-US"/>
-        </w:rPr>
-        <w:t>3 imply that any combination (</w:t>
-      </w:r>
-      <w:r>
-        <w:rPr>
-          <w:rFonts w:ascii="Cambria Math" w:hAnsi="Cambria Math" w:cs="Cambria Math"/>
-          <w:lang w:val="en-US"/>
-        </w:rPr>
-        <w:t>𝑠</w:t>
-      </w:r>
-      <w:r>
-        <w:rPr>
-          <w:rFonts w:asciiTheme="majorHAnsi" w:hAnsiTheme="majorHAnsi" w:cstheme="majorHAnsi"/>
-          <w:lang w:val="en-US"/>
-        </w:rPr>
-        <w:t>,</w:t>
-      </w:r>
-      <w:r>
-        <w:rPr>
-          <w:rFonts w:ascii="Cambria Math" w:hAnsi="Cambria Math" w:cs="Cambria Math"/>
-          <w:lang w:val="en-US"/>
-        </w:rPr>
-        <w:t>𝑐</w:t>
-      </w:r>
-      <w:r>
-        <w:rPr>
-          <w:rFonts w:asciiTheme="majorHAnsi" w:hAnsiTheme="majorHAnsi" w:cstheme="majorHAnsi"/>
-          <w:lang w:val="en-US"/>
-        </w:rPr>
-        <w:t xml:space="preserve">) must lie in the first quadrant of the plane, while </w:t>
-      </w:r>
-      <w:r>
-        <w:rPr>
-          <w:rFonts w:ascii="Cambria Math" w:hAnsi="Cambria Math" w:cs="Cambria Math"/>
-          <w:lang w:val="en-US"/>
-        </w:rPr>
-        <w:t>𝑣</w:t>
-      </w:r>
-      <w:r>
-        <w:rPr>
-          <w:rFonts w:asciiTheme="majorHAnsi" w:hAnsiTheme="majorHAnsi" w:cstheme="majorHAnsi"/>
-          <w:lang w:val="en-US"/>
-        </w:rPr>
-        <w:t xml:space="preserve">1implies that only points on and above the line </w:t>
-      </w:r>
-      <w:r>
-        <w:rPr>
-          <w:rFonts w:ascii="Cambria Math" w:hAnsi="Cambria Math" w:cs="Cambria Math"/>
-          <w:lang w:val="en-US"/>
-        </w:rPr>
-        <w:t>𝑐</w:t>
-      </w:r>
-      <w:r>
-        <w:rPr>
-          <w:rFonts w:asciiTheme="majorHAnsi" w:hAnsiTheme="majorHAnsi" w:cstheme="majorHAnsi"/>
-          <w:lang w:val="en-US"/>
-        </w:rPr>
-        <w:t>=</w:t>
-      </w:r>
-      <w:r>
-        <w:rPr>
-          <w:rFonts w:ascii="Cambria Math" w:hAnsi="Cambria Math" w:cs="Cambria Math"/>
-          <w:lang w:val="en-US"/>
-        </w:rPr>
-        <w:t>𝑠</w:t>
-      </w:r>
-      <w:r>
-        <w:rPr>
-          <w:rFonts w:asciiTheme="majorHAnsi" w:hAnsiTheme="majorHAnsi" w:cstheme="majorHAnsi"/>
-          <w:lang w:val="en-US"/>
-        </w:rPr>
-        <w:t xml:space="preserve"> are valid. Let us now replace </w:t>
-      </w:r>
-      <w:r>
-        <w:rPr>
-          <w:rFonts w:ascii="Cambria Math" w:hAnsi="Cambria Math" w:cs="Cambria Math"/>
-          <w:lang w:val="en-US"/>
-        </w:rPr>
-        <w:t>𝑣</w:t>
-      </w:r>
-      <w:r>
-        <w:rPr>
-          <w:rFonts w:asciiTheme="majorHAnsi" w:hAnsiTheme="majorHAnsi" w:cstheme="majorHAnsi"/>
-          <w:lang w:val="en-US"/>
-        </w:rPr>
-        <w:t xml:space="preserve">3 with its opposite and define </w:t>
-      </w:r>
-      <w:r>
-        <w:rPr>
-          <w:rFonts w:ascii="Cambria Math" w:hAnsi="Cambria Math" w:cs="Cambria Math"/>
-          <w:lang w:val="en-US"/>
-        </w:rPr>
-        <w:t>𝑉</w:t>
-      </w:r>
-      <w:r>
-        <w:rPr>
-          <w:rFonts w:asciiTheme="majorHAnsi" w:hAnsiTheme="majorHAnsi" w:cstheme="majorHAnsi"/>
-          <w:lang w:val="en-US"/>
-        </w:rPr>
-        <w:t>={</w:t>
-      </w:r>
-      <w:r>
-        <w:rPr>
-          <w:rFonts w:ascii="Cambria Math" w:hAnsi="Cambria Math" w:cs="Cambria Math"/>
-          <w:lang w:val="en-US"/>
-        </w:rPr>
-        <w:t>𝑣</w:t>
-      </w:r>
-      <w:r>
-        <w:rPr>
-          <w:rFonts w:asciiTheme="majorHAnsi" w:hAnsiTheme="majorHAnsi" w:cstheme="majorHAnsi"/>
-          <w:lang w:val="en-US"/>
-        </w:rPr>
-        <w:t>1:=</w:t>
-      </w:r>
-      <w:r>
-        <w:rPr>
-          <w:rFonts w:ascii="Cambria Math" w:hAnsi="Cambria Math" w:cs="Cambria Math"/>
-          <w:lang w:val="en-US"/>
-        </w:rPr>
-        <w:t>𝑠</w:t>
-      </w:r>
-      <w:r>
-        <w:rPr>
-          <w:rFonts w:asciiTheme="majorHAnsi" w:hAnsiTheme="majorHAnsi" w:cstheme="majorHAnsi"/>
-          <w:lang w:val="en-US"/>
-        </w:rPr>
-        <w:t>≤</w:t>
-      </w:r>
-      <w:r>
-        <w:rPr>
-          <w:rFonts w:ascii="Cambria Math" w:hAnsi="Cambria Math" w:cs="Cambria Math"/>
-          <w:lang w:val="en-US"/>
-        </w:rPr>
-        <w:t>𝑐</w:t>
-      </w:r>
-      <w:r>
-        <w:rPr>
-          <w:rFonts w:asciiTheme="majorHAnsi" w:hAnsiTheme="majorHAnsi" w:cstheme="majorHAnsi"/>
-          <w:lang w:val="en-US"/>
-        </w:rPr>
-        <w:t>,</w:t>
-      </w:r>
-      <w:r>
-        <w:rPr>
-          <w:rFonts w:ascii="Cambria Math" w:hAnsi="Cambria Math" w:cs="Cambria Math"/>
-          <w:lang w:val="en-US"/>
-        </w:rPr>
-        <w:t>𝑣</w:t>
-      </w:r>
-      <w:r>
-        <w:rPr>
-          <w:rFonts w:asciiTheme="majorHAnsi" w:hAnsiTheme="majorHAnsi" w:cstheme="majorHAnsi"/>
-          <w:lang w:val="en-US"/>
-        </w:rPr>
-        <w:t>2:=</w:t>
-      </w:r>
-      <w:r>
-        <w:rPr>
-          <w:rFonts w:ascii="Cambria Math" w:hAnsi="Cambria Math" w:cs="Cambria Math"/>
-          <w:lang w:val="en-US"/>
-        </w:rPr>
-        <w:t>𝑠</w:t>
-      </w:r>
-      <w:r>
-        <w:rPr>
-          <w:rFonts w:asciiTheme="majorHAnsi" w:hAnsiTheme="majorHAnsi" w:cstheme="majorHAnsi"/>
-          <w:lang w:val="en-US"/>
-        </w:rPr>
-        <w:t>≥0,¬</w:t>
-      </w:r>
-      <w:r>
-        <w:rPr>
-          <w:rFonts w:ascii="Cambria Math" w:hAnsi="Cambria Math" w:cs="Cambria Math"/>
-          <w:lang w:val="en-US"/>
-        </w:rPr>
-        <w:t>𝑣</w:t>
-      </w:r>
-      <w:r>
-        <w:rPr>
-          <w:rFonts w:asciiTheme="majorHAnsi" w:hAnsiTheme="majorHAnsi" w:cstheme="majorHAnsi"/>
-          <w:lang w:val="en-US"/>
-        </w:rPr>
-        <w:t>3:=</w:t>
-      </w:r>
-      <w:r>
-        <w:rPr>
-          <w:rFonts w:ascii="Cambria Math" w:hAnsi="Cambria Math" w:cs="Cambria Math"/>
-          <w:lang w:val="en-US"/>
-        </w:rPr>
-        <w:t>𝑐</w:t>
-      </w:r>
-      <w:r>
-        <w:rPr>
-          <w:rFonts w:asciiTheme="majorHAnsi" w:hAnsiTheme="majorHAnsi" w:cstheme="majorHAnsi"/>
-          <w:lang w:val="en-US"/>
-        </w:rPr>
-        <w:t>&lt;0}.</w:t>
-      </w:r>
-    </w:p>
-    <w:p>
-      <w:pPr>
-        <w:spacing w:after="120" w:line="276" w:lineRule="auto"/>
-        <w:rPr>
-          <w:rFonts w:asciiTheme="majorHAnsi" w:hAnsiTheme="majorHAnsi" w:cstheme="majorHAnsi"/>
-          <w:lang w:val="en-US"/>
-        </w:rPr>
-      </w:pPr>
-      <w:r>
-        <w:rPr>
-          <w:rFonts w:asciiTheme="majorHAnsi" w:hAnsiTheme="majorHAnsi" w:cstheme="majorHAnsi"/>
-          <w:lang w:val="en-US"/>
-        </w:rPr>
-        <w:t xml:space="preserve">Now, </w:t>
-      </w:r>
-      <w:r>
-        <w:rPr>
-          <w:rFonts w:ascii="Cambria Math" w:hAnsi="Cambria Math" w:cs="Cambria Math"/>
-          <w:lang w:val="en-US"/>
-        </w:rPr>
-        <w:t>𝑣</w:t>
-      </w:r>
-      <w:r>
-        <w:rPr>
-          <w:rFonts w:asciiTheme="majorHAnsi" w:hAnsiTheme="majorHAnsi" w:cstheme="majorHAnsi"/>
-          <w:lang w:val="en-US"/>
-        </w:rPr>
-        <w:t>2 and ¬</w:t>
-      </w:r>
-      <w:r>
-        <w:rPr>
-          <w:rFonts w:ascii="Cambria Math" w:hAnsi="Cambria Math" w:cs="Cambria Math"/>
-          <w:lang w:val="en-US"/>
-        </w:rPr>
-        <w:t>𝑣</w:t>
-      </w:r>
-      <w:r>
-        <w:rPr>
-          <w:rFonts w:asciiTheme="majorHAnsi" w:hAnsiTheme="majorHAnsi" w:cstheme="majorHAnsi"/>
-          <w:lang w:val="en-US"/>
-        </w:rPr>
-        <w:t xml:space="preserve">3 imply that every point must lie in the fourth quadrant of the </w:t>
-      </w:r>
-      <w:r>
-        <w:rPr>
-          <w:rFonts w:ascii="Cambria Math" w:hAnsi="Cambria Math" w:cs="Cambria Math"/>
-          <w:lang w:val="en-US"/>
-        </w:rPr>
-        <w:t>𝑠</w:t>
-      </w:r>
-      <w:r>
-        <w:rPr>
-          <w:rFonts w:asciiTheme="majorHAnsi" w:hAnsiTheme="majorHAnsi" w:cstheme="majorHAnsi"/>
-          <w:lang w:val="en-US"/>
-        </w:rPr>
-        <w:t>−</w:t>
-      </w:r>
-      <w:r>
-        <w:rPr>
-          <w:rFonts w:ascii="Cambria Math" w:hAnsi="Cambria Math" w:cs="Cambria Math"/>
-          <w:lang w:val="en-US"/>
-        </w:rPr>
-        <w:t>𝑐</w:t>
-      </w:r>
-      <w:r>
-        <w:rPr>
-          <w:rFonts w:asciiTheme="majorHAnsi" w:hAnsiTheme="majorHAnsi" w:cstheme="majorHAnsi"/>
-          <w:lang w:val="en-US"/>
-        </w:rPr>
-        <w:t xml:space="preserve"> plane, but not on the </w:t>
-      </w:r>
-      <w:r>
-        <w:rPr>
-          <w:rFonts w:ascii="Cambria Math" w:hAnsi="Cambria Math" w:cs="Cambria Math"/>
-          <w:lang w:val="en-US"/>
-        </w:rPr>
-        <w:t>𝑠</w:t>
-      </w:r>
-      <w:r>
-        <w:rPr>
-          <w:rFonts w:asciiTheme="majorHAnsi" w:hAnsiTheme="majorHAnsi" w:cstheme="majorHAnsi"/>
-          <w:lang w:val="en-US"/>
-        </w:rPr>
-        <w:t xml:space="preserve"> axis. This conflicts with </w:t>
-      </w:r>
-      <w:r>
-        <w:rPr>
-          <w:rFonts w:ascii="Cambria Math" w:hAnsi="Cambria Math" w:cs="Cambria Math"/>
-          <w:lang w:val="en-US"/>
-        </w:rPr>
-        <w:t>𝑣</w:t>
-      </w:r>
-      <w:r>
-        <w:rPr>
-          <w:rFonts w:asciiTheme="majorHAnsi" w:hAnsiTheme="majorHAnsi" w:cstheme="majorHAnsi"/>
-          <w:lang w:val="en-US"/>
-        </w:rPr>
-        <w:t>1 which implies that every point (</w:t>
-      </w:r>
-      <w:r>
-        <w:rPr>
-          <w:rFonts w:ascii="Cambria Math" w:hAnsi="Cambria Math" w:cs="Cambria Math"/>
-          <w:lang w:val="en-US"/>
-        </w:rPr>
-        <w:t>𝑠</w:t>
-      </w:r>
-      <w:r>
-        <w:rPr>
-          <w:rFonts w:asciiTheme="majorHAnsi" w:hAnsiTheme="majorHAnsi" w:cstheme="majorHAnsi"/>
-          <w:lang w:val="en-US"/>
-        </w:rPr>
-        <w:t>,</w:t>
-      </w:r>
-      <w:r>
-        <w:rPr>
-          <w:rFonts w:ascii="Cambria Math" w:hAnsi="Cambria Math" w:cs="Cambria Math"/>
-          <w:lang w:val="en-US"/>
-        </w:rPr>
-        <w:t>𝑐</w:t>
-      </w:r>
-      <w:r>
-        <w:rPr>
-          <w:rFonts w:asciiTheme="majorHAnsi" w:hAnsiTheme="majorHAnsi" w:cstheme="majorHAnsi"/>
-          <w:lang w:val="en-US"/>
-        </w:rPr>
-        <w:t xml:space="preserve">) must be on or above the line </w:t>
-      </w:r>
-      <w:r>
-        <w:rPr>
-          <w:rFonts w:ascii="Cambria Math" w:hAnsi="Cambria Math" w:cs="Cambria Math"/>
-          <w:lang w:val="en-US"/>
-        </w:rPr>
-        <w:t>𝑐</w:t>
-      </w:r>
-      <w:r>
-        <w:rPr>
-          <w:rFonts w:asciiTheme="majorHAnsi" w:hAnsiTheme="majorHAnsi" w:cstheme="majorHAnsi"/>
-          <w:lang w:val="en-US"/>
-        </w:rPr>
-        <w:t>=</w:t>
-      </w:r>
-      <w:r>
-        <w:rPr>
-          <w:rFonts w:ascii="Cambria Math" w:hAnsi="Cambria Math" w:cs="Cambria Math"/>
-          <w:lang w:val="en-US"/>
-        </w:rPr>
-        <w:t>𝑠</w:t>
-      </w:r>
-      <w:r>
-        <w:rPr>
-          <w:rFonts w:asciiTheme="majorHAnsi" w:hAnsiTheme="majorHAnsi" w:cstheme="majorHAnsi"/>
-          <w:lang w:val="en-US"/>
-        </w:rPr>
-        <w:t>.</w:t>
-      </w:r>
-    </w:p>
-    <w:p>
-      <w:pPr>
-        <w:spacing w:after="120" w:line="276" w:lineRule="auto"/>
-        <w:rPr>
-          <w:rFonts w:asciiTheme="majorHAnsi" w:hAnsiTheme="majorHAnsi" w:cstheme="majorHAnsi"/>
-          <w:lang w:val="en-US"/>
-        </w:rPr>
-      </w:pPr>
-      <w:r>
-        <w:rPr>
-          <w:rFonts w:asciiTheme="majorHAnsi" w:hAnsiTheme="majorHAnsi" w:cstheme="majorHAnsi"/>
-          <w:lang w:val="en-US"/>
-        </w:rPr>
-        <w:t>This idea, that replacing an implied rule with its negation yields an infeasible rule set is fully general, and is thus not limited to numerical examples as given above. Given that we are able to establish the feasibility of a set of rules, the following procedure for redundancy detection readily presents itself (the backslash indicates set difference, and ¬ indicates negation).</w:t>
-      </w:r>
-    </w:p>
-    <w:p>
-      <w:pPr>
-        <w:spacing w:after="120" w:line="276" w:lineRule="auto"/>
-        <w:rPr>
-          <w:rFonts w:asciiTheme="majorHAnsi" w:hAnsiTheme="majorHAnsi" w:cstheme="majorHAnsi"/>
-          <w:b/>
-          <w:bCs/>
-          <w:lang w:val="en-US"/>
-        </w:rPr>
-      </w:pPr>
-      <w:r>
-        <w:rPr>
-          <w:rFonts w:asciiTheme="majorHAnsi" w:hAnsiTheme="majorHAnsi" w:cstheme="majorHAnsi"/>
-          <w:b/>
-          <w:bCs/>
-          <w:lang w:val="en-US"/>
-        </w:rPr>
-        <w:t>10.3 Feasibility</w:t>
-      </w:r>
-    </w:p>
-    <w:p>
-      <w:pPr>
-        <w:spacing w:after="120" w:line="276" w:lineRule="auto"/>
-        <w:rPr>
-          <w:rFonts w:asciiTheme="majorHAnsi" w:hAnsiTheme="majorHAnsi" w:cstheme="majorHAnsi"/>
-          <w:lang w:val="en-US"/>
-        </w:rPr>
-      </w:pPr>
-      <w:r>
-        <w:rPr>
-          <w:rFonts w:asciiTheme="majorHAnsi" w:hAnsiTheme="majorHAnsi" w:cstheme="majorHAnsi"/>
-          <w:lang w:val="en-US"/>
-        </w:rPr>
-        <w:t xml:space="preserve">A rule set is called feasible, or informally also consistent, when the acceptance region defined by a rule set is nonempty. Infeasibility occurs for instance when a rule set contains a rule that is contradictory in itself, for example the rule that states </w:t>
-      </w:r>
-      <w:r>
-        <w:rPr>
-          <w:rFonts w:ascii="Cambria Math" w:hAnsi="Cambria Math" w:cs="Cambria Math"/>
-          <w:lang w:val="en-US"/>
-        </w:rPr>
         <w:t>𝑥</w:t>
       </w:r>
       <w:r>
@@ -8589,637 +6454,6 @@
           <w:rFonts w:asciiTheme="majorHAnsi" w:hAnsiTheme="majorHAnsi" w:cstheme="majorHAnsi"/>
           <w:lang w:val="en-US"/>
         </w:rPr>
-        <w:t>&gt;</w:t>
-      </w:r>
-      <w:r>
-        <w:rPr>
-          <w:rFonts w:ascii="Cambria Math" w:hAnsi="Cambria Math" w:cs="Cambria Math"/>
-          <w:lang w:val="en-US"/>
-        </w:rPr>
-        <w:t>𝑥</w:t>
-      </w:r>
-      <w:r>
-        <w:rPr>
-          <w:rFonts w:asciiTheme="majorHAnsi" w:hAnsiTheme="majorHAnsi" w:cstheme="majorHAnsi"/>
-          <w:lang w:val="en-US"/>
-        </w:rPr>
-        <w:t xml:space="preserve"> is clearly contradictory. As a second example, consider the following rule set has rules that are perfectly feasible by themselves but their combination is contradictory: {</w:t>
-      </w:r>
-      <w:r>
-        <w:rPr>
-          <w:rFonts w:ascii="Cambria Math" w:hAnsi="Cambria Math" w:cs="Cambria Math"/>
-          <w:lang w:val="en-US"/>
-        </w:rPr>
-        <w:t>𝑥</w:t>
-      </w:r>
-      <w:r>
-        <w:rPr>
-          <w:rFonts w:asciiTheme="majorHAnsi" w:hAnsiTheme="majorHAnsi" w:cstheme="majorHAnsi"/>
-          <w:lang w:val="en-US"/>
-        </w:rPr>
-        <w:t>&gt;1,</w:t>
-      </w:r>
-      <w:r>
-        <w:rPr>
-          <w:rFonts w:ascii="Cambria Math" w:hAnsi="Cambria Math" w:cs="Cambria Math"/>
-          <w:lang w:val="en-US"/>
-        </w:rPr>
-        <w:t>𝑥</w:t>
-      </w:r>
-      <w:r>
-        <w:rPr>
-          <w:rFonts w:asciiTheme="majorHAnsi" w:hAnsiTheme="majorHAnsi" w:cstheme="majorHAnsi"/>
-          <w:lang w:val="en-US"/>
-        </w:rPr>
-        <w:t>&lt;0}</w:t>
-      </w:r>
-    </w:p>
-    <w:p>
-      <w:pPr>
-        <w:spacing w:after="120" w:line="276" w:lineRule="auto"/>
-        <w:rPr>
-          <w:rFonts w:asciiTheme="majorHAnsi" w:hAnsiTheme="majorHAnsi" w:cstheme="majorHAnsi"/>
-          <w:lang w:val="en-US"/>
-        </w:rPr>
-      </w:pPr>
-      <w:r>
-        <w:rPr>
-          <w:rFonts w:asciiTheme="majorHAnsi" w:hAnsiTheme="majorHAnsi" w:cstheme="majorHAnsi"/>
-          <w:lang w:val="en-US"/>
-        </w:rPr>
-        <w:t xml:space="preserve">Clearly, there is no number </w:t>
-      </w:r>
-      <w:r>
-        <w:rPr>
-          <w:rFonts w:ascii="Cambria Math" w:hAnsi="Cambria Math" w:cs="Cambria Math"/>
-          <w:lang w:val="en-US"/>
-        </w:rPr>
-        <w:t>𝑥</w:t>
-      </w:r>
-      <w:r>
-        <w:rPr>
-          <w:rFonts w:asciiTheme="majorHAnsi" w:hAnsiTheme="majorHAnsi" w:cstheme="majorHAnsi"/>
-          <w:lang w:val="en-US"/>
-        </w:rPr>
-        <w:t xml:space="preserve"> that can satisfy both rules. In practice, rule sets can be much more complicated than this and contradictions rarely present themselves in such a clear form.</w:t>
-      </w:r>
-    </w:p>
-    <w:p>
-      <w:pPr>
-        <w:spacing w:after="120" w:line="276" w:lineRule="auto"/>
-        <w:rPr>
-          <w:rFonts w:asciiTheme="majorHAnsi" w:hAnsiTheme="majorHAnsi" w:cstheme="majorHAnsi"/>
-          <w:lang w:val="en-US"/>
-        </w:rPr>
-      </w:pPr>
-      <w:r>
-        <w:rPr>
-          <w:rFonts w:asciiTheme="majorHAnsi" w:hAnsiTheme="majorHAnsi" w:cstheme="majorHAnsi"/>
-          <w:lang w:val="en-US"/>
-        </w:rPr>
-        <w:t xml:space="preserve">Now, consider a general set of validation rules </w:t>
-      </w:r>
-      <w:r>
-        <w:rPr>
-          <w:rFonts w:ascii="Cambria Math" w:hAnsi="Cambria Math" w:cs="Cambria Math"/>
-          <w:lang w:val="en-US"/>
-        </w:rPr>
-        <w:t>𝑉</w:t>
-      </w:r>
-      <w:r>
-        <w:rPr>
-          <w:rFonts w:asciiTheme="majorHAnsi" w:hAnsiTheme="majorHAnsi" w:cstheme="majorHAnsi"/>
-          <w:lang w:val="en-US"/>
-        </w:rPr>
-        <w:t>={</w:t>
-      </w:r>
-      <w:r>
-        <w:rPr>
-          <w:rFonts w:ascii="Cambria Math" w:hAnsi="Cambria Math" w:cs="Cambria Math"/>
-          <w:lang w:val="en-US"/>
-        </w:rPr>
-        <w:t>𝑣</w:t>
-      </w:r>
-      <w:r>
-        <w:rPr>
-          <w:rFonts w:asciiTheme="majorHAnsi" w:hAnsiTheme="majorHAnsi" w:cstheme="majorHAnsi"/>
-          <w:lang w:val="en-US"/>
-        </w:rPr>
-        <w:t>1,</w:t>
-      </w:r>
-      <w:r>
-        <w:rPr>
-          <w:rFonts w:ascii="Cambria Math" w:hAnsi="Cambria Math" w:cs="Cambria Math"/>
-          <w:lang w:val="en-US"/>
-        </w:rPr>
-        <w:t>𝑣</w:t>
-      </w:r>
-      <w:r>
-        <w:rPr>
-          <w:rFonts w:asciiTheme="majorHAnsi" w:hAnsiTheme="majorHAnsi" w:cstheme="majorHAnsi"/>
-          <w:lang w:val="en-US"/>
-        </w:rPr>
-        <w:t>2,…,</w:t>
-      </w:r>
-      <w:r>
-        <w:rPr>
-          <w:rFonts w:ascii="Cambria Math" w:hAnsi="Cambria Math" w:cs="Cambria Math"/>
-          <w:lang w:val="en-US"/>
-        </w:rPr>
-        <w:t>𝑣𝑚</w:t>
-      </w:r>
-      <w:r>
-        <w:rPr>
-          <w:rFonts w:asciiTheme="majorHAnsi" w:hAnsiTheme="majorHAnsi" w:cstheme="majorHAnsi"/>
-          <w:lang w:val="en-US"/>
-        </w:rPr>
-        <w:t xml:space="preserve">}. We may think of these rules as functions that take a data record, say </w:t>
-      </w:r>
-      <w:r>
-        <w:rPr>
-          <w:rFonts w:ascii="Cambria Math" w:hAnsi="Cambria Math" w:cs="Cambria Math"/>
-          <w:lang w:val="en-US"/>
-        </w:rPr>
-        <w:t>𝑟</w:t>
-      </w:r>
-      <w:r>
-        <w:rPr>
-          <w:rFonts w:asciiTheme="majorHAnsi" w:hAnsiTheme="majorHAnsi" w:cstheme="majorHAnsi"/>
-          <w:lang w:val="en-US"/>
-        </w:rPr>
-        <w:t>, and return a value</w:t>
-      </w:r>
-      <w:r>
-        <w:rPr>
-          <w:rFonts w:ascii="Cambria Math" w:hAnsi="Cambria Math" w:cs="Cambria Math"/>
-          <w:lang w:val="en-US"/>
-        </w:rPr>
-        <w:t>𝑣𝑖</w:t>
-      </w:r>
-      <w:r>
-        <w:rPr>
-          <w:rFonts w:asciiTheme="majorHAnsi" w:hAnsiTheme="majorHAnsi" w:cstheme="majorHAnsi"/>
-          <w:lang w:val="en-US"/>
-        </w:rPr>
-        <w:t>(</w:t>
-      </w:r>
-      <w:r>
-        <w:rPr>
-          <w:rFonts w:ascii="Cambria Math" w:hAnsi="Cambria Math" w:cs="Cambria Math"/>
-          <w:lang w:val="en-US"/>
-        </w:rPr>
-        <w:t>𝑟</w:t>
-      </w:r>
-      <w:r>
-        <w:rPr>
-          <w:rFonts w:asciiTheme="majorHAnsi" w:hAnsiTheme="majorHAnsi" w:cstheme="majorHAnsi"/>
-          <w:lang w:val="en-US"/>
-        </w:rPr>
-        <w:t xml:space="preserve">) in {0,1}, where 0 means the rule is violated and 1 means the rule is satisfied. We emphasize that </w:t>
-      </w:r>
-      <w:r>
-        <w:rPr>
-          <w:rFonts w:ascii="Cambria Math" w:hAnsi="Cambria Math" w:cs="Cambria Math"/>
-          <w:lang w:val="en-US"/>
-        </w:rPr>
-        <w:t>𝑟</w:t>
-      </w:r>
-      <w:r>
-        <w:rPr>
-          <w:rFonts w:asciiTheme="majorHAnsi" w:hAnsiTheme="majorHAnsi" w:cstheme="majorHAnsi"/>
-          <w:lang w:val="en-US"/>
-        </w:rPr>
-        <w:t xml:space="preserve"> is not necessarily numeric, but comes from a domain </w:t>
-      </w:r>
-      <w:r>
-        <w:rPr>
-          <w:rFonts w:ascii="Cambria Math" w:hAnsi="Cambria Math" w:cs="Cambria Math"/>
-          <w:lang w:val="en-US"/>
-        </w:rPr>
-        <w:t>𝐷</w:t>
-      </w:r>
-      <w:r>
-        <w:rPr>
-          <w:rFonts w:asciiTheme="majorHAnsi" w:hAnsiTheme="majorHAnsi" w:cstheme="majorHAnsi"/>
-          <w:lang w:val="en-US"/>
-        </w:rPr>
-        <w:t xml:space="preserve"> containing all possible records that may have been measured. For example, consider a survey where we ask </w:t>
-      </w:r>
-      <w:r>
-        <w:rPr>
-          <w:rFonts w:ascii="Cambria Math" w:hAnsi="Cambria Math" w:cs="Cambria Math"/>
-          <w:lang w:val="en-US"/>
-        </w:rPr>
-        <w:t>𝑛</w:t>
-      </w:r>
-      <w:r>
-        <w:rPr>
-          <w:rFonts w:asciiTheme="majorHAnsi" w:hAnsiTheme="majorHAnsi" w:cstheme="majorHAnsi"/>
-          <w:lang w:val="en-US"/>
-        </w:rPr>
-        <w:t xml:space="preserve"> persons about their age and whether they are employed. The domain for a single record might be described by </w:t>
-      </w:r>
-      <w:r>
-        <w:rPr>
-          <w:rFonts w:ascii="Cambria Math" w:hAnsi="Cambria Math" w:cs="Cambria Math"/>
-          <w:lang w:val="en-US"/>
-        </w:rPr>
-        <w:t>𝐷</w:t>
-      </w:r>
-      <w:r>
-        <w:rPr>
-          <w:rFonts w:asciiTheme="majorHAnsi" w:hAnsiTheme="majorHAnsi" w:cstheme="majorHAnsi"/>
-          <w:lang w:val="en-US"/>
-        </w:rPr>
-        <w:t>=</w:t>
-      </w:r>
-      <w:r>
-        <w:rPr>
-          <w:rFonts w:ascii="Cambria Math" w:hAnsi="Cambria Math" w:cs="Cambria Math"/>
-          <w:lang w:val="en-US"/>
-        </w:rPr>
-        <w:t>𝑅</w:t>
-      </w:r>
-      <w:r>
-        <w:rPr>
-          <w:rFonts w:asciiTheme="majorHAnsi" w:hAnsiTheme="majorHAnsi" w:cstheme="majorHAnsi"/>
-          <w:lang w:val="en-US"/>
-        </w:rPr>
-        <w:t>×{</w:t>
-      </w:r>
-      <w:r>
-        <w:rPr>
-          <w:rFonts w:ascii="Cambria Math" w:hAnsi="Cambria Math" w:cs="Cambria Math"/>
-          <w:lang w:val="en-US"/>
-        </w:rPr>
-        <w:t>𝑦𝑒𝑠</w:t>
-      </w:r>
-      <w:r>
-        <w:rPr>
-          <w:rFonts w:asciiTheme="majorHAnsi" w:hAnsiTheme="majorHAnsi" w:cstheme="majorHAnsi"/>
-          <w:lang w:val="en-US"/>
-        </w:rPr>
-        <w:t>,</w:t>
-      </w:r>
-      <w:r>
-        <w:rPr>
-          <w:rFonts w:ascii="Cambria Math" w:hAnsi="Cambria Math" w:cs="Cambria Math"/>
-          <w:lang w:val="en-US"/>
-        </w:rPr>
-        <w:t>𝑛𝑜</w:t>
-      </w:r>
-      <w:r>
-        <w:rPr>
-          <w:rFonts w:asciiTheme="majorHAnsi" w:hAnsiTheme="majorHAnsi" w:cstheme="majorHAnsi"/>
-          <w:lang w:val="en-US"/>
-        </w:rPr>
-        <w:t xml:space="preserve">}. An example record is </w:t>
-      </w:r>
-      <w:r>
-        <w:rPr>
-          <w:rFonts w:ascii="Cambria Math" w:hAnsi="Cambria Math" w:cs="Cambria Math"/>
-          <w:lang w:val="en-US"/>
-        </w:rPr>
-        <w:t>𝑟</w:t>
-      </w:r>
-      <w:r>
-        <w:rPr>
-          <w:rFonts w:asciiTheme="majorHAnsi" w:hAnsiTheme="majorHAnsi" w:cstheme="majorHAnsi"/>
-          <w:lang w:val="en-US"/>
-        </w:rPr>
-        <w:t>=(38,</w:t>
-      </w:r>
-      <w:r>
-        <w:rPr>
-          <w:rFonts w:ascii="Cambria Math" w:hAnsi="Cambria Math" w:cs="Cambria Math"/>
-          <w:lang w:val="en-US"/>
-        </w:rPr>
-        <w:t>𝑦𝑒𝑠</w:t>
-      </w:r>
-      <w:r>
-        <w:rPr>
-          <w:rFonts w:asciiTheme="majorHAnsi" w:hAnsiTheme="majorHAnsi" w:cstheme="majorHAnsi"/>
-          <w:lang w:val="en-US"/>
-        </w:rPr>
-        <w:t>) and we have the rule set</w:t>
-      </w:r>
-    </w:p>
-    <w:p>
-      <w:pPr>
-        <w:spacing w:after="120" w:line="276" w:lineRule="auto"/>
-        <w:rPr>
-          <w:rFonts w:asciiTheme="majorHAnsi" w:hAnsiTheme="majorHAnsi" w:cstheme="majorHAnsi"/>
-          <w:lang w:val="en-US"/>
-        </w:rPr>
-      </w:pPr>
-    </w:p>
-    <w:p>
-      <w:pPr>
-        <w:spacing w:after="120" w:line="276" w:lineRule="auto"/>
-        <w:rPr>
-          <w:rFonts w:asciiTheme="majorHAnsi" w:hAnsiTheme="majorHAnsi" w:cstheme="majorHAnsi"/>
-          <w:b/>
-          <w:bCs/>
-          <w:lang w:val="en-US"/>
-        </w:rPr>
-      </w:pPr>
-      <w:r>
-        <w:rPr>
-          <w:rFonts w:asciiTheme="majorHAnsi" w:hAnsiTheme="majorHAnsi" w:cstheme="majorHAnsi"/>
-          <w:b/>
-          <w:bCs/>
-          <w:lang w:val="en-US"/>
-        </w:rPr>
-        <w:t>10.3.1 Methods for finding inconsistencies</w:t>
-      </w:r>
-    </w:p>
-    <w:p>
-      <w:pPr>
-        <w:spacing w:after="120" w:line="276" w:lineRule="auto"/>
-        <w:rPr>
-          <w:rFonts w:asciiTheme="majorHAnsi" w:hAnsiTheme="majorHAnsi" w:cstheme="majorHAnsi"/>
-          <w:lang w:val="en-US"/>
-        </w:rPr>
-      </w:pPr>
-      <w:r>
-        <w:rPr>
-          <w:rFonts w:asciiTheme="majorHAnsi" w:hAnsiTheme="majorHAnsi" w:cstheme="majorHAnsi"/>
-          <w:lang w:val="en-US"/>
-        </w:rPr>
-        <w:t xml:space="preserve">There are two common strategies for determining the feasibility of a set of in-record feasibility rules. Both strategies have in common that the rules must be expressible in a single general form. To denote this general form, we first write a general record so that all the categorical variables </w:t>
-      </w:r>
-      <w:r>
-        <w:rPr>
-          <w:rFonts w:ascii="Cambria Math" w:hAnsi="Cambria Math" w:cs="Cambria Math"/>
-          <w:lang w:val="en-US"/>
-        </w:rPr>
-        <w:t>𝑐𝑖</w:t>
-      </w:r>
-      <w:r>
-        <w:rPr>
-          <w:rFonts w:asciiTheme="majorHAnsi" w:hAnsiTheme="majorHAnsi" w:cstheme="majorHAnsi"/>
-          <w:lang w:val="en-US"/>
-        </w:rPr>
-        <w:t xml:space="preserve"> come first, and the numerical variables </w:t>
-      </w:r>
-      <w:r>
-        <w:rPr>
-          <w:rFonts w:ascii="Cambria Math" w:hAnsi="Cambria Math" w:cs="Cambria Math"/>
-          <w:lang w:val="en-US"/>
-        </w:rPr>
-        <w:t>𝑥𝑖</w:t>
-      </w:r>
-      <w:r>
-        <w:rPr>
-          <w:rFonts w:asciiTheme="majorHAnsi" w:hAnsiTheme="majorHAnsi" w:cstheme="majorHAnsi"/>
-          <w:lang w:val="en-US"/>
-        </w:rPr>
-        <w:t xml:space="preserve"> come next.</w:t>
-      </w:r>
-    </w:p>
-    <w:p>
-      <w:pPr>
-        <w:spacing w:after="120" w:line="276" w:lineRule="auto"/>
-        <w:rPr>
-          <w:rFonts w:asciiTheme="majorHAnsi" w:hAnsiTheme="majorHAnsi" w:cstheme="majorHAnsi"/>
-          <w:lang w:val="en-US"/>
-        </w:rPr>
-      </w:pPr>
-      <w:r>
-        <w:rPr>
-          <w:rFonts w:asciiTheme="majorHAnsi" w:hAnsiTheme="majorHAnsi" w:cstheme="majorHAnsi"/>
-          <w:lang w:val="en-US"/>
-        </w:rPr>
-        <w:t xml:space="preserve">Now, we assume that rules can be written in the form (De Waal, 2002) </w:t>
-      </w:r>
-      <w:r>
-        <w:rPr>
-          <w:rFonts w:ascii="Cambria Math" w:hAnsi="Cambria Math" w:cs="Cambria Math"/>
-          <w:lang w:val="en-US"/>
-        </w:rPr>
-        <w:t>𝑖𝑓𝑐∈𝐹𝑡ℎ𝑒𝑛𝑥∈</w:t>
-      </w:r>
-      <w:r>
-        <w:rPr>
-          <w:rFonts w:asciiTheme="majorHAnsi" w:hAnsiTheme="majorHAnsi" w:cstheme="majorHAnsi"/>
-          <w:lang w:val="en-US"/>
-        </w:rPr>
-        <w:t>{</w:t>
-      </w:r>
-      <w:r>
-        <w:rPr>
-          <w:rFonts w:ascii="Cambria Math" w:hAnsi="Cambria Math" w:cs="Cambria Math"/>
-          <w:lang w:val="en-US"/>
-        </w:rPr>
-        <w:t>𝑥∈𝑅𝑛</w:t>
-      </w:r>
-      <w:r>
-        <w:rPr>
-          <w:rFonts w:asciiTheme="majorHAnsi" w:hAnsiTheme="majorHAnsi" w:cstheme="majorHAnsi"/>
-          <w:lang w:val="en-US"/>
-        </w:rPr>
-        <w:t>:Σ</w:t>
-      </w:r>
-      <w:r>
-        <w:rPr>
-          <w:rFonts w:ascii="Cambria Math" w:hAnsi="Cambria Math" w:cs="Cambria Math"/>
-          <w:lang w:val="en-US"/>
-        </w:rPr>
-        <w:t>𝑎𝑖𝑛𝑖</w:t>
-      </w:r>
-      <w:r>
-        <w:rPr>
-          <w:rFonts w:asciiTheme="majorHAnsi" w:hAnsiTheme="majorHAnsi" w:cstheme="majorHAnsi"/>
-          <w:lang w:val="en-US"/>
-        </w:rPr>
-        <w:t>=1</w:t>
-      </w:r>
-      <w:r>
-        <w:rPr>
-          <w:rFonts w:ascii="Cambria Math" w:hAnsi="Cambria Math" w:cs="Cambria Math"/>
-          <w:lang w:val="en-US"/>
-        </w:rPr>
-        <w:t>𝑥𝑖</w:t>
-      </w:r>
-      <w:r>
-        <w:rPr>
-          <w:rFonts w:asciiTheme="majorHAnsi" w:hAnsiTheme="majorHAnsi" w:cstheme="majorHAnsi"/>
-          <w:lang w:val="en-US"/>
-        </w:rPr>
-        <w:t>≤0}.</w:t>
-      </w:r>
-    </w:p>
-    <w:p>
-      <w:pPr>
-        <w:spacing w:after="120" w:line="276" w:lineRule="auto"/>
-        <w:rPr>
-          <w:rFonts w:asciiTheme="majorHAnsi" w:hAnsiTheme="majorHAnsi" w:cstheme="majorHAnsi"/>
-          <w:lang w:val="en-US"/>
-        </w:rPr>
-      </w:pPr>
-      <w:r>
-        <w:rPr>
-          <w:rFonts w:asciiTheme="majorHAnsi" w:hAnsiTheme="majorHAnsi" w:cstheme="majorHAnsi"/>
-          <w:lang w:val="en-US"/>
-        </w:rPr>
-        <w:lastRenderedPageBreak/>
-        <w:t xml:space="preserve">Here, </w:t>
-      </w:r>
-      <w:r>
-        <w:rPr>
-          <w:rFonts w:ascii="Cambria Math" w:hAnsi="Cambria Math" w:cs="Cambria Math"/>
-          <w:lang w:val="en-US"/>
-        </w:rPr>
-        <w:t>𝐹</w:t>
-      </w:r>
-      <w:r>
-        <w:rPr>
-          <w:rFonts w:asciiTheme="majorHAnsi" w:hAnsiTheme="majorHAnsi" w:cstheme="majorHAnsi"/>
-          <w:lang w:val="en-US"/>
-        </w:rPr>
-        <w:t xml:space="preserve"> is a subset of combinations of categories and the </w:t>
-      </w:r>
-      <w:r>
-        <w:rPr>
-          <w:rFonts w:ascii="Cambria Math" w:hAnsi="Cambria Math" w:cs="Cambria Math"/>
-          <w:lang w:val="en-US"/>
-        </w:rPr>
-        <w:t>𝑎𝑖</w:t>
-      </w:r>
-      <w:r>
-        <w:rPr>
-          <w:rFonts w:asciiTheme="majorHAnsi" w:hAnsiTheme="majorHAnsi" w:cstheme="majorHAnsi"/>
-          <w:lang w:val="en-US"/>
-        </w:rPr>
-        <w:t xml:space="preserve"> are real coefficients. It can be shown [see e.g. De Waal (2002), De Waal et al (2011)] that many commonly occurring in-record validation rules can be written in such a form. Amongst others, this form includes multivariate conditions on categorical variables, linear equality and/or inequality restrictions and conditional rules involving both categorical and numerical linear restrictions. A slight generalization was recently formulated by De </w:t>
-      </w:r>
-      <w:proofErr w:type="spellStart"/>
-      <w:r>
-        <w:rPr>
-          <w:rFonts w:asciiTheme="majorHAnsi" w:hAnsiTheme="majorHAnsi" w:cstheme="majorHAnsi"/>
-          <w:lang w:val="en-US"/>
-        </w:rPr>
-        <w:t>Jonge</w:t>
-      </w:r>
-      <w:proofErr w:type="spellEnd"/>
-      <w:r>
-        <w:rPr>
-          <w:rFonts w:asciiTheme="majorHAnsi" w:hAnsiTheme="majorHAnsi" w:cstheme="majorHAnsi"/>
-          <w:lang w:val="en-US"/>
-        </w:rPr>
-        <w:t xml:space="preserve"> and Van der Loo (2014) in the context of software for error localization problems.</w:t>
-      </w:r>
-    </w:p>
-    <w:p>
-      <w:pPr>
-        <w:spacing w:after="120" w:line="276" w:lineRule="auto"/>
-        <w:rPr>
-          <w:rFonts w:asciiTheme="majorHAnsi" w:hAnsiTheme="majorHAnsi" w:cstheme="majorHAnsi"/>
-          <w:lang w:val="en-US"/>
-        </w:rPr>
-      </w:pPr>
-      <w:r>
-        <w:rPr>
-          <w:rFonts w:asciiTheme="majorHAnsi" w:hAnsiTheme="majorHAnsi" w:cstheme="majorHAnsi"/>
-          <w:lang w:val="en-US"/>
-        </w:rPr>
-        <w:t>The first strategy to determine feasibility is based on methods for simplifying rule sets by eliminating variables. For example, consider the rule set {</w:t>
-      </w:r>
-      <w:r>
-        <w:rPr>
-          <w:rFonts w:ascii="Cambria Math" w:hAnsi="Cambria Math" w:cs="Cambria Math"/>
-          <w:lang w:val="en-US"/>
-        </w:rPr>
-        <w:t>𝑥</w:t>
-      </w:r>
-      <w:r>
-        <w:rPr>
-          <w:rFonts w:asciiTheme="majorHAnsi" w:hAnsiTheme="majorHAnsi" w:cstheme="majorHAnsi"/>
-          <w:lang w:val="en-US"/>
-        </w:rPr>
-        <w:t>≥1,</w:t>
-      </w:r>
-      <w:r>
-        <w:rPr>
-          <w:rFonts w:ascii="Cambria Math" w:hAnsi="Cambria Math" w:cs="Cambria Math"/>
-          <w:lang w:val="en-US"/>
-        </w:rPr>
-        <w:t>𝑥</w:t>
-      </w:r>
-      <w:r>
-        <w:rPr>
-          <w:rFonts w:asciiTheme="majorHAnsi" w:hAnsiTheme="majorHAnsi" w:cstheme="majorHAnsi"/>
-          <w:lang w:val="en-US"/>
-        </w:rPr>
-        <w:t>&lt;0}.</w:t>
-      </w:r>
-    </w:p>
-    <w:p>
-      <w:pPr>
-        <w:spacing w:after="120" w:line="276" w:lineRule="auto"/>
-        <w:rPr>
-          <w:rFonts w:asciiTheme="majorHAnsi" w:hAnsiTheme="majorHAnsi" w:cstheme="majorHAnsi"/>
-          <w:lang w:val="en-US"/>
-        </w:rPr>
-      </w:pPr>
-      <w:r>
-        <w:rPr>
-          <w:rFonts w:asciiTheme="majorHAnsi" w:hAnsiTheme="majorHAnsi" w:cstheme="majorHAnsi"/>
-          <w:lang w:val="en-US"/>
-        </w:rPr>
-        <w:t>We write this set as a system of linear inequalities, and add the two demands together as follows</w:t>
-      </w:r>
-    </w:p>
-    <w:p>
-      <w:pPr>
-        <w:spacing w:after="120" w:line="276" w:lineRule="auto"/>
-        <w:rPr>
-          <w:rFonts w:asciiTheme="majorHAnsi" w:hAnsiTheme="majorHAnsi" w:cstheme="majorHAnsi"/>
-          <w:lang w:val="en-US"/>
-        </w:rPr>
-      </w:pPr>
-      <w:r>
-        <w:rPr>
-          <w:rFonts w:asciiTheme="majorHAnsi" w:hAnsiTheme="majorHAnsi" w:cstheme="majorHAnsi"/>
-          <w:lang w:val="en-US"/>
-        </w:rPr>
-        <w:t>−</w:t>
-      </w:r>
-      <w:r>
-        <w:rPr>
-          <w:rFonts w:ascii="Cambria Math" w:hAnsi="Cambria Math" w:cs="Cambria Math"/>
-          <w:lang w:val="en-US"/>
-        </w:rPr>
-        <w:t>𝑥</w:t>
-      </w:r>
-      <w:r>
-        <w:rPr>
-          <w:rFonts w:asciiTheme="majorHAnsi" w:hAnsiTheme="majorHAnsi" w:cstheme="majorHAnsi"/>
-          <w:lang w:val="en-US"/>
-        </w:rPr>
-        <w:t>&lt;1</w:t>
-      </w:r>
-    </w:p>
-    <w:p>
-      <w:pPr>
-        <w:spacing w:after="120" w:line="276" w:lineRule="auto"/>
-        <w:rPr>
-          <w:rFonts w:asciiTheme="majorHAnsi" w:hAnsiTheme="majorHAnsi" w:cstheme="majorHAnsi"/>
-          <w:lang w:val="en-US"/>
-        </w:rPr>
-      </w:pPr>
-      <w:r>
-        <w:rPr>
-          <w:rFonts w:ascii="Cambria Math" w:hAnsi="Cambria Math" w:cs="Cambria Math"/>
-          <w:lang w:val="en-US"/>
-        </w:rPr>
-        <w:t>𝑥</w:t>
-      </w:r>
-      <w:r>
-        <w:rPr>
-          <w:rFonts w:asciiTheme="majorHAnsi" w:hAnsiTheme="majorHAnsi" w:cstheme="majorHAnsi"/>
-          <w:lang w:val="en-US"/>
-        </w:rPr>
         <w:t>&lt;0+</w:t>
       </w:r>
     </w:p>
@@ -9231,15 +6465,6 @@
           <w:lang w:val="en-US"/>
         </w:rPr>
       </w:pPr>
-    </w:p>
-    <w:p>
-      <w:pPr>
-        <w:spacing w:after="120" w:line="276" w:lineRule="auto"/>
-        <w:rPr>
-          <w:rFonts w:asciiTheme="majorHAnsi" w:hAnsiTheme="majorHAnsi" w:cstheme="majorHAnsi"/>
-          <w:lang w:val="en-US"/>
-        </w:rPr>
-      </w:pPr>
       <w:r>
         <w:rPr>
           <w:rFonts w:asciiTheme="majorHAnsi" w:hAnsiTheme="majorHAnsi" w:cstheme="majorHAnsi"/>
@@ -9247,306 +6472,6 @@
         </w:rPr>
         <w:t>The resulting demand contains one variable less than the two original rules and it is an obvious contradiction. Since the original system implies a contradiction, the system must be infeasible.</w:t>
       </w:r>
-    </w:p>
-    <w:p>
-      <w:pPr>
-        <w:spacing w:after="120" w:line="276" w:lineRule="auto"/>
-        <w:rPr>
-          <w:rFonts w:asciiTheme="majorHAnsi" w:hAnsiTheme="majorHAnsi" w:cstheme="majorHAnsi"/>
-          <w:lang w:val="en-US"/>
-        </w:rPr>
-      </w:pPr>
-      <w:r>
-        <w:rPr>
-          <w:rFonts w:asciiTheme="majorHAnsi" w:hAnsiTheme="majorHAnsi" w:cstheme="majorHAnsi"/>
-          <w:lang w:val="en-US"/>
-        </w:rPr>
-        <w:t>This example can be generalized in the following ways. First of all, variables can always be eliminated from systems of inequalities through a procedure called Fourier-</w:t>
-      </w:r>
-      <w:proofErr w:type="spellStart"/>
-      <w:r>
-        <w:rPr>
-          <w:rFonts w:asciiTheme="majorHAnsi" w:hAnsiTheme="majorHAnsi" w:cstheme="majorHAnsi"/>
-          <w:lang w:val="en-US"/>
-        </w:rPr>
-        <w:t>Motzkin</w:t>
-      </w:r>
-      <w:proofErr w:type="spellEnd"/>
-      <w:r>
-        <w:rPr>
-          <w:rFonts w:asciiTheme="majorHAnsi" w:hAnsiTheme="majorHAnsi" w:cstheme="majorHAnsi"/>
-          <w:lang w:val="en-US"/>
-        </w:rPr>
-        <w:t xml:space="preserve"> elimination (see e.g. Williams 1986). Also, it can be shown that if a set of linear inequalities is infeasible, repeated Fourier-</w:t>
-      </w:r>
-      <w:proofErr w:type="spellStart"/>
-      <w:r>
-        <w:rPr>
-          <w:rFonts w:asciiTheme="majorHAnsi" w:hAnsiTheme="majorHAnsi" w:cstheme="majorHAnsi"/>
-          <w:lang w:val="en-US"/>
-        </w:rPr>
-        <w:t>Motzkin</w:t>
-      </w:r>
-      <w:proofErr w:type="spellEnd"/>
-      <w:r>
-        <w:rPr>
-          <w:rFonts w:asciiTheme="majorHAnsi" w:hAnsiTheme="majorHAnsi" w:cstheme="majorHAnsi"/>
-          <w:lang w:val="en-US"/>
-        </w:rPr>
-        <w:t xml:space="preserve"> elimination will always lead to a simple contradictions such as 0&lt;1. For rules concerning categorical variables, a procedure called multivalent resolution (Hooker, 2000) can be used to eliminate a variable, which again can be repeated to generate obvious contradictions if the original set was infeasible to begin with. Finally, De Waal (2002) shows how these elimination methods may be combined to include rules of the general form of Equation (2).</w:t>
-      </w:r>
-    </w:p>
-    <w:p>
-      <w:pPr>
-        <w:spacing w:after="120" w:line="276" w:lineRule="auto"/>
-        <w:rPr>
-          <w:rFonts w:asciiTheme="majorHAnsi" w:hAnsiTheme="majorHAnsi" w:cstheme="majorHAnsi"/>
-          <w:lang w:val="en-US"/>
-        </w:rPr>
-      </w:pPr>
-      <w:r>
-        <w:rPr>
-          <w:rFonts w:asciiTheme="majorHAnsi" w:hAnsiTheme="majorHAnsi" w:cstheme="majorHAnsi"/>
-          <w:lang w:val="en-US"/>
-        </w:rPr>
-        <w:t xml:space="preserve">The second strategy relies on mixed-integer programming (MIP), and existing mixed-integer problem solving software. The idea is to make the set of validation rules part of the restrictions in a specific optimization problem which is then fed to a MIP solver. If no solution can be found by the solver the set of rules is contradictory. See </w:t>
-      </w:r>
-      <w:proofErr w:type="spellStart"/>
-      <w:r>
-        <w:rPr>
-          <w:rFonts w:asciiTheme="majorHAnsi" w:hAnsiTheme="majorHAnsi" w:cstheme="majorHAnsi"/>
-          <w:lang w:val="en-US"/>
-        </w:rPr>
-        <w:t>Daalmans</w:t>
-      </w:r>
-      <w:proofErr w:type="spellEnd"/>
-      <w:r>
-        <w:rPr>
-          <w:rFonts w:asciiTheme="majorHAnsi" w:hAnsiTheme="majorHAnsi" w:cstheme="majorHAnsi"/>
-          <w:lang w:val="en-US"/>
-        </w:rPr>
-        <w:t xml:space="preserve"> (2015) and references therein for examples.</w:t>
-      </w:r>
-    </w:p>
-    <w:p>
-      <w:pPr>
-        <w:spacing w:after="120" w:line="276" w:lineRule="auto"/>
-        <w:rPr>
-          <w:rFonts w:asciiTheme="majorHAnsi" w:hAnsiTheme="majorHAnsi" w:cstheme="majorHAnsi"/>
-          <w:lang w:val="en-US"/>
-        </w:rPr>
-      </w:pPr>
-      <w:r>
-        <w:rPr>
-          <w:rFonts w:asciiTheme="majorHAnsi" w:hAnsiTheme="majorHAnsi" w:cstheme="majorHAnsi"/>
-          <w:lang w:val="en-US"/>
-        </w:rPr>
-        <w:t>Advantages of the first strategy include reliability and numerical stability. Fourier-</w:t>
-      </w:r>
-      <w:proofErr w:type="spellStart"/>
-      <w:r>
-        <w:rPr>
-          <w:rFonts w:asciiTheme="majorHAnsi" w:hAnsiTheme="majorHAnsi" w:cstheme="majorHAnsi"/>
-          <w:lang w:val="en-US"/>
-        </w:rPr>
-        <w:t>Motzkin</w:t>
-      </w:r>
-      <w:proofErr w:type="spellEnd"/>
-      <w:r>
-        <w:rPr>
-          <w:rFonts w:asciiTheme="majorHAnsi" w:hAnsiTheme="majorHAnsi" w:cstheme="majorHAnsi"/>
-          <w:lang w:val="en-US"/>
-        </w:rPr>
-        <w:t xml:space="preserve"> elimination is available in free software, such as the R-package </w:t>
-      </w:r>
-      <w:proofErr w:type="spellStart"/>
-      <w:r>
-        <w:rPr>
-          <w:rFonts w:asciiTheme="majorHAnsi" w:hAnsiTheme="majorHAnsi" w:cstheme="majorHAnsi"/>
-          <w:lang w:val="en-US"/>
-        </w:rPr>
-        <w:t>editrules</w:t>
-      </w:r>
-      <w:proofErr w:type="spellEnd"/>
-      <w:r>
-        <w:rPr>
-          <w:rFonts w:asciiTheme="majorHAnsi" w:hAnsiTheme="majorHAnsi" w:cstheme="majorHAnsi"/>
-          <w:lang w:val="en-US"/>
-        </w:rPr>
-        <w:t xml:space="preserve"> (De </w:t>
-      </w:r>
-      <w:proofErr w:type="spellStart"/>
-      <w:r>
-        <w:rPr>
-          <w:rFonts w:asciiTheme="majorHAnsi" w:hAnsiTheme="majorHAnsi" w:cstheme="majorHAnsi"/>
-          <w:lang w:val="en-US"/>
-        </w:rPr>
-        <w:t>Jonge</w:t>
-      </w:r>
-      <w:proofErr w:type="spellEnd"/>
-      <w:r>
-        <w:rPr>
-          <w:rFonts w:asciiTheme="majorHAnsi" w:hAnsiTheme="majorHAnsi" w:cstheme="majorHAnsi"/>
-          <w:lang w:val="en-US"/>
-        </w:rPr>
-        <w:t xml:space="preserve"> and Van der Loo, 2011) or in a more basic interface in the </w:t>
-      </w:r>
-      <w:proofErr w:type="spellStart"/>
-      <w:r>
-        <w:rPr>
-          <w:rFonts w:asciiTheme="majorHAnsi" w:hAnsiTheme="majorHAnsi" w:cstheme="majorHAnsi"/>
-          <w:lang w:val="en-US"/>
-        </w:rPr>
-        <w:t>lintools</w:t>
-      </w:r>
-      <w:proofErr w:type="spellEnd"/>
-      <w:r>
-        <w:rPr>
-          <w:rFonts w:asciiTheme="majorHAnsi" w:hAnsiTheme="majorHAnsi" w:cstheme="majorHAnsi"/>
-          <w:lang w:val="en-US"/>
-        </w:rPr>
-        <w:t xml:space="preserve"> package (Van der Loo and De </w:t>
-      </w:r>
-      <w:proofErr w:type="spellStart"/>
-      <w:r>
-        <w:rPr>
-          <w:rFonts w:asciiTheme="majorHAnsi" w:hAnsiTheme="majorHAnsi" w:cstheme="majorHAnsi"/>
-          <w:lang w:val="en-US"/>
-        </w:rPr>
-        <w:t>Jonge</w:t>
-      </w:r>
-      <w:proofErr w:type="spellEnd"/>
-      <w:r>
-        <w:rPr>
-          <w:rFonts w:asciiTheme="majorHAnsi" w:hAnsiTheme="majorHAnsi" w:cstheme="majorHAnsi"/>
-          <w:lang w:val="en-US"/>
-        </w:rPr>
-        <w:t>, 2015). However, variable elimination methods can be both computationally intensive and may consume</w:t>
-      </w:r>
-    </w:p>
-    <w:p>
-      <w:pPr>
-        <w:spacing w:after="120" w:line="276" w:lineRule="auto"/>
-        <w:rPr>
-          <w:rFonts w:asciiTheme="majorHAnsi" w:hAnsiTheme="majorHAnsi" w:cstheme="majorHAnsi"/>
-          <w:lang w:val="en-US"/>
-        </w:rPr>
-      </w:pPr>
-    </w:p>
-    <w:p>
-      <w:pPr>
-        <w:spacing w:after="120" w:line="276" w:lineRule="auto"/>
-        <w:rPr>
-          <w:rFonts w:asciiTheme="majorHAnsi" w:hAnsiTheme="majorHAnsi" w:cstheme="majorHAnsi"/>
-          <w:lang w:val="en-US"/>
-        </w:rPr>
-      </w:pPr>
-    </w:p>
-    <w:p>
-      <w:pPr>
-        <w:spacing w:after="120" w:line="276" w:lineRule="auto"/>
-        <w:rPr>
-          <w:rFonts w:asciiTheme="majorHAnsi" w:hAnsiTheme="majorHAnsi" w:cstheme="majorHAnsi"/>
-          <w:b/>
-          <w:bCs/>
-          <w:lang w:val="en-US"/>
-        </w:rPr>
-      </w:pPr>
-      <w:r>
-        <w:rPr>
-          <w:rFonts w:asciiTheme="majorHAnsi" w:hAnsiTheme="majorHAnsi" w:cstheme="majorHAnsi"/>
-          <w:b/>
-          <w:bCs/>
-          <w:lang w:val="en-US"/>
-        </w:rPr>
-        <w:t>10.4.1 Information needed to evaluate a rule</w:t>
-      </w:r>
-    </w:p>
-    <w:p>
-      <w:pPr>
-        <w:spacing w:after="120" w:line="276" w:lineRule="auto"/>
-        <w:rPr>
-          <w:rFonts w:asciiTheme="majorHAnsi" w:hAnsiTheme="majorHAnsi" w:cstheme="majorHAnsi"/>
-          <w:lang w:val="en-US"/>
-        </w:rPr>
-      </w:pPr>
-      <w:r>
-        <w:rPr>
-          <w:rFonts w:asciiTheme="majorHAnsi" w:hAnsiTheme="majorHAnsi" w:cstheme="majorHAnsi"/>
-          <w:lang w:val="en-US"/>
-        </w:rPr>
-        <w:t xml:space="preserve">The first notion of complexity is related to the variety of information that is necessary to evaluate a validation rule. In the simplest case, a rule can be evaluated by comparing a single data value with a fixed range of values. Stepping up a level in complexity, we find rules that compare a data value by one or more other values, for example in balance edits, or rules where an observation at time </w:t>
-      </w:r>
-      <w:r>
-        <w:rPr>
-          <w:rFonts w:ascii="Cambria Math" w:hAnsi="Cambria Math" w:cs="Cambria Math"/>
-          <w:lang w:val="en-US"/>
-        </w:rPr>
-        <w:t>𝑡</w:t>
-      </w:r>
-      <w:r>
-        <w:rPr>
-          <w:rFonts w:asciiTheme="majorHAnsi" w:hAnsiTheme="majorHAnsi" w:cstheme="majorHAnsi"/>
-          <w:lang w:val="en-US"/>
-        </w:rPr>
-        <w:t xml:space="preserve"> is compared to an observation at an earlier time </w:t>
-      </w:r>
-      <w:r>
-        <w:rPr>
-          <w:rFonts w:ascii="Cambria Math" w:hAnsi="Cambria Math" w:cs="Cambria Math"/>
-          <w:lang w:val="en-US"/>
-        </w:rPr>
-        <w:t>𝑡</w:t>
-      </w:r>
-      <w:r>
-        <w:rPr>
-          <w:rFonts w:asciiTheme="majorHAnsi" w:hAnsiTheme="majorHAnsi" w:cstheme="majorHAnsi"/>
-          <w:lang w:val="en-US"/>
-        </w:rPr>
-        <w:t>−1. Going up in complexity we find rules where a value is compared with (functions of) ranges of other values. For example, a value can be compared with a location estimator of a different variable, computed from the current data set.</w:t>
-      </w:r>
-    </w:p>
-    <w:p>
-      <w:pPr>
-        <w:spacing w:after="120" w:line="276" w:lineRule="auto"/>
-        <w:rPr>
-          <w:rFonts w:asciiTheme="majorHAnsi" w:hAnsiTheme="majorHAnsi" w:cstheme="majorHAnsi"/>
-          <w:lang w:val="en-US"/>
-        </w:rPr>
-      </w:pPr>
-      <w:r>
-        <w:rPr>
-          <w:rFonts w:asciiTheme="majorHAnsi" w:hAnsiTheme="majorHAnsi" w:cstheme="majorHAnsi"/>
-          <w:lang w:val="en-US"/>
-        </w:rPr>
-        <w:lastRenderedPageBreak/>
-        <w:t>This notion of the ‘variety of information’ necessary to compute a validation rule is precisely the principle behind the formal typology that has been described in the first part of this handbook, in Section 5. There, a minimal set of four labels are identified that characterize a data point: the Universe (or domain, type of statistical objects), the time of measurement, the actual unit on which a measurement was performed and the variable that was measured. The levels of complexity then correspond to the number of labels that must be varied in order to compute the validation function.</w:t>
-      </w:r>
-    </w:p>
-    <w:p>
-      <w:pPr>
-        <w:spacing w:after="120" w:line="276" w:lineRule="auto"/>
-        <w:rPr>
-          <w:rFonts w:asciiTheme="majorHAnsi" w:hAnsiTheme="majorHAnsi" w:cstheme="majorHAnsi"/>
-          <w:lang w:val="en-US"/>
-        </w:rPr>
-      </w:pPr>
-      <w:r>
-        <w:rPr>
-          <w:rFonts w:asciiTheme="majorHAnsi" w:hAnsiTheme="majorHAnsi" w:cstheme="majorHAnsi"/>
-          <w:lang w:val="en-US"/>
-        </w:rPr>
-        <w:t>We refer to Section 5 for further explanation and elaborated examples.</w:t>
-      </w:r>
-    </w:p>
-    <w:p>
-      <w:pPr>
-        <w:spacing w:after="120" w:line="276" w:lineRule="auto"/>
-        <w:rPr>
-          <w:rFonts w:asciiTheme="majorHAnsi" w:hAnsiTheme="majorHAnsi" w:cstheme="majorHAnsi"/>
-          <w:lang w:val="en-US"/>
-        </w:rPr>
-      </w:pPr>
     </w:p>
     <w:p>
       <w:pPr>
@@ -9567,7 +6492,7 @@
           <w:szCs w:val="26"/>
           <w:lang w:val="en-US"/>
         </w:rPr>
-        <w:t>11 Metrics for a data validation procedure</w:t>
+        <w:t>Metrics for a data validation procedure</w:t>
       </w:r>
     </w:p>
     <w:p>
@@ -9591,12 +6516,16 @@
         <w:spacing w:after="120" w:line="276" w:lineRule="auto"/>
         <w:rPr>
           <w:rFonts w:asciiTheme="majorHAnsi" w:hAnsiTheme="majorHAnsi" w:cstheme="majorHAnsi"/>
-          <w:lang w:val="en-US"/>
-        </w:rPr>
-      </w:pPr>
-      <w:r>
-        <w:rPr>
-          <w:rFonts w:asciiTheme="majorHAnsi" w:hAnsiTheme="majorHAnsi" w:cstheme="majorHAnsi"/>
+          <w:b/>
+          <w:bCs/>
+          <w:lang w:val="en-US"/>
+        </w:rPr>
+      </w:pPr>
+      <w:r>
+        <w:rPr>
+          <w:rFonts w:asciiTheme="majorHAnsi" w:hAnsiTheme="majorHAnsi" w:cstheme="majorHAnsi"/>
+          <w:b/>
+          <w:bCs/>
           <w:lang w:val="en-US"/>
         </w:rPr>
         <w:t>11.1 Indicators on validation rule sets derived from observed data</w:t>
@@ -9615,42 +6544,19 @@
           <w:rFonts w:asciiTheme="majorHAnsi" w:hAnsiTheme="majorHAnsi" w:cstheme="majorHAnsi"/>
           <w:lang w:val="en-US"/>
         </w:rPr>
-        <w:t>Investigation based only on observed data may provide useful insight for tuning the validation rules. Indicators taking into account observed data and treated data, i.e. edited data, are not included in this section. In fact, our aim is to evaluate the rule introduced in a data validation procedure, and according to the definition, the editing step is not a part of the process. Indicators based on the comparison of observed and treated data are useful to assess the efficacy of an editing and imputation procedure. This topic will be addressed in section 11.2. See also EDIMBUS (2007) and references therein.</w:t>
-      </w:r>
-    </w:p>
-    <w:p>
-      <w:pPr>
-        <w:spacing w:after="120" w:line="276" w:lineRule="auto"/>
-        <w:rPr>
-          <w:rFonts w:asciiTheme="majorHAnsi" w:hAnsiTheme="majorHAnsi" w:cstheme="majorHAnsi"/>
-          <w:lang w:val="en-US"/>
-        </w:rPr>
-      </w:pPr>
-    </w:p>
-    <w:p>
-      <w:pPr>
-        <w:spacing w:after="120" w:line="276" w:lineRule="auto"/>
-        <w:rPr>
-          <w:rFonts w:asciiTheme="majorHAnsi" w:hAnsiTheme="majorHAnsi" w:cstheme="majorHAnsi"/>
-          <w:lang w:val="en-US"/>
-        </w:rPr>
-      </w:pPr>
-      <w:r>
-        <w:rPr>
-          <w:rFonts w:asciiTheme="majorHAnsi" w:hAnsiTheme="majorHAnsi" w:cstheme="majorHAnsi"/>
-          <w:lang w:val="en-US"/>
-        </w:rPr>
-        <w:t>The indicators based only on the observed data exploit only information related to the application of rules to data. They can be calculated overall or per variable/observation, but as stated in the Chapter 9, they refer only to in-record rules. The extension to inter-record rules is an interesting topic that deserves further studies.</w:t>
-      </w:r>
-    </w:p>
-    <w:p>
-      <w:pPr>
-        <w:spacing w:after="120" w:line="276" w:lineRule="auto"/>
-        <w:rPr>
-          <w:rFonts w:asciiTheme="majorHAnsi" w:hAnsiTheme="majorHAnsi" w:cstheme="majorHAnsi"/>
-          <w:lang w:val="en-US"/>
-        </w:rPr>
-      </w:pPr>
+        <w:t xml:space="preserve">Investigation based only on observed data may provide useful insight for tuning the validation rules. Indicators taking into account observed data and treated data, i.e. edited data, are not included in this section. In fact, our aim is to evaluate the rule introduced in a data validation procedure, and according to the definition, the editing step is not a part of the process. Indicators based on the comparison of observed and treated data are useful to assess the efficacy of an editing and imputation procedure. </w:t>
+      </w:r>
+    </w:p>
+    <w:p>
+      <w:pPr>
+        <w:spacing w:after="120" w:line="276" w:lineRule="auto"/>
+        <w:rPr>
+          <w:rFonts w:asciiTheme="majorHAnsi" w:hAnsiTheme="majorHAnsi" w:cstheme="majorHAnsi"/>
+          <w:lang w:val="en-US"/>
+        </w:rPr>
+      </w:pPr>
+      <w:bookmarkStart w:id="0" w:name="_GoBack"/>
+      <w:bookmarkEnd w:id="0"/>
       <w:r>
         <w:rPr>
           <w:rFonts w:asciiTheme="majorHAnsi" w:hAnsiTheme="majorHAnsi" w:cstheme="majorHAnsi"/>
@@ -9752,6 +6658,7 @@
           <w:rFonts w:asciiTheme="majorHAnsi" w:hAnsiTheme="majorHAnsi" w:cstheme="majorHAnsi"/>
           <w:lang w:val="en-US"/>
         </w:rPr>
+        <w:lastRenderedPageBreak/>
         <w:t>6. Counts of records of status pass, miss or fail for which field j contributed to the overall record status</w:t>
       </w:r>
     </w:p>
@@ -9768,7 +6675,6 @@
           <w:rFonts w:asciiTheme="majorHAnsi" w:hAnsiTheme="majorHAnsi" w:cstheme="majorHAnsi"/>
           <w:lang w:val="en-US"/>
         </w:rPr>
-        <w:lastRenderedPageBreak/>
         <w:t>7. Ratio of missing records against failed record counts (NAs/number of failed records) – a measure of (non-)responsiveness against erroneous records.</w:t>
       </w:r>
     </w:p>
@@ -10623,7 +7529,17 @@
                 <w:sz w:val="18"/>
                 <w:szCs w:val="18"/>
               </w:rPr>
-              <w:t xml:space="preserve">𝑁𝑢𝑚𝑏𝑒𝑟 𝑜𝑓 𝑜𝑏𝑗𝑒𝑐𝑡𝑠 𝑤𝑖𝑡ℎ 𝑒𝑟𝑟𝑜𝑟 𝑠𝑖𝑔𝑛𝑎𝑙𝑠 𝑓𝑟𝑜𝑚 𝑣𝑎𝑙𝑖𝑑𝑎𝑡𝑖𝑜𝑛 𝑐ℎ𝑒𝑐𝑘 𝑘 𝑡ℎ𝑎𝑡 ℎ𝑎𝑣𝑒 𝑏𝑒𝑒𝑛 𝑒𝑑𝑖𝑡𝑒𝑑𝑢𝑚𝑏𝑒𝑟 𝑜𝑓 𝑜𝑏𝑗𝑒𝑐𝑡𝑠 𝑤𝑖𝑡ℎ 𝑒𝑟𝑟𝑜𝑟 𝑠𝑖𝑔𝑛𝑎𝑙𝑠 𝑓𝑟𝑜𝑚 𝑣𝑎𝑙𝑖𝑑𝑎𝑡𝑖𝑜𝑛 𝑐ℎ𝑒𝑐𝑘 𝑘 </w:t>
+              <w:t xml:space="preserve">𝑁𝑢𝑚𝑏𝑒𝑟 𝑜𝑓 𝑜𝑏𝑗𝑒𝑐𝑡𝑠 𝑤𝑖𝑡ℎ 𝑒𝑟𝑟𝑜𝑟 𝑠𝑖𝑔𝑛𝑎𝑙𝑠 𝑓𝑟𝑜𝑚 𝑣𝑎𝑙𝑖𝑑𝑎𝑡𝑖𝑜𝑛 𝑐ℎ𝑒𝑐𝑘 𝑘 𝑡ℎ𝑎𝑡 ℎ𝑎𝑣𝑒 𝑏𝑒𝑒𝑛 𝑒𝑑𝑖𝑡𝑒𝑑𝑢𝑚𝑏𝑒𝑟 𝑜𝑓 𝑜𝑏𝑗𝑒𝑐𝑡𝑠 </w:t>
+            </w:r>
+            <w:r>
+              <w:rPr>
+                <w:rFonts w:ascii="Cambria Math" w:hAnsi="Cambria Math" w:cs="Cambria Math"/>
+                <w:color w:val="000000"/>
+                <w:sz w:val="18"/>
+                <w:szCs w:val="18"/>
+              </w:rPr>
+              <w:lastRenderedPageBreak/>
+              <w:t xml:space="preserve">𝑤𝑖𝑡ℎ 𝑒𝑟𝑟𝑜𝑟 𝑠𝑖𝑔𝑛𝑎𝑙𝑠 𝑓𝑟𝑜𝑚 𝑣𝑎𝑙𝑖𝑑𝑎𝑡𝑖𝑜𝑛 𝑐ℎ𝑒𝑐𝑘 𝑘 </w:t>
             </w:r>
           </w:p>
         </w:tc>
@@ -10651,6 +7567,7 @@
                 <w:sz w:val="18"/>
                 <w:szCs w:val="18"/>
               </w:rPr>
+              <w:lastRenderedPageBreak/>
               <w:t xml:space="preserve">Illustrate the efficiency of each validation check. </w:t>
             </w:r>
           </w:p>
@@ -10686,7 +7603,6 @@
                 <w:sz w:val="18"/>
                 <w:szCs w:val="18"/>
               </w:rPr>
-              <w:lastRenderedPageBreak/>
               <w:t>V</w:t>
             </w:r>
             <w:r>
@@ -11063,7 +7979,15 @@
           <w:rFonts w:asciiTheme="majorHAnsi" w:hAnsiTheme="majorHAnsi" w:cstheme="majorHAnsi"/>
           <w:lang w:val="en-US"/>
         </w:rPr>
-        <w:t xml:space="preserve"> step, that is, any decision about which variable(s) is responsible for the edit failure. This is typically the objective of a separate </w:t>
+        <w:t xml:space="preserve"> step, that is, any decision about which variable(s) is responsible for the edit failure. This is </w:t>
+      </w:r>
+      <w:r>
+        <w:rPr>
+          <w:rFonts w:asciiTheme="majorHAnsi" w:hAnsiTheme="majorHAnsi" w:cstheme="majorHAnsi"/>
+          <w:lang w:val="en-US"/>
+        </w:rPr>
+        <w:lastRenderedPageBreak/>
+        <w:t xml:space="preserve">typically the objective of a separate </w:t>
       </w:r>
       <w:proofErr w:type="spellStart"/>
       <w:r>
@@ -11079,15 +8003,7 @@
           <w:rFonts w:asciiTheme="majorHAnsi" w:hAnsiTheme="majorHAnsi" w:cstheme="majorHAnsi"/>
           <w:lang w:val="en-US"/>
         </w:rPr>
-        <w:t xml:space="preserve"> procedure, often based on some mathematical </w:t>
-      </w:r>
-      <w:r>
-        <w:rPr>
-          <w:rFonts w:asciiTheme="majorHAnsi" w:hAnsiTheme="majorHAnsi" w:cstheme="majorHAnsi"/>
-          <w:lang w:val="en-US"/>
-        </w:rPr>
-        <w:lastRenderedPageBreak/>
-        <w:t xml:space="preserve">algorithm (e.g. </w:t>
+        <w:t xml:space="preserve"> procedure, often based on some mathematical algorithm (e.g. </w:t>
       </w:r>
       <w:proofErr w:type="spellStart"/>
       <w:r>

</xml_diff>

<commit_message>
Before removing tables after Validation Rules
</commit_message>
<xml_diff>
--- a/What is Data Editing.docx
+++ b/What is Data Editing.docx
@@ -27,6 +27,7 @@
         <w:spacing w:after="120" w:line="276" w:lineRule="auto"/>
         <w:rPr>
           <w:rFonts w:asciiTheme="majorHAnsi" w:hAnsiTheme="majorHAnsi" w:cstheme="majorHAnsi"/>
+          <w:lang w:val="en-US"/>
         </w:rPr>
       </w:pPr>
       <w:r>
@@ -48,76 +49,58 @@
         </w:rPr>
         <w:t>in data.</w:t>
       </w:r>
-    </w:p>
-    <w:p>
-      <w:pPr>
-        <w:spacing w:after="120" w:line="276" w:lineRule="auto"/>
-        <w:rPr>
-          <w:rFonts w:asciiTheme="majorHAnsi" w:hAnsiTheme="majorHAnsi" w:cstheme="majorHAnsi"/>
-        </w:rPr>
-      </w:pPr>
-      <w:r>
-        <w:rPr>
-          <w:rFonts w:asciiTheme="majorHAnsi" w:hAnsiTheme="majorHAnsi" w:cstheme="majorHAnsi"/>
-        </w:rPr>
-        <w:t>The editing procedure usually includes three phases:</w:t>
-      </w:r>
-    </w:p>
-    <w:p>
-      <w:pPr>
-        <w:pStyle w:val="ListParagraph"/>
-        <w:numPr>
-          <w:ilvl w:val="0"/>
-          <w:numId w:val="1"/>
-        </w:numPr>
-        <w:spacing w:after="120" w:line="276" w:lineRule="auto"/>
-        <w:rPr>
-          <w:rFonts w:asciiTheme="majorHAnsi" w:hAnsiTheme="majorHAnsi" w:cstheme="majorHAnsi"/>
-        </w:rPr>
-      </w:pPr>
-      <w:r>
-        <w:rPr>
-          <w:rFonts w:asciiTheme="majorHAnsi" w:hAnsiTheme="majorHAnsi" w:cstheme="majorHAnsi"/>
-        </w:rPr>
-        <w:t>the definition of a consistent system of requirements (checking rules),</w:t>
-      </w:r>
-    </w:p>
-    <w:p>
-      <w:pPr>
-        <w:pStyle w:val="ListParagraph"/>
-        <w:numPr>
-          <w:ilvl w:val="0"/>
-          <w:numId w:val="1"/>
-        </w:numPr>
-        <w:spacing w:after="120" w:line="276" w:lineRule="auto"/>
-        <w:rPr>
-          <w:rFonts w:asciiTheme="majorHAnsi" w:hAnsiTheme="majorHAnsi" w:cstheme="majorHAnsi"/>
-        </w:rPr>
-      </w:pPr>
-      <w:r>
-        <w:rPr>
-          <w:rFonts w:asciiTheme="majorHAnsi" w:hAnsiTheme="majorHAnsi" w:cstheme="majorHAnsi"/>
-        </w:rPr>
-        <w:t>their verification on given data set (data validation or data checking) and</w:t>
-      </w:r>
-    </w:p>
-    <w:p>
-      <w:pPr>
-        <w:pStyle w:val="ListParagraph"/>
-        <w:numPr>
-          <w:ilvl w:val="0"/>
-          <w:numId w:val="1"/>
-        </w:numPr>
-        <w:spacing w:after="120" w:line="276" w:lineRule="auto"/>
-        <w:rPr>
-          <w:rFonts w:asciiTheme="majorHAnsi" w:hAnsiTheme="majorHAnsi" w:cstheme="majorHAnsi"/>
-        </w:rPr>
-      </w:pPr>
-      <w:r>
-        <w:rPr>
-          <w:rFonts w:asciiTheme="majorHAnsi" w:hAnsiTheme="majorHAnsi" w:cstheme="majorHAnsi"/>
-        </w:rPr>
-        <w:t>investigation and correction of the errors, elimination or substitution of data which are in contradiction with the defined requirements (data imputation).</w:t>
+      <w:r>
+        <w:rPr>
+          <w:rFonts w:asciiTheme="majorHAnsi" w:hAnsiTheme="majorHAnsi" w:cstheme="majorHAnsi"/>
+          <w:lang w:val="en-US"/>
+        </w:rPr>
+        <w:t xml:space="preserve"> </w:t>
+      </w:r>
+      <w:r>
+        <w:rPr>
+          <w:rFonts w:asciiTheme="majorHAnsi" w:hAnsiTheme="majorHAnsi" w:cstheme="majorHAnsi"/>
+        </w:rPr>
+        <w:t>The editing procedure usually includes three phases</w:t>
+      </w:r>
+      <w:r>
+        <w:rPr>
+          <w:rFonts w:asciiTheme="majorHAnsi" w:hAnsiTheme="majorHAnsi" w:cstheme="majorHAnsi"/>
+          <w:lang w:val="en-US"/>
+        </w:rPr>
+        <w:t xml:space="preserve"> </w:t>
+      </w:r>
+      <w:r>
+        <w:rPr>
+          <w:rFonts w:asciiTheme="majorHAnsi" w:hAnsiTheme="majorHAnsi" w:cstheme="majorHAnsi"/>
+          <w:lang w:val="en-US"/>
+        </w:rPr>
+        <w:t xml:space="preserve">i.e. defining rules, </w:t>
+      </w:r>
+      <w:r>
+        <w:rPr>
+          <w:rFonts w:asciiTheme="majorHAnsi" w:hAnsiTheme="majorHAnsi" w:cstheme="majorHAnsi"/>
+        </w:rPr>
+        <w:t>data validation or data checking and</w:t>
+      </w:r>
+      <w:r>
+        <w:rPr>
+          <w:rFonts w:asciiTheme="majorHAnsi" w:hAnsiTheme="majorHAnsi" w:cstheme="majorHAnsi"/>
+          <w:lang w:val="en-US"/>
+        </w:rPr>
+        <w:t xml:space="preserve"> c</w:t>
+      </w:r>
+      <w:r>
+        <w:rPr>
+          <w:rFonts w:asciiTheme="majorHAnsi" w:hAnsiTheme="majorHAnsi" w:cstheme="majorHAnsi"/>
+        </w:rPr>
+        <w:t>orrection of the errors</w:t>
+      </w:r>
+      <w:r>
+        <w:rPr>
+          <w:rFonts w:asciiTheme="majorHAnsi" w:hAnsiTheme="majorHAnsi" w:cstheme="majorHAnsi"/>
+          <w:lang w:val="en-US"/>
+        </w:rPr>
+        <w:t>.</w:t>
       </w:r>
     </w:p>
     <w:p>
@@ -250,15 +233,6 @@
     </w:p>
     <w:p>
       <w:pPr>
-        <w:pStyle w:val="ListParagraph"/>
-        <w:spacing w:after="120" w:line="276" w:lineRule="auto"/>
-        <w:rPr>
-          <w:rFonts w:asciiTheme="majorHAnsi" w:hAnsiTheme="majorHAnsi" w:cstheme="majorHAnsi"/>
-        </w:rPr>
-      </w:pPr>
-    </w:p>
-    <w:p>
-      <w:pPr>
         <w:spacing w:after="120" w:line="276" w:lineRule="auto"/>
         <w:rPr>
           <w:rFonts w:asciiTheme="majorHAnsi" w:hAnsiTheme="majorHAnsi" w:cstheme="majorHAnsi"/>
@@ -305,21 +279,7 @@
         <w:rPr>
           <w:rFonts w:asciiTheme="majorHAnsi" w:hAnsiTheme="majorHAnsi" w:cstheme="majorHAnsi"/>
         </w:rPr>
-        <w:t>An activity aimed at verifying whether the value of a data item comes from the given (finite orinfinite) set of acceptable values.</w:t>
-      </w:r>
-    </w:p>
-    <w:p>
-      <w:pPr>
-        <w:spacing w:after="120" w:line="276" w:lineRule="auto"/>
-        <w:rPr>
-          <w:rFonts w:asciiTheme="majorHAnsi" w:hAnsiTheme="majorHAnsi" w:cstheme="majorHAnsi"/>
-        </w:rPr>
-      </w:pPr>
-      <w:r>
-        <w:rPr>
-          <w:rFonts w:asciiTheme="majorHAnsi" w:hAnsiTheme="majorHAnsi" w:cstheme="majorHAnsi"/>
-        </w:rPr>
-        <w:t>The set of 'acceptable values' may be a set of possible values for a single field. But under this definition it may also be a set of valid value combinations for a record, column, or larger collection of data.</w:t>
+        <w:t>An activity aimed at verifying whether the value of a data item comes from the given set of acceptable values.</w:t>
       </w:r>
     </w:p>
     <w:p>
@@ -379,7 +339,20 @@
         <w:rPr>
           <w:rFonts w:asciiTheme="majorHAnsi" w:hAnsiTheme="majorHAnsi" w:cstheme="majorHAnsi"/>
         </w:rPr>
-        <w:t>Rules are applied to data. If data satisfy the rules, which means that the combination expressed by the rules is not violated, data are considered valid for the final use they are intended to</w:t>
+        <w:t>Rules are applied to data. If data satisfy the rules</w:t>
+      </w:r>
+      <w:r>
+        <w:rPr>
+          <w:rFonts w:asciiTheme="majorHAnsi" w:hAnsiTheme="majorHAnsi" w:cstheme="majorHAnsi"/>
+          <w:lang w:val="en-US"/>
+        </w:rPr>
+        <w:t>,</w:t>
+      </w:r>
+      <w:r>
+        <w:rPr>
+          <w:rFonts w:asciiTheme="majorHAnsi" w:hAnsiTheme="majorHAnsi" w:cstheme="majorHAnsi"/>
+        </w:rPr>
+        <w:t xml:space="preserve"> data are considered valid for the final use they are intended to</w:t>
       </w:r>
       <w:r>
         <w:rPr>
@@ -440,61 +413,6 @@
           <w:rFonts w:asciiTheme="majorHAnsi" w:hAnsiTheme="majorHAnsi" w:cstheme="majorHAnsi"/>
         </w:rPr>
         <w:t xml:space="preserve"> while for fatal edits is “a geographic code for a Country province that does not exist in a table of acceptable geographic codes”. </w:t>
-      </w:r>
-    </w:p>
-    <w:p>
-      <w:pPr>
-        <w:spacing w:after="120" w:line="276" w:lineRule="auto"/>
-        <w:rPr>
-          <w:rFonts w:asciiTheme="majorHAnsi" w:hAnsiTheme="majorHAnsi" w:cstheme="majorHAnsi"/>
-        </w:rPr>
-      </w:pPr>
-      <w:r>
-        <w:rPr>
-          <w:rFonts w:asciiTheme="majorHAnsi" w:hAnsiTheme="majorHAnsi" w:cstheme="majorHAnsi"/>
-        </w:rPr>
-        <w:lastRenderedPageBreak/>
-        <w:t>In addition to this information, a data validation procedure may assign a degree of failure (severity). Taking the example previously mentioned for soft edits, the severity can be evaluated by measuring the distance of the actual values to the expected values (e.g. based on historical data).</w:t>
-      </w:r>
-    </w:p>
-    <w:p>
-      <w:pPr>
-        <w:spacing w:after="120" w:line="276" w:lineRule="auto"/>
-        <w:rPr>
-          <w:rFonts w:asciiTheme="majorHAnsi" w:hAnsiTheme="majorHAnsi" w:cstheme="majorHAnsi"/>
-          <w:color w:val="FF0000"/>
-          <w:lang w:val="en-US"/>
-        </w:rPr>
-      </w:pPr>
-      <w:r>
-        <w:rPr>
-          <w:rFonts w:asciiTheme="majorHAnsi" w:hAnsiTheme="majorHAnsi" w:cstheme="majorHAnsi"/>
-          <w:color w:val="FF0000"/>
-        </w:rPr>
-        <w:t>[</w:t>
-      </w:r>
-      <w:r>
-        <w:rPr>
-          <w:rFonts w:asciiTheme="majorHAnsi" w:hAnsiTheme="majorHAnsi" w:cstheme="majorHAnsi"/>
-          <w:color w:val="FF0000"/>
-          <w:lang w:val="en-US"/>
-        </w:rPr>
-        <w:t>TODO</w:t>
-      </w:r>
-      <w:r>
-        <w:rPr>
-          <w:rFonts w:asciiTheme="majorHAnsi" w:hAnsiTheme="majorHAnsi" w:cstheme="majorHAnsi"/>
-          <w:color w:val="FF0000"/>
-        </w:rPr>
-        <w:t>]</w:t>
-      </w:r>
-      <w:r>
-        <w:rPr>
-          <w:rFonts w:asciiTheme="majorHAnsi" w:hAnsiTheme="majorHAnsi" w:cstheme="majorHAnsi"/>
-          <w:color w:val="FF0000"/>
-          <w:lang w:val="en-US"/>
-        </w:rPr>
-        <w:t xml:space="preserve"> Metrics section</w:t>
       </w:r>
     </w:p>
     <w:p>
@@ -606,6 +524,7 @@
           <w:b/>
           <w:bCs/>
         </w:rPr>
+        <w:lastRenderedPageBreak/>
         <w:t>Why data validation - Relationship between validation and quality</w:t>
       </w:r>
     </w:p>
@@ -807,53 +726,6 @@
         <w:spacing w:after="120" w:line="276" w:lineRule="auto"/>
         <w:rPr>
           <w:rFonts w:asciiTheme="majorHAnsi" w:hAnsiTheme="majorHAnsi" w:cstheme="majorHAnsi"/>
-          <w:lang w:val="en-US"/>
-        </w:rPr>
-      </w:pPr>
-      <w:r>
-        <w:rPr>
-          <w:rFonts w:asciiTheme="majorHAnsi" w:hAnsiTheme="majorHAnsi" w:cstheme="majorHAnsi"/>
-          <w:lang w:val="en-US"/>
-        </w:rPr>
-        <w:t>Validity versus Accuracy</w:t>
-      </w:r>
-    </w:p>
-    <w:p>
-      <w:pPr>
-        <w:spacing w:after="120" w:line="276" w:lineRule="auto"/>
-        <w:rPr>
-          <w:rFonts w:asciiTheme="majorHAnsi" w:hAnsiTheme="majorHAnsi" w:cstheme="majorHAnsi"/>
-          <w:lang w:val="en-US"/>
-        </w:rPr>
-      </w:pPr>
-      <w:r>
-        <w:rPr>
-          <w:rFonts w:asciiTheme="majorHAnsi" w:hAnsiTheme="majorHAnsi" w:cstheme="majorHAnsi"/>
-          <w:lang w:val="en-US"/>
-        </w:rPr>
-        <w:t xml:space="preserve">Defining all values that are valid for a data element is useful because it allows invalid values to be easily spotted and rejected from the database.  However, we often mistakenly think values are </w:t>
-      </w:r>
-      <w:r>
-        <w:rPr>
-          <w:rFonts w:asciiTheme="majorHAnsi" w:hAnsiTheme="majorHAnsi" w:cstheme="majorHAnsi"/>
-          <w:lang w:val="en-US"/>
-        </w:rPr>
-        <w:lastRenderedPageBreak/>
-        <w:t xml:space="preserve">accurate because they are valid.  For example, if a data element is used to store the </w:t>
-      </w:r>
-      <w:r>
-        <w:rPr>
-          <w:rFonts w:asciiTheme="majorHAnsi" w:hAnsiTheme="majorHAnsi" w:cstheme="majorHAnsi"/>
-          <w:lang w:val="en-US"/>
-        </w:rPr>
-        <w:t>name of a state of a country. The value of ‘Education’ would be invalid but the value of New York would be valid but inaccurate if the data is being collected in Yemen.</w:t>
-      </w:r>
-    </w:p>
-    <w:p>
-      <w:pPr>
-        <w:spacing w:after="120" w:line="276" w:lineRule="auto"/>
-        <w:rPr>
-          <w:rFonts w:asciiTheme="majorHAnsi" w:hAnsiTheme="majorHAnsi" w:cstheme="majorHAnsi"/>
           <w:b/>
           <w:bCs/>
           <w:lang w:val="en-US"/>
@@ -866,23 +738,65 @@
           <w:bCs/>
           <w:lang w:val="en-US"/>
         </w:rPr>
-        <w:t>Can 100% Data Accuracy be achieved?</w:t>
-      </w:r>
-    </w:p>
-    <w:p>
-      <w:pPr>
-        <w:spacing w:after="120" w:line="276" w:lineRule="auto"/>
-        <w:rPr>
-          <w:rFonts w:asciiTheme="majorHAnsi" w:hAnsiTheme="majorHAnsi" w:cstheme="majorHAnsi"/>
-          <w:lang w:val="en-US"/>
-        </w:rPr>
-      </w:pPr>
-      <w:r>
-        <w:rPr>
-          <w:rFonts w:asciiTheme="majorHAnsi" w:hAnsiTheme="majorHAnsi" w:cstheme="majorHAnsi"/>
-          <w:lang w:val="en-US"/>
-        </w:rPr>
-        <w:t>The short answer is no, You can get accurate data to a degree that makes it highly useful for all intended requirements.</w:t>
+        <w:t>Validity versus Accuracy</w:t>
+      </w:r>
+    </w:p>
+    <w:p>
+      <w:pPr>
+        <w:spacing w:after="120" w:line="276" w:lineRule="auto"/>
+        <w:rPr>
+          <w:rFonts w:asciiTheme="majorHAnsi" w:hAnsiTheme="majorHAnsi" w:cstheme="majorHAnsi"/>
+          <w:lang w:val="en-US"/>
+        </w:rPr>
+      </w:pPr>
+      <w:r>
+        <w:rPr>
+          <w:rFonts w:asciiTheme="majorHAnsi" w:hAnsiTheme="majorHAnsi" w:cstheme="majorHAnsi"/>
+          <w:lang w:val="en-US"/>
+        </w:rPr>
+        <w:t xml:space="preserve">Defining all values that are valid for a data element is useful because it allows invalid values to be easily spotted and rejected from the database.  However, we often mistakenly think values are accurate because they are valid.  For example, if a data element is used to store the </w:t>
+      </w:r>
+      <w:r>
+        <w:rPr>
+          <w:rFonts w:asciiTheme="majorHAnsi" w:hAnsiTheme="majorHAnsi" w:cstheme="majorHAnsi"/>
+          <w:lang w:val="en-US"/>
+        </w:rPr>
+        <w:t>name of a city</w:t>
+      </w:r>
+      <w:r>
+        <w:rPr>
+          <w:rFonts w:asciiTheme="majorHAnsi" w:hAnsiTheme="majorHAnsi" w:cstheme="majorHAnsi"/>
+          <w:lang w:val="en-US"/>
+        </w:rPr>
+        <w:t xml:space="preserve"> of a country. The value of ‘</w:t>
+      </w:r>
+      <w:r>
+        <w:rPr>
+          <w:rFonts w:asciiTheme="majorHAnsi" w:hAnsiTheme="majorHAnsi" w:cstheme="majorHAnsi"/>
+          <w:lang w:val="en-US"/>
+        </w:rPr>
+        <w:t>123</w:t>
+      </w:r>
+      <w:r>
+        <w:rPr>
+          <w:rFonts w:asciiTheme="majorHAnsi" w:hAnsiTheme="majorHAnsi" w:cstheme="majorHAnsi"/>
+          <w:lang w:val="en-US"/>
+        </w:rPr>
+        <w:t xml:space="preserve">’ would be invalid but the value of </w:t>
+      </w:r>
+      <w:r>
+        <w:rPr>
+          <w:rFonts w:asciiTheme="majorHAnsi" w:hAnsiTheme="majorHAnsi" w:cstheme="majorHAnsi"/>
+          <w:lang w:val="en-US"/>
+        </w:rPr>
+        <w:t xml:space="preserve">‘Juba’ </w:t>
+      </w:r>
+      <w:r>
+        <w:rPr>
+          <w:rFonts w:asciiTheme="majorHAnsi" w:hAnsiTheme="majorHAnsi" w:cstheme="majorHAnsi"/>
+          <w:lang w:val="en-US"/>
+        </w:rPr>
+        <w:t>would be valid but inaccurate if the data is being collected in Yemen.</w:t>
       </w:r>
     </w:p>
     <w:p>
@@ -902,39 +816,23 @@
           <w:bCs/>
           <w:lang w:val="en-US"/>
         </w:rPr>
-        <w:t>Coherence and comparability</w:t>
-      </w:r>
-    </w:p>
-    <w:p>
-      <w:pPr>
-        <w:spacing w:after="120" w:line="276" w:lineRule="auto"/>
-        <w:rPr>
-          <w:rFonts w:asciiTheme="majorHAnsi" w:hAnsiTheme="majorHAnsi" w:cstheme="majorHAnsi"/>
-          <w:lang w:val="en-US"/>
-        </w:rPr>
-      </w:pPr>
-      <w:r>
-        <w:rPr>
-          <w:rFonts w:asciiTheme="majorHAnsi" w:hAnsiTheme="majorHAnsi" w:cstheme="majorHAnsi"/>
-          <w:lang w:val="en-US"/>
-        </w:rPr>
-        <w:t>The general definition of coherence and comparability claims that statistics should be consistent internally, over time and comparable between regions and countries.</w:t>
-      </w:r>
-    </w:p>
-    <w:p>
-      <w:pPr>
-        <w:spacing w:after="120" w:line="276" w:lineRule="auto"/>
-        <w:rPr>
-          <w:rFonts w:asciiTheme="majorHAnsi" w:hAnsiTheme="majorHAnsi" w:cstheme="majorHAnsi"/>
-          <w:lang w:val="en-US"/>
-        </w:rPr>
-      </w:pPr>
-      <w:r>
-        <w:rPr>
-          <w:rFonts w:asciiTheme="majorHAnsi" w:hAnsiTheme="majorHAnsi" w:cstheme="majorHAnsi"/>
-          <w:lang w:val="en-US"/>
-        </w:rPr>
-        <w:t>Coherence and comparability aspects are definitely important for the data validation process. Validation rules and the process of confronting the data set with validation rules, the process of detecting errors and flagging them should be coherent and consistent internally and between countries, based on common standards with respect to the scope.</w:t>
+        <w:t>Can 100% Data Accuracy be achieved?</w:t>
+      </w:r>
+    </w:p>
+    <w:p>
+      <w:pPr>
+        <w:spacing w:after="120" w:line="276" w:lineRule="auto"/>
+        <w:rPr>
+          <w:rFonts w:asciiTheme="majorHAnsi" w:hAnsiTheme="majorHAnsi" w:cstheme="majorHAnsi"/>
+          <w:lang w:val="en-US"/>
+        </w:rPr>
+      </w:pPr>
+      <w:r>
+        <w:rPr>
+          <w:rFonts w:asciiTheme="majorHAnsi" w:hAnsiTheme="majorHAnsi" w:cstheme="majorHAnsi"/>
+          <w:lang w:val="en-US"/>
+        </w:rPr>
+        <w:t>The short answer is no, You can get accurate data to a degree that makes it highly useful for all intended requirements.</w:t>
       </w:r>
     </w:p>
     <w:p>
@@ -954,79 +852,39 @@
           <w:bCs/>
           <w:lang w:val="en-US"/>
         </w:rPr>
-        <w:t>Clarity and accessibility</w:t>
-      </w:r>
-    </w:p>
-    <w:p>
-      <w:pPr>
-        <w:spacing w:after="120" w:line="276" w:lineRule="auto"/>
-        <w:rPr>
-          <w:rFonts w:asciiTheme="majorHAnsi" w:hAnsiTheme="majorHAnsi" w:cstheme="majorHAnsi"/>
-          <w:lang w:val="en-US"/>
-        </w:rPr>
-      </w:pPr>
-      <w:r>
-        <w:rPr>
-          <w:rFonts w:asciiTheme="majorHAnsi" w:hAnsiTheme="majorHAnsi" w:cstheme="majorHAnsi"/>
-          <w:lang w:val="en-US"/>
-        </w:rPr>
-        <w:t>To meet the requirements for accessibility, it is often seen as sufficient to make data</w:t>
-      </w:r>
-      <w:r>
-        <w:rPr>
-          <w:rFonts w:asciiTheme="majorHAnsi" w:hAnsiTheme="majorHAnsi" w:cstheme="majorHAnsi"/>
-          <w:lang w:val="en-US"/>
-        </w:rPr>
-        <w:t xml:space="preserve"> </w:t>
-      </w:r>
-      <w:r>
-        <w:rPr>
-          <w:rFonts w:asciiTheme="majorHAnsi" w:hAnsiTheme="majorHAnsi" w:cstheme="majorHAnsi"/>
-          <w:lang w:val="en-US"/>
-        </w:rPr>
-        <w:t>available via the internet, whereas clarity is seen as satisfactory if a few footnotes or</w:t>
-      </w:r>
-      <w:r>
-        <w:rPr>
-          <w:rFonts w:asciiTheme="majorHAnsi" w:hAnsiTheme="majorHAnsi" w:cstheme="majorHAnsi"/>
-          <w:lang w:val="en-US"/>
-        </w:rPr>
-        <w:t xml:space="preserve"> </w:t>
-      </w:r>
-      <w:r>
-        <w:rPr>
-          <w:rFonts w:asciiTheme="majorHAnsi" w:hAnsiTheme="majorHAnsi" w:cstheme="majorHAnsi"/>
-          <w:lang w:val="en-US"/>
-        </w:rPr>
-        <w:t>links to definitions are provided. If users cannot easily access data in the format</w:t>
-      </w:r>
-      <w:r>
-        <w:rPr>
-          <w:rFonts w:asciiTheme="majorHAnsi" w:hAnsiTheme="majorHAnsi" w:cstheme="majorHAnsi"/>
-          <w:lang w:val="en-US"/>
-        </w:rPr>
-        <w:t xml:space="preserve"> </w:t>
-      </w:r>
-      <w:r>
-        <w:rPr>
-          <w:rFonts w:asciiTheme="majorHAnsi" w:hAnsiTheme="majorHAnsi" w:cstheme="majorHAnsi"/>
-          <w:lang w:val="en-US"/>
-        </w:rPr>
-        <w:t>they need, or if they do not understand the associated metadata, the data have little</w:t>
-      </w:r>
-      <w:r>
-        <w:rPr>
-          <w:rFonts w:asciiTheme="majorHAnsi" w:hAnsiTheme="majorHAnsi" w:cstheme="majorHAnsi"/>
-          <w:lang w:val="en-US"/>
-        </w:rPr>
-        <w:t xml:space="preserve"> </w:t>
-      </w:r>
-      <w:r>
-        <w:rPr>
-          <w:rFonts w:asciiTheme="majorHAnsi" w:hAnsiTheme="majorHAnsi" w:cstheme="majorHAnsi"/>
-          <w:lang w:val="en-US"/>
-        </w:rPr>
-        <w:t>real value, even if they are perfectly accurate and coherent.</w:t>
+        <w:t>Coherence and comparability</w:t>
+      </w:r>
+    </w:p>
+    <w:p>
+      <w:pPr>
+        <w:spacing w:after="120" w:line="276" w:lineRule="auto"/>
+        <w:rPr>
+          <w:rFonts w:asciiTheme="majorHAnsi" w:hAnsiTheme="majorHAnsi" w:cstheme="majorHAnsi"/>
+          <w:lang w:val="en-US"/>
+        </w:rPr>
+      </w:pPr>
+      <w:r>
+        <w:rPr>
+          <w:rFonts w:asciiTheme="majorHAnsi" w:hAnsiTheme="majorHAnsi" w:cstheme="majorHAnsi"/>
+          <w:lang w:val="en-US"/>
+        </w:rPr>
+        <w:t>The general definition of coherence and comparability claims that statistics should be consistent internally, over time and comparable between regions and countries.</w:t>
+      </w:r>
+    </w:p>
+    <w:p>
+      <w:pPr>
+        <w:spacing w:after="120" w:line="276" w:lineRule="auto"/>
+        <w:rPr>
+          <w:rFonts w:asciiTheme="majorHAnsi" w:hAnsiTheme="majorHAnsi" w:cstheme="majorHAnsi"/>
+          <w:lang w:val="en-US"/>
+        </w:rPr>
+      </w:pPr>
+      <w:r>
+        <w:rPr>
+          <w:rFonts w:asciiTheme="majorHAnsi" w:hAnsiTheme="majorHAnsi" w:cstheme="majorHAnsi"/>
+          <w:lang w:val="en-US"/>
+        </w:rPr>
+        <w:t>Coherence and comparability aspects are definitely important for the data validation process. Validation rules and the process of confronting the data set with validation rules, the process of detecting errors and flagging them should be coherent and consistent internally and between countries, based on common standards with respect to the scope.</w:t>
       </w:r>
     </w:p>
     <w:p>
@@ -1046,23 +904,24 @@
           <w:bCs/>
           <w:lang w:val="en-US"/>
         </w:rPr>
-        <w:t>Accessibility</w:t>
-      </w:r>
-    </w:p>
-    <w:p>
-      <w:pPr>
-        <w:spacing w:after="120" w:line="276" w:lineRule="auto"/>
-        <w:rPr>
-          <w:rFonts w:asciiTheme="majorHAnsi" w:hAnsiTheme="majorHAnsi" w:cstheme="majorHAnsi"/>
-          <w:lang w:val="en-US"/>
-        </w:rPr>
-      </w:pPr>
-      <w:r>
-        <w:rPr>
-          <w:rFonts w:asciiTheme="majorHAnsi" w:hAnsiTheme="majorHAnsi" w:cstheme="majorHAnsi"/>
-          <w:lang w:val="en-US"/>
-        </w:rPr>
-        <w:t>It is therefore clear that to meet the needs of users in terms of accessibility, a statistical</w:t>
+        <w:lastRenderedPageBreak/>
+        <w:t>Clarity and accessibility</w:t>
+      </w:r>
+    </w:p>
+    <w:p>
+      <w:pPr>
+        <w:spacing w:after="120" w:line="276" w:lineRule="auto"/>
+        <w:rPr>
+          <w:rFonts w:asciiTheme="majorHAnsi" w:hAnsiTheme="majorHAnsi" w:cstheme="majorHAnsi"/>
+          <w:lang w:val="en-US"/>
+        </w:rPr>
+      </w:pPr>
+      <w:r>
+        <w:rPr>
+          <w:rFonts w:asciiTheme="majorHAnsi" w:hAnsiTheme="majorHAnsi" w:cstheme="majorHAnsi"/>
+          <w:lang w:val="en-US"/>
+        </w:rPr>
+        <w:t>To meet the requirements for accessibility, it is often seen as sufficient to make data</w:t>
       </w:r>
       <w:r>
         <w:rPr>
@@ -1076,7 +935,7 @@
           <w:rFonts w:asciiTheme="majorHAnsi" w:hAnsiTheme="majorHAnsi" w:cstheme="majorHAnsi"/>
           <w:lang w:val="en-US"/>
         </w:rPr>
-        <w:t xml:space="preserve">agency </w:t>
+        <w:t>available via the internet, whereas clarity is seen as satisfactory if a few footnotes or</w:t>
       </w:r>
       <w:r>
         <w:rPr>
@@ -1090,7 +949,7 @@
           <w:rFonts w:asciiTheme="majorHAnsi" w:hAnsiTheme="majorHAnsi" w:cstheme="majorHAnsi"/>
           <w:lang w:val="en-US"/>
         </w:rPr>
-        <w:t>should offer data in several different formats, whilst balancing this with the</w:t>
+        <w:t>links to definitions are provided. If users cannot easily access data in the format</w:t>
       </w:r>
       <w:r>
         <w:rPr>
@@ -1104,7 +963,7 @@
           <w:rFonts w:asciiTheme="majorHAnsi" w:hAnsiTheme="majorHAnsi" w:cstheme="majorHAnsi"/>
           <w:lang w:val="en-US"/>
         </w:rPr>
-        <w:t>requirement of not confusing the user. Options such as “view key figures” and “explore</w:t>
+        <w:t>they need, or if they do not understand the associated metadata, the data have little</w:t>
       </w:r>
       <w:r>
         <w:rPr>
@@ -1118,121 +977,7 @@
           <w:rFonts w:asciiTheme="majorHAnsi" w:hAnsiTheme="majorHAnsi" w:cstheme="majorHAnsi"/>
           <w:lang w:val="en-US"/>
         </w:rPr>
-        <w:t>detailed data” can help guide different users to the most appropriate formats.</w:t>
-      </w:r>
-      <w:r>
-        <w:rPr>
-          <w:rFonts w:asciiTheme="majorHAnsi" w:hAnsiTheme="majorHAnsi" w:cstheme="majorHAnsi"/>
-          <w:lang w:val="en-US"/>
-        </w:rPr>
-        <w:t xml:space="preserve"> </w:t>
-      </w:r>
-    </w:p>
-    <w:p>
-      <w:pPr>
-        <w:spacing w:after="120" w:line="276" w:lineRule="auto"/>
-        <w:rPr>
-          <w:rFonts w:asciiTheme="majorHAnsi" w:hAnsiTheme="majorHAnsi" w:cstheme="majorHAnsi"/>
-          <w:lang w:val="en-US"/>
-        </w:rPr>
-      </w:pPr>
-      <w:r>
-        <w:rPr>
-          <w:rFonts w:asciiTheme="majorHAnsi" w:hAnsiTheme="majorHAnsi" w:cstheme="majorHAnsi"/>
-          <w:lang w:val="en-US"/>
-        </w:rPr>
-        <w:t>Instead of</w:t>
-      </w:r>
-      <w:r>
-        <w:rPr>
-          <w:rFonts w:asciiTheme="majorHAnsi" w:hAnsiTheme="majorHAnsi" w:cstheme="majorHAnsi"/>
-          <w:lang w:val="en-US"/>
-        </w:rPr>
-        <w:t xml:space="preserve"> passive dissemination, i.e. making data</w:t>
-      </w:r>
-      <w:r>
-        <w:rPr>
-          <w:rFonts w:asciiTheme="majorHAnsi" w:hAnsiTheme="majorHAnsi" w:cstheme="majorHAnsi"/>
-          <w:lang w:val="en-US"/>
-        </w:rPr>
-        <w:t xml:space="preserve"> </w:t>
-      </w:r>
-      <w:r>
-        <w:rPr>
-          <w:rFonts w:asciiTheme="majorHAnsi" w:hAnsiTheme="majorHAnsi" w:cstheme="majorHAnsi"/>
-          <w:lang w:val="en-US"/>
-        </w:rPr>
-        <w:t>available in the hope that someone will use them. The extent to which more pro-active</w:t>
-      </w:r>
-      <w:r>
-        <w:rPr>
-          <w:rFonts w:asciiTheme="majorHAnsi" w:hAnsiTheme="majorHAnsi" w:cstheme="majorHAnsi"/>
-          <w:lang w:val="en-US"/>
-        </w:rPr>
-        <w:t xml:space="preserve"> </w:t>
-      </w:r>
-      <w:r>
-        <w:rPr>
-          <w:rFonts w:asciiTheme="majorHAnsi" w:hAnsiTheme="majorHAnsi" w:cstheme="majorHAnsi"/>
-          <w:lang w:val="en-US"/>
-        </w:rPr>
-        <w:t>approaches to dissemination, such as marketing exercises targeting actual and</w:t>
-      </w:r>
-      <w:r>
-        <w:rPr>
-          <w:rFonts w:asciiTheme="majorHAnsi" w:hAnsiTheme="majorHAnsi" w:cstheme="majorHAnsi"/>
-          <w:lang w:val="en-US"/>
-        </w:rPr>
-        <w:t xml:space="preserve"> </w:t>
-      </w:r>
-      <w:r>
-        <w:rPr>
-          <w:rFonts w:asciiTheme="majorHAnsi" w:hAnsiTheme="majorHAnsi" w:cstheme="majorHAnsi"/>
-          <w:lang w:val="en-US"/>
-        </w:rPr>
-        <w:t>potential users, could improve the accessibility dimension of quality</w:t>
-      </w:r>
-      <w:r>
-        <w:rPr>
-          <w:rFonts w:asciiTheme="majorHAnsi" w:hAnsiTheme="majorHAnsi" w:cstheme="majorHAnsi"/>
-          <w:lang w:val="en-US"/>
-        </w:rPr>
-        <w:t>.</w:t>
-      </w:r>
-      <w:r>
-        <w:rPr>
-          <w:rFonts w:asciiTheme="majorHAnsi" w:hAnsiTheme="majorHAnsi" w:cstheme="majorHAnsi"/>
-          <w:lang w:val="en-US"/>
-        </w:rPr>
-        <w:t xml:space="preserve"> However, it is clear that making users aware of the existence of data will</w:t>
-      </w:r>
-      <w:r>
-        <w:rPr>
-          <w:rFonts w:asciiTheme="majorHAnsi" w:hAnsiTheme="majorHAnsi" w:cstheme="majorHAnsi"/>
-          <w:lang w:val="en-US"/>
-        </w:rPr>
-        <w:t xml:space="preserve"> </w:t>
-      </w:r>
-      <w:r>
-        <w:rPr>
-          <w:rFonts w:asciiTheme="majorHAnsi" w:hAnsiTheme="majorHAnsi" w:cstheme="majorHAnsi"/>
-          <w:lang w:val="en-US"/>
-        </w:rPr>
-        <w:t>certainly not diminish accessibility, so it would seem appropriate that assessments of</w:t>
-      </w:r>
-      <w:r>
-        <w:rPr>
-          <w:rFonts w:asciiTheme="majorHAnsi" w:hAnsiTheme="majorHAnsi" w:cstheme="majorHAnsi"/>
-          <w:lang w:val="en-US"/>
-        </w:rPr>
-        <w:t xml:space="preserve"> </w:t>
-      </w:r>
-      <w:r>
-        <w:rPr>
-          <w:rFonts w:asciiTheme="majorHAnsi" w:hAnsiTheme="majorHAnsi" w:cstheme="majorHAnsi"/>
-          <w:lang w:val="en-US"/>
-        </w:rPr>
-        <w:t>accessibility take into account pro-active dissemination measures.</w:t>
+        <w:t>real value, even if they are perfectly accurate and coherent.</w:t>
       </w:r>
     </w:p>
     <w:p>
@@ -1252,23 +997,144 @@
           <w:bCs/>
           <w:lang w:val="en-US"/>
         </w:rPr>
-        <w:t>Clarity</w:t>
-      </w:r>
-    </w:p>
-    <w:p>
-      <w:pPr>
-        <w:spacing w:after="120" w:line="276" w:lineRule="auto"/>
-        <w:rPr>
-          <w:rFonts w:asciiTheme="majorHAnsi" w:hAnsiTheme="majorHAnsi" w:cstheme="majorHAnsi"/>
-          <w:lang w:val="en-US"/>
-        </w:rPr>
-      </w:pPr>
-      <w:r>
-        <w:rPr>
-          <w:rFonts w:asciiTheme="majorHAnsi" w:hAnsiTheme="majorHAnsi" w:cstheme="majorHAnsi"/>
-          <w:lang w:val="en-US"/>
-        </w:rPr>
-        <w:t>Data are most valuable when they are easily accessible and accompanied by good metadata. Consistency of definitions is very important to understand data. It must be clearly defined who is displaced persons in a context where the data was collected. Clarity of data (metadata) helps resolve ambiguity.</w:t>
+        <w:t>Accessibility</w:t>
+      </w:r>
+    </w:p>
+    <w:p>
+      <w:pPr>
+        <w:spacing w:after="120" w:line="276" w:lineRule="auto"/>
+        <w:rPr>
+          <w:rFonts w:asciiTheme="majorHAnsi" w:hAnsiTheme="majorHAnsi" w:cstheme="majorHAnsi"/>
+          <w:lang w:val="en-US"/>
+        </w:rPr>
+      </w:pPr>
+      <w:r>
+        <w:rPr>
+          <w:rFonts w:asciiTheme="majorHAnsi" w:hAnsiTheme="majorHAnsi" w:cstheme="majorHAnsi"/>
+          <w:lang w:val="en-US"/>
+        </w:rPr>
+        <w:t xml:space="preserve">It is therefore clear that to meet the needs of users in terms of accessibility, </w:t>
+      </w:r>
+      <w:r>
+        <w:rPr>
+          <w:rFonts w:asciiTheme="majorHAnsi" w:hAnsiTheme="majorHAnsi" w:cstheme="majorHAnsi"/>
+          <w:lang w:val="en-US"/>
+        </w:rPr>
+        <w:t>DTM teams should offer data in a different and useable formats i.e. XLSX, CSV, JSON APIs and the shared files should be consistent like the first sheet should have raw data and there is no unnecessary sheets of data in the shared file.</w:t>
+      </w:r>
+      <w:r>
+        <w:rPr>
+          <w:rFonts w:asciiTheme="majorHAnsi" w:hAnsiTheme="majorHAnsi" w:cstheme="majorHAnsi"/>
+          <w:lang w:val="en-US"/>
+        </w:rPr>
+        <w:t xml:space="preserve"> </w:t>
+      </w:r>
+    </w:p>
+    <w:p>
+      <w:pPr>
+        <w:spacing w:after="120" w:line="276" w:lineRule="auto"/>
+        <w:rPr>
+          <w:rFonts w:asciiTheme="majorHAnsi" w:hAnsiTheme="majorHAnsi" w:cstheme="majorHAnsi"/>
+          <w:lang w:val="en-US"/>
+        </w:rPr>
+      </w:pPr>
+      <w:r>
+        <w:rPr>
+          <w:rFonts w:asciiTheme="majorHAnsi" w:hAnsiTheme="majorHAnsi" w:cstheme="majorHAnsi"/>
+          <w:lang w:val="en-US"/>
+        </w:rPr>
+        <w:t>Instead of</w:t>
+      </w:r>
+      <w:r>
+        <w:rPr>
+          <w:rFonts w:asciiTheme="majorHAnsi" w:hAnsiTheme="majorHAnsi" w:cstheme="majorHAnsi"/>
+          <w:lang w:val="en-US"/>
+        </w:rPr>
+        <w:t xml:space="preserve"> passive dissemination, i.e. making data</w:t>
+      </w:r>
+      <w:r>
+        <w:rPr>
+          <w:rFonts w:asciiTheme="majorHAnsi" w:hAnsiTheme="majorHAnsi" w:cstheme="majorHAnsi"/>
+          <w:lang w:val="en-US"/>
+        </w:rPr>
+        <w:t xml:space="preserve"> </w:t>
+      </w:r>
+      <w:r>
+        <w:rPr>
+          <w:rFonts w:asciiTheme="majorHAnsi" w:hAnsiTheme="majorHAnsi" w:cstheme="majorHAnsi"/>
+          <w:lang w:val="en-US"/>
+        </w:rPr>
+        <w:t>available in the hope that someone will use them. The extent to which more pro-active</w:t>
+      </w:r>
+      <w:r>
+        <w:rPr>
+          <w:rFonts w:asciiTheme="majorHAnsi" w:hAnsiTheme="majorHAnsi" w:cstheme="majorHAnsi"/>
+          <w:lang w:val="en-US"/>
+        </w:rPr>
+        <w:t xml:space="preserve"> </w:t>
+      </w:r>
+      <w:r>
+        <w:rPr>
+          <w:rFonts w:asciiTheme="majorHAnsi" w:hAnsiTheme="majorHAnsi" w:cstheme="majorHAnsi"/>
+          <w:lang w:val="en-US"/>
+        </w:rPr>
+        <w:t>approaches to dissemination, such as marketing exercises targeting actual and</w:t>
+      </w:r>
+      <w:r>
+        <w:rPr>
+          <w:rFonts w:asciiTheme="majorHAnsi" w:hAnsiTheme="majorHAnsi" w:cstheme="majorHAnsi"/>
+          <w:lang w:val="en-US"/>
+        </w:rPr>
+        <w:t xml:space="preserve"> </w:t>
+      </w:r>
+      <w:r>
+        <w:rPr>
+          <w:rFonts w:asciiTheme="majorHAnsi" w:hAnsiTheme="majorHAnsi" w:cstheme="majorHAnsi"/>
+          <w:lang w:val="en-US"/>
+        </w:rPr>
+        <w:t>potential users, could improve the accessibility dimension of quality</w:t>
+      </w:r>
+      <w:r>
+        <w:rPr>
+          <w:rFonts w:asciiTheme="majorHAnsi" w:hAnsiTheme="majorHAnsi" w:cstheme="majorHAnsi"/>
+          <w:lang w:val="en-US"/>
+        </w:rPr>
+        <w:t>.</w:t>
+      </w:r>
+      <w:r>
+        <w:rPr>
+          <w:rFonts w:asciiTheme="majorHAnsi" w:hAnsiTheme="majorHAnsi" w:cstheme="majorHAnsi"/>
+          <w:lang w:val="en-US"/>
+        </w:rPr>
+        <w:t xml:space="preserve"> However, it is clear that making users aware of the existence of data will</w:t>
+      </w:r>
+      <w:r>
+        <w:rPr>
+          <w:rFonts w:asciiTheme="majorHAnsi" w:hAnsiTheme="majorHAnsi" w:cstheme="majorHAnsi"/>
+          <w:lang w:val="en-US"/>
+        </w:rPr>
+        <w:t xml:space="preserve"> </w:t>
+      </w:r>
+      <w:r>
+        <w:rPr>
+          <w:rFonts w:asciiTheme="majorHAnsi" w:hAnsiTheme="majorHAnsi" w:cstheme="majorHAnsi"/>
+          <w:lang w:val="en-US"/>
+        </w:rPr>
+        <w:t>certainly not diminish accessibility, so it would seem appropriate that assessments of</w:t>
+      </w:r>
+      <w:r>
+        <w:rPr>
+          <w:rFonts w:asciiTheme="majorHAnsi" w:hAnsiTheme="majorHAnsi" w:cstheme="majorHAnsi"/>
+          <w:lang w:val="en-US"/>
+        </w:rPr>
+        <w:t xml:space="preserve"> </w:t>
+      </w:r>
+      <w:r>
+        <w:rPr>
+          <w:rFonts w:asciiTheme="majorHAnsi" w:hAnsiTheme="majorHAnsi" w:cstheme="majorHAnsi"/>
+          <w:lang w:val="en-US"/>
+        </w:rPr>
+        <w:t>accessibility take into account pro-active dissemination measures.</w:t>
       </w:r>
     </w:p>
     <w:p>
@@ -1288,47 +1154,23 @@
           <w:bCs/>
           <w:lang w:val="en-US"/>
         </w:rPr>
-        <w:t>Timeliness</w:t>
-      </w:r>
-    </w:p>
-    <w:p>
-      <w:pPr>
-        <w:spacing w:after="120" w:line="276" w:lineRule="auto"/>
-        <w:rPr>
-          <w:rFonts w:asciiTheme="majorHAnsi" w:hAnsiTheme="majorHAnsi" w:cstheme="majorHAnsi"/>
-          <w:lang w:val="en-US"/>
-        </w:rPr>
-      </w:pPr>
-      <w:r>
-        <w:rPr>
-          <w:rFonts w:asciiTheme="majorHAnsi" w:hAnsiTheme="majorHAnsi" w:cstheme="majorHAnsi"/>
-          <w:lang w:val="en-US"/>
-        </w:rPr>
-        <w:t xml:space="preserve">Timeliness is not a quality dimension checked by a validation procedure. Nevertheless, it is important to remark that it has a strong connection with a data validation procedure. Timeliness can be seen as a constraint when designing a data validation procedure. For instance, in case of complex checks and </w:t>
-      </w:r>
-      <w:r>
-        <w:rPr>
-          <w:rFonts w:asciiTheme="majorHAnsi" w:hAnsiTheme="majorHAnsi" w:cstheme="majorHAnsi"/>
-          <w:lang w:val="en-US"/>
-        </w:rPr>
-        <w:lastRenderedPageBreak/>
-        <w:t>time demanding editing procedures, a less restrictive data validation process allowing a higher amount of errors in data may be designed to meet the expected timing of the release of final data.</w:t>
-      </w:r>
-    </w:p>
-    <w:p>
-      <w:pPr>
-        <w:spacing w:after="120" w:line="276" w:lineRule="auto"/>
-        <w:rPr>
-          <w:rFonts w:asciiTheme="majorHAnsi" w:hAnsiTheme="majorHAnsi" w:cstheme="majorHAnsi"/>
-          <w:lang w:val="en-US"/>
-        </w:rPr>
-      </w:pPr>
-      <w:r>
-        <w:rPr>
-          <w:rFonts w:asciiTheme="majorHAnsi" w:hAnsiTheme="majorHAnsi" w:cstheme="majorHAnsi"/>
-          <w:lang w:val="en-US"/>
-        </w:rPr>
-        <w:t>A final remark about the concept that data validation “aims at verifying whether data have a certain level of quality”: It is indeed true that data validation cannot ‘ensure’ a level of quality. What it can more realistically provide is that at least a certain level of data consistency considered as the minimum requirement for having acceptable data, is reached. This results not in perfect data, but in ‘plausible’ data.</w:t>
+        <w:t>Clarity</w:t>
+      </w:r>
+    </w:p>
+    <w:p>
+      <w:pPr>
+        <w:spacing w:after="120" w:line="276" w:lineRule="auto"/>
+        <w:rPr>
+          <w:rFonts w:asciiTheme="majorHAnsi" w:hAnsiTheme="majorHAnsi" w:cstheme="majorHAnsi"/>
+          <w:lang w:val="en-US"/>
+        </w:rPr>
+      </w:pPr>
+      <w:r>
+        <w:rPr>
+          <w:rFonts w:asciiTheme="majorHAnsi" w:hAnsiTheme="majorHAnsi" w:cstheme="majorHAnsi"/>
+          <w:lang w:val="en-US"/>
+        </w:rPr>
+        <w:t>Data are most valuable when they are easily accessible and accompanied by good metadata. Consistency of definitions is very important to understand data. It must be clearly defined who is displaced persons in a context where the data was collected. Clarity of data (metadata) helps resolve ambiguity.</w:t>
       </w:r>
     </w:p>
     <w:p>
@@ -1341,6 +1183,47 @@
           <w:lang w:val="en-US"/>
         </w:rPr>
       </w:pPr>
+      <w:r>
+        <w:rPr>
+          <w:rFonts w:asciiTheme="majorHAnsi" w:hAnsiTheme="majorHAnsi" w:cstheme="majorHAnsi"/>
+          <w:b/>
+          <w:bCs/>
+          <w:lang w:val="en-US"/>
+        </w:rPr>
+        <w:t>Timeliness</w:t>
+      </w:r>
+    </w:p>
+    <w:p>
+      <w:pPr>
+        <w:spacing w:after="120" w:line="276" w:lineRule="auto"/>
+        <w:rPr>
+          <w:rFonts w:asciiTheme="majorHAnsi" w:hAnsiTheme="majorHAnsi" w:cstheme="majorHAnsi"/>
+          <w:lang w:val="en-US"/>
+        </w:rPr>
+      </w:pPr>
+      <w:r>
+        <w:rPr>
+          <w:rFonts w:asciiTheme="majorHAnsi" w:hAnsiTheme="majorHAnsi" w:cstheme="majorHAnsi"/>
+          <w:lang w:val="en-US"/>
+        </w:rPr>
+        <w:t>Timeliness is not a quality dimension checked by a validation procedure. Nevertheless, it is important to remark that it has a strong connection with a data validation procedure. Timeliness can be seen as a constraint when designing a data validation procedure. For instance, in case of complex checks and time demanding editing procedures, a less restrictive data validation process allowing a higher amount of errors in data may be designed to meet the expected timing of the release of final data.</w:t>
+      </w:r>
+    </w:p>
+    <w:p>
+      <w:pPr>
+        <w:spacing w:after="120" w:line="276" w:lineRule="auto"/>
+        <w:rPr>
+          <w:rFonts w:asciiTheme="majorHAnsi" w:hAnsiTheme="majorHAnsi" w:cstheme="majorHAnsi"/>
+          <w:lang w:val="en-US"/>
+        </w:rPr>
+      </w:pPr>
+      <w:r>
+        <w:rPr>
+          <w:rFonts w:asciiTheme="majorHAnsi" w:hAnsiTheme="majorHAnsi" w:cstheme="majorHAnsi"/>
+          <w:lang w:val="en-US"/>
+        </w:rPr>
+        <w:t>A final remark about the concept that data validation “aims at verifying whether data have a certain level of quality”: It is indeed true that data validation cannot ‘ensure’ a level of quality. What it can more realistically provide is that at least a certain level of data consistency considered as the minimum requirement for having acceptable data, is reached. This results not in perfect data, but in ‘plausible’ data.</w:t>
+      </w:r>
     </w:p>
     <w:p>
       <w:pPr>
@@ -1393,184 +1276,9 @@
           <w:rFonts w:asciiTheme="majorHAnsi" w:hAnsiTheme="majorHAnsi" w:cstheme="majorHAnsi"/>
           <w:lang w:val="en-US"/>
         </w:rPr>
+        <w:lastRenderedPageBreak/>
         <w:t>Clearly, the above tasks would be easier, if there was some sort of system that classifies validation levels, validation rules and procedures into disjoint subtypes.</w:t>
       </w:r>
-    </w:p>
-    <w:p>
-      <w:pPr>
-        <w:spacing w:after="120" w:line="276" w:lineRule="auto"/>
-        <w:rPr>
-          <w:rFonts w:asciiTheme="majorHAnsi" w:hAnsiTheme="majorHAnsi" w:cstheme="majorHAnsi"/>
-          <w:lang w:val="en-US"/>
-        </w:rPr>
-      </w:pPr>
-      <w:r>
-        <w:rPr>
-          <w:rFonts w:asciiTheme="majorHAnsi" w:hAnsiTheme="majorHAnsi" w:cstheme="majorHAnsi"/>
-          <w:lang w:val="en-US"/>
-        </w:rPr>
-        <w:t>To develop any classification system, one needs to consider what principle or principles separate the different classes. For validation rules and procedures, the following come to mind or have been encountered in literature:</w:t>
-      </w:r>
-    </w:p>
-    <w:p>
-      <w:pPr>
-        <w:pStyle w:val="ListParagraph"/>
-        <w:numPr>
-          <w:ilvl w:val="0"/>
-          <w:numId w:val="4"/>
-        </w:numPr>
-        <w:spacing w:after="120" w:line="276" w:lineRule="auto"/>
-        <w:rPr>
-          <w:rFonts w:asciiTheme="majorHAnsi" w:hAnsiTheme="majorHAnsi" w:cstheme="majorHAnsi"/>
-          <w:lang w:val="en-US"/>
-        </w:rPr>
-      </w:pPr>
-      <w:r>
-        <w:rPr>
-          <w:rFonts w:asciiTheme="majorHAnsi" w:hAnsiTheme="majorHAnsi" w:cstheme="majorHAnsi"/>
-          <w:lang w:val="en-US"/>
-        </w:rPr>
-        <w:t>automated versus manual;</w:t>
-      </w:r>
-    </w:p>
-    <w:p>
-      <w:pPr>
-        <w:pStyle w:val="ListParagraph"/>
-        <w:numPr>
-          <w:ilvl w:val="0"/>
-          <w:numId w:val="4"/>
-        </w:numPr>
-        <w:spacing w:after="120" w:line="276" w:lineRule="auto"/>
-        <w:rPr>
-          <w:rFonts w:asciiTheme="majorHAnsi" w:hAnsiTheme="majorHAnsi" w:cstheme="majorHAnsi"/>
-          <w:lang w:val="fr-FR"/>
-        </w:rPr>
-      </w:pPr>
-      <w:r>
-        <w:rPr>
-          <w:rFonts w:asciiTheme="majorHAnsi" w:hAnsiTheme="majorHAnsi" w:cstheme="majorHAnsi"/>
-          <w:lang w:val="fr-FR"/>
-        </w:rPr>
-        <w:t>objective versus subjective/expert opinion;</w:t>
-      </w:r>
-    </w:p>
-    <w:p>
-      <w:pPr>
-        <w:pStyle w:val="ListParagraph"/>
-        <w:numPr>
-          <w:ilvl w:val="0"/>
-          <w:numId w:val="4"/>
-        </w:numPr>
-        <w:spacing w:after="120" w:line="276" w:lineRule="auto"/>
-        <w:rPr>
-          <w:rFonts w:asciiTheme="majorHAnsi" w:hAnsiTheme="majorHAnsi" w:cstheme="majorHAnsi"/>
-          <w:lang w:val="fr-FR"/>
-        </w:rPr>
-      </w:pPr>
-      <w:r>
-        <w:rPr>
-          <w:rFonts w:asciiTheme="majorHAnsi" w:hAnsiTheme="majorHAnsi" w:cstheme="majorHAnsi"/>
-          <w:lang w:val="fr-FR"/>
-        </w:rPr>
-        <w:t>structural validation versus content validation;</w:t>
-      </w:r>
-    </w:p>
-    <w:p>
-      <w:pPr>
-        <w:pStyle w:val="ListParagraph"/>
-        <w:numPr>
-          <w:ilvl w:val="0"/>
-          <w:numId w:val="4"/>
-        </w:numPr>
-        <w:spacing w:after="120" w:line="276" w:lineRule="auto"/>
-        <w:rPr>
-          <w:rFonts w:asciiTheme="majorHAnsi" w:hAnsiTheme="majorHAnsi" w:cstheme="majorHAnsi"/>
-          <w:lang w:val="en-US"/>
-        </w:rPr>
-      </w:pPr>
-      <w:r>
-        <w:rPr>
-          <w:rFonts w:asciiTheme="majorHAnsi" w:hAnsiTheme="majorHAnsi" w:cstheme="majorHAnsi"/>
-          <w:lang w:val="en-US"/>
-        </w:rPr>
-        <w:t>set being validated: in-field, in-record, cross-record, cross-data set, etc.;</w:t>
-      </w:r>
-    </w:p>
-    <w:p>
-      <w:pPr>
-        <w:pStyle w:val="ListParagraph"/>
-        <w:numPr>
-          <w:ilvl w:val="0"/>
-          <w:numId w:val="4"/>
-        </w:numPr>
-        <w:spacing w:after="120" w:line="276" w:lineRule="auto"/>
-        <w:rPr>
-          <w:rFonts w:asciiTheme="majorHAnsi" w:hAnsiTheme="majorHAnsi" w:cstheme="majorHAnsi"/>
-          <w:lang w:val="en-US"/>
-        </w:rPr>
-      </w:pPr>
-      <w:r>
-        <w:rPr>
-          <w:rFonts w:asciiTheme="majorHAnsi" w:hAnsiTheme="majorHAnsi" w:cstheme="majorHAnsi"/>
-          <w:lang w:val="en-US"/>
-        </w:rPr>
-        <w:t>place in the statistical process: input, throughput, output;</w:t>
-      </w:r>
-    </w:p>
-    <w:p>
-      <w:pPr>
-        <w:pStyle w:val="ListParagraph"/>
-        <w:numPr>
-          <w:ilvl w:val="0"/>
-          <w:numId w:val="4"/>
-        </w:numPr>
-        <w:spacing w:after="120" w:line="276" w:lineRule="auto"/>
-        <w:rPr>
-          <w:rFonts w:asciiTheme="majorHAnsi" w:hAnsiTheme="majorHAnsi" w:cstheme="majorHAnsi"/>
-          <w:lang w:val="en-US"/>
-        </w:rPr>
-      </w:pPr>
-      <w:r>
-        <w:rPr>
-          <w:rFonts w:asciiTheme="majorHAnsi" w:hAnsiTheme="majorHAnsi" w:cstheme="majorHAnsi"/>
-          <w:lang w:val="en-US"/>
-        </w:rPr>
-        <w:t>type of validation rule: equality, inequality, logical rule,…</w:t>
-      </w:r>
-    </w:p>
-    <w:p>
-      <w:pPr>
-        <w:spacing w:after="120" w:line="276" w:lineRule="auto"/>
-        <w:rPr>
-          <w:rFonts w:asciiTheme="majorHAnsi" w:hAnsiTheme="majorHAnsi" w:cstheme="majorHAnsi"/>
-          <w:lang w:val="en-US"/>
-        </w:rPr>
-      </w:pPr>
-      <w:r>
-        <w:rPr>
-          <w:rFonts w:asciiTheme="majorHAnsi" w:hAnsiTheme="majorHAnsi" w:cstheme="majorHAnsi"/>
-          <w:lang w:val="en-US"/>
-        </w:rPr>
-        <w:t>and sure there are many more options. Depending on the task at hand, different classifications may be useful, as long as they are both exhaustive and mutually disjoint.</w:t>
-      </w:r>
-    </w:p>
-    <w:p>
-      <w:pPr>
-        <w:spacing w:after="120" w:line="276" w:lineRule="auto"/>
-        <w:rPr>
-          <w:rFonts w:asciiTheme="majorHAnsi" w:hAnsiTheme="majorHAnsi" w:cstheme="majorHAnsi"/>
-          <w:lang w:val="en-US"/>
-        </w:rPr>
-      </w:pPr>
-    </w:p>
-    <w:p>
-      <w:pPr>
-        <w:spacing w:after="120" w:line="276" w:lineRule="auto"/>
-        <w:rPr>
-          <w:rFonts w:asciiTheme="majorHAnsi" w:hAnsiTheme="majorHAnsi" w:cstheme="majorHAnsi"/>
-          <w:lang w:val="en-US"/>
-        </w:rPr>
-      </w:pPr>
     </w:p>
     <w:p>
       <w:pPr>
@@ -1706,7 +1414,6 @@
           <w:rFonts w:asciiTheme="majorHAnsi" w:hAnsiTheme="majorHAnsi" w:cstheme="majorHAnsi"/>
           <w:lang w:val="en-US"/>
         </w:rPr>
-        <w:lastRenderedPageBreak/>
         <w:t>Validation level 2: consistency with other data sets within the same domain and within the same data source</w:t>
       </w:r>
     </w:p>
@@ -1909,6 +1616,27 @@
     </w:p>
     <w:p>
       <w:pPr>
+        <w:pStyle w:val="ListParagraph"/>
+        <w:numPr>
+          <w:ilvl w:val="0"/>
+          <w:numId w:val="7"/>
+        </w:numPr>
+        <w:spacing w:after="120" w:line="276" w:lineRule="auto"/>
+        <w:rPr>
+          <w:rFonts w:asciiTheme="majorHAnsi" w:hAnsiTheme="majorHAnsi" w:cstheme="majorHAnsi"/>
+          <w:lang w:val="en-US"/>
+        </w:rPr>
+      </w:pPr>
+      <w:r>
+        <w:rPr>
+          <w:rFonts w:asciiTheme="majorHAnsi" w:hAnsiTheme="majorHAnsi" w:cstheme="majorHAnsi"/>
+          <w:lang w:val="en-US"/>
+        </w:rPr>
+        <w:t>if the fields are from the verified list of questions (data dictionary)</w:t>
+      </w:r>
+    </w:p>
+    <w:p>
+      <w:pPr>
         <w:spacing w:after="120" w:line="276" w:lineRule="auto"/>
         <w:rPr>
           <w:rFonts w:asciiTheme="majorHAnsi" w:hAnsiTheme="majorHAnsi" w:cstheme="majorHAnsi"/>
@@ -2098,6 +1826,7 @@
           <w:rFonts w:asciiTheme="majorHAnsi" w:hAnsiTheme="majorHAnsi" w:cstheme="majorHAnsi"/>
           <w:lang w:val="en-US"/>
         </w:rPr>
+        <w:lastRenderedPageBreak/>
         <w:t>check consistency at (micro-level) of two (or more) variables: a certain combination of codes is illogical, a variable has to be reported only for a certain combination of codes.</w:t>
       </w:r>
     </w:p>
@@ -2206,15 +1935,7 @@
           <w:rFonts w:asciiTheme="majorHAnsi" w:hAnsiTheme="majorHAnsi" w:cstheme="majorHAnsi"/>
           <w:lang w:val="en-US"/>
         </w:rPr>
-        <w:t xml:space="preserve">In this case the quality checks are meant to detect "revisions" compared to previously sent data. Detection and analysis of revisions can be useful for example to verify if revisions are consistent with outliers </w:t>
-      </w:r>
-      <w:r>
-        <w:rPr>
-          <w:rFonts w:asciiTheme="majorHAnsi" w:hAnsiTheme="majorHAnsi" w:cstheme="majorHAnsi"/>
-          <w:lang w:val="en-US"/>
-        </w:rPr>
-        <w:lastRenderedPageBreak/>
-        <w:t>detected in previous quality checks (corrections) or to have an estimate of the impact of the revisions in the "to be published" results, for the benefit of the users.</w:t>
+        <w:t>In this case the quality checks are meant to detect "revisions" compared to previously sent data. Detection and analysis of revisions can be useful for example to verify if revisions are consistent with outliers detected in previous quality checks (corrections) or to have an estimate of the impact of the revisions in the "to be published" results, for the benefit of the users.</w:t>
       </w:r>
     </w:p>
     <w:p>
@@ -2270,7 +1991,21 @@
           <w:rFonts w:asciiTheme="majorHAnsi" w:hAnsiTheme="majorHAnsi" w:cstheme="majorHAnsi"/>
           <w:lang w:val="en-US"/>
         </w:rPr>
-        <w:t>Case c) the "other files" can refer to other data sets from the same data provider (e.g., Countries in the ESS), referring to the same or other correlated time periods. Sometimes a group of data sets (same country, same reference period) is sent at the same time.</w:t>
+        <w:t xml:space="preserve">Case c) the "other files" can refer to other data sets from the same data provider (e.g., </w:t>
+      </w:r>
+      <w:r>
+        <w:rPr>
+          <w:rFonts w:asciiTheme="majorHAnsi" w:hAnsiTheme="majorHAnsi" w:cstheme="majorHAnsi"/>
+          <w:lang w:val="en-US"/>
+        </w:rPr>
+        <w:t>missions</w:t>
+      </w:r>
+      <w:r>
+        <w:rPr>
+          <w:rFonts w:asciiTheme="majorHAnsi" w:hAnsiTheme="majorHAnsi" w:cstheme="majorHAnsi"/>
+          <w:lang w:val="en-US"/>
+        </w:rPr>
+        <w:t>), referring to the same or other correlated time periods. Sometimes a group of data sets (same country, same reference period) is sent at the same time.</w:t>
       </w:r>
     </w:p>
     <w:p>
@@ -2431,42 +2166,97 @@
         <w:ind w:left="720"/>
         <w:rPr>
           <w:rFonts w:asciiTheme="majorHAnsi" w:hAnsiTheme="majorHAnsi" w:cstheme="majorHAnsi"/>
+          <w:lang w:val="en-US"/>
+        </w:rPr>
+      </w:pPr>
+      <w:r>
+        <w:rPr>
+          <w:rFonts w:asciiTheme="majorHAnsi" w:hAnsiTheme="majorHAnsi" w:cstheme="majorHAnsi"/>
+          <w:lang w:val="en-US"/>
+        </w:rPr>
+        <w:t xml:space="preserve">Case d) the "other files" can refer to the same data set, but from another data provider (e.g., </w:t>
+      </w:r>
+      <w:r>
+        <w:rPr>
+          <w:rFonts w:asciiTheme="majorHAnsi" w:hAnsiTheme="majorHAnsi" w:cstheme="majorHAnsi"/>
+          <w:lang w:val="en-US"/>
+        </w:rPr>
+        <w:t>Mobility Tracking data from different missions</w:t>
+      </w:r>
+      <w:r>
+        <w:rPr>
+          <w:rFonts w:asciiTheme="majorHAnsi" w:hAnsiTheme="majorHAnsi" w:cstheme="majorHAnsi"/>
+          <w:lang w:val="en-US"/>
+        </w:rPr>
+        <w:t>).</w:t>
+      </w:r>
+      <w:r>
+        <w:rPr>
+          <w:rFonts w:asciiTheme="majorHAnsi" w:hAnsiTheme="majorHAnsi" w:cstheme="majorHAnsi"/>
+          <w:lang w:val="en-US"/>
+        </w:rPr>
+        <w:t xml:space="preserve"> </w:t>
+      </w:r>
+      <w:r>
+        <w:rPr>
+          <w:rFonts w:asciiTheme="majorHAnsi" w:hAnsiTheme="majorHAnsi" w:cstheme="majorHAnsi"/>
+          <w:lang w:val="en-US"/>
+        </w:rPr>
+        <w:t>Mirror checks are included in this class. “Mirror statistics involve coherence, geographical comparability as well as accuracy issues”</w:t>
+      </w:r>
+      <w:r>
+        <w:rPr>
+          <w:rFonts w:asciiTheme="majorHAnsi" w:hAnsiTheme="majorHAnsi" w:cstheme="majorHAnsi"/>
+          <w:lang w:val="en-US"/>
+        </w:rPr>
+        <w:t xml:space="preserve">. </w:t>
+      </w:r>
+      <w:r>
+        <w:rPr>
+          <w:rFonts w:asciiTheme="majorHAnsi" w:hAnsiTheme="majorHAnsi" w:cstheme="majorHAnsi"/>
+          <w:lang w:val="en-US"/>
+        </w:rPr>
+        <w:t>Often such statistics is important for data analysis</w:t>
+      </w:r>
+      <w:r>
+        <w:rPr>
+          <w:rFonts w:asciiTheme="majorHAnsi" w:hAnsiTheme="majorHAnsi" w:cstheme="majorHAnsi"/>
+          <w:lang w:val="en-US"/>
+        </w:rPr>
+        <w:t xml:space="preserve"> at global level</w:t>
+      </w:r>
+      <w:r>
+        <w:rPr>
+          <w:rFonts w:asciiTheme="majorHAnsi" w:hAnsiTheme="majorHAnsi" w:cstheme="majorHAnsi"/>
+          <w:lang w:val="en-US"/>
+        </w:rPr>
+        <w:t>. Mirror checks verify the consistency between declarations from different sources referring to the same phenomenon, e.g.,</w:t>
+      </w:r>
+      <w:r>
+        <w:rPr>
+          <w:rFonts w:asciiTheme="majorHAnsi" w:hAnsiTheme="majorHAnsi" w:cstheme="majorHAnsi"/>
+          <w:lang w:val="en-US"/>
+        </w:rPr>
+        <w:t xml:space="preserve"> People moved from point A to B are same to the people reached at Point B from A</w:t>
+      </w:r>
+      <w:r>
+        <w:rPr>
+          <w:rFonts w:asciiTheme="majorHAnsi" w:hAnsiTheme="majorHAnsi" w:cstheme="majorHAnsi"/>
+          <w:lang w:val="en-US"/>
+        </w:rPr>
+        <w:t>.</w:t>
+      </w:r>
+    </w:p>
+    <w:p>
+      <w:pPr>
+        <w:spacing w:after="120" w:line="276" w:lineRule="auto"/>
+        <w:ind w:left="720"/>
+        <w:rPr>
+          <w:rFonts w:asciiTheme="majorHAnsi" w:hAnsiTheme="majorHAnsi" w:cstheme="majorHAnsi"/>
           <w:color w:val="FF0000"/>
           <w:lang w:val="en-US"/>
         </w:rPr>
       </w:pPr>
-      <w:r>
-        <w:rPr>
-          <w:rFonts w:asciiTheme="majorHAnsi" w:hAnsiTheme="majorHAnsi" w:cstheme="majorHAnsi"/>
-          <w:color w:val="FF0000"/>
-          <w:lang w:val="en-US"/>
-        </w:rPr>
-        <w:t>Case d) the "other files" can refer to the same data set, but from another data provider (e.g., Countries of the ESS, sharing harmonized methodologies).</w:t>
-      </w:r>
-      <w:r>
-        <w:rPr>
-          <w:rFonts w:asciiTheme="majorHAnsi" w:hAnsiTheme="majorHAnsi" w:cstheme="majorHAnsi"/>
-          <w:color w:val="FF0000"/>
-          <w:lang w:val="en-US"/>
-        </w:rPr>
-        <w:t xml:space="preserve"> </w:t>
-      </w:r>
-      <w:r>
-        <w:rPr>
-          <w:rFonts w:asciiTheme="majorHAnsi" w:hAnsiTheme="majorHAnsi" w:cstheme="majorHAnsi"/>
-          <w:color w:val="FF0000"/>
-          <w:lang w:val="en-US"/>
-        </w:rPr>
-        <w:t>Mirror checks are included in this class. “Mirror statistics involve coherence, geographical comparability as well as accuracy issues” (Eurostat, 2014). Often such statistics is important for data analysis on Eurostat level. Mirror checks verify the consistency between declarations from different sources referring to the same phenomenon, e.g., export declared by country A to country B should be the same as import declared by country B from country A</w:t>
-      </w:r>
-      <w:r>
-        <w:rPr>
-          <w:rFonts w:asciiTheme="majorHAnsi" w:hAnsiTheme="majorHAnsi" w:cstheme="majorHAnsi"/>
-          <w:color w:val="FF0000"/>
-          <w:lang w:val="en-US"/>
-        </w:rPr>
-        <w:t>.</w:t>
-      </w:r>
     </w:p>
     <w:p>
       <w:pPr>
@@ -2485,6 +2275,7 @@
           <w:bCs/>
           <w:lang w:val="en-US"/>
         </w:rPr>
+        <w:lastRenderedPageBreak/>
         <w:t>Validation level 4: consistency between separate domains in the same data provider</w:t>
       </w:r>
     </w:p>
@@ -2578,90 +2369,60 @@
           <w:lang w:val="en-US"/>
         </w:rPr>
       </w:pPr>
-    </w:p>
-    <w:p>
-      <w:pPr>
-        <w:spacing w:after="120" w:line="276" w:lineRule="auto"/>
+      <w:r>
         <w:rPr>
           <w:rFonts w:asciiTheme="majorHAnsi" w:hAnsiTheme="majorHAnsi" w:cstheme="majorHAnsi"/>
           <w:b/>
           <w:bCs/>
           <w:lang w:val="en-US"/>
         </w:rPr>
-      </w:pPr>
-      <w:r>
+        <w:t>Validation level 5: consistency with data of other data providers</w:t>
+      </w:r>
+    </w:p>
+    <w:p>
+      <w:pPr>
+        <w:spacing w:after="120" w:line="276" w:lineRule="auto"/>
+        <w:rPr>
+          <w:rFonts w:asciiTheme="majorHAnsi" w:hAnsiTheme="majorHAnsi" w:cstheme="majorHAnsi"/>
+          <w:lang w:val="en-US"/>
+        </w:rPr>
+      </w:pPr>
+      <w:r>
+        <w:rPr>
+          <w:rFonts w:asciiTheme="majorHAnsi" w:hAnsiTheme="majorHAnsi" w:cstheme="majorHAnsi"/>
+          <w:lang w:val="en-US"/>
+        </w:rPr>
+        <w:t>Validation level 5 could be defined as plausibility or consistency checks between the data available in the data provider</w:t>
+      </w:r>
+      <w:r>
+        <w:rPr>
+          <w:rFonts w:asciiTheme="majorHAnsi" w:hAnsiTheme="majorHAnsi" w:cstheme="majorHAnsi"/>
+          <w:lang w:val="en-US"/>
+        </w:rPr>
+        <w:t xml:space="preserve"> e.g. Government, Other UN Agencies, NGOs working in the same emergency/area.</w:t>
+      </w:r>
+    </w:p>
+    <w:p>
+      <w:pPr>
+        <w:spacing w:after="120" w:line="276" w:lineRule="auto"/>
         <w:rPr>
           <w:rFonts w:asciiTheme="majorHAnsi" w:hAnsiTheme="majorHAnsi" w:cstheme="majorHAnsi"/>
           <w:b/>
           <w:bCs/>
           <w:lang w:val="en-US"/>
         </w:rPr>
-        <w:lastRenderedPageBreak/>
-        <w:t>Validation level 5: consistency with data of other data providers</w:t>
-      </w:r>
-    </w:p>
-    <w:p>
-      <w:pPr>
-        <w:spacing w:after="120" w:line="276" w:lineRule="auto"/>
-        <w:rPr>
-          <w:rFonts w:asciiTheme="majorHAnsi" w:hAnsiTheme="majorHAnsi" w:cstheme="majorHAnsi"/>
-          <w:lang w:val="en-US"/>
-        </w:rPr>
-      </w:pPr>
-      <w:r>
-        <w:rPr>
-          <w:rFonts w:asciiTheme="majorHAnsi" w:hAnsiTheme="majorHAnsi" w:cstheme="majorHAnsi"/>
-          <w:lang w:val="en-US"/>
-        </w:rPr>
-        <w:t>Validation level 5 could be defined as plausibility or consistency checks between the data available in the data provider (Institution) and the data / information available outside the data provider (Institution). This implies no "control" over the methodology on the basis of which the external data are collected, and sometimes a limited knowledge of it.</w:t>
-      </w:r>
-    </w:p>
-    <w:p>
-      <w:pPr>
-        <w:spacing w:after="120" w:line="276" w:lineRule="auto"/>
-        <w:rPr>
-          <w:rFonts w:asciiTheme="majorHAnsi" w:hAnsiTheme="majorHAnsi" w:cstheme="majorHAnsi"/>
-          <w:lang w:val="en-US"/>
-        </w:rPr>
-      </w:pPr>
-      <w:r>
-        <w:rPr>
-          <w:rFonts w:asciiTheme="majorHAnsi" w:hAnsiTheme="majorHAnsi" w:cstheme="majorHAnsi"/>
-          <w:lang w:val="en-US"/>
-        </w:rPr>
-        <w:t>To summarize, the classification of validation levels presented above implicitly assumes a growing degree of complexity from one level to another. However, this must not necessarily be reflected by a growing technical complexity of the validation checks themselves. From the technical point of view, the distinction made with respect to data sets is an artifice, since data sets and files could be merged into single databases in advance of implementing the checks.</w:t>
-      </w:r>
-    </w:p>
-    <w:p>
-      <w:pPr>
-        <w:spacing w:after="120" w:line="276" w:lineRule="auto"/>
+      </w:pPr>
+      <w:r>
         <w:rPr>
           <w:rFonts w:asciiTheme="majorHAnsi" w:hAnsiTheme="majorHAnsi" w:cstheme="majorHAnsi"/>
           <w:b/>
           <w:bCs/>
           <w:lang w:val="en-US"/>
         </w:rPr>
-      </w:pPr>
-    </w:p>
-    <w:p>
-      <w:pPr>
-        <w:spacing w:after="120" w:line="276" w:lineRule="auto"/>
-        <w:rPr>
-          <w:rFonts w:asciiTheme="majorHAnsi" w:hAnsiTheme="majorHAnsi" w:cstheme="majorHAnsi"/>
-          <w:b/>
-          <w:bCs/>
-          <w:lang w:val="en-US"/>
-        </w:rPr>
-      </w:pPr>
-      <w:r>
-        <w:rPr>
-          <w:rFonts w:asciiTheme="majorHAnsi" w:hAnsiTheme="majorHAnsi" w:cstheme="majorHAnsi"/>
-          <w:b/>
-          <w:bCs/>
-          <w:lang w:val="en-US"/>
-        </w:rPr>
         <w:t>Validation rules</w:t>
       </w:r>
+      <w:bookmarkStart w:id="0" w:name="_GoBack"/>
+      <w:bookmarkEnd w:id="0"/>
     </w:p>
     <w:p>
       <w:pPr>
@@ -3157,6 +2918,7 @@
                 <w:szCs w:val="23"/>
                 <w:lang w:val="en-US"/>
               </w:rPr>
+              <w:lastRenderedPageBreak/>
               <w:t>2</w:t>
             </w:r>
           </w:p>
@@ -3948,7 +3710,6 @@
           <w:bCs/>
           <w:lang w:val="en-US"/>
         </w:rPr>
-        <w:lastRenderedPageBreak/>
         <w:t>Table 3: Examples of rules for logical validation and consistency (Content Validation)</w:t>
       </w:r>
     </w:p>
@@ -4399,6 +4160,7 @@
           <w:rFonts w:asciiTheme="majorHAnsi" w:hAnsiTheme="majorHAnsi" w:cstheme="majorHAnsi"/>
           <w:lang w:val="en-US"/>
         </w:rPr>
+        <w:lastRenderedPageBreak/>
         <w:t xml:space="preserve">checking that the associated metadata and </w:t>
       </w:r>
       <w:proofErr w:type="spellStart"/>
@@ -4543,7 +4305,6 @@
           <w:rFonts w:asciiTheme="majorHAnsi" w:hAnsiTheme="majorHAnsi" w:cstheme="majorHAnsi"/>
           <w:lang w:val="en-US"/>
         </w:rPr>
-        <w:lastRenderedPageBreak/>
         <w:t>The checks that are not usually considered as a part of a ‘data validation’ procedure (i.e., the first and the third item</w:t>
       </w:r>
     </w:p>
@@ -4770,6 +4531,7 @@
           <w:rFonts w:asciiTheme="majorHAnsi" w:hAnsiTheme="majorHAnsi" w:cstheme="majorHAnsi"/>
           <w:lang w:val="en-US"/>
         </w:rPr>
+        <w:lastRenderedPageBreak/>
         <w:t xml:space="preserve">The data validation process life cycle should provide clear and coherent allocation of actions and responsibilities to ensure the highest performance, while reducing the possibility of mistakes. </w:t>
       </w:r>
     </w:p>
@@ -4821,7 +4583,6 @@
           <w:bCs/>
           <w:lang w:val="en-US"/>
         </w:rPr>
-        <w:lastRenderedPageBreak/>
         <w:t>Design phase</w:t>
       </w:r>
     </w:p>
@@ -5119,7 +4880,15 @@
           <w:rFonts w:asciiTheme="majorHAnsi" w:hAnsiTheme="majorHAnsi" w:cstheme="majorHAnsi"/>
           <w:lang w:val="en-US"/>
         </w:rPr>
-        <w:t>The validation process should be tested before it is applied. Validation rules and editing techniques and methods should be tested separately and together. It is important to realize that once the validation process is implemented in the actual survey process, only slight changes should be made to monitoring and tuning in order to avoid structural changes.</w:t>
+        <w:t xml:space="preserve">The validation process should be tested before it is applied. Validation rules and editing techniques and methods should be tested separately and together. It is important to realize that once the </w:t>
+      </w:r>
+      <w:r>
+        <w:rPr>
+          <w:rFonts w:asciiTheme="majorHAnsi" w:hAnsiTheme="majorHAnsi" w:cstheme="majorHAnsi"/>
+          <w:lang w:val="en-US"/>
+        </w:rPr>
+        <w:lastRenderedPageBreak/>
+        <w:t>validation process is implemented in the actual survey process, only slight changes should be made to monitoring and tuning in order to avoid structural changes.</w:t>
       </w:r>
     </w:p>
     <w:p>
@@ -5151,15 +4920,7 @@
           <w:rFonts w:asciiTheme="majorHAnsi" w:hAnsiTheme="majorHAnsi" w:cstheme="majorHAnsi"/>
           <w:lang w:val="en-US"/>
         </w:rPr>
-        <w:t xml:space="preserve">A proper documentation of the validation process is an integral part of the metadata to be published. The aim of documentation is to inform users, survey managers, respondents, validation and editing </w:t>
-      </w:r>
-      <w:r>
-        <w:rPr>
-          <w:rFonts w:asciiTheme="majorHAnsi" w:hAnsiTheme="majorHAnsi" w:cstheme="majorHAnsi"/>
-          <w:lang w:val="en-US"/>
-        </w:rPr>
-        <w:lastRenderedPageBreak/>
-        <w:t>specialists about the data quality, the performance of the process, its design and adopted strategy. The documents can be of three types: methodological, reporting and archiving.</w:t>
+        <w:t>A proper documentation of the validation process is an integral part of the metadata to be published. The aim of documentation is to inform users, survey managers, respondents, validation and editing specialists about the data quality, the performance of the process, its design and adopted strategy. The documents can be of three types: methodological, reporting and archiving.</w:t>
       </w:r>
     </w:p>
     <w:p>
@@ -5417,6 +5178,7 @@
           <w:rFonts w:asciiTheme="majorHAnsi" w:hAnsiTheme="majorHAnsi" w:cstheme="majorHAnsi"/>
           <w:lang w:val="en-US"/>
         </w:rPr>
+        <w:lastRenderedPageBreak/>
         <w:t>The purpose of this phase is gathering the statistics on validation outcomes to assess the quality of data sets and quality of validation rules.</w:t>
       </w:r>
     </w:p>
@@ -5433,15 +5195,7 @@
           <w:rFonts w:asciiTheme="majorHAnsi" w:hAnsiTheme="majorHAnsi" w:cstheme="majorHAnsi"/>
           <w:lang w:val="en-US"/>
         </w:rPr>
-        <w:t xml:space="preserve">Data, programs and the corresponding metadata have to be documented and archived if the process should be repeated or if new methods will be tested for data sets. It is desirable to have common approach for validation procedure to keep validation rules in one place maintained and supported </w:t>
-      </w:r>
-      <w:r>
-        <w:rPr>
-          <w:rFonts w:asciiTheme="majorHAnsi" w:hAnsiTheme="majorHAnsi" w:cstheme="majorHAnsi"/>
-          <w:lang w:val="en-US"/>
-        </w:rPr>
-        <w:lastRenderedPageBreak/>
-        <w:t>continuously, friendly users’ application and specification written in understandable language for different users of the application.</w:t>
+        <w:t>Data, programs and the corresponding metadata have to be documented and archived if the process should be repeated or if new methods will be tested for data sets. It is desirable to have common approach for validation procedure to keep validation rules in one place maintained and supported continuously, friendly users’ application and specification written in understandable language for different users of the application.</w:t>
       </w:r>
     </w:p>
     <w:p>
@@ -6041,7 +5795,6 @@
           <w:szCs w:val="26"/>
           <w:lang w:val="en-US"/>
         </w:rPr>
-        <w:lastRenderedPageBreak/>
         <w:t>Metrics for data validation</w:t>
       </w:r>
     </w:p>
@@ -6293,7 +6046,15 @@
           <w:rFonts w:asciiTheme="majorHAnsi" w:hAnsiTheme="majorHAnsi" w:cstheme="majorHAnsi"/>
           <w:lang w:val="en-US"/>
         </w:rPr>
-        <w:t xml:space="preserve">With completeness, we mean the extent to which prior knowledge about a data set has been expressed in terms of a set of validation rules. Since the term ‘prior knowledge’ is hard to quantify, it will in general be difficult to find tools or methods to systematically asses completeness. Worse than that, with the current state of practice it is hard to encode all domain knowledge in (hard) validation rules. Knowledge that is easily encoded includes restrictions that follow from physical or logical facts such as: `age cannot be negative’, or: `the profit must be smaller than or equal to revenue’. </w:t>
+        <w:t xml:space="preserve">With completeness, we mean the extent to which prior knowledge about a data set has been expressed in terms of a set of validation rules. Since the term ‘prior knowledge’ is hard to quantify, it </w:t>
+      </w:r>
+      <w:r>
+        <w:rPr>
+          <w:rFonts w:asciiTheme="majorHAnsi" w:hAnsiTheme="majorHAnsi" w:cstheme="majorHAnsi"/>
+          <w:lang w:val="en-US"/>
+        </w:rPr>
+        <w:lastRenderedPageBreak/>
+        <w:t xml:space="preserve">will in general be difficult to find tools or methods to systematically asses completeness. Worse than that, with the current state of practice it is hard to encode all domain knowledge in (hard) validation rules. Knowledge that is easily encoded includes restrictions that follow from physical or logical facts such as: `age cannot be negative’, or: `the profit must be smaller than or equal to revenue’. </w:t>
       </w:r>
     </w:p>
     <w:p>
@@ -6320,7 +6081,6 @@
           <w:rFonts w:asciiTheme="majorHAnsi" w:hAnsiTheme="majorHAnsi" w:cstheme="majorHAnsi"/>
           <w:lang w:val="en-US"/>
         </w:rPr>
-        <w:lastRenderedPageBreak/>
         <w:t>The above indicates that counting variable occurrences (or rules) has little meaning, unless one somehow declares a standard (possibly minimal or irredundant) way for formulating rules. This conclusion generalizes to any data validation rule set since it really only depends on the question whether logical deductions can be made from a set of rules. As far as the author is aware, there is currently no method or algorithm described in literature that allows one to derive a unique representation from any set of in-record validation rules.</w:t>
       </w:r>
     </w:p>
@@ -6555,8 +6315,6 @@
           <w:lang w:val="en-US"/>
         </w:rPr>
       </w:pPr>
-      <w:bookmarkStart w:id="0" w:name="_GoBack"/>
-      <w:bookmarkEnd w:id="0"/>
       <w:r>
         <w:rPr>
           <w:rFonts w:asciiTheme="majorHAnsi" w:hAnsiTheme="majorHAnsi" w:cstheme="majorHAnsi"/>
@@ -6610,6 +6368,7 @@
           <w:rFonts w:asciiTheme="majorHAnsi" w:hAnsiTheme="majorHAnsi" w:cstheme="majorHAnsi"/>
           <w:lang w:val="en-US"/>
         </w:rPr>
+        <w:lastRenderedPageBreak/>
         <w:t>3. Counts of records that passed, missed and failed for each rule</w:t>
       </w:r>
     </w:p>
@@ -6658,7 +6417,6 @@
           <w:rFonts w:asciiTheme="majorHAnsi" w:hAnsiTheme="majorHAnsi" w:cstheme="majorHAnsi"/>
           <w:lang w:val="en-US"/>
         </w:rPr>
-        <w:lastRenderedPageBreak/>
         <w:t>6. Counts of records of status pass, miss or fail for which field j contributed to the overall record status</w:t>
       </w:r>
     </w:p>
@@ -6715,31 +6473,13 @@
         <w:spacing w:after="120" w:line="276" w:lineRule="auto"/>
         <w:rPr>
           <w:rFonts w:asciiTheme="majorHAnsi" w:hAnsiTheme="majorHAnsi" w:cstheme="majorHAnsi"/>
-          <w:lang w:val="en-US"/>
-        </w:rPr>
-      </w:pPr>
-      <w:r>
-        <w:rPr>
-          <w:rFonts w:asciiTheme="majorHAnsi" w:hAnsiTheme="majorHAnsi" w:cstheme="majorHAnsi"/>
-          <w:lang w:val="en-US"/>
-        </w:rPr>
-        <w:t>Example 1</w:t>
-      </w:r>
-    </w:p>
-    <w:p>
-      <w:pPr>
-        <w:spacing w:after="120" w:line="276" w:lineRule="auto"/>
-        <w:rPr>
-          <w:rFonts w:asciiTheme="majorHAnsi" w:hAnsiTheme="majorHAnsi" w:cstheme="majorHAnsi"/>
-          <w:lang w:val="en-US"/>
-        </w:rPr>
-      </w:pPr>
-      <w:r>
-        <w:rPr>
-          <w:rFonts w:asciiTheme="majorHAnsi" w:hAnsiTheme="majorHAnsi" w:cstheme="majorHAnsi"/>
-          <w:lang w:val="en-US"/>
-        </w:rPr>
-        <w:t>Quality indicators (metrics) on data validation that could be computed separately, e.g. for each statistical survey derived from observed data based on questionnaires:</w:t>
+        </w:rPr>
+      </w:pPr>
+      <w:r>
+        <w:rPr>
+          <w:rFonts w:asciiTheme="majorHAnsi" w:hAnsiTheme="majorHAnsi" w:cstheme="majorHAnsi"/>
+        </w:rPr>
+        <w:t>One status code is assigned to the data record for each validation rule, including the positivity rules. There are m + n of these codes in total. The status is:</w:t>
       </w:r>
     </w:p>
     <w:p>
@@ -6747,20 +6487,18 @@
         <w:pStyle w:val="ListParagraph"/>
         <w:numPr>
           <w:ilvl w:val="0"/>
-          <w:numId w:val="21"/>
+          <w:numId w:val="26"/>
         </w:numPr>
         <w:spacing w:after="120" w:line="276" w:lineRule="auto"/>
         <w:rPr>
           <w:rFonts w:asciiTheme="majorHAnsi" w:hAnsiTheme="majorHAnsi" w:cstheme="majorHAnsi"/>
-          <w:lang w:val="en-US"/>
-        </w:rPr>
-      </w:pPr>
-      <w:r>
-        <w:rPr>
-          <w:rFonts w:asciiTheme="majorHAnsi" w:hAnsiTheme="majorHAnsi" w:cstheme="majorHAnsi"/>
-          <w:lang w:val="en-US"/>
-        </w:rPr>
-        <w:t>The number and share (%) of statistical questionnaires validated due to respondent or data entry mistakes compared to the total number of questionnaires (a questionnaire is considered as erroneous if at least one fatal edit rule has been unsatisfied).</w:t>
+        </w:rPr>
+      </w:pPr>
+      <w:r>
+        <w:rPr>
+          <w:rFonts w:asciiTheme="majorHAnsi" w:hAnsiTheme="majorHAnsi" w:cstheme="majorHAnsi"/>
+        </w:rPr>
+        <w:t>PASS, if the record passes the validation rule,</w:t>
       </w:r>
     </w:p>
     <w:p>
@@ -6768,20 +6506,18 @@
         <w:pStyle w:val="ListParagraph"/>
         <w:numPr>
           <w:ilvl w:val="0"/>
-          <w:numId w:val="21"/>
+          <w:numId w:val="26"/>
         </w:numPr>
         <w:spacing w:after="120" w:line="276" w:lineRule="auto"/>
         <w:rPr>
           <w:rFonts w:asciiTheme="majorHAnsi" w:hAnsiTheme="majorHAnsi" w:cstheme="majorHAnsi"/>
-          <w:lang w:val="en-US"/>
-        </w:rPr>
-      </w:pPr>
-      <w:r>
-        <w:rPr>
-          <w:rFonts w:asciiTheme="majorHAnsi" w:hAnsiTheme="majorHAnsi" w:cstheme="majorHAnsi"/>
-          <w:lang w:val="en-US"/>
-        </w:rPr>
-        <w:t>The number and share (%) of statistical questionnaires validated due to respondent mistakes compared to the total number of questionnaires.</w:t>
+        </w:rPr>
+      </w:pPr>
+      <w:r>
+        <w:rPr>
+          <w:rFonts w:asciiTheme="majorHAnsi" w:hAnsiTheme="majorHAnsi" w:cstheme="majorHAnsi"/>
+        </w:rPr>
+        <w:t>MISS, if the record has one or more missing fields involved in the validation rule, or</w:t>
       </w:r>
     </w:p>
     <w:p>
@@ -6789,2105 +6525,19 @@
         <w:pStyle w:val="ListParagraph"/>
         <w:numPr>
           <w:ilvl w:val="0"/>
-          <w:numId w:val="21"/>
+          <w:numId w:val="26"/>
         </w:numPr>
         <w:spacing w:after="120" w:line="276" w:lineRule="auto"/>
         <w:rPr>
           <w:rFonts w:asciiTheme="majorHAnsi" w:hAnsiTheme="majorHAnsi" w:cstheme="majorHAnsi"/>
-          <w:lang w:val="en-US"/>
-        </w:rPr>
-      </w:pPr>
-      <w:r>
-        <w:rPr>
-          <w:rFonts w:asciiTheme="majorHAnsi" w:hAnsiTheme="majorHAnsi" w:cstheme="majorHAnsi"/>
-          <w:lang w:val="en-US"/>
-        </w:rPr>
-        <w:t>The number and share (%) of statistical questionnaires validated by the specialists compared to the total number of questionnaires.</w:t>
-      </w:r>
-    </w:p>
-    <w:p>
-      <w:pPr>
-        <w:pStyle w:val="ListParagraph"/>
-        <w:numPr>
-          <w:ilvl w:val="0"/>
-          <w:numId w:val="21"/>
-        </w:numPr>
-        <w:spacing w:after="120" w:line="276" w:lineRule="auto"/>
-        <w:rPr>
-          <w:rFonts w:asciiTheme="majorHAnsi" w:hAnsiTheme="majorHAnsi" w:cstheme="majorHAnsi"/>
-          <w:lang w:val="en-US"/>
-        </w:rPr>
-      </w:pPr>
-      <w:r>
-        <w:rPr>
-          <w:rFonts w:asciiTheme="majorHAnsi" w:hAnsiTheme="majorHAnsi" w:cstheme="majorHAnsi"/>
-          <w:lang w:val="en-US"/>
-        </w:rPr>
-        <w:t>The number and share (%) of values validated by the specialists divisions compared to the total number of entered values.</w:t>
-      </w:r>
-    </w:p>
-    <w:p>
-      <w:pPr>
-        <w:pStyle w:val="ListParagraph"/>
-        <w:numPr>
-          <w:ilvl w:val="0"/>
-          <w:numId w:val="21"/>
-        </w:numPr>
-        <w:spacing w:after="120" w:line="276" w:lineRule="auto"/>
-        <w:rPr>
-          <w:rFonts w:asciiTheme="majorHAnsi" w:hAnsiTheme="majorHAnsi" w:cstheme="majorHAnsi"/>
-          <w:lang w:val="en-US"/>
-        </w:rPr>
-      </w:pPr>
-      <w:r>
-        <w:rPr>
-          <w:rFonts w:asciiTheme="majorHAnsi" w:hAnsiTheme="majorHAnsi" w:cstheme="majorHAnsi"/>
-          <w:lang w:val="en-US"/>
-        </w:rPr>
-        <w:t xml:space="preserve">The number and share (%) of flagged objects by rule </w:t>
-      </w:r>
-      <w:r>
-        <w:rPr>
-          <w:rFonts w:ascii="Cambria Math" w:hAnsi="Cambria Math" w:cs="Cambria Math"/>
-          <w:lang w:val="en-US"/>
-        </w:rPr>
-        <w:t>𝑟</w:t>
-      </w:r>
-      <w:r>
-        <w:rPr>
-          <w:rFonts w:asciiTheme="majorHAnsi" w:hAnsiTheme="majorHAnsi" w:cstheme="majorHAnsi"/>
-          <w:lang w:val="en-US"/>
-        </w:rPr>
-        <w:t xml:space="preserve"> compared to the total number of objects</w:t>
-      </w:r>
-    </w:p>
-    <w:p>
-      <w:pPr>
-        <w:spacing w:after="120" w:line="276" w:lineRule="auto"/>
-        <w:rPr>
-          <w:rFonts w:asciiTheme="majorHAnsi" w:hAnsiTheme="majorHAnsi" w:cstheme="majorHAnsi"/>
-          <w:lang w:val="en-US"/>
-        </w:rPr>
-      </w:pPr>
-      <w:r>
-        <w:rPr>
-          <w:rFonts w:asciiTheme="majorHAnsi" w:hAnsiTheme="majorHAnsi" w:cstheme="majorHAnsi"/>
-          <w:lang w:val="en-US"/>
-        </w:rPr>
-        <w:t>A discussion on the use in practice of those indicators should be included. For instance, a high number of failures of a validation rule may suggest either the presence of a systematic error or the inappropriateness of the validation rule.</w:t>
-      </w:r>
-    </w:p>
-    <w:p>
-      <w:pPr>
-        <w:spacing w:after="120" w:line="276" w:lineRule="auto"/>
-        <w:rPr>
-          <w:rFonts w:asciiTheme="majorHAnsi" w:hAnsiTheme="majorHAnsi" w:cstheme="majorHAnsi"/>
-          <w:b/>
-          <w:bCs/>
-          <w:lang w:val="en-US"/>
-        </w:rPr>
-      </w:pPr>
-      <w:r>
-        <w:rPr>
-          <w:rFonts w:asciiTheme="majorHAnsi" w:hAnsiTheme="majorHAnsi" w:cstheme="majorHAnsi"/>
-          <w:b/>
-          <w:bCs/>
-          <w:lang w:val="en-US"/>
-        </w:rPr>
-        <w:t>Example 3</w:t>
-      </w:r>
-    </w:p>
-    <w:p>
-      <w:pPr>
-        <w:spacing w:after="120" w:line="276" w:lineRule="auto"/>
-        <w:rPr>
-          <w:rFonts w:asciiTheme="majorHAnsi" w:hAnsiTheme="majorHAnsi" w:cstheme="majorHAnsi"/>
-          <w:lang w:val="en-US"/>
-        </w:rPr>
-      </w:pPr>
-      <w:r>
-        <w:rPr>
-          <w:rFonts w:asciiTheme="majorHAnsi" w:hAnsiTheme="majorHAnsi" w:cstheme="majorHAnsi"/>
-          <w:lang w:val="en-US"/>
-        </w:rPr>
-        <w:t>One more example more aiming on evaluation of data validation process that are mostly based on processing data from editing.</w:t>
-      </w:r>
-    </w:p>
-    <w:p>
-      <w:pPr>
-        <w:spacing w:after="120" w:line="276" w:lineRule="auto"/>
-        <w:rPr>
-          <w:rFonts w:asciiTheme="majorHAnsi" w:hAnsiTheme="majorHAnsi" w:cstheme="majorHAnsi"/>
-          <w:lang w:val="en-US"/>
-        </w:rPr>
-      </w:pPr>
-      <w:r>
-        <w:rPr>
-          <w:rFonts w:asciiTheme="majorHAnsi" w:hAnsiTheme="majorHAnsi" w:cstheme="majorHAnsi"/>
-          <w:lang w:val="en-US"/>
-        </w:rPr>
-        <w:t>Table 6. Example of indicators that are also done in combination with data editing (provided by Statistics Sweden)</w:t>
-      </w:r>
-    </w:p>
-    <w:tbl>
-      <w:tblPr>
-        <w:tblW w:w="9684" w:type="dxa"/>
-        <w:tblInd w:w="-108" w:type="dxa"/>
-        <w:tblBorders>
-          <w:top w:val="nil"/>
-          <w:left w:val="nil"/>
-          <w:bottom w:val="nil"/>
-          <w:right w:val="nil"/>
-        </w:tblBorders>
-        <w:tblLayout w:type="fixed"/>
-        <w:tblLook w:val="0000" w:firstRow="0" w:lastRow="0" w:firstColumn="0" w:lastColumn="0" w:noHBand="0" w:noVBand="0"/>
-      </w:tblPr>
-      <w:tblGrid>
-        <w:gridCol w:w="3228"/>
-        <w:gridCol w:w="1614"/>
-        <w:gridCol w:w="1614"/>
-        <w:gridCol w:w="3228"/>
-      </w:tblGrid>
-      <w:tr>
-        <w:trPr>
-          <w:trHeight w:val="99"/>
-        </w:trPr>
-        <w:tc>
-          <w:tcPr>
-            <w:tcW w:w="4842" w:type="dxa"/>
-            <w:gridSpan w:val="2"/>
-          </w:tcPr>
-          <w:p>
-            <w:pPr>
-              <w:autoSpaceDE w:val="0"/>
-              <w:autoSpaceDN w:val="0"/>
-              <w:adjustRightInd w:val="0"/>
-              <w:spacing w:after="0" w:line="240" w:lineRule="auto"/>
-              <w:rPr>
-                <w:rFonts w:ascii="Calibri" w:hAnsi="Calibri" w:cs="Calibri"/>
-                <w:color w:val="000000"/>
-                <w:sz w:val="20"/>
-                <w:szCs w:val="20"/>
-              </w:rPr>
-            </w:pPr>
-            <w:r>
-              <w:rPr>
-                <w:rFonts w:ascii="Calibri" w:hAnsi="Calibri" w:cs="Calibri"/>
-                <w:color w:val="000000"/>
-              </w:rPr>
-              <w:t xml:space="preserve">Statistics Sweden) </w:t>
-            </w:r>
-            <w:r>
-              <w:rPr>
-                <w:rFonts w:ascii="Calibri" w:hAnsi="Calibri" w:cs="Calibri"/>
-                <w:b/>
-                <w:bCs/>
-                <w:color w:val="000000"/>
-                <w:sz w:val="20"/>
-                <w:szCs w:val="20"/>
-              </w:rPr>
-              <w:t xml:space="preserve">Metric </w:t>
-            </w:r>
-          </w:p>
-        </w:tc>
-        <w:tc>
-          <w:tcPr>
-            <w:tcW w:w="4842" w:type="dxa"/>
-            <w:gridSpan w:val="2"/>
-          </w:tcPr>
-          <w:p>
-            <w:pPr>
-              <w:autoSpaceDE w:val="0"/>
-              <w:autoSpaceDN w:val="0"/>
-              <w:adjustRightInd w:val="0"/>
-              <w:spacing w:after="0" w:line="240" w:lineRule="auto"/>
-              <w:rPr>
-                <w:rFonts w:ascii="Calibri" w:hAnsi="Calibri" w:cs="Calibri"/>
-                <w:color w:val="000000"/>
-                <w:sz w:val="20"/>
-                <w:szCs w:val="20"/>
-              </w:rPr>
-            </w:pPr>
-            <w:r>
-              <w:rPr>
-                <w:rFonts w:ascii="Calibri" w:hAnsi="Calibri" w:cs="Calibri"/>
-                <w:b/>
-                <w:bCs/>
-                <w:color w:val="000000"/>
-                <w:sz w:val="20"/>
-                <w:szCs w:val="20"/>
-              </w:rPr>
-              <w:t xml:space="preserve">Description </w:t>
-            </w:r>
-          </w:p>
-        </w:tc>
-      </w:tr>
-      <w:tr>
-        <w:trPr>
-          <w:trHeight w:val="607"/>
-        </w:trPr>
-        <w:tc>
-          <w:tcPr>
-            <w:tcW w:w="3228" w:type="dxa"/>
-          </w:tcPr>
-          <w:p>
-            <w:pPr>
-              <w:autoSpaceDE w:val="0"/>
-              <w:autoSpaceDN w:val="0"/>
-              <w:adjustRightInd w:val="0"/>
-              <w:spacing w:after="0" w:line="240" w:lineRule="auto"/>
-              <w:rPr>
-                <w:rFonts w:ascii="Calibri" w:hAnsi="Calibri" w:cs="Calibri"/>
-                <w:color w:val="000000"/>
-                <w:sz w:val="18"/>
-                <w:szCs w:val="18"/>
-              </w:rPr>
-            </w:pPr>
-            <w:r>
-              <w:rPr>
-                <w:rFonts w:ascii="Calibri" w:hAnsi="Calibri" w:cs="Calibri"/>
-                <w:b/>
-                <w:bCs/>
-                <w:color w:val="000000"/>
-                <w:sz w:val="18"/>
-                <w:szCs w:val="18"/>
-              </w:rPr>
-              <w:t>O</w:t>
-            </w:r>
-            <w:r>
-              <w:rPr>
-                <w:rFonts w:ascii="Calibri" w:hAnsi="Calibri" w:cs="Calibri"/>
-                <w:b/>
-                <w:bCs/>
-                <w:color w:val="000000"/>
-                <w:sz w:val="12"/>
-                <w:szCs w:val="12"/>
-              </w:rPr>
-              <w:t xml:space="preserve">1 </w:t>
-            </w:r>
-            <w:r>
-              <w:rPr>
-                <w:rFonts w:ascii="Calibri" w:hAnsi="Calibri" w:cs="Calibri"/>
-                <w:color w:val="000000"/>
-                <w:sz w:val="18"/>
-                <w:szCs w:val="18"/>
-              </w:rPr>
-              <w:t xml:space="preserve">Share of objects with error signals </w:t>
-            </w:r>
-          </w:p>
-        </w:tc>
-        <w:tc>
-          <w:tcPr>
-            <w:tcW w:w="3228" w:type="dxa"/>
-            <w:gridSpan w:val="2"/>
-          </w:tcPr>
-          <w:p>
-            <w:pPr>
-              <w:autoSpaceDE w:val="0"/>
-              <w:autoSpaceDN w:val="0"/>
-              <w:adjustRightInd w:val="0"/>
-              <w:spacing w:after="0" w:line="240" w:lineRule="auto"/>
-              <w:rPr>
-                <w:rFonts w:ascii="Calibri" w:hAnsi="Calibri" w:cs="Calibri"/>
-                <w:color w:val="000000"/>
-                <w:sz w:val="18"/>
-                <w:szCs w:val="18"/>
-              </w:rPr>
-            </w:pPr>
-            <w:r>
-              <w:rPr>
-                <w:rFonts w:ascii="Cambria Math" w:hAnsi="Cambria Math" w:cs="Cambria Math"/>
-                <w:color w:val="000000"/>
-                <w:sz w:val="18"/>
-                <w:szCs w:val="18"/>
-              </w:rPr>
-              <w:t xml:space="preserve">𝑁𝑢𝑚𝑏𝑒𝑟 𝑜𝑓 𝑜𝑏𝑗𝑒𝑐𝑡𝑠 𝑤𝑖𝑡ℎ 𝑒𝑟𝑟𝑜𝑟 𝑠𝑖𝑔𝑛𝑎𝑙𝑁𝑢𝑚𝑏𝑒𝑟 𝑜𝑓 𝑜𝑏𝑗𝑒𝑐𝑡𝑠 𝑡ℎ𝑎𝑡 ℎ𝑎𝑠 𝑟𝑢𝑛 𝑡ℎ𝑟𝑜𝑢𝑔ℎ 𝑡ℎ𝑒 𝑣𝑎𝑙𝑖𝑑𝑎𝑡𝑖𝑜𝑛 𝑐ℎ𝑒𝑐𝑘𝑠 </w:t>
-            </w:r>
-          </w:p>
-        </w:tc>
-        <w:tc>
-          <w:tcPr>
-            <w:tcW w:w="3228" w:type="dxa"/>
-          </w:tcPr>
-          <w:p>
-            <w:pPr>
-              <w:autoSpaceDE w:val="0"/>
-              <w:autoSpaceDN w:val="0"/>
-              <w:adjustRightInd w:val="0"/>
-              <w:spacing w:after="0" w:line="240" w:lineRule="auto"/>
-              <w:rPr>
-                <w:rFonts w:ascii="Calibri" w:hAnsi="Calibri" w:cs="Calibri"/>
-                <w:color w:val="000000"/>
-                <w:sz w:val="18"/>
-                <w:szCs w:val="18"/>
-              </w:rPr>
-            </w:pPr>
-            <w:r>
-              <w:rPr>
-                <w:rFonts w:ascii="Calibri" w:hAnsi="Calibri" w:cs="Calibri"/>
-                <w:color w:val="000000"/>
-                <w:sz w:val="18"/>
-                <w:szCs w:val="18"/>
-              </w:rPr>
-              <w:t xml:space="preserve">Illustrate the scope of validation, should be calculated for several survey instances. </w:t>
-            </w:r>
-          </w:p>
-        </w:tc>
-      </w:tr>
-      <w:tr>
-        <w:trPr>
-          <w:trHeight w:val="228"/>
-        </w:trPr>
-        <w:tc>
-          <w:tcPr>
-            <w:tcW w:w="3228" w:type="dxa"/>
-          </w:tcPr>
-          <w:p>
-            <w:pPr>
-              <w:autoSpaceDE w:val="0"/>
-              <w:autoSpaceDN w:val="0"/>
-              <w:adjustRightInd w:val="0"/>
-              <w:spacing w:after="0" w:line="240" w:lineRule="auto"/>
-              <w:rPr>
-                <w:rFonts w:ascii="Calibri" w:hAnsi="Calibri" w:cs="Calibri"/>
-                <w:color w:val="000000"/>
-                <w:sz w:val="18"/>
-                <w:szCs w:val="18"/>
-              </w:rPr>
-            </w:pPr>
-            <w:r>
-              <w:rPr>
-                <w:rFonts w:ascii="Calibri" w:hAnsi="Calibri" w:cs="Calibri"/>
-                <w:b/>
-                <w:bCs/>
-                <w:color w:val="000000"/>
-                <w:sz w:val="18"/>
-                <w:szCs w:val="18"/>
-              </w:rPr>
-              <w:t>O</w:t>
-            </w:r>
-            <w:r>
-              <w:rPr>
-                <w:rFonts w:ascii="Calibri" w:hAnsi="Calibri" w:cs="Calibri"/>
-                <w:b/>
-                <w:bCs/>
-                <w:color w:val="000000"/>
-                <w:sz w:val="12"/>
-                <w:szCs w:val="12"/>
-              </w:rPr>
-              <w:t xml:space="preserve">2 </w:t>
-            </w:r>
-            <w:r>
-              <w:rPr>
-                <w:rFonts w:ascii="Calibri" w:hAnsi="Calibri" w:cs="Calibri"/>
-                <w:color w:val="000000"/>
-                <w:sz w:val="18"/>
-                <w:szCs w:val="18"/>
-              </w:rPr>
-              <w:t xml:space="preserve">Share of edited objects </w:t>
-            </w:r>
-          </w:p>
-        </w:tc>
-        <w:tc>
-          <w:tcPr>
-            <w:tcW w:w="3228" w:type="dxa"/>
-            <w:gridSpan w:val="2"/>
-          </w:tcPr>
-          <w:p>
-            <w:pPr>
-              <w:autoSpaceDE w:val="0"/>
-              <w:autoSpaceDN w:val="0"/>
-              <w:adjustRightInd w:val="0"/>
-              <w:spacing w:after="0" w:line="240" w:lineRule="auto"/>
-              <w:rPr>
-                <w:rFonts w:ascii="Calibri" w:hAnsi="Calibri" w:cs="Calibri"/>
-                <w:color w:val="000000"/>
-                <w:sz w:val="18"/>
-                <w:szCs w:val="18"/>
-              </w:rPr>
-            </w:pPr>
-            <w:r>
-              <w:rPr>
-                <w:rFonts w:ascii="Cambria Math" w:hAnsi="Cambria Math" w:cs="Cambria Math"/>
-                <w:color w:val="000000"/>
-                <w:sz w:val="18"/>
-                <w:szCs w:val="18"/>
-              </w:rPr>
-              <w:t xml:space="preserve">𝑁𝑢𝑚𝑏𝑒𝑟 𝑜𝑓 𝑒𝑑𝑖𝑡𝑒𝑑 𝑜𝑏𝑗𝑒𝑐𝑡𝑠 𝑁𝑢𝑚𝑏𝑒𝑟 𝑜𝑓 𝑜𝑏𝑗𝑒𝑐𝑡𝑠 𝑡ℎ𝑎𝑡 ℎ𝑎𝑠 𝑟𝑢𝑛 𝑡ℎ𝑟𝑜𝑢𝑔ℎ 𝑡ℎ𝑒 𝑣𝑎𝑙𝑖𝑑𝑎𝑡𝑖𝑜𝑛 𝑐ℎ𝑒𝑐𝑘𝑠 </w:t>
-            </w:r>
-          </w:p>
-        </w:tc>
-        <w:tc>
-          <w:tcPr>
-            <w:tcW w:w="3228" w:type="dxa"/>
-          </w:tcPr>
-          <w:p>
-            <w:pPr>
-              <w:autoSpaceDE w:val="0"/>
-              <w:autoSpaceDN w:val="0"/>
-              <w:adjustRightInd w:val="0"/>
-              <w:spacing w:after="0" w:line="240" w:lineRule="auto"/>
-              <w:rPr>
-                <w:rFonts w:ascii="Calibri" w:hAnsi="Calibri" w:cs="Calibri"/>
-                <w:color w:val="000000"/>
-                <w:sz w:val="18"/>
-                <w:szCs w:val="18"/>
-              </w:rPr>
-            </w:pPr>
-            <w:r>
-              <w:rPr>
-                <w:rFonts w:ascii="Calibri" w:hAnsi="Calibri" w:cs="Calibri"/>
-                <w:color w:val="000000"/>
-                <w:sz w:val="18"/>
-                <w:szCs w:val="18"/>
-              </w:rPr>
-              <w:t xml:space="preserve">Illustrate the effects of validation. </w:t>
-            </w:r>
-          </w:p>
-        </w:tc>
-      </w:tr>
-      <w:tr>
-        <w:trPr>
-          <w:trHeight w:val="355"/>
-        </w:trPr>
-        <w:tc>
-          <w:tcPr>
-            <w:tcW w:w="3228" w:type="dxa"/>
-          </w:tcPr>
-          <w:p>
-            <w:pPr>
-              <w:autoSpaceDE w:val="0"/>
-              <w:autoSpaceDN w:val="0"/>
-              <w:adjustRightInd w:val="0"/>
-              <w:spacing w:after="0" w:line="240" w:lineRule="auto"/>
-              <w:rPr>
-                <w:rFonts w:ascii="Calibri" w:hAnsi="Calibri" w:cs="Calibri"/>
-                <w:color w:val="000000"/>
-                <w:sz w:val="18"/>
-                <w:szCs w:val="18"/>
-              </w:rPr>
-            </w:pPr>
-            <w:r>
-              <w:rPr>
-                <w:rFonts w:ascii="Calibri" w:hAnsi="Calibri" w:cs="Calibri"/>
-                <w:b/>
-                <w:bCs/>
-                <w:color w:val="000000"/>
-                <w:sz w:val="18"/>
-                <w:szCs w:val="18"/>
-              </w:rPr>
-              <w:t xml:space="preserve">O6 Total hit rate </w:t>
-            </w:r>
-          </w:p>
-        </w:tc>
-        <w:tc>
-          <w:tcPr>
-            <w:tcW w:w="3228" w:type="dxa"/>
-            <w:gridSpan w:val="2"/>
-          </w:tcPr>
-          <w:p>
-            <w:pPr>
-              <w:autoSpaceDE w:val="0"/>
-              <w:autoSpaceDN w:val="0"/>
-              <w:adjustRightInd w:val="0"/>
-              <w:spacing w:after="0" w:line="240" w:lineRule="auto"/>
-              <w:rPr>
-                <w:rFonts w:ascii="Calibri" w:hAnsi="Calibri" w:cs="Calibri"/>
-                <w:color w:val="000000"/>
-                <w:sz w:val="18"/>
-                <w:szCs w:val="18"/>
-              </w:rPr>
-            </w:pPr>
-            <w:r>
-              <w:rPr>
-                <w:rFonts w:ascii="Cambria Math" w:hAnsi="Cambria Math" w:cs="Cambria Math"/>
-                <w:color w:val="000000"/>
-                <w:sz w:val="18"/>
-                <w:szCs w:val="18"/>
-              </w:rPr>
-              <w:t xml:space="preserve">𝑁𝑢𝑚𝑏𝑒𝑟 𝑜𝑓 𝑜𝑏𝑗𝑒𝑐𝑡𝑠 𝑤𝑖𝑡ℎ 𝑒𝑟𝑟𝑜𝑟 𝑠𝑖𝑔𝑛𝑎𝑙𝑠 𝑎𝑛𝑑 𝑒𝑑𝑖𝑡𝑠 𝑁𝑢𝑚𝑏𝑒𝑟 𝑜𝑓 𝑜𝑏𝑗𝑒𝑐𝑡 𝑤𝑖𝑡ℎ 𝑒𝑟𝑟𝑜𝑟 𝑠𝑖𝑔𝑛𝑎𝑙𝑠 </w:t>
-            </w:r>
-          </w:p>
-        </w:tc>
-        <w:tc>
-          <w:tcPr>
-            <w:tcW w:w="3228" w:type="dxa"/>
-          </w:tcPr>
-          <w:p>
-            <w:pPr>
-              <w:autoSpaceDE w:val="0"/>
-              <w:autoSpaceDN w:val="0"/>
-              <w:adjustRightInd w:val="0"/>
-              <w:spacing w:after="0" w:line="240" w:lineRule="auto"/>
-              <w:rPr>
-                <w:rFonts w:ascii="Calibri" w:hAnsi="Calibri" w:cs="Calibri"/>
-                <w:color w:val="000000"/>
-                <w:sz w:val="18"/>
-                <w:szCs w:val="18"/>
-              </w:rPr>
-            </w:pPr>
-            <w:r>
-              <w:rPr>
-                <w:rFonts w:ascii="Calibri" w:hAnsi="Calibri" w:cs="Calibri"/>
-                <w:color w:val="000000"/>
-                <w:sz w:val="18"/>
-                <w:szCs w:val="18"/>
-              </w:rPr>
-              <w:t xml:space="preserve">Illustrate the efficiency of validation at large. </w:t>
-            </w:r>
-          </w:p>
-        </w:tc>
-      </w:tr>
-      <w:tr>
-        <w:trPr>
-          <w:trHeight w:val="607"/>
-        </w:trPr>
-        <w:tc>
-          <w:tcPr>
-            <w:tcW w:w="3228" w:type="dxa"/>
-          </w:tcPr>
-          <w:p>
-            <w:pPr>
-              <w:autoSpaceDE w:val="0"/>
-              <w:autoSpaceDN w:val="0"/>
-              <w:adjustRightInd w:val="0"/>
-              <w:spacing w:after="0" w:line="240" w:lineRule="auto"/>
-              <w:rPr>
-                <w:rFonts w:ascii="Calibri" w:hAnsi="Calibri" w:cs="Calibri"/>
-                <w:color w:val="000000"/>
-                <w:sz w:val="18"/>
-                <w:szCs w:val="18"/>
-              </w:rPr>
-            </w:pPr>
-            <w:r>
-              <w:rPr>
-                <w:rFonts w:ascii="Calibri" w:hAnsi="Calibri" w:cs="Calibri"/>
-                <w:b/>
-                <w:bCs/>
-                <w:color w:val="000000"/>
-                <w:sz w:val="18"/>
-                <w:szCs w:val="18"/>
-              </w:rPr>
-              <w:t>K</w:t>
-            </w:r>
-            <w:r>
-              <w:rPr>
-                <w:rFonts w:ascii="Calibri" w:hAnsi="Calibri" w:cs="Calibri"/>
-                <w:b/>
-                <w:bCs/>
-                <w:color w:val="000000"/>
-                <w:sz w:val="12"/>
-                <w:szCs w:val="12"/>
-              </w:rPr>
-              <w:t xml:space="preserve">1 </w:t>
-            </w:r>
-            <w:r>
-              <w:rPr>
-                <w:rFonts w:ascii="Calibri" w:hAnsi="Calibri" w:cs="Calibri"/>
-                <w:color w:val="000000"/>
-                <w:sz w:val="18"/>
-                <w:szCs w:val="18"/>
-              </w:rPr>
-              <w:t xml:space="preserve">Share of objects with error signals per validation check </w:t>
-            </w:r>
-          </w:p>
-        </w:tc>
-        <w:tc>
-          <w:tcPr>
-            <w:tcW w:w="3228" w:type="dxa"/>
-            <w:gridSpan w:val="2"/>
-          </w:tcPr>
-          <w:p>
-            <w:pPr>
-              <w:autoSpaceDE w:val="0"/>
-              <w:autoSpaceDN w:val="0"/>
-              <w:adjustRightInd w:val="0"/>
-              <w:spacing w:after="0" w:line="240" w:lineRule="auto"/>
-              <w:rPr>
-                <w:rFonts w:ascii="Calibri" w:hAnsi="Calibri" w:cs="Calibri"/>
-                <w:color w:val="000000"/>
-                <w:sz w:val="18"/>
-                <w:szCs w:val="18"/>
-              </w:rPr>
-            </w:pPr>
-            <w:r>
-              <w:rPr>
-                <w:rFonts w:ascii="Cambria Math" w:hAnsi="Cambria Math" w:cs="Cambria Math"/>
-                <w:color w:val="000000"/>
-                <w:sz w:val="18"/>
-                <w:szCs w:val="18"/>
-              </w:rPr>
-              <w:t xml:space="preserve">𝑁𝑢𝑚𝑏𝑒𝑟 𝑜𝑓 𝑒𝑟𝑟𝑜𝑟 𝑠𝑖𝑔𝑛𝑎𝑙𝑠 𝑓𝑟𝑜𝑚 𝑣𝑎𝑙𝑖𝑑𝑎𝑡𝑖𝑜𝑛 𝑐ℎ𝑒𝑐𝑘 𝑘𝑁𝑢𝑚𝑏𝑒𝑟 𝑜𝑓 𝑜𝑏𝑗𝑒𝑐𝑡𝑠 𝑡ℎ𝑎𝑡 ℎ𝑎𝑠 𝑟𝑢𝑛 𝑡ℎ𝑟𝑜𝑢𝑔ℎ 𝑡ℎ𝑒 𝑣𝑎𝑙𝑖𝑑𝑎𝑡𝑖𝑜𝑛 𝑐ℎ𝑒𝑐𝑘𝑠 </w:t>
-            </w:r>
-          </w:p>
-        </w:tc>
-        <w:tc>
-          <w:tcPr>
-            <w:tcW w:w="3228" w:type="dxa"/>
-          </w:tcPr>
-          <w:p>
-            <w:pPr>
-              <w:autoSpaceDE w:val="0"/>
-              <w:autoSpaceDN w:val="0"/>
-              <w:adjustRightInd w:val="0"/>
-              <w:spacing w:after="0" w:line="240" w:lineRule="auto"/>
-              <w:rPr>
-                <w:rFonts w:ascii="Calibri" w:hAnsi="Calibri" w:cs="Calibri"/>
-                <w:color w:val="000000"/>
-                <w:sz w:val="18"/>
-                <w:szCs w:val="18"/>
-              </w:rPr>
-            </w:pPr>
-            <w:r>
-              <w:rPr>
-                <w:rFonts w:ascii="Calibri" w:hAnsi="Calibri" w:cs="Calibri"/>
-                <w:color w:val="000000"/>
-                <w:sz w:val="18"/>
-                <w:szCs w:val="18"/>
-              </w:rPr>
-              <w:t xml:space="preserve">Illustrate the exposure of each validation check. </w:t>
-            </w:r>
-          </w:p>
-        </w:tc>
-      </w:tr>
-      <w:tr>
-        <w:trPr>
-          <w:trHeight w:val="354"/>
-        </w:trPr>
-        <w:tc>
-          <w:tcPr>
-            <w:tcW w:w="3228" w:type="dxa"/>
-          </w:tcPr>
-          <w:p>
-            <w:pPr>
-              <w:autoSpaceDE w:val="0"/>
-              <w:autoSpaceDN w:val="0"/>
-              <w:adjustRightInd w:val="0"/>
-              <w:spacing w:after="0" w:line="240" w:lineRule="auto"/>
-              <w:rPr>
-                <w:rFonts w:ascii="Calibri" w:hAnsi="Calibri" w:cs="Calibri"/>
-                <w:color w:val="000000"/>
-                <w:sz w:val="18"/>
-                <w:szCs w:val="18"/>
-              </w:rPr>
-            </w:pPr>
-            <w:r>
-              <w:rPr>
-                <w:rFonts w:ascii="Calibri" w:hAnsi="Calibri" w:cs="Calibri"/>
-                <w:b/>
-                <w:bCs/>
-                <w:color w:val="000000"/>
-                <w:sz w:val="18"/>
-                <w:szCs w:val="18"/>
-              </w:rPr>
-              <w:t>K</w:t>
-            </w:r>
-            <w:r>
-              <w:rPr>
-                <w:rFonts w:ascii="Calibri" w:hAnsi="Calibri" w:cs="Calibri"/>
-                <w:b/>
-                <w:bCs/>
-                <w:color w:val="000000"/>
-                <w:sz w:val="12"/>
-                <w:szCs w:val="12"/>
-              </w:rPr>
-              <w:t xml:space="preserve">2 </w:t>
-            </w:r>
-            <w:r>
-              <w:rPr>
-                <w:rFonts w:ascii="Calibri" w:hAnsi="Calibri" w:cs="Calibri"/>
-                <w:color w:val="000000"/>
-                <w:sz w:val="18"/>
-                <w:szCs w:val="18"/>
-              </w:rPr>
-              <w:t xml:space="preserve">Hit rate per validation check </w:t>
-            </w:r>
-          </w:p>
-        </w:tc>
-        <w:tc>
-          <w:tcPr>
-            <w:tcW w:w="3228" w:type="dxa"/>
-            <w:gridSpan w:val="2"/>
-          </w:tcPr>
-          <w:p>
-            <w:pPr>
-              <w:autoSpaceDE w:val="0"/>
-              <w:autoSpaceDN w:val="0"/>
-              <w:adjustRightInd w:val="0"/>
-              <w:spacing w:after="0" w:line="240" w:lineRule="auto"/>
-              <w:rPr>
-                <w:rFonts w:ascii="Calibri" w:hAnsi="Calibri" w:cs="Calibri"/>
-                <w:color w:val="000000"/>
-                <w:sz w:val="18"/>
-                <w:szCs w:val="18"/>
-              </w:rPr>
-            </w:pPr>
-            <w:r>
-              <w:rPr>
-                <w:rFonts w:ascii="Cambria Math" w:hAnsi="Cambria Math" w:cs="Cambria Math"/>
-                <w:color w:val="000000"/>
-                <w:sz w:val="18"/>
-                <w:szCs w:val="18"/>
-              </w:rPr>
-              <w:t xml:space="preserve">𝑁𝑢𝑚𝑏𝑒𝑟 𝑜𝑓 𝑜𝑏𝑗𝑒𝑐𝑡𝑠 𝑤𝑖𝑡ℎ 𝑒𝑟𝑟𝑜𝑟 𝑠𝑖𝑔𝑛𝑎𝑙𝑠 𝑓𝑟𝑜𝑚 𝑣𝑎𝑙𝑖𝑑𝑎𝑡𝑖𝑜𝑛 𝑐ℎ𝑒𝑐𝑘 𝑘 𝑡ℎ𝑎𝑡 ℎ𝑎𝑣𝑒 𝑏𝑒𝑒𝑛 𝑒𝑑𝑖𝑡𝑒𝑑𝑢𝑚𝑏𝑒𝑟 𝑜𝑓 𝑜𝑏𝑗𝑒𝑐𝑡𝑠 </w:t>
-            </w:r>
-            <w:r>
-              <w:rPr>
-                <w:rFonts w:ascii="Cambria Math" w:hAnsi="Cambria Math" w:cs="Cambria Math"/>
-                <w:color w:val="000000"/>
-                <w:sz w:val="18"/>
-                <w:szCs w:val="18"/>
-              </w:rPr>
-              <w:lastRenderedPageBreak/>
-              <w:t xml:space="preserve">𝑤𝑖𝑡ℎ 𝑒𝑟𝑟𝑜𝑟 𝑠𝑖𝑔𝑛𝑎𝑙𝑠 𝑓𝑟𝑜𝑚 𝑣𝑎𝑙𝑖𝑑𝑎𝑡𝑖𝑜𝑛 𝑐ℎ𝑒𝑐𝑘 𝑘 </w:t>
-            </w:r>
-          </w:p>
-        </w:tc>
-        <w:tc>
-          <w:tcPr>
-            <w:tcW w:w="3228" w:type="dxa"/>
-          </w:tcPr>
-          <w:p>
-            <w:pPr>
-              <w:autoSpaceDE w:val="0"/>
-              <w:autoSpaceDN w:val="0"/>
-              <w:adjustRightInd w:val="0"/>
-              <w:spacing w:after="0" w:line="240" w:lineRule="auto"/>
-              <w:rPr>
-                <w:rFonts w:ascii="Calibri" w:hAnsi="Calibri" w:cs="Calibri"/>
-                <w:color w:val="000000"/>
-                <w:sz w:val="18"/>
-                <w:szCs w:val="18"/>
-              </w:rPr>
-            </w:pPr>
-            <w:r>
-              <w:rPr>
-                <w:rFonts w:ascii="Calibri" w:hAnsi="Calibri" w:cs="Calibri"/>
-                <w:color w:val="000000"/>
-                <w:sz w:val="18"/>
-                <w:szCs w:val="18"/>
-              </w:rPr>
-              <w:lastRenderedPageBreak/>
-              <w:t xml:space="preserve">Illustrate the efficiency of each validation check. </w:t>
-            </w:r>
-          </w:p>
-        </w:tc>
-      </w:tr>
-      <w:tr>
-        <w:trPr>
-          <w:trHeight w:val="733"/>
-        </w:trPr>
-        <w:tc>
-          <w:tcPr>
-            <w:tcW w:w="3228" w:type="dxa"/>
-          </w:tcPr>
-          <w:p>
-            <w:pPr>
-              <w:autoSpaceDE w:val="0"/>
-              <w:autoSpaceDN w:val="0"/>
-              <w:adjustRightInd w:val="0"/>
-              <w:spacing w:after="0" w:line="240" w:lineRule="auto"/>
-              <w:rPr>
-                <w:rFonts w:ascii="Calibri" w:hAnsi="Calibri" w:cs="Calibri"/>
-                <w:color w:val="000000"/>
-                <w:sz w:val="18"/>
-                <w:szCs w:val="18"/>
-              </w:rPr>
-            </w:pPr>
-            <w:r>
-              <w:rPr>
-                <w:rFonts w:ascii="Calibri" w:hAnsi="Calibri" w:cs="Calibri"/>
-                <w:b/>
-                <w:bCs/>
-                <w:color w:val="000000"/>
-                <w:sz w:val="18"/>
-                <w:szCs w:val="18"/>
-              </w:rPr>
-              <w:t>V</w:t>
-            </w:r>
-            <w:r>
-              <w:rPr>
-                <w:rFonts w:ascii="Calibri" w:hAnsi="Calibri" w:cs="Calibri"/>
-                <w:b/>
-                <w:bCs/>
-                <w:color w:val="000000"/>
-                <w:sz w:val="12"/>
-                <w:szCs w:val="12"/>
-              </w:rPr>
-              <w:t xml:space="preserve">7 </w:t>
-            </w:r>
-            <w:r>
-              <w:rPr>
-                <w:rFonts w:ascii="Calibri" w:hAnsi="Calibri" w:cs="Calibri"/>
-                <w:color w:val="000000"/>
-                <w:sz w:val="18"/>
-                <w:szCs w:val="18"/>
-              </w:rPr>
-              <w:t xml:space="preserve">Shaer of edited objects per variable </w:t>
-            </w:r>
-          </w:p>
-        </w:tc>
-        <w:tc>
-          <w:tcPr>
-            <w:tcW w:w="3228" w:type="dxa"/>
-            <w:gridSpan w:val="2"/>
-          </w:tcPr>
-          <w:p>
-            <w:pPr>
-              <w:autoSpaceDE w:val="0"/>
-              <w:autoSpaceDN w:val="0"/>
-              <w:adjustRightInd w:val="0"/>
-              <w:spacing w:after="0" w:line="240" w:lineRule="auto"/>
-              <w:rPr>
-                <w:rFonts w:ascii="Calibri" w:hAnsi="Calibri" w:cs="Calibri"/>
-                <w:color w:val="000000"/>
-                <w:sz w:val="18"/>
-                <w:szCs w:val="18"/>
-              </w:rPr>
-            </w:pPr>
-            <w:r>
-              <w:rPr>
-                <w:rFonts w:ascii="Cambria Math" w:hAnsi="Cambria Math" w:cs="Cambria Math"/>
-                <w:color w:val="000000"/>
-                <w:sz w:val="18"/>
-                <w:szCs w:val="18"/>
-              </w:rPr>
-              <w:t xml:space="preserve">𝑁𝑢𝑚𝑏𝑒𝑟 𝑜𝑓 𝑜𝑏𝑗𝑒𝑐𝑡𝑠 𝑤ℎ𝑒𝑟𝑒 𝑣𝑎𝑟𝑖𝑎𝑏𝑙𝑒 𝑋 ℎ𝑎𝑠 𝑏𝑒𝑒𝑛 𝑒𝑑𝑖𝑡𝑒𝑑 𝑁𝑢𝑚𝑏𝑒𝑟 𝑜𝑓 𝑜𝑏𝑗𝑒𝑐𝑡𝑠 𝑤𝑖𝑡ℎ 𝑣𝑎𝑙𝑢𝑒𝑠 𝑓𝑜𝑟 𝑣𝑎𝑟𝑖𝑎𝑏𝑙𝑒 𝑋 </w:t>
-            </w:r>
-          </w:p>
-        </w:tc>
-        <w:tc>
-          <w:tcPr>
-            <w:tcW w:w="3228" w:type="dxa"/>
-          </w:tcPr>
-          <w:p>
-            <w:pPr>
-              <w:autoSpaceDE w:val="0"/>
-              <w:autoSpaceDN w:val="0"/>
-              <w:adjustRightInd w:val="0"/>
-              <w:spacing w:after="0" w:line="240" w:lineRule="auto"/>
-              <w:rPr>
-                <w:rFonts w:ascii="Calibri" w:hAnsi="Calibri" w:cs="Calibri"/>
-                <w:color w:val="000000"/>
-                <w:sz w:val="18"/>
-                <w:szCs w:val="18"/>
-              </w:rPr>
-            </w:pPr>
-            <w:r>
-              <w:rPr>
-                <w:rFonts w:ascii="Calibri" w:hAnsi="Calibri" w:cs="Calibri"/>
-                <w:color w:val="000000"/>
-                <w:sz w:val="18"/>
-                <w:szCs w:val="18"/>
-              </w:rPr>
-              <w:t xml:space="preserve">Illustrate problematic variables and possible measurement errors. </w:t>
-            </w:r>
-          </w:p>
-        </w:tc>
-      </w:tr>
-      <w:tr>
-        <w:trPr>
-          <w:trHeight w:val="733"/>
-        </w:trPr>
-        <w:tc>
-          <w:tcPr>
-            <w:tcW w:w="3228" w:type="dxa"/>
-            <w:tcBorders>
-              <w:left w:val="nil"/>
-              <w:bottom w:val="nil"/>
-            </w:tcBorders>
-          </w:tcPr>
-          <w:p>
-            <w:pPr>
-              <w:autoSpaceDE w:val="0"/>
-              <w:autoSpaceDN w:val="0"/>
-              <w:adjustRightInd w:val="0"/>
-              <w:spacing w:after="0" w:line="240" w:lineRule="auto"/>
-              <w:rPr>
-                <w:rFonts w:ascii="Calibri" w:hAnsi="Calibri" w:cs="Calibri"/>
-                <w:b/>
-                <w:bCs/>
-                <w:color w:val="000000"/>
-                <w:sz w:val="18"/>
-                <w:szCs w:val="18"/>
-              </w:rPr>
-            </w:pPr>
-            <w:r>
-              <w:rPr>
-                <w:rFonts w:ascii="Calibri" w:hAnsi="Calibri" w:cs="Calibri"/>
-                <w:b/>
-                <w:bCs/>
-                <w:color w:val="000000"/>
-                <w:sz w:val="18"/>
-                <w:szCs w:val="18"/>
-              </w:rPr>
-              <w:t xml:space="preserve">V8 Net effect of validation on variable estimates </w:t>
-            </w:r>
-          </w:p>
-        </w:tc>
-        <w:tc>
-          <w:tcPr>
-            <w:tcW w:w="3228" w:type="dxa"/>
-            <w:gridSpan w:val="2"/>
-            <w:tcBorders>
-              <w:bottom w:val="nil"/>
-            </w:tcBorders>
-          </w:tcPr>
-          <w:p>
-            <w:pPr>
-              <w:autoSpaceDE w:val="0"/>
-              <w:autoSpaceDN w:val="0"/>
-              <w:adjustRightInd w:val="0"/>
-              <w:spacing w:after="0" w:line="240" w:lineRule="auto"/>
-              <w:rPr>
-                <w:rFonts w:ascii="Cambria Math" w:hAnsi="Cambria Math" w:cs="Cambria Math"/>
-                <w:color w:val="000000"/>
-                <w:sz w:val="18"/>
-                <w:szCs w:val="18"/>
-              </w:rPr>
-            </w:pPr>
-            <w:r>
-              <w:rPr>
-                <w:rFonts w:ascii="Cambria Math" w:hAnsi="Cambria Math" w:cs="Cambria Math"/>
-                <w:color w:val="000000"/>
-                <w:sz w:val="18"/>
-                <w:szCs w:val="18"/>
-              </w:rPr>
-              <w:t xml:space="preserve">𝐸𝑠𝑡𝑖𝑚𝑎𝑡𝑒 𝑏𝑎𝑠𝑒𝑑 𝑜𝑛 𝑢𝑛𝑒𝑑𝑖𝑡𝑒𝑑 𝑣𝑎𝑙𝑢𝑒𝑠𝐸𝑠𝑡𝑖𝑚𝑎𝑡𝑒 𝑏𝑎𝑠𝑒𝑑 𝑜𝑛 𝑒𝑑𝑖𝑡𝑒𝑑 𝑣𝑎𝑙𝑢𝑒𝑠-1 </w:t>
-            </w:r>
-          </w:p>
-        </w:tc>
-        <w:tc>
-          <w:tcPr>
-            <w:tcW w:w="3228" w:type="dxa"/>
-            <w:tcBorders>
-              <w:bottom w:val="nil"/>
-              <w:right w:val="nil"/>
-            </w:tcBorders>
-          </w:tcPr>
-          <w:p>
-            <w:pPr>
-              <w:autoSpaceDE w:val="0"/>
-              <w:autoSpaceDN w:val="0"/>
-              <w:adjustRightInd w:val="0"/>
-              <w:spacing w:after="0" w:line="240" w:lineRule="auto"/>
-              <w:rPr>
-                <w:rFonts w:ascii="Calibri" w:hAnsi="Calibri" w:cs="Calibri"/>
-                <w:color w:val="000000"/>
-                <w:sz w:val="18"/>
-                <w:szCs w:val="18"/>
-              </w:rPr>
-            </w:pPr>
-            <w:r>
-              <w:rPr>
-                <w:rFonts w:ascii="Calibri" w:hAnsi="Calibri" w:cs="Calibri"/>
-                <w:color w:val="000000"/>
-                <w:sz w:val="18"/>
-                <w:szCs w:val="18"/>
-              </w:rPr>
-              <w:t xml:space="preserve">Illustrate the effect of validation on the produced statistics. </w:t>
-            </w:r>
-          </w:p>
-        </w:tc>
-      </w:tr>
-    </w:tbl>
-    <w:p>
-      <w:pPr>
-        <w:spacing w:after="120" w:line="276" w:lineRule="auto"/>
-        <w:rPr>
-          <w:rFonts w:asciiTheme="majorHAnsi" w:hAnsiTheme="majorHAnsi" w:cstheme="majorHAnsi"/>
-        </w:rPr>
-      </w:pPr>
-    </w:p>
-    <w:p>
-      <w:pPr>
-        <w:spacing w:after="120" w:line="276" w:lineRule="auto"/>
-        <w:rPr>
-          <w:rFonts w:asciiTheme="majorHAnsi" w:hAnsiTheme="majorHAnsi" w:cstheme="majorHAnsi"/>
-        </w:rPr>
-      </w:pPr>
-      <w:r>
-        <w:rPr>
-          <w:rFonts w:asciiTheme="majorHAnsi" w:hAnsiTheme="majorHAnsi" w:cstheme="majorHAnsi"/>
-        </w:rPr>
-        <w:t>For a validation rule set of m positivity validation rules and n user-specified validation rules with no redundant validation rules, a total of m + n + 1 status codes is assigned to each record. Redundant validation rules should be removed from the validation rules group by this stage, but if they are still included, the number of status codes to be generated will be reduced because redundant validation rules do not appear in the tables. The following procedure is performed independently for each data record.</w:t>
-      </w:r>
-    </w:p>
-    <w:p>
-      <w:pPr>
-        <w:spacing w:after="120" w:line="276" w:lineRule="auto"/>
-        <w:rPr>
-          <w:rFonts w:asciiTheme="majorHAnsi" w:hAnsiTheme="majorHAnsi" w:cstheme="majorHAnsi"/>
-        </w:rPr>
-      </w:pPr>
-      <w:r>
-        <w:rPr>
-          <w:rFonts w:asciiTheme="majorHAnsi" w:hAnsiTheme="majorHAnsi" w:cstheme="majorHAnsi"/>
-        </w:rPr>
-        <w:t> One status code is assigned to the data record for each validation rule, including the positivity rules. There are m + n of these codes in total. The status is:</w:t>
-      </w:r>
-    </w:p>
-    <w:p>
-      <w:pPr>
-        <w:spacing w:after="120" w:line="276" w:lineRule="auto"/>
-        <w:rPr>
-          <w:rFonts w:asciiTheme="majorHAnsi" w:hAnsiTheme="majorHAnsi" w:cstheme="majorHAnsi"/>
-        </w:rPr>
-      </w:pPr>
-      <w:r>
-        <w:rPr>
-          <w:rFonts w:asciiTheme="majorHAnsi" w:hAnsiTheme="majorHAnsi" w:cstheme="majorHAnsi"/>
-        </w:rPr>
-        <w:t>o PASS, if the record passes the validation rule,</w:t>
-      </w:r>
-    </w:p>
-    <w:p>
-      <w:pPr>
-        <w:spacing w:after="120" w:line="276" w:lineRule="auto"/>
-        <w:rPr>
-          <w:rFonts w:asciiTheme="majorHAnsi" w:hAnsiTheme="majorHAnsi" w:cstheme="majorHAnsi"/>
-        </w:rPr>
-      </w:pPr>
-      <w:r>
-        <w:rPr>
-          <w:rFonts w:asciiTheme="majorHAnsi" w:hAnsiTheme="majorHAnsi" w:cstheme="majorHAnsi"/>
-        </w:rPr>
-        <w:t>o MISS, if the record has one or more missing fields involved in the validation rule, or</w:t>
-      </w:r>
-    </w:p>
-    <w:p>
-      <w:pPr>
-        <w:spacing w:after="120" w:line="276" w:lineRule="auto"/>
-        <w:rPr>
-          <w:rFonts w:asciiTheme="majorHAnsi" w:hAnsiTheme="majorHAnsi" w:cstheme="majorHAnsi"/>
-        </w:rPr>
-      </w:pPr>
-      <w:r>
-        <w:rPr>
-          <w:rFonts w:asciiTheme="majorHAnsi" w:hAnsiTheme="majorHAnsi" w:cstheme="majorHAnsi"/>
-        </w:rPr>
-        <w:t>o FAIL, if the record fails the validation rule because of one or more non-missing values.</w:t>
-      </w:r>
-    </w:p>
-    <w:p>
-      <w:pPr>
-        <w:spacing w:after="120" w:line="276" w:lineRule="auto"/>
-        <w:rPr>
-          <w:rFonts w:asciiTheme="majorHAnsi" w:hAnsiTheme="majorHAnsi" w:cstheme="majorHAnsi"/>
-        </w:rPr>
-      </w:pPr>
-    </w:p>
-    <w:p>
-      <w:pPr>
-        <w:spacing w:after="120" w:line="276" w:lineRule="auto"/>
-        <w:rPr>
-          <w:rFonts w:asciiTheme="majorHAnsi" w:hAnsiTheme="majorHAnsi" w:cstheme="majorHAnsi"/>
-          <w:lang w:val="en-US"/>
-        </w:rPr>
-      </w:pPr>
-      <w:r>
-        <w:rPr>
-          <w:rFonts w:asciiTheme="majorHAnsi" w:hAnsiTheme="majorHAnsi" w:cstheme="majorHAnsi"/>
-          <w:lang w:val="en-US"/>
-        </w:rPr>
-        <w:t>- If the overall record status is PASS then the record passed all validation rules, all fields must be good and all fields are assigned a PASS status for the purposes of this table.</w:t>
-      </w:r>
-    </w:p>
-    <w:p>
-      <w:pPr>
-        <w:spacing w:after="120" w:line="276" w:lineRule="auto"/>
-        <w:rPr>
-          <w:rFonts w:asciiTheme="majorHAnsi" w:hAnsiTheme="majorHAnsi" w:cstheme="majorHAnsi"/>
-          <w:lang w:val="en-US"/>
-        </w:rPr>
-      </w:pPr>
-      <w:r>
-        <w:rPr>
-          <w:rFonts w:asciiTheme="majorHAnsi" w:hAnsiTheme="majorHAnsi" w:cstheme="majorHAnsi"/>
-          <w:lang w:val="en-US"/>
-        </w:rPr>
-        <w:t>- If the overall record status is MISS, then MISS and PASS are the only possible values for validation rule status. The fields involved in the validation rule set with status MISS are assigned a MISS and the fields not involved in any validation rule set with status MISS are assigned a NOT APPLICABLE status.</w:t>
-      </w:r>
-    </w:p>
-    <w:p>
-      <w:pPr>
-        <w:spacing w:after="120" w:line="276" w:lineRule="auto"/>
-        <w:rPr>
-          <w:rFonts w:asciiTheme="majorHAnsi" w:hAnsiTheme="majorHAnsi" w:cstheme="majorHAnsi"/>
-          <w:lang w:val="en-US"/>
-        </w:rPr>
-      </w:pPr>
-      <w:r>
-        <w:rPr>
-          <w:rFonts w:asciiTheme="majorHAnsi" w:hAnsiTheme="majorHAnsi" w:cstheme="majorHAnsi"/>
-          <w:lang w:val="en-US"/>
-        </w:rPr>
-        <w:t>- If the overall record status is FAIL, then at least one validation rule status must be FAIL and one or more validation rule status may be MISS. The variables involved in validation rule set with FAIL validation rule status are assigned a FAIL and the variables not involved in any validation rule with a FAIL validation rule status are assigned a NOT APPLICABLE status.</w:t>
-      </w:r>
-    </w:p>
-    <w:p>
-      <w:pPr>
-        <w:spacing w:after="120" w:line="276" w:lineRule="auto"/>
-        <w:rPr>
-          <w:rFonts w:asciiTheme="majorHAnsi" w:hAnsiTheme="majorHAnsi" w:cstheme="majorHAnsi"/>
-          <w:lang w:val="en-US"/>
-        </w:rPr>
-      </w:pPr>
-    </w:p>
-    <w:p>
-      <w:pPr>
-        <w:spacing w:after="120" w:line="276" w:lineRule="auto"/>
-        <w:rPr>
-          <w:rFonts w:asciiTheme="majorHAnsi" w:hAnsiTheme="majorHAnsi" w:cstheme="majorHAnsi"/>
-          <w:lang w:val="en-US"/>
-        </w:rPr>
-      </w:pPr>
-      <w:r>
-        <w:rPr>
-          <w:rFonts w:asciiTheme="majorHAnsi" w:hAnsiTheme="majorHAnsi" w:cstheme="majorHAnsi"/>
-          <w:lang w:val="en-US"/>
-        </w:rPr>
-        <w:t>11.2.1 True values as reference data</w:t>
-      </w:r>
-    </w:p>
-    <w:p>
-      <w:pPr>
-        <w:spacing w:after="120" w:line="276" w:lineRule="auto"/>
-        <w:rPr>
-          <w:rFonts w:asciiTheme="majorHAnsi" w:hAnsiTheme="majorHAnsi" w:cstheme="majorHAnsi"/>
-          <w:lang w:val="en-US"/>
-        </w:rPr>
-      </w:pPr>
-      <w:r>
-        <w:rPr>
-          <w:rFonts w:asciiTheme="majorHAnsi" w:hAnsiTheme="majorHAnsi" w:cstheme="majorHAnsi"/>
-          <w:lang w:val="en-US"/>
-        </w:rPr>
-        <w:t xml:space="preserve">A data validation procedure can be viewed, at least at record level, as a classification process, according to which records are classified as erroneous or not. Thus, we could adopt some usual measures for classification procedures like for instance confusion matrix or ROC curve. However, while the validation procedure often refers to complex data objects (typically records), errors are generally referred to single items. Thus, evaluating efficacy of a validation procedure should also involve the analysis of changes of single values resulting from the procedure. In order words, the metrics should be extended to the classification of single variables as erroneous or not. Unfortunately, this makes the evaluation task somewhat ambiguous. In fact, apart the special case of rules involving only one variable (domain rules), generally application of a validation rule does not imply any </w:t>
-      </w:r>
-      <w:proofErr w:type="spellStart"/>
-      <w:r>
-        <w:rPr>
-          <w:rFonts w:asciiTheme="majorHAnsi" w:hAnsiTheme="majorHAnsi" w:cstheme="majorHAnsi"/>
-          <w:lang w:val="en-US"/>
-        </w:rPr>
-        <w:t>localisation</w:t>
-      </w:r>
-      <w:proofErr w:type="spellEnd"/>
-      <w:r>
-        <w:rPr>
-          <w:rFonts w:asciiTheme="majorHAnsi" w:hAnsiTheme="majorHAnsi" w:cstheme="majorHAnsi"/>
-          <w:lang w:val="en-US"/>
-        </w:rPr>
-        <w:t xml:space="preserve"> step, that is, any decision about which variable(s) is responsible for the edit failure. This is </w:t>
-      </w:r>
-      <w:r>
-        <w:rPr>
-          <w:rFonts w:asciiTheme="majorHAnsi" w:hAnsiTheme="majorHAnsi" w:cstheme="majorHAnsi"/>
-          <w:lang w:val="en-US"/>
-        </w:rPr>
-        <w:lastRenderedPageBreak/>
-        <w:t xml:space="preserve">typically the objective of a separate </w:t>
-      </w:r>
-      <w:proofErr w:type="spellStart"/>
-      <w:r>
-        <w:rPr>
-          <w:rFonts w:asciiTheme="majorHAnsi" w:hAnsiTheme="majorHAnsi" w:cstheme="majorHAnsi"/>
-          <w:lang w:val="en-US"/>
-        </w:rPr>
-        <w:t>localisation</w:t>
-      </w:r>
-      <w:proofErr w:type="spellEnd"/>
-      <w:r>
-        <w:rPr>
-          <w:rFonts w:asciiTheme="majorHAnsi" w:hAnsiTheme="majorHAnsi" w:cstheme="majorHAnsi"/>
-          <w:lang w:val="en-US"/>
-        </w:rPr>
-        <w:t xml:space="preserve"> procedure, often based on some mathematical algorithm (e.g. </w:t>
-      </w:r>
-      <w:proofErr w:type="spellStart"/>
-      <w:r>
-        <w:rPr>
-          <w:rFonts w:asciiTheme="majorHAnsi" w:hAnsiTheme="majorHAnsi" w:cstheme="majorHAnsi"/>
-          <w:lang w:val="en-US"/>
-        </w:rPr>
-        <w:t>Fellegi</w:t>
-      </w:r>
-      <w:proofErr w:type="spellEnd"/>
-      <w:r>
-        <w:rPr>
-          <w:rFonts w:asciiTheme="majorHAnsi" w:hAnsiTheme="majorHAnsi" w:cstheme="majorHAnsi"/>
-          <w:lang w:val="en-US"/>
-        </w:rPr>
-        <w:t xml:space="preserve">-Holt methodology). Thus, assessing the capability of correctly classifying single values as erroneous or not would actually result in evaluating the whole data editing procedure including both data validation and error </w:t>
-      </w:r>
-      <w:proofErr w:type="spellStart"/>
-      <w:r>
-        <w:rPr>
-          <w:rFonts w:asciiTheme="majorHAnsi" w:hAnsiTheme="majorHAnsi" w:cstheme="majorHAnsi"/>
-          <w:lang w:val="en-US"/>
-        </w:rPr>
-        <w:t>localisation</w:t>
-      </w:r>
-      <w:proofErr w:type="spellEnd"/>
-      <w:r>
-        <w:rPr>
-          <w:rFonts w:asciiTheme="majorHAnsi" w:hAnsiTheme="majorHAnsi" w:cstheme="majorHAnsi"/>
-          <w:lang w:val="en-US"/>
-        </w:rPr>
-        <w:t>. Furthermore, the quality of the final data to be used for statistical purposes also depends on the method(s) used to replace values flagged as erroneous with plausible ones (imputation). Thus, efficacy indicators related to the accuracy of the final data would also include evaluation of the imputation methodology.</w:t>
-      </w:r>
-    </w:p>
-    <w:p>
-      <w:pPr>
-        <w:spacing w:after="120" w:line="276" w:lineRule="auto"/>
-        <w:rPr>
-          <w:rFonts w:asciiTheme="majorHAnsi" w:hAnsiTheme="majorHAnsi" w:cstheme="majorHAnsi"/>
-          <w:lang w:val="en-US"/>
-        </w:rPr>
-      </w:pPr>
-      <w:r>
-        <w:rPr>
-          <w:rFonts w:asciiTheme="majorHAnsi" w:hAnsiTheme="majorHAnsi" w:cstheme="majorHAnsi"/>
-          <w:lang w:val="en-US"/>
-        </w:rPr>
-        <w:t>From the last observations, it follows that it is difficult to assess the efficacy and efficiency of a data validation procedure independently from the evaluation of other phases of the editing and imputation process. Nevertheless, it is always possible to evaluate a validation procedure in terms of its capability of correctly identifying records containing at least one error (“erroneous records”). Of course, this approach does not distinguish records containing a different number of errors.</w:t>
-      </w:r>
-    </w:p>
-    <w:p>
-      <w:pPr>
-        <w:spacing w:after="120" w:line="276" w:lineRule="auto"/>
-        <w:rPr>
-          <w:rFonts w:asciiTheme="majorHAnsi" w:hAnsiTheme="majorHAnsi" w:cstheme="majorHAnsi"/>
-          <w:lang w:val="en-US"/>
-        </w:rPr>
-      </w:pPr>
-      <w:r>
-        <w:rPr>
-          <w:rFonts w:asciiTheme="majorHAnsi" w:hAnsiTheme="majorHAnsi" w:cstheme="majorHAnsi"/>
-          <w:lang w:val="en-US"/>
-        </w:rPr>
-        <w:t>Using symbols C and E to denote absence or presence of error respectively, we can define in the usual manner the “confusion table” as the 2X2 cross table of the true versus predicted values for the error indicator:</w:t>
-      </w:r>
-    </w:p>
-    <w:p>
-      <w:pPr>
-        <w:spacing w:after="120" w:line="276" w:lineRule="auto"/>
-        <w:rPr>
-          <w:rFonts w:asciiTheme="majorHAnsi" w:hAnsiTheme="majorHAnsi" w:cstheme="majorHAnsi"/>
-          <w:lang w:val="en-US"/>
-        </w:rPr>
-      </w:pPr>
-    </w:p>
-    <w:p>
-      <w:pPr>
-        <w:spacing w:after="120" w:line="276" w:lineRule="auto"/>
-        <w:rPr>
-          <w:rFonts w:asciiTheme="majorHAnsi" w:hAnsiTheme="majorHAnsi" w:cstheme="majorHAnsi"/>
-          <w:lang w:val="en-US"/>
-        </w:rPr>
-      </w:pPr>
-      <w:r>
-        <w:rPr>
-          <w:rFonts w:asciiTheme="majorHAnsi" w:hAnsiTheme="majorHAnsi" w:cstheme="majorHAnsi"/>
-          <w:lang w:val="en-US"/>
-        </w:rPr>
-        <w:t>Number of errors at item level and severity</w:t>
-      </w:r>
-    </w:p>
-    <w:p>
-      <w:pPr>
-        <w:spacing w:after="120" w:line="276" w:lineRule="auto"/>
-        <w:rPr>
-          <w:rFonts w:asciiTheme="majorHAnsi" w:hAnsiTheme="majorHAnsi" w:cstheme="majorHAnsi"/>
-          <w:lang w:val="en-US"/>
-        </w:rPr>
-      </w:pPr>
-      <w:r>
-        <w:rPr>
-          <w:rFonts w:asciiTheme="majorHAnsi" w:hAnsiTheme="majorHAnsi" w:cstheme="majorHAnsi"/>
-          <w:lang w:val="en-US"/>
-        </w:rPr>
-        <w:t>The indicators so far introduced are appropriate for evaluating classification procedures with binary outcomes, where the objects to be classified are records of a dataset, and the predicted dichotomous variable is “presence of at least an error” in each record. As already mentioned, this metrics does not take into account differences in the number of erroneous values within the records. Moreover, in case of quantitative variables, it could be desirable to have metrics capable of distinguishing large and small discrepancies between true and observed values (i.e., measures of “severity” of the errors). As noticed above the number of incorrect values in a single record, and in case of numerical variables the error magnitude, can only be estimated if some localization procedure is used. Localizing erroneous variables however, is not part of the validation phase, whose only outcome is the split of the data in validated and not validated records. A possible approach to overcome these difficulties is to assume (ideally) that “perfect” procedures for error localization and imputation are available, so that once a record is flagged as “not valid”, the true value can be restored with certainty. In this manner, we could evaluate the validation procedure by comparing the observed data with the true data. Classical indicators for the evaluation of editing procedures can be used. Below, some examples are provided.</w:t>
-      </w:r>
-    </w:p>
-    <w:p>
-      <w:pPr>
-        <w:spacing w:after="120" w:line="276" w:lineRule="auto"/>
-        <w:rPr>
-          <w:rFonts w:asciiTheme="majorHAnsi" w:hAnsiTheme="majorHAnsi" w:cstheme="majorHAnsi"/>
-          <w:lang w:val="en-US"/>
-        </w:rPr>
-      </w:pPr>
-    </w:p>
-    <w:p>
-      <w:pPr>
-        <w:spacing w:after="120" w:line="276" w:lineRule="auto"/>
-        <w:rPr>
-          <w:rFonts w:asciiTheme="majorHAnsi" w:hAnsiTheme="majorHAnsi" w:cstheme="majorHAnsi"/>
-          <w:lang w:val="en-US"/>
-        </w:rPr>
-      </w:pPr>
-      <w:r>
-        <w:rPr>
-          <w:rFonts w:asciiTheme="majorHAnsi" w:hAnsiTheme="majorHAnsi" w:cstheme="majorHAnsi"/>
-          <w:lang w:val="en-US"/>
-        </w:rPr>
-        <w:t>Indicators for both categorical and numerical variables</w:t>
-      </w:r>
-    </w:p>
-    <w:p>
-      <w:pPr>
-        <w:spacing w:after="120" w:line="276" w:lineRule="auto"/>
-        <w:rPr>
-          <w:rFonts w:asciiTheme="majorHAnsi" w:hAnsiTheme="majorHAnsi" w:cstheme="majorHAnsi"/>
-          <w:lang w:val="en-US"/>
-        </w:rPr>
-      </w:pPr>
-      <w:r>
-        <w:rPr>
-          <w:rFonts w:asciiTheme="majorHAnsi" w:hAnsiTheme="majorHAnsi" w:cstheme="majorHAnsi"/>
-          <w:lang w:val="en-US"/>
-        </w:rPr>
-        <w:t>Single variable (Y):</w:t>
-      </w:r>
-    </w:p>
-    <w:p>
-      <w:pPr>
-        <w:spacing w:after="120" w:line="276" w:lineRule="auto"/>
-        <w:rPr>
-          <w:rFonts w:asciiTheme="majorHAnsi" w:hAnsiTheme="majorHAnsi" w:cstheme="majorHAnsi"/>
-          <w:lang w:val="en-US"/>
-        </w:rPr>
-      </w:pPr>
-      <w:r>
-        <w:rPr>
-          <w:rFonts w:asciiTheme="majorHAnsi" w:hAnsiTheme="majorHAnsi" w:cstheme="majorHAnsi"/>
-          <w:lang w:val="en-US"/>
-        </w:rPr>
-        <w:t>Indicators based on the confusion matrix (PPV, ACC, TNR,..), where the categories for the binary variables are “actual presence of error in variable Y” (rows) and “flag associated with the output of the validation procedure” (columns). This confusion matrix corresponds to considering the variable Y incorrect in each not validated record. For instance, if Y is the variable AGE, the counts in the corresponding confusion matrix refer to number of times that records are validated or not and variable AGE is correctly reported or not.</w:t>
-      </w:r>
-    </w:p>
-    <w:p>
-      <w:pPr>
-        <w:spacing w:after="120" w:line="276" w:lineRule="auto"/>
-        <w:rPr>
-          <w:rFonts w:asciiTheme="majorHAnsi" w:hAnsiTheme="majorHAnsi" w:cstheme="majorHAnsi"/>
-          <w:lang w:val="en-US"/>
-        </w:rPr>
-      </w:pPr>
-      <w:r>
-        <w:rPr>
-          <w:rFonts w:asciiTheme="majorHAnsi" w:hAnsiTheme="majorHAnsi" w:cstheme="majorHAnsi"/>
-          <w:lang w:val="en-US"/>
-        </w:rPr>
-        <w:t>Overall:</w:t>
-      </w:r>
-    </w:p>
-    <w:p>
-      <w:pPr>
-        <w:spacing w:after="120" w:line="276" w:lineRule="auto"/>
-        <w:rPr>
-          <w:rFonts w:asciiTheme="majorHAnsi" w:hAnsiTheme="majorHAnsi" w:cstheme="majorHAnsi"/>
-          <w:lang w:val="en-US"/>
-        </w:rPr>
-      </w:pPr>
-      <w:r>
-        <w:rPr>
-          <w:rFonts w:asciiTheme="majorHAnsi" w:hAnsiTheme="majorHAnsi" w:cstheme="majorHAnsi"/>
-          <w:lang w:val="en-US"/>
-        </w:rPr>
-        <w:lastRenderedPageBreak/>
-        <w:t>The same indicators as in the previous case but now applied to all the data items simultaneously. The confusion matrix corresponds to considering all variables of not validated records as erroneous.</w:t>
-      </w:r>
-    </w:p>
-    <w:p>
-      <w:pPr>
-        <w:spacing w:after="120" w:line="276" w:lineRule="auto"/>
-        <w:rPr>
-          <w:rFonts w:asciiTheme="majorHAnsi" w:hAnsiTheme="majorHAnsi" w:cstheme="majorHAnsi"/>
-          <w:lang w:val="en-US"/>
-        </w:rPr>
-      </w:pPr>
-      <w:r>
-        <w:rPr>
-          <w:rFonts w:asciiTheme="majorHAnsi" w:hAnsiTheme="majorHAnsi" w:cstheme="majorHAnsi"/>
-          <w:lang w:val="en-US"/>
-        </w:rPr>
-        <w:t>Severity indicators for numerical variables</w:t>
-      </w:r>
-    </w:p>
-    <w:p>
-      <w:pPr>
-        <w:spacing w:after="120" w:line="276" w:lineRule="auto"/>
-        <w:rPr>
-          <w:rFonts w:asciiTheme="majorHAnsi" w:hAnsiTheme="majorHAnsi" w:cstheme="majorHAnsi"/>
-          <w:lang w:val="en-US"/>
-        </w:rPr>
-      </w:pPr>
-      <w:r>
-        <w:rPr>
-          <w:rFonts w:asciiTheme="majorHAnsi" w:hAnsiTheme="majorHAnsi" w:cstheme="majorHAnsi"/>
-          <w:lang w:val="en-US"/>
-        </w:rPr>
-        <w:t>In case of numerical variables it would be desirable to have some indicator measuring the importance of the errors that cause records to be rejected by the validation procedure. When true data are available, natural way to define “importance” is in terms of absolute difference between observed and true value. Again, in order to have meaningful metrics, we should consider all the variables in not validated records as erroneous and derive indicators by comparing the dataset</w:t>
-      </w:r>
-    </w:p>
-    <w:p>
-      <w:pPr>
-        <w:spacing w:after="120" w:line="276" w:lineRule="auto"/>
-        <w:rPr>
-          <w:rFonts w:asciiTheme="majorHAnsi" w:hAnsiTheme="majorHAnsi" w:cstheme="majorHAnsi"/>
-          <w:lang w:val="en-US"/>
-        </w:rPr>
-      </w:pPr>
-    </w:p>
-    <w:p>
-      <w:pPr>
-        <w:spacing w:after="120" w:line="276" w:lineRule="auto"/>
-        <w:rPr>
-          <w:rFonts w:asciiTheme="majorHAnsi" w:hAnsiTheme="majorHAnsi" w:cstheme="majorHAnsi"/>
-          <w:lang w:val="en-US"/>
-        </w:rPr>
-      </w:pPr>
-      <w:r>
-        <w:rPr>
-          <w:rFonts w:asciiTheme="majorHAnsi" w:hAnsiTheme="majorHAnsi" w:cstheme="majorHAnsi"/>
-          <w:lang w:val="en-US"/>
-        </w:rPr>
-        <w:t>Appendix A: List of validation rules</w:t>
-      </w:r>
-    </w:p>
-    <w:p>
-      <w:pPr>
-        <w:spacing w:after="120" w:line="276" w:lineRule="auto"/>
-        <w:rPr>
-          <w:rFonts w:asciiTheme="majorHAnsi" w:hAnsiTheme="majorHAnsi" w:cstheme="majorHAnsi"/>
-          <w:lang w:val="en-US"/>
-        </w:rPr>
-      </w:pPr>
-      <w:r>
-        <w:rPr>
-          <w:rFonts w:asciiTheme="majorHAnsi" w:hAnsiTheme="majorHAnsi" w:cstheme="majorHAnsi"/>
-          <w:lang w:val="en-US"/>
-        </w:rPr>
-        <w:t>Table A.2.3.2: Examples of checking rules for logical validation and consistency</w:t>
-      </w:r>
-    </w:p>
-    <w:p>
-      <w:pPr>
-        <w:spacing w:after="120" w:line="276" w:lineRule="auto"/>
-        <w:rPr>
-          <w:rFonts w:asciiTheme="majorHAnsi" w:hAnsiTheme="majorHAnsi" w:cstheme="majorHAnsi"/>
-          <w:lang w:val="en-US"/>
-        </w:rPr>
-      </w:pPr>
-    </w:p>
-    <w:tbl>
-      <w:tblPr>
-        <w:tblW w:w="0" w:type="auto"/>
-        <w:tblInd w:w="-108" w:type="dxa"/>
-        <w:tblBorders>
-          <w:top w:val="nil"/>
-          <w:left w:val="nil"/>
-          <w:bottom w:val="nil"/>
-          <w:right w:val="nil"/>
-        </w:tblBorders>
-        <w:tblLayout w:type="fixed"/>
-        <w:tblLook w:val="0000" w:firstRow="0" w:lastRow="0" w:firstColumn="0" w:lastColumn="0" w:noHBand="0" w:noVBand="0"/>
-      </w:tblPr>
-      <w:tblGrid>
-        <w:gridCol w:w="4585"/>
-        <w:gridCol w:w="4586"/>
-      </w:tblGrid>
-      <w:tr>
-        <w:trPr>
-          <w:trHeight w:val="266"/>
-        </w:trPr>
-        <w:tc>
-          <w:tcPr>
-            <w:tcW w:w="4585" w:type="dxa"/>
-          </w:tcPr>
-          <w:p>
-            <w:pPr>
-              <w:autoSpaceDE w:val="0"/>
-              <w:autoSpaceDN w:val="0"/>
-              <w:adjustRightInd w:val="0"/>
-              <w:spacing w:after="0" w:line="240" w:lineRule="auto"/>
-              <w:rPr>
-                <w:rFonts w:ascii="Calibri" w:hAnsi="Calibri" w:cs="Calibri"/>
-                <w:color w:val="000000"/>
-                <w:sz w:val="23"/>
-                <w:szCs w:val="23"/>
-              </w:rPr>
-            </w:pPr>
-            <w:r>
-              <w:rPr>
-                <w:rFonts w:ascii="Calibri" w:hAnsi="Calibri" w:cs="Calibri"/>
-                <w:b/>
-                <w:bCs/>
-                <w:color w:val="000000"/>
-                <w:sz w:val="23"/>
-                <w:szCs w:val="23"/>
-              </w:rPr>
-              <w:t xml:space="preserve">Check </w:t>
-            </w:r>
-          </w:p>
-        </w:tc>
-        <w:tc>
-          <w:tcPr>
-            <w:tcW w:w="4585" w:type="dxa"/>
-          </w:tcPr>
-          <w:p>
-            <w:pPr>
-              <w:autoSpaceDE w:val="0"/>
-              <w:autoSpaceDN w:val="0"/>
-              <w:adjustRightInd w:val="0"/>
-              <w:spacing w:after="0" w:line="240" w:lineRule="auto"/>
-              <w:rPr>
-                <w:rFonts w:ascii="Calibri" w:hAnsi="Calibri" w:cs="Calibri"/>
-                <w:color w:val="000000"/>
-                <w:sz w:val="23"/>
-                <w:szCs w:val="23"/>
-              </w:rPr>
-            </w:pPr>
-            <w:r>
-              <w:rPr>
-                <w:rFonts w:ascii="Calibri" w:hAnsi="Calibri" w:cs="Calibri"/>
-                <w:b/>
-                <w:bCs/>
-                <w:color w:val="000000"/>
-                <w:sz w:val="23"/>
-                <w:szCs w:val="23"/>
-              </w:rPr>
-              <w:t xml:space="preserve">Comment and remarks regarding the level and type of the check (c.f. 2.3.1) </w:t>
-            </w:r>
-          </w:p>
-        </w:tc>
-      </w:tr>
-      <w:tr>
-        <w:trPr>
-          <w:trHeight w:val="120"/>
-        </w:trPr>
-        <w:tc>
-          <w:tcPr>
-            <w:tcW w:w="9171" w:type="dxa"/>
-            <w:gridSpan w:val="2"/>
-          </w:tcPr>
-          <w:p>
-            <w:pPr>
-              <w:autoSpaceDE w:val="0"/>
-              <w:autoSpaceDN w:val="0"/>
-              <w:adjustRightInd w:val="0"/>
-              <w:spacing w:after="0" w:line="240" w:lineRule="auto"/>
-              <w:rPr>
-                <w:rFonts w:ascii="Calibri" w:hAnsi="Calibri" w:cs="Calibri"/>
-                <w:color w:val="000000"/>
-                <w:sz w:val="23"/>
-                <w:szCs w:val="23"/>
-              </w:rPr>
-            </w:pPr>
-            <w:r>
-              <w:rPr>
-                <w:rFonts w:ascii="Calibri" w:hAnsi="Calibri" w:cs="Calibri"/>
-                <w:b/>
-                <w:bCs/>
-                <w:color w:val="000000"/>
-                <w:sz w:val="23"/>
-                <w:szCs w:val="23"/>
-              </w:rPr>
-              <w:t xml:space="preserve">Simple Identity Check </w:t>
-            </w:r>
-          </w:p>
-        </w:tc>
-      </w:tr>
-      <w:tr>
-        <w:trPr>
-          <w:trHeight w:val="3490"/>
-        </w:trPr>
-        <w:tc>
-          <w:tcPr>
-            <w:tcW w:w="4585" w:type="dxa"/>
-          </w:tcPr>
-          <w:p>
-            <w:pPr>
-              <w:autoSpaceDE w:val="0"/>
-              <w:autoSpaceDN w:val="0"/>
-              <w:adjustRightInd w:val="0"/>
-              <w:spacing w:after="0" w:line="240" w:lineRule="auto"/>
-              <w:rPr>
-                <w:rFonts w:ascii="Calibri" w:hAnsi="Calibri" w:cs="Calibri"/>
-                <w:color w:val="000000"/>
-                <w:sz w:val="23"/>
-                <w:szCs w:val="23"/>
-              </w:rPr>
-            </w:pPr>
-            <w:r>
-              <w:rPr>
-                <w:rFonts w:ascii="Calibri" w:hAnsi="Calibri" w:cs="Calibri"/>
-                <w:i/>
-                <w:iCs/>
-                <w:color w:val="000000"/>
-                <w:sz w:val="23"/>
-                <w:szCs w:val="23"/>
-              </w:rPr>
-              <w:t xml:space="preserve">In a sheep survey : </w:t>
-            </w:r>
-            <w:r>
-              <w:rPr>
-                <w:rFonts w:ascii="Calibri" w:hAnsi="Calibri" w:cs="Calibri"/>
-                <w:color w:val="000000"/>
-                <w:sz w:val="23"/>
-                <w:szCs w:val="23"/>
-              </w:rPr>
-              <w:t xml:space="preserve">“Milk production” must be equal to “milk disposal” </w:t>
-            </w:r>
-          </w:p>
-          <w:p>
-            <w:pPr>
-              <w:autoSpaceDE w:val="0"/>
-              <w:autoSpaceDN w:val="0"/>
-              <w:adjustRightInd w:val="0"/>
-              <w:spacing w:after="0" w:line="240" w:lineRule="auto"/>
-              <w:rPr>
-                <w:rFonts w:ascii="Calibri" w:hAnsi="Calibri" w:cs="Calibri"/>
-                <w:color w:val="000000"/>
-                <w:sz w:val="23"/>
-                <w:szCs w:val="23"/>
-              </w:rPr>
-            </w:pPr>
-            <w:r>
-              <w:rPr>
-                <w:rFonts w:ascii="Calibri" w:hAnsi="Calibri" w:cs="Calibri"/>
-                <w:i/>
-                <w:iCs/>
-                <w:color w:val="000000"/>
-                <w:sz w:val="23"/>
-                <w:szCs w:val="23"/>
-              </w:rPr>
-              <w:t xml:space="preserve">Year </w:t>
-            </w:r>
-          </w:p>
-          <w:p>
-            <w:pPr>
-              <w:autoSpaceDE w:val="0"/>
-              <w:autoSpaceDN w:val="0"/>
-              <w:adjustRightInd w:val="0"/>
-              <w:spacing w:after="0" w:line="240" w:lineRule="auto"/>
-              <w:rPr>
-                <w:rFonts w:ascii="Calibri" w:hAnsi="Calibri" w:cs="Calibri"/>
-                <w:color w:val="000000"/>
-                <w:sz w:val="23"/>
-                <w:szCs w:val="23"/>
-              </w:rPr>
-            </w:pPr>
-            <w:r>
-              <w:rPr>
-                <w:rFonts w:ascii="Calibri" w:hAnsi="Calibri" w:cs="Calibri"/>
-                <w:color w:val="000000"/>
-                <w:sz w:val="23"/>
-                <w:szCs w:val="23"/>
-              </w:rPr>
-              <w:t xml:space="preserve">Year = Year (in the filename) </w:t>
-            </w:r>
-          </w:p>
-          <w:p>
-            <w:pPr>
-              <w:autoSpaceDE w:val="0"/>
-              <w:autoSpaceDN w:val="0"/>
-              <w:adjustRightInd w:val="0"/>
-              <w:spacing w:after="0" w:line="240" w:lineRule="auto"/>
-              <w:rPr>
-                <w:rFonts w:ascii="Calibri" w:hAnsi="Calibri" w:cs="Calibri"/>
-                <w:color w:val="000000"/>
-                <w:sz w:val="23"/>
-                <w:szCs w:val="23"/>
-              </w:rPr>
-            </w:pPr>
-            <w:r>
-              <w:rPr>
-                <w:rFonts w:ascii="Calibri" w:hAnsi="Calibri" w:cs="Calibri"/>
-                <w:i/>
-                <w:iCs/>
-                <w:color w:val="000000"/>
-                <w:sz w:val="23"/>
-                <w:szCs w:val="23"/>
-              </w:rPr>
-              <w:t xml:space="preserve">Population: </w:t>
-            </w:r>
-            <w:r>
-              <w:rPr>
-                <w:rFonts w:ascii="Calibri" w:hAnsi="Calibri" w:cs="Calibri"/>
-                <w:color w:val="000000"/>
-                <w:sz w:val="23"/>
-                <w:szCs w:val="23"/>
-              </w:rPr>
-              <w:t xml:space="preserve">The total for each population (persons, households, families, dwellings) is checked to be consistent throughout the process. </w:t>
-            </w:r>
-          </w:p>
-          <w:p>
-            <w:pPr>
-              <w:autoSpaceDE w:val="0"/>
-              <w:autoSpaceDN w:val="0"/>
-              <w:adjustRightInd w:val="0"/>
-              <w:spacing w:after="0" w:line="240" w:lineRule="auto"/>
-              <w:rPr>
-                <w:rFonts w:ascii="Calibri" w:hAnsi="Calibri" w:cs="Calibri"/>
-                <w:color w:val="000000"/>
-                <w:sz w:val="23"/>
-                <w:szCs w:val="23"/>
-              </w:rPr>
-            </w:pPr>
-            <w:r>
-              <w:rPr>
-                <w:rFonts w:ascii="Calibri" w:hAnsi="Calibri" w:cs="Calibri"/>
-                <w:i/>
-                <w:iCs/>
-                <w:color w:val="000000"/>
-                <w:sz w:val="23"/>
-                <w:szCs w:val="23"/>
-              </w:rPr>
-              <w:t xml:space="preserve">Enterprises: </w:t>
-            </w:r>
-            <w:r>
-              <w:rPr>
-                <w:rFonts w:ascii="Calibri" w:hAnsi="Calibri" w:cs="Calibri"/>
-                <w:color w:val="000000"/>
-                <w:sz w:val="23"/>
-                <w:szCs w:val="23"/>
-              </w:rPr>
-              <w:t xml:space="preserve">An enterprise included in the admin data must be part of the predetermined population (from the Business Register) </w:t>
-            </w:r>
-          </w:p>
-          <w:p>
-            <w:pPr>
-              <w:autoSpaceDE w:val="0"/>
-              <w:autoSpaceDN w:val="0"/>
-              <w:adjustRightInd w:val="0"/>
-              <w:spacing w:after="0" w:line="240" w:lineRule="auto"/>
-              <w:rPr>
-                <w:rFonts w:ascii="Calibri" w:hAnsi="Calibri" w:cs="Calibri"/>
-                <w:color w:val="000000"/>
-                <w:sz w:val="23"/>
-                <w:szCs w:val="23"/>
-              </w:rPr>
-            </w:pPr>
-            <w:r>
-              <w:rPr>
-                <w:rFonts w:ascii="Calibri" w:hAnsi="Calibri" w:cs="Calibri"/>
-                <w:i/>
-                <w:iCs/>
-                <w:color w:val="000000"/>
-                <w:sz w:val="23"/>
-                <w:szCs w:val="23"/>
-              </w:rPr>
-              <w:t xml:space="preserve">Number of livestock and animal production survey: </w:t>
-            </w:r>
-            <w:r>
-              <w:rPr>
-                <w:rFonts w:ascii="Calibri" w:hAnsi="Calibri" w:cs="Calibri"/>
-                <w:color w:val="000000"/>
-                <w:sz w:val="23"/>
-                <w:szCs w:val="23"/>
-              </w:rPr>
-              <w:t xml:space="preserve">Number of animal at the end of reference period == number of animal at the beginning of following reference period. </w:t>
-            </w:r>
-          </w:p>
-        </w:tc>
-        <w:tc>
-          <w:tcPr>
-            <w:tcW w:w="4585" w:type="dxa"/>
-          </w:tcPr>
-          <w:p>
-            <w:pPr>
-              <w:autoSpaceDE w:val="0"/>
-              <w:autoSpaceDN w:val="0"/>
-              <w:adjustRightInd w:val="0"/>
-              <w:spacing w:after="0" w:line="240" w:lineRule="auto"/>
-              <w:rPr>
-                <w:rFonts w:ascii="Calibri" w:hAnsi="Calibri" w:cs="Calibri"/>
-                <w:color w:val="000000"/>
-                <w:sz w:val="23"/>
-                <w:szCs w:val="23"/>
-              </w:rPr>
-            </w:pPr>
-            <w:r>
-              <w:rPr>
-                <w:rFonts w:ascii="Calibri" w:hAnsi="Calibri" w:cs="Calibri"/>
-                <w:i/>
-                <w:iCs/>
-                <w:color w:val="000000"/>
-                <w:sz w:val="23"/>
-                <w:szCs w:val="23"/>
-              </w:rPr>
-              <w:t xml:space="preserve">Mirror check. </w:t>
-            </w:r>
-          </w:p>
-          <w:p>
-            <w:pPr>
-              <w:autoSpaceDE w:val="0"/>
-              <w:autoSpaceDN w:val="0"/>
-              <w:adjustRightInd w:val="0"/>
-              <w:spacing w:after="0" w:line="240" w:lineRule="auto"/>
-              <w:rPr>
-                <w:rFonts w:ascii="Calibri" w:hAnsi="Calibri" w:cs="Calibri"/>
-                <w:color w:val="000000"/>
-                <w:sz w:val="23"/>
-                <w:szCs w:val="23"/>
-              </w:rPr>
-            </w:pPr>
-            <w:r>
-              <w:rPr>
-                <w:rFonts w:ascii="Calibri" w:hAnsi="Calibri" w:cs="Calibri"/>
-                <w:color w:val="000000"/>
-                <w:sz w:val="23"/>
-                <w:szCs w:val="23"/>
-              </w:rPr>
-              <w:t xml:space="preserve">This might be an example for levels 4 or 5, if "production" and "disposal" data come from different data sources or even from different data providers </w:t>
-            </w:r>
-          </w:p>
-          <w:p>
-            <w:pPr>
-              <w:autoSpaceDE w:val="0"/>
-              <w:autoSpaceDN w:val="0"/>
-              <w:adjustRightInd w:val="0"/>
-              <w:spacing w:after="0" w:line="240" w:lineRule="auto"/>
-              <w:rPr>
-                <w:rFonts w:ascii="Calibri" w:hAnsi="Calibri" w:cs="Calibri"/>
-                <w:color w:val="000000"/>
-                <w:sz w:val="23"/>
-                <w:szCs w:val="23"/>
-              </w:rPr>
-            </w:pPr>
-            <w:r>
-              <w:rPr>
-                <w:rFonts w:ascii="Calibri" w:hAnsi="Calibri" w:cs="Calibri"/>
-                <w:color w:val="000000"/>
-                <w:sz w:val="23"/>
-                <w:szCs w:val="23"/>
-              </w:rPr>
-              <w:t xml:space="preserve">This might be an example for level 2 or higher, if data on persons, households, families and dwellings are stored in different files and come perhaps form different data sources </w:t>
-            </w:r>
-          </w:p>
-          <w:p>
-            <w:pPr>
-              <w:autoSpaceDE w:val="0"/>
-              <w:autoSpaceDN w:val="0"/>
-              <w:adjustRightInd w:val="0"/>
-              <w:spacing w:after="0" w:line="240" w:lineRule="auto"/>
-              <w:rPr>
-                <w:rFonts w:ascii="Calibri" w:hAnsi="Calibri" w:cs="Calibri"/>
-                <w:color w:val="000000"/>
-                <w:sz w:val="23"/>
-                <w:szCs w:val="23"/>
-              </w:rPr>
-            </w:pPr>
-            <w:r>
-              <w:rPr>
-                <w:rFonts w:ascii="Calibri" w:hAnsi="Calibri" w:cs="Calibri"/>
-                <w:color w:val="000000"/>
-                <w:sz w:val="23"/>
-                <w:szCs w:val="23"/>
-              </w:rPr>
-              <w:t xml:space="preserve">This might be an example for level 2 or higher, if “admin data” and “business register” are organized as different data sets, or even managed by different units in the institute. </w:t>
-            </w:r>
-          </w:p>
-          <w:p>
-            <w:pPr>
-              <w:autoSpaceDE w:val="0"/>
-              <w:autoSpaceDN w:val="0"/>
-              <w:adjustRightInd w:val="0"/>
-              <w:spacing w:after="0" w:line="240" w:lineRule="auto"/>
-              <w:rPr>
-                <w:rFonts w:ascii="Calibri" w:hAnsi="Calibri" w:cs="Calibri"/>
-                <w:color w:val="000000"/>
-                <w:sz w:val="23"/>
-                <w:szCs w:val="23"/>
-              </w:rPr>
-            </w:pPr>
-            <w:r>
-              <w:rPr>
-                <w:rFonts w:ascii="Calibri" w:hAnsi="Calibri" w:cs="Calibri"/>
-                <w:i/>
-                <w:iCs/>
-                <w:color w:val="000000"/>
-                <w:sz w:val="23"/>
-                <w:szCs w:val="23"/>
-              </w:rPr>
-              <w:t xml:space="preserve">Mirror check. </w:t>
-            </w:r>
-          </w:p>
-          <w:p>
-            <w:pPr>
-              <w:autoSpaceDE w:val="0"/>
-              <w:autoSpaceDN w:val="0"/>
-              <w:adjustRightInd w:val="0"/>
-              <w:spacing w:after="0" w:line="240" w:lineRule="auto"/>
-              <w:rPr>
-                <w:rFonts w:ascii="Calibri" w:hAnsi="Calibri" w:cs="Calibri"/>
-                <w:color w:val="000000"/>
-                <w:sz w:val="23"/>
-                <w:szCs w:val="23"/>
-              </w:rPr>
-            </w:pPr>
-            <w:r>
-              <w:rPr>
-                <w:rFonts w:ascii="Calibri" w:hAnsi="Calibri" w:cs="Calibri"/>
-                <w:color w:val="000000"/>
-                <w:sz w:val="23"/>
-                <w:szCs w:val="23"/>
-              </w:rPr>
-              <w:t xml:space="preserve">Level 2, if we assume that data from different periods are stored in different files </w:t>
-            </w:r>
-          </w:p>
-        </w:tc>
-      </w:tr>
-      <w:tr>
-        <w:trPr>
-          <w:trHeight w:val="120"/>
-        </w:trPr>
-        <w:tc>
-          <w:tcPr>
-            <w:tcW w:w="9171" w:type="dxa"/>
-            <w:gridSpan w:val="2"/>
-          </w:tcPr>
-          <w:p>
-            <w:pPr>
-              <w:autoSpaceDE w:val="0"/>
-              <w:autoSpaceDN w:val="0"/>
-              <w:adjustRightInd w:val="0"/>
-              <w:spacing w:after="0" w:line="240" w:lineRule="auto"/>
-              <w:rPr>
-                <w:rFonts w:ascii="Calibri" w:hAnsi="Calibri" w:cs="Calibri"/>
-                <w:color w:val="000000"/>
-                <w:sz w:val="23"/>
-                <w:szCs w:val="23"/>
-              </w:rPr>
-            </w:pPr>
-            <w:r>
-              <w:rPr>
-                <w:rFonts w:ascii="Calibri" w:hAnsi="Calibri" w:cs="Calibri"/>
-                <w:b/>
-                <w:bCs/>
-                <w:color w:val="000000"/>
-                <w:sz w:val="23"/>
-                <w:szCs w:val="23"/>
-              </w:rPr>
-              <w:t xml:space="preserve">Simple range check - bounds fixed </w:t>
-            </w:r>
-          </w:p>
-        </w:tc>
-      </w:tr>
-      <w:tr>
-        <w:trPr>
-          <w:trHeight w:val="999"/>
-        </w:trPr>
-        <w:tc>
-          <w:tcPr>
-            <w:tcW w:w="9171" w:type="dxa"/>
-            <w:gridSpan w:val="2"/>
-          </w:tcPr>
-          <w:p>
-            <w:pPr>
-              <w:autoSpaceDE w:val="0"/>
-              <w:autoSpaceDN w:val="0"/>
-              <w:adjustRightInd w:val="0"/>
-              <w:spacing w:after="0" w:line="240" w:lineRule="auto"/>
-              <w:rPr>
-                <w:rFonts w:ascii="Calibri" w:hAnsi="Calibri" w:cs="Calibri"/>
-                <w:color w:val="000000"/>
-                <w:sz w:val="23"/>
-                <w:szCs w:val="23"/>
-              </w:rPr>
-            </w:pPr>
-            <w:r>
-              <w:rPr>
-                <w:rFonts w:ascii="Calibri" w:hAnsi="Calibri" w:cs="Calibri"/>
-                <w:i/>
-                <w:iCs/>
-                <w:color w:val="000000"/>
-                <w:sz w:val="23"/>
-                <w:szCs w:val="23"/>
-              </w:rPr>
-              <w:t>Working hours (monthly)</w:t>
-            </w:r>
-            <w:r>
-              <w:rPr>
-                <w:rFonts w:ascii="Calibri" w:hAnsi="Calibri" w:cs="Calibri"/>
-                <w:color w:val="000000"/>
-                <w:sz w:val="23"/>
-                <w:szCs w:val="23"/>
-              </w:rPr>
-              <w:t xml:space="preserve">: “Hours worked” must be between 0 and 168 </w:t>
-            </w:r>
-          </w:p>
-          <w:p>
-            <w:pPr>
-              <w:autoSpaceDE w:val="0"/>
-              <w:autoSpaceDN w:val="0"/>
-              <w:adjustRightInd w:val="0"/>
-              <w:spacing w:after="0" w:line="240" w:lineRule="auto"/>
-              <w:rPr>
-                <w:rFonts w:ascii="Calibri" w:hAnsi="Calibri" w:cs="Calibri"/>
-                <w:color w:val="000000"/>
-                <w:sz w:val="23"/>
-                <w:szCs w:val="23"/>
-              </w:rPr>
-            </w:pPr>
-            <w:r>
-              <w:rPr>
-                <w:rFonts w:ascii="Calibri" w:hAnsi="Calibri" w:cs="Calibri"/>
-                <w:i/>
-                <w:iCs/>
-                <w:color w:val="000000"/>
-                <w:sz w:val="23"/>
-                <w:szCs w:val="23"/>
-              </w:rPr>
-              <w:t>Number of inhabitants for country LU</w:t>
-            </w:r>
-            <w:r>
-              <w:rPr>
-                <w:rFonts w:ascii="Calibri" w:hAnsi="Calibri" w:cs="Calibri"/>
-                <w:color w:val="000000"/>
-                <w:sz w:val="23"/>
-                <w:szCs w:val="23"/>
-              </w:rPr>
-              <w:t xml:space="preserve">: </w:t>
-            </w:r>
-          </w:p>
-          <w:p>
-            <w:pPr>
-              <w:autoSpaceDE w:val="0"/>
-              <w:autoSpaceDN w:val="0"/>
-              <w:adjustRightInd w:val="0"/>
-              <w:spacing w:after="0" w:line="240" w:lineRule="auto"/>
-              <w:rPr>
-                <w:rFonts w:ascii="Calibri" w:hAnsi="Calibri" w:cs="Calibri"/>
-                <w:color w:val="000000"/>
-                <w:sz w:val="23"/>
-                <w:szCs w:val="23"/>
-              </w:rPr>
-            </w:pPr>
-            <w:r>
-              <w:rPr>
-                <w:rFonts w:ascii="Calibri" w:hAnsi="Calibri" w:cs="Calibri"/>
-                <w:color w:val="000000"/>
-                <w:sz w:val="23"/>
-                <w:szCs w:val="23"/>
-              </w:rPr>
-              <w:t xml:space="preserve">Total number of inhabitants should be in the range 100,000 – 1,000,000. </w:t>
-            </w:r>
-          </w:p>
-        </w:tc>
-      </w:tr>
-    </w:tbl>
-    <w:p>
-      <w:pPr>
-        <w:spacing w:after="120" w:line="276" w:lineRule="auto"/>
-        <w:rPr>
-          <w:rFonts w:asciiTheme="majorHAnsi" w:hAnsiTheme="majorHAnsi" w:cstheme="majorHAnsi"/>
-        </w:rPr>
-      </w:pPr>
+        </w:rPr>
+      </w:pPr>
+      <w:r>
+        <w:rPr>
+          <w:rFonts w:asciiTheme="majorHAnsi" w:hAnsiTheme="majorHAnsi" w:cstheme="majorHAnsi"/>
+        </w:rPr>
+        <w:t>FAIL, if the record fails the validation rule because of one or more non-missing values.</w:t>
+      </w:r>
     </w:p>
     <w:p>
       <w:pPr>
@@ -9295,6 +6945,119 @@
     </w:lvl>
   </w:abstractNum>
   <w:abstractNum w:abstractNumId="3" w15:restartNumberingAfterBreak="0">
+    <w:nsid w:val="181C2246"/>
+    <w:multiLevelType w:val="hybridMultilevel"/>
+    <w:tmpl w:val="FC6A1662"/>
+    <w:lvl w:ilvl="0" w:tplc="10000001">
+      <w:start w:val="1"/>
+      <w:numFmt w:val="bullet"/>
+      <w:lvlText w:val=""/>
+      <w:lvlJc w:val="left"/>
+      <w:pPr>
+        <w:ind w:left="720" w:hanging="360"/>
+      </w:pPr>
+      <w:rPr>
+        <w:rFonts w:ascii="Symbol" w:hAnsi="Symbol" w:hint="default"/>
+      </w:rPr>
+    </w:lvl>
+    <w:lvl w:ilvl="1" w:tplc="10000003" w:tentative="1">
+      <w:start w:val="1"/>
+      <w:numFmt w:val="bullet"/>
+      <w:lvlText w:val="o"/>
+      <w:lvlJc w:val="left"/>
+      <w:pPr>
+        <w:ind w:left="1440" w:hanging="360"/>
+      </w:pPr>
+      <w:rPr>
+        <w:rFonts w:ascii="Courier New" w:hAnsi="Courier New" w:cs="Courier New" w:hint="default"/>
+      </w:rPr>
+    </w:lvl>
+    <w:lvl w:ilvl="2" w:tplc="10000005" w:tentative="1">
+      <w:start w:val="1"/>
+      <w:numFmt w:val="bullet"/>
+      <w:lvlText w:val=""/>
+      <w:lvlJc w:val="left"/>
+      <w:pPr>
+        <w:ind w:left="2160" w:hanging="360"/>
+      </w:pPr>
+      <w:rPr>
+        <w:rFonts w:ascii="Wingdings" w:hAnsi="Wingdings" w:hint="default"/>
+      </w:rPr>
+    </w:lvl>
+    <w:lvl w:ilvl="3" w:tplc="10000001" w:tentative="1">
+      <w:start w:val="1"/>
+      <w:numFmt w:val="bullet"/>
+      <w:lvlText w:val=""/>
+      <w:lvlJc w:val="left"/>
+      <w:pPr>
+        <w:ind w:left="2880" w:hanging="360"/>
+      </w:pPr>
+      <w:rPr>
+        <w:rFonts w:ascii="Symbol" w:hAnsi="Symbol" w:hint="default"/>
+      </w:rPr>
+    </w:lvl>
+    <w:lvl w:ilvl="4" w:tplc="10000003" w:tentative="1">
+      <w:start w:val="1"/>
+      <w:numFmt w:val="bullet"/>
+      <w:lvlText w:val="o"/>
+      <w:lvlJc w:val="left"/>
+      <w:pPr>
+        <w:ind w:left="3600" w:hanging="360"/>
+      </w:pPr>
+      <w:rPr>
+        <w:rFonts w:ascii="Courier New" w:hAnsi="Courier New" w:cs="Courier New" w:hint="default"/>
+      </w:rPr>
+    </w:lvl>
+    <w:lvl w:ilvl="5" w:tplc="10000005" w:tentative="1">
+      <w:start w:val="1"/>
+      <w:numFmt w:val="bullet"/>
+      <w:lvlText w:val=""/>
+      <w:lvlJc w:val="left"/>
+      <w:pPr>
+        <w:ind w:left="4320" w:hanging="360"/>
+      </w:pPr>
+      <w:rPr>
+        <w:rFonts w:ascii="Wingdings" w:hAnsi="Wingdings" w:hint="default"/>
+      </w:rPr>
+    </w:lvl>
+    <w:lvl w:ilvl="6" w:tplc="10000001" w:tentative="1">
+      <w:start w:val="1"/>
+      <w:numFmt w:val="bullet"/>
+      <w:lvlText w:val=""/>
+      <w:lvlJc w:val="left"/>
+      <w:pPr>
+        <w:ind w:left="5040" w:hanging="360"/>
+      </w:pPr>
+      <w:rPr>
+        <w:rFonts w:ascii="Symbol" w:hAnsi="Symbol" w:hint="default"/>
+      </w:rPr>
+    </w:lvl>
+    <w:lvl w:ilvl="7" w:tplc="10000003" w:tentative="1">
+      <w:start w:val="1"/>
+      <w:numFmt w:val="bullet"/>
+      <w:lvlText w:val="o"/>
+      <w:lvlJc w:val="left"/>
+      <w:pPr>
+        <w:ind w:left="5760" w:hanging="360"/>
+      </w:pPr>
+      <w:rPr>
+        <w:rFonts w:ascii="Courier New" w:hAnsi="Courier New" w:cs="Courier New" w:hint="default"/>
+      </w:rPr>
+    </w:lvl>
+    <w:lvl w:ilvl="8" w:tplc="10000005" w:tentative="1">
+      <w:start w:val="1"/>
+      <w:numFmt w:val="bullet"/>
+      <w:lvlText w:val=""/>
+      <w:lvlJc w:val="left"/>
+      <w:pPr>
+        <w:ind w:left="6480" w:hanging="360"/>
+      </w:pPr>
+      <w:rPr>
+        <w:rFonts w:ascii="Wingdings" w:hAnsi="Wingdings" w:hint="default"/>
+      </w:rPr>
+    </w:lvl>
+  </w:abstractNum>
+  <w:abstractNum w:abstractNumId="4" w15:restartNumberingAfterBreak="0">
     <w:nsid w:val="1CD24D7C"/>
     <w:multiLevelType w:val="hybridMultilevel"/>
     <w:tmpl w:val="9DDCA6C4"/>
@@ -9407,7 +7170,7 @@
       </w:rPr>
     </w:lvl>
   </w:abstractNum>
-  <w:abstractNum w:abstractNumId="4" w15:restartNumberingAfterBreak="0">
+  <w:abstractNum w:abstractNumId="5" w15:restartNumberingAfterBreak="0">
     <w:nsid w:val="218516A2"/>
     <w:multiLevelType w:val="hybridMultilevel"/>
     <w:tmpl w:val="568CD2CA"/>
@@ -9520,7 +7283,7 @@
       </w:rPr>
     </w:lvl>
   </w:abstractNum>
-  <w:abstractNum w:abstractNumId="5" w15:restartNumberingAfterBreak="0">
+  <w:abstractNum w:abstractNumId="6" w15:restartNumberingAfterBreak="0">
     <w:nsid w:val="33352A0B"/>
     <w:multiLevelType w:val="hybridMultilevel"/>
     <w:tmpl w:val="F9469A22"/>
@@ -9633,7 +7396,7 @@
       </w:rPr>
     </w:lvl>
   </w:abstractNum>
-  <w:abstractNum w:abstractNumId="6" w15:restartNumberingAfterBreak="0">
+  <w:abstractNum w:abstractNumId="7" w15:restartNumberingAfterBreak="0">
     <w:nsid w:val="396516F2"/>
     <w:multiLevelType w:val="hybridMultilevel"/>
     <w:tmpl w:val="04406AE2"/>
@@ -9746,7 +7509,7 @@
       </w:rPr>
     </w:lvl>
   </w:abstractNum>
-  <w:abstractNum w:abstractNumId="7" w15:restartNumberingAfterBreak="0">
+  <w:abstractNum w:abstractNumId="8" w15:restartNumberingAfterBreak="0">
     <w:nsid w:val="3A7E40EE"/>
     <w:multiLevelType w:val="hybridMultilevel"/>
     <w:tmpl w:val="65F848D0"/>
@@ -9859,7 +7622,7 @@
       </w:rPr>
     </w:lvl>
   </w:abstractNum>
-  <w:abstractNum w:abstractNumId="8" w15:restartNumberingAfterBreak="0">
+  <w:abstractNum w:abstractNumId="9" w15:restartNumberingAfterBreak="0">
     <w:nsid w:val="4B0843A0"/>
     <w:multiLevelType w:val="hybridMultilevel"/>
     <w:tmpl w:val="2C82FD20"/>
@@ -9972,7 +7735,7 @@
       </w:rPr>
     </w:lvl>
   </w:abstractNum>
-  <w:abstractNum w:abstractNumId="9" w15:restartNumberingAfterBreak="0">
+  <w:abstractNum w:abstractNumId="10" w15:restartNumberingAfterBreak="0">
     <w:nsid w:val="4DB72977"/>
     <w:multiLevelType w:val="hybridMultilevel"/>
     <w:tmpl w:val="D228F304"/>
@@ -10058,7 +7821,7 @@
       </w:pPr>
     </w:lvl>
   </w:abstractNum>
-  <w:abstractNum w:abstractNumId="10" w15:restartNumberingAfterBreak="0">
+  <w:abstractNum w:abstractNumId="11" w15:restartNumberingAfterBreak="0">
     <w:nsid w:val="4DEB07EB"/>
     <w:multiLevelType w:val="hybridMultilevel"/>
     <w:tmpl w:val="F550A218"/>
@@ -10171,7 +7934,7 @@
       </w:rPr>
     </w:lvl>
   </w:abstractNum>
-  <w:abstractNum w:abstractNumId="11" w15:restartNumberingAfterBreak="0">
+  <w:abstractNum w:abstractNumId="12" w15:restartNumberingAfterBreak="0">
     <w:nsid w:val="4E961080"/>
     <w:multiLevelType w:val="hybridMultilevel"/>
     <w:tmpl w:val="5F1A0698"/>
@@ -10284,7 +8047,7 @@
       </w:rPr>
     </w:lvl>
   </w:abstractNum>
-  <w:abstractNum w:abstractNumId="12" w15:restartNumberingAfterBreak="0">
+  <w:abstractNum w:abstractNumId="13" w15:restartNumberingAfterBreak="0">
     <w:nsid w:val="54533410"/>
     <w:multiLevelType w:val="hybridMultilevel"/>
     <w:tmpl w:val="28D854AC"/>
@@ -10397,7 +8160,7 @@
       </w:rPr>
     </w:lvl>
   </w:abstractNum>
-  <w:abstractNum w:abstractNumId="13" w15:restartNumberingAfterBreak="0">
+  <w:abstractNum w:abstractNumId="14" w15:restartNumberingAfterBreak="0">
     <w:nsid w:val="576D2958"/>
     <w:multiLevelType w:val="hybridMultilevel"/>
     <w:tmpl w:val="B888B126"/>
@@ -10510,7 +8273,7 @@
       </w:rPr>
     </w:lvl>
   </w:abstractNum>
-  <w:abstractNum w:abstractNumId="14" w15:restartNumberingAfterBreak="0">
+  <w:abstractNum w:abstractNumId="15" w15:restartNumberingAfterBreak="0">
     <w:nsid w:val="59770444"/>
     <w:multiLevelType w:val="hybridMultilevel"/>
     <w:tmpl w:val="C726AA06"/>
@@ -10623,7 +8386,7 @@
       </w:rPr>
     </w:lvl>
   </w:abstractNum>
-  <w:abstractNum w:abstractNumId="15" w15:restartNumberingAfterBreak="0">
+  <w:abstractNum w:abstractNumId="16" w15:restartNumberingAfterBreak="0">
     <w:nsid w:val="5AB8104E"/>
     <w:multiLevelType w:val="hybridMultilevel"/>
     <w:tmpl w:val="85E04478"/>
@@ -10736,7 +8499,7 @@
       </w:rPr>
     </w:lvl>
   </w:abstractNum>
-  <w:abstractNum w:abstractNumId="16" w15:restartNumberingAfterBreak="0">
+  <w:abstractNum w:abstractNumId="17" w15:restartNumberingAfterBreak="0">
     <w:nsid w:val="5ABB78B1"/>
     <w:multiLevelType w:val="hybridMultilevel"/>
     <w:tmpl w:val="C81EAF68"/>
@@ -10849,7 +8612,7 @@
       </w:rPr>
     </w:lvl>
   </w:abstractNum>
-  <w:abstractNum w:abstractNumId="17" w15:restartNumberingAfterBreak="0">
+  <w:abstractNum w:abstractNumId="18" w15:restartNumberingAfterBreak="0">
     <w:nsid w:val="5B692361"/>
     <w:multiLevelType w:val="hybridMultilevel"/>
     <w:tmpl w:val="0BAC300E"/>
@@ -10962,7 +8725,7 @@
       </w:rPr>
     </w:lvl>
   </w:abstractNum>
-  <w:abstractNum w:abstractNumId="18" w15:restartNumberingAfterBreak="0">
+  <w:abstractNum w:abstractNumId="19" w15:restartNumberingAfterBreak="0">
     <w:nsid w:val="62675E4C"/>
     <w:multiLevelType w:val="hybridMultilevel"/>
     <w:tmpl w:val="8AC6778A"/>
@@ -11075,7 +8838,7 @@
       </w:rPr>
     </w:lvl>
   </w:abstractNum>
-  <w:abstractNum w:abstractNumId="19" w15:restartNumberingAfterBreak="0">
+  <w:abstractNum w:abstractNumId="20" w15:restartNumberingAfterBreak="0">
     <w:nsid w:val="6C8E4742"/>
     <w:multiLevelType w:val="hybridMultilevel"/>
     <w:tmpl w:val="C2D62FF6"/>
@@ -11188,7 +8951,7 @@
       </w:rPr>
     </w:lvl>
   </w:abstractNum>
-  <w:abstractNum w:abstractNumId="20" w15:restartNumberingAfterBreak="0">
+  <w:abstractNum w:abstractNumId="21" w15:restartNumberingAfterBreak="0">
     <w:nsid w:val="6F7D6698"/>
     <w:multiLevelType w:val="hybridMultilevel"/>
     <w:tmpl w:val="54CC92E0"/>
@@ -11301,7 +9064,7 @@
       </w:rPr>
     </w:lvl>
   </w:abstractNum>
-  <w:abstractNum w:abstractNumId="21" w15:restartNumberingAfterBreak="0">
+  <w:abstractNum w:abstractNumId="22" w15:restartNumberingAfterBreak="0">
     <w:nsid w:val="75D67228"/>
     <w:multiLevelType w:val="hybridMultilevel"/>
     <w:tmpl w:val="011870C4"/>
@@ -11414,7 +9177,7 @@
       </w:rPr>
     </w:lvl>
   </w:abstractNum>
-  <w:abstractNum w:abstractNumId="22" w15:restartNumberingAfterBreak="0">
+  <w:abstractNum w:abstractNumId="23" w15:restartNumberingAfterBreak="0">
     <w:nsid w:val="767E0E6C"/>
     <w:multiLevelType w:val="hybridMultilevel"/>
     <w:tmpl w:val="DEAADD2E"/>
@@ -11527,7 +9290,7 @@
       </w:rPr>
     </w:lvl>
   </w:abstractNum>
-  <w:abstractNum w:abstractNumId="23" w15:restartNumberingAfterBreak="0">
+  <w:abstractNum w:abstractNumId="24" w15:restartNumberingAfterBreak="0">
     <w:nsid w:val="76835B2F"/>
     <w:multiLevelType w:val="hybridMultilevel"/>
     <w:tmpl w:val="B362673E"/>
@@ -11640,7 +9403,7 @@
       </w:rPr>
     </w:lvl>
   </w:abstractNum>
-  <w:abstractNum w:abstractNumId="24" w15:restartNumberingAfterBreak="0">
+  <w:abstractNum w:abstractNumId="25" w15:restartNumberingAfterBreak="0">
     <w:nsid w:val="7E137879"/>
     <w:multiLevelType w:val="hybridMultilevel"/>
     <w:tmpl w:val="3AA8BC72"/>
@@ -11754,79 +9517,82 @@
     </w:lvl>
   </w:abstractNum>
   <w:num w:numId="1">
-    <w:abstractNumId w:val="7"/>
+    <w:abstractNumId w:val="8"/>
   </w:num>
   <w:num w:numId="2">
-    <w:abstractNumId w:val="3"/>
+    <w:abstractNumId w:val="4"/>
   </w:num>
   <w:num w:numId="3">
     <w:abstractNumId w:val="1"/>
   </w:num>
   <w:num w:numId="4">
+    <w:abstractNumId w:val="6"/>
+  </w:num>
+  <w:num w:numId="5">
+    <w:abstractNumId w:val="10"/>
+  </w:num>
+  <w:num w:numId="6">
+    <w:abstractNumId w:val="15"/>
+  </w:num>
+  <w:num w:numId="7">
+    <w:abstractNumId w:val="7"/>
+  </w:num>
+  <w:num w:numId="8">
+    <w:abstractNumId w:val="17"/>
+  </w:num>
+  <w:num w:numId="9">
+    <w:abstractNumId w:val="12"/>
+  </w:num>
+  <w:num w:numId="10">
+    <w:abstractNumId w:val="9"/>
+  </w:num>
+  <w:num w:numId="11">
+    <w:abstractNumId w:val="23"/>
+  </w:num>
+  <w:num w:numId="12">
+    <w:abstractNumId w:val="13"/>
+  </w:num>
+  <w:num w:numId="13">
     <w:abstractNumId w:val="5"/>
   </w:num>
-  <w:num w:numId="5">
-    <w:abstractNumId w:val="9"/>
+  <w:num w:numId="14">
+    <w:abstractNumId w:val="22"/>
   </w:num>
-  <w:num w:numId="6">
+  <w:num w:numId="15">
     <w:abstractNumId w:val="14"/>
   </w:num>
-  <w:num w:numId="7">
-    <w:abstractNumId w:val="6"/>
+  <w:num w:numId="16">
+    <w:abstractNumId w:val="18"/>
   </w:num>
-  <w:num w:numId="8">
+  <w:num w:numId="17">
     <w:abstractNumId w:val="16"/>
   </w:num>
-  <w:num w:numId="9">
-    <w:abstractNumId w:val="11"/>
-  </w:num>
-  <w:num w:numId="10">
-    <w:abstractNumId w:val="8"/>
-  </w:num>
-  <w:num w:numId="11">
-    <w:abstractNumId w:val="22"/>
-  </w:num>
-  <w:num w:numId="12">
-    <w:abstractNumId w:val="12"/>
-  </w:num>
-  <w:num w:numId="13">
-    <w:abstractNumId w:val="4"/>
-  </w:num>
-  <w:num w:numId="14">
+  <w:num w:numId="18">
     <w:abstractNumId w:val="21"/>
-  </w:num>
-  <w:num w:numId="15">
-    <w:abstractNumId w:val="13"/>
-  </w:num>
-  <w:num w:numId="16">
-    <w:abstractNumId w:val="17"/>
-  </w:num>
-  <w:num w:numId="17">
-    <w:abstractNumId w:val="15"/>
-  </w:num>
-  <w:num w:numId="18">
-    <w:abstractNumId w:val="20"/>
   </w:num>
   <w:num w:numId="19">
     <w:abstractNumId w:val="2"/>
   </w:num>
   <w:num w:numId="20">
-    <w:abstractNumId w:val="18"/>
+    <w:abstractNumId w:val="19"/>
   </w:num>
   <w:num w:numId="21">
-    <w:abstractNumId w:val="19"/>
+    <w:abstractNumId w:val="20"/>
   </w:num>
   <w:num w:numId="22">
-    <w:abstractNumId w:val="24"/>
+    <w:abstractNumId w:val="25"/>
   </w:num>
   <w:num w:numId="23">
     <w:abstractNumId w:val="0"/>
   </w:num>
   <w:num w:numId="24">
-    <w:abstractNumId w:val="23"/>
+    <w:abstractNumId w:val="24"/>
   </w:num>
   <w:num w:numId="25">
-    <w:abstractNumId w:val="10"/>
+    <w:abstractNumId w:val="11"/>
+  </w:num>
+  <w:num w:numId="26">
+    <w:abstractNumId w:val="3"/>
   </w:num>
 </w:numbering>
 </file>

</xml_diff>

<commit_message>
After Metadata and Data validation rules
</commit_message>
<xml_diff>
--- a/What is Data Editing.docx
+++ b/What is Data Editing.docx
@@ -77,44 +77,26 @@
           <w:szCs w:val="24"/>
           <w:lang w:val="en-US"/>
         </w:rPr>
-        <w:t>Executive Summary</w:t>
-      </w:r>
-    </w:p>
-    <w:p>
-      <w:pPr>
-        <w:rPr>
-          <w:rFonts w:cstheme="minorHAnsi"/>
-          <w:sz w:val="24"/>
-          <w:szCs w:val="24"/>
-          <w:lang w:val="en-US"/>
-        </w:rPr>
-      </w:pPr>
-      <w:r>
-        <w:rPr>
-          <w:rFonts w:cstheme="minorHAnsi"/>
-          <w:sz w:val="24"/>
-          <w:szCs w:val="24"/>
-          <w:lang w:val="en-US"/>
-        </w:rPr>
-        <w:t xml:space="preserve">When data is of </w:t>
-      </w:r>
-      <w:r>
-        <w:rPr>
-          <w:rFonts w:cstheme="minorHAnsi"/>
-          <w:sz w:val="24"/>
-          <w:szCs w:val="24"/>
-          <w:lang w:val="en-US"/>
-        </w:rPr>
-        <w:t>high</w:t>
-      </w:r>
-      <w:r>
-        <w:rPr>
-          <w:rFonts w:cstheme="minorHAnsi"/>
-          <w:sz w:val="24"/>
-          <w:szCs w:val="24"/>
-          <w:lang w:val="en-US"/>
-        </w:rPr>
-        <w:t xml:space="preserve"> quality, it can be easily processed and analyzed, leading to insights that help the organization make better decisions.</w:t>
+        <w:t>Purpose</w:t>
+      </w:r>
+    </w:p>
+    <w:p>
+      <w:pPr>
+        <w:rPr>
+          <w:rFonts w:cstheme="minorHAnsi"/>
+          <w:sz w:val="24"/>
+          <w:szCs w:val="24"/>
+          <w:lang w:val="en-US"/>
+        </w:rPr>
+      </w:pPr>
+      <w:r>
+        <w:rPr>
+          <w:rFonts w:cstheme="minorHAnsi"/>
+          <w:sz w:val="24"/>
+          <w:szCs w:val="24"/>
+          <w:lang w:val="en-US"/>
+        </w:rPr>
+        <w:t>Purpose of this document is to outline the basic process of Data-Validation and what rules can be used to attain the minimum level of DTM data quality.</w:t>
       </w:r>
       <w:r>
         <w:rPr>
@@ -132,213 +114,92 @@
           <w:szCs w:val="24"/>
           <w:lang w:val="en-US"/>
         </w:rPr>
-        <w:t>DTM teams across the globe regularly collect, process and disseminate information to provide a better understanding of the movements and evolving needs of displaced popu</w:t>
-      </w:r>
-      <w:r>
-        <w:rPr>
-          <w:rFonts w:cstheme="minorHAnsi"/>
-          <w:sz w:val="24"/>
-          <w:szCs w:val="24"/>
-          <w:lang w:val="en-US"/>
-        </w:rPr>
-        <w:t>lations. DTM teams make sure that</w:t>
-      </w:r>
-      <w:r>
-        <w:rPr>
-          <w:rFonts w:cstheme="minorHAnsi"/>
-          <w:sz w:val="24"/>
-          <w:szCs w:val="24"/>
-          <w:lang w:val="en-US"/>
-        </w:rPr>
-        <w:t xml:space="preserve"> data they collect and information they share are of high standard </w:t>
-      </w:r>
-      <w:r>
-        <w:rPr>
-          <w:rFonts w:cstheme="minorHAnsi"/>
-          <w:sz w:val="24"/>
-          <w:szCs w:val="24"/>
-          <w:lang w:val="en-US"/>
-        </w:rPr>
-        <w:t xml:space="preserve">and good quality </w:t>
-      </w:r>
-      <w:r>
-        <w:rPr>
-          <w:rFonts w:cstheme="minorHAnsi"/>
-          <w:sz w:val="24"/>
-          <w:szCs w:val="24"/>
-          <w:lang w:val="en-US"/>
-        </w:rPr>
-        <w:t>but the procedures and approaches are not systematized</w:t>
-      </w:r>
-      <w:r>
-        <w:rPr>
-          <w:rFonts w:cstheme="minorHAnsi"/>
-          <w:sz w:val="24"/>
-          <w:szCs w:val="24"/>
-          <w:lang w:val="en-US"/>
-        </w:rPr>
-        <w:t xml:space="preserve"> and documented</w:t>
-      </w:r>
-      <w:r>
-        <w:rPr>
-          <w:rFonts w:cstheme="minorHAnsi"/>
-          <w:sz w:val="24"/>
-          <w:szCs w:val="24"/>
-          <w:lang w:val="en-US"/>
-        </w:rPr>
-        <w:t>. There is a need of a standard framework for data validation</w:t>
-      </w:r>
-      <w:r>
-        <w:rPr>
-          <w:rFonts w:cstheme="minorHAnsi"/>
-          <w:sz w:val="24"/>
-          <w:szCs w:val="24"/>
-          <w:lang w:val="en-US"/>
-        </w:rPr>
-        <w:t xml:space="preserve"> to detec</w:t>
-      </w:r>
-      <w:r>
-        <w:rPr>
-          <w:rFonts w:cstheme="minorHAnsi"/>
-          <w:sz w:val="24"/>
-          <w:szCs w:val="24"/>
-          <w:lang w:val="en-US"/>
-        </w:rPr>
-        <w:t>t</w:t>
-      </w:r>
-      <w:r>
-        <w:rPr>
-          <w:rFonts w:cstheme="minorHAnsi"/>
-          <w:sz w:val="24"/>
-          <w:szCs w:val="24"/>
-          <w:lang w:val="en-US"/>
-        </w:rPr>
-        <w:t xml:space="preserve"> errors and flagging them in a consistent way, internally and between countries, based on common standards.</w:t>
-      </w:r>
-    </w:p>
-    <w:p>
-      <w:pPr>
-        <w:rPr>
-          <w:rFonts w:cstheme="minorHAnsi"/>
-          <w:sz w:val="24"/>
-          <w:szCs w:val="24"/>
-          <w:lang w:val="en-US"/>
-        </w:rPr>
-      </w:pPr>
-      <w:r>
-        <w:rPr>
-          <w:rFonts w:cstheme="minorHAnsi"/>
-          <w:sz w:val="24"/>
-          <w:szCs w:val="24"/>
-          <w:lang w:val="en-US"/>
-        </w:rPr>
-        <w:t xml:space="preserve">Data validation is an activity to ensure a certain level of data quality by verifying whether the values are a set of acceptable values. </w:t>
-      </w:r>
-      <w:r>
-        <w:rPr>
-          <w:rFonts w:cstheme="minorHAnsi"/>
-          <w:sz w:val="24"/>
-          <w:szCs w:val="24"/>
-          <w:lang w:val="en-US"/>
-        </w:rPr>
-        <w:t xml:space="preserve">This </w:t>
-      </w:r>
-      <w:r>
-        <w:rPr>
-          <w:rFonts w:cstheme="minorHAnsi"/>
-          <w:sz w:val="24"/>
-          <w:szCs w:val="24"/>
-          <w:lang w:val="en-US"/>
-        </w:rPr>
-        <w:t xml:space="preserve">validation </w:t>
-      </w:r>
-      <w:r>
-        <w:rPr>
-          <w:rFonts w:cstheme="minorHAnsi"/>
-          <w:sz w:val="24"/>
-          <w:szCs w:val="24"/>
-          <w:lang w:val="en-US"/>
-        </w:rPr>
-        <w:t>cycle starts by designing the data validation process with an overall study of the datasets, variables and their relationships to find a list of suitable and effective validation rules. In the implementation phase, these validation rules are described in common syntax, formalized, tested and refined, discussed and evaluated by stakeholders. During the execution phase, data are checked against the rules; with validation results measured and quantified. These outputs are reviewed to improve the list of validation rules.</w:t>
-      </w:r>
-    </w:p>
-    <w:p>
-      <w:pPr>
-        <w:rPr>
-          <w:rFonts w:cstheme="minorHAnsi"/>
-          <w:sz w:val="24"/>
-          <w:szCs w:val="24"/>
-          <w:lang w:val="en-US"/>
-        </w:rPr>
-      </w:pPr>
-      <w:r>
-        <w:rPr>
-          <w:rFonts w:cstheme="minorHAnsi"/>
-          <w:sz w:val="24"/>
-          <w:szCs w:val="24"/>
-          <w:lang w:val="en-US"/>
-        </w:rPr>
-        <w:t xml:space="preserve">This document </w:t>
-      </w:r>
-      <w:r>
-        <w:rPr>
-          <w:rFonts w:cstheme="minorHAnsi"/>
-          <w:sz w:val="24"/>
-          <w:szCs w:val="24"/>
-          <w:lang w:val="en-US"/>
-        </w:rPr>
-        <w:t xml:space="preserve">is to understand that </w:t>
-      </w:r>
-      <w:r>
-        <w:rPr>
-          <w:rFonts w:cstheme="minorHAnsi"/>
-          <w:sz w:val="24"/>
-          <w:szCs w:val="24"/>
-          <w:lang w:val="en-US"/>
-        </w:rPr>
-        <w:t>what is data validation, why data validation is performed and how to process data validation</w:t>
-      </w:r>
-      <w:r>
-        <w:rPr>
-          <w:rFonts w:cstheme="minorHAnsi"/>
-          <w:sz w:val="24"/>
-          <w:szCs w:val="24"/>
-          <w:lang w:val="en-US"/>
-        </w:rPr>
-        <w:t>,</w:t>
-      </w:r>
-      <w:r>
-        <w:rPr>
-          <w:rFonts w:cstheme="minorHAnsi"/>
-          <w:sz w:val="24"/>
-          <w:szCs w:val="24"/>
-          <w:lang w:val="en-US"/>
-        </w:rPr>
-        <w:t xml:space="preserve"> are discussed.</w:t>
-      </w:r>
-    </w:p>
-    <w:p>
-      <w:pPr>
-        <w:rPr>
-          <w:rFonts w:cstheme="minorHAnsi"/>
-          <w:sz w:val="24"/>
-          <w:szCs w:val="24"/>
-          <w:lang w:val="en-US"/>
-        </w:rPr>
-      </w:pPr>
-      <w:r>
-        <w:rPr>
-          <w:rFonts w:cstheme="minorHAnsi"/>
-          <w:sz w:val="24"/>
-          <w:szCs w:val="24"/>
-          <w:lang w:val="en-US"/>
-        </w:rPr>
-        <w:t>The second part of this document contains some tools and examples of data validation rules. The rules should be developed with the help of all the stakeholders (field teams and HQ).</w:t>
-      </w:r>
-    </w:p>
-    <w:p>
-      <w:pPr>
-        <w:spacing w:after="120" w:line="276" w:lineRule="auto"/>
+        <w:t xml:space="preserve">This guide would help to </w:t>
+      </w:r>
+      <w:r>
+        <w:rPr>
+          <w:rFonts w:cstheme="minorHAnsi"/>
+          <w:sz w:val="24"/>
+          <w:szCs w:val="24"/>
+          <w:lang w:val="en-US"/>
+        </w:rPr>
+        <w:t xml:space="preserve">set </w:t>
+      </w:r>
+      <w:r>
+        <w:rPr>
+          <w:rFonts w:cstheme="minorHAnsi"/>
+          <w:sz w:val="24"/>
+          <w:szCs w:val="24"/>
+          <w:lang w:val="en-US"/>
+        </w:rPr>
+        <w:t>common</w:t>
+      </w:r>
+      <w:r>
+        <w:rPr>
+          <w:rFonts w:cstheme="minorHAnsi"/>
+          <w:sz w:val="24"/>
+          <w:szCs w:val="24"/>
+          <w:lang w:val="en-US"/>
+        </w:rPr>
+        <w:t xml:space="preserve"> standard,</w:t>
+      </w:r>
+      <w:r>
+        <w:rPr>
+          <w:rFonts w:cstheme="minorHAnsi"/>
+          <w:sz w:val="24"/>
+          <w:szCs w:val="24"/>
+          <w:lang w:val="en-US"/>
+        </w:rPr>
+        <w:t xml:space="preserve"> framework</w:t>
+      </w:r>
+      <w:r>
+        <w:rPr>
+          <w:rFonts w:cstheme="minorHAnsi"/>
+          <w:sz w:val="24"/>
+          <w:szCs w:val="24"/>
+          <w:lang w:val="en-US"/>
+        </w:rPr>
+        <w:t xml:space="preserve"> and tools</w:t>
+      </w:r>
+      <w:r>
+        <w:rPr>
+          <w:rFonts w:cstheme="minorHAnsi"/>
+          <w:sz w:val="24"/>
+          <w:szCs w:val="24"/>
+          <w:lang w:val="en-US"/>
+        </w:rPr>
+        <w:t xml:space="preserve"> to minimize the validation gaps in DTM data</w:t>
+      </w:r>
+      <w:r>
+        <w:rPr>
+          <w:rFonts w:cstheme="minorHAnsi"/>
+          <w:sz w:val="24"/>
+          <w:szCs w:val="24"/>
+          <w:lang w:val="en-US"/>
+        </w:rPr>
+        <w:t xml:space="preserve"> and define </w:t>
+      </w:r>
+      <w:r>
+        <w:rPr>
+          <w:rFonts w:cstheme="minorHAnsi"/>
+          <w:sz w:val="24"/>
+          <w:szCs w:val="24"/>
+          <w:lang w:val="en-US"/>
+        </w:rPr>
+        <w:t xml:space="preserve"> </w:t>
+      </w:r>
+      <w:r>
+        <w:rPr>
+          <w:rFonts w:cstheme="minorHAnsi"/>
+          <w:sz w:val="24"/>
+          <w:szCs w:val="24"/>
+          <w:lang w:val="en-US"/>
+        </w:rPr>
+        <w:t>clear roles and responsibilities.</w:t>
+      </w:r>
+    </w:p>
+    <w:p>
+      <w:pPr>
         <w:rPr>
           <w:rFonts w:cstheme="minorHAnsi"/>
           <w:b/>
@@ -357,6 +218,405 @@
           <w:szCs w:val="24"/>
           <w:lang w:val="en-US"/>
         </w:rPr>
+        <w:t>Roles and Responsibilities</w:t>
+      </w:r>
+    </w:p>
+    <w:p>
+      <w:pPr>
+        <w:rPr>
+          <w:rFonts w:cstheme="minorHAnsi"/>
+          <w:i/>
+          <w:iCs/>
+          <w:sz w:val="24"/>
+          <w:szCs w:val="24"/>
+          <w:lang w:val="en-US"/>
+        </w:rPr>
+      </w:pPr>
+      <w:r>
+        <w:rPr>
+          <w:rFonts w:cstheme="minorHAnsi"/>
+          <w:i/>
+          <w:iCs/>
+          <w:sz w:val="24"/>
+          <w:szCs w:val="24"/>
+          <w:lang w:val="en-US"/>
+        </w:rPr>
+        <w:t>DTM teams in the mission, regionals offices and HQ are responsible to implement and to help to improve this DTM data validation guide</w:t>
+      </w:r>
+      <w:r>
+        <w:rPr>
+          <w:rFonts w:cstheme="minorHAnsi"/>
+          <w:i/>
+          <w:iCs/>
+          <w:sz w:val="24"/>
+          <w:szCs w:val="24"/>
+          <w:lang w:val="en-US"/>
+        </w:rPr>
+        <w:t>.</w:t>
+      </w:r>
+    </w:p>
+    <w:p>
+      <w:pPr>
+        <w:rPr>
+          <w:rFonts w:cstheme="minorHAnsi"/>
+          <w:sz w:val="24"/>
+          <w:szCs w:val="24"/>
+          <w:lang w:val="en-US"/>
+        </w:rPr>
+      </w:pPr>
+      <w:r>
+        <w:rPr>
+          <w:rFonts w:cstheme="minorHAnsi"/>
+          <w:i/>
+          <w:iCs/>
+          <w:sz w:val="24"/>
+          <w:szCs w:val="24"/>
+          <w:lang w:val="en-US"/>
+        </w:rPr>
+        <w:t>[</w:t>
+      </w:r>
+      <w:r>
+        <w:rPr>
+          <w:rFonts w:cstheme="minorHAnsi"/>
+          <w:i/>
+          <w:iCs/>
+          <w:color w:val="FF0000"/>
+          <w:sz w:val="24"/>
+          <w:szCs w:val="24"/>
+          <w:lang w:val="en-US"/>
+        </w:rPr>
+        <w:t>To further discuss with the team</w:t>
+      </w:r>
+      <w:r>
+        <w:rPr>
+          <w:rFonts w:cstheme="minorHAnsi"/>
+          <w:i/>
+          <w:iCs/>
+          <w:sz w:val="24"/>
+          <w:szCs w:val="24"/>
+          <w:lang w:val="en-US"/>
+        </w:rPr>
+        <w:t>]</w:t>
+      </w:r>
+    </w:p>
+    <w:p>
+      <w:pPr>
+        <w:rPr>
+          <w:rFonts w:cstheme="minorHAnsi"/>
+          <w:b/>
+          <w:bCs/>
+          <w:sz w:val="24"/>
+          <w:szCs w:val="24"/>
+          <w:lang w:val="en-US"/>
+        </w:rPr>
+      </w:pPr>
+      <w:r>
+        <w:rPr>
+          <w:rFonts w:cstheme="minorHAnsi"/>
+          <w:b/>
+          <w:bCs/>
+          <w:sz w:val="24"/>
+          <w:szCs w:val="24"/>
+          <w:lang w:val="en-US"/>
+        </w:rPr>
+        <w:t>Executive Summary</w:t>
+      </w:r>
+    </w:p>
+    <w:p>
+      <w:pPr>
+        <w:rPr>
+          <w:rFonts w:cstheme="minorHAnsi"/>
+          <w:sz w:val="24"/>
+          <w:szCs w:val="24"/>
+          <w:lang w:val="en-US"/>
+        </w:rPr>
+      </w:pPr>
+      <w:r>
+        <w:rPr>
+          <w:rFonts w:cstheme="minorHAnsi"/>
+          <w:sz w:val="24"/>
+          <w:szCs w:val="24"/>
+          <w:lang w:val="en-US"/>
+        </w:rPr>
+        <w:t xml:space="preserve">When data is of </w:t>
+      </w:r>
+      <w:r>
+        <w:rPr>
+          <w:rFonts w:cstheme="minorHAnsi"/>
+          <w:sz w:val="24"/>
+          <w:szCs w:val="24"/>
+          <w:lang w:val="en-US"/>
+        </w:rPr>
+        <w:t>high</w:t>
+      </w:r>
+      <w:r>
+        <w:rPr>
+          <w:rFonts w:cstheme="minorHAnsi"/>
+          <w:sz w:val="24"/>
+          <w:szCs w:val="24"/>
+          <w:lang w:val="en-US"/>
+        </w:rPr>
+        <w:t xml:space="preserve"> quality, it can be easily processed and analyzed, leading to insights that help the organization make better decisions. </w:t>
+      </w:r>
+      <w:r>
+        <w:rPr>
+          <w:rFonts w:cstheme="minorHAnsi"/>
+          <w:sz w:val="24"/>
+          <w:szCs w:val="24"/>
+          <w:lang w:val="en-US"/>
+        </w:rPr>
+        <w:t>DTM teams across the globe regularly collect, process and disseminate information to provide a better understanding of the movements and evolving needs of displaced popu</w:t>
+      </w:r>
+      <w:r>
+        <w:rPr>
+          <w:rFonts w:cstheme="minorHAnsi"/>
+          <w:sz w:val="24"/>
+          <w:szCs w:val="24"/>
+          <w:lang w:val="en-US"/>
+        </w:rPr>
+        <w:t>lations. DTM teams make sure that</w:t>
+      </w:r>
+      <w:r>
+        <w:rPr>
+          <w:rFonts w:cstheme="minorHAnsi"/>
+          <w:sz w:val="24"/>
+          <w:szCs w:val="24"/>
+          <w:lang w:val="en-US"/>
+        </w:rPr>
+        <w:t xml:space="preserve"> data they collect and information they share are of high standard </w:t>
+      </w:r>
+      <w:r>
+        <w:rPr>
+          <w:rFonts w:cstheme="minorHAnsi"/>
+          <w:sz w:val="24"/>
+          <w:szCs w:val="24"/>
+          <w:lang w:val="en-US"/>
+        </w:rPr>
+        <w:t xml:space="preserve">and good quality </w:t>
+      </w:r>
+      <w:r>
+        <w:rPr>
+          <w:rFonts w:cstheme="minorHAnsi"/>
+          <w:sz w:val="24"/>
+          <w:szCs w:val="24"/>
+          <w:lang w:val="en-US"/>
+        </w:rPr>
+        <w:t>but the procedures and approaches are not systematized</w:t>
+      </w:r>
+      <w:r>
+        <w:rPr>
+          <w:rFonts w:cstheme="minorHAnsi"/>
+          <w:sz w:val="24"/>
+          <w:szCs w:val="24"/>
+          <w:lang w:val="en-US"/>
+        </w:rPr>
+        <w:t xml:space="preserve"> and documented</w:t>
+      </w:r>
+      <w:r>
+        <w:rPr>
+          <w:rFonts w:cstheme="minorHAnsi"/>
+          <w:sz w:val="24"/>
+          <w:szCs w:val="24"/>
+          <w:lang w:val="en-US"/>
+        </w:rPr>
+        <w:t>. There is a need of a standard framework for data validation</w:t>
+      </w:r>
+      <w:r>
+        <w:rPr>
+          <w:rFonts w:cstheme="minorHAnsi"/>
+          <w:sz w:val="24"/>
+          <w:szCs w:val="24"/>
+          <w:lang w:val="en-US"/>
+        </w:rPr>
+        <w:t xml:space="preserve"> to detec</w:t>
+      </w:r>
+      <w:r>
+        <w:rPr>
+          <w:rFonts w:cstheme="minorHAnsi"/>
+          <w:sz w:val="24"/>
+          <w:szCs w:val="24"/>
+          <w:lang w:val="en-US"/>
+        </w:rPr>
+        <w:t>t</w:t>
+      </w:r>
+      <w:r>
+        <w:rPr>
+          <w:rFonts w:cstheme="minorHAnsi"/>
+          <w:sz w:val="24"/>
+          <w:szCs w:val="24"/>
+          <w:lang w:val="en-US"/>
+        </w:rPr>
+        <w:t xml:space="preserve"> errors and flagging them in a consistent way, internally and between countries, based on common standards.</w:t>
+      </w:r>
+    </w:p>
+    <w:p>
+      <w:pPr>
+        <w:rPr>
+          <w:rFonts w:cstheme="minorHAnsi"/>
+          <w:sz w:val="24"/>
+          <w:szCs w:val="24"/>
+          <w:lang w:val="en-US"/>
+        </w:rPr>
+      </w:pPr>
+      <w:r>
+        <w:rPr>
+          <w:rFonts w:cstheme="minorHAnsi"/>
+          <w:sz w:val="24"/>
+          <w:szCs w:val="24"/>
+          <w:lang w:val="en-US"/>
+        </w:rPr>
+        <w:t xml:space="preserve">Data validation is an activity to ensure a certain level of data quality by verifying whether the values are a set of acceptable values. </w:t>
+      </w:r>
+      <w:r>
+        <w:rPr>
+          <w:rFonts w:cstheme="minorHAnsi"/>
+          <w:sz w:val="24"/>
+          <w:szCs w:val="24"/>
+          <w:lang w:val="en-US"/>
+        </w:rPr>
+        <w:t xml:space="preserve">This </w:t>
+      </w:r>
+      <w:r>
+        <w:rPr>
+          <w:rFonts w:cstheme="minorHAnsi"/>
+          <w:sz w:val="24"/>
+          <w:szCs w:val="24"/>
+          <w:lang w:val="en-US"/>
+        </w:rPr>
+        <w:t xml:space="preserve">validation </w:t>
+      </w:r>
+      <w:r>
+        <w:rPr>
+          <w:rFonts w:cstheme="minorHAnsi"/>
+          <w:sz w:val="24"/>
+          <w:szCs w:val="24"/>
+          <w:lang w:val="en-US"/>
+        </w:rPr>
+        <w:t>cycle starts by designing the data validation process with an overall study of the datasets, variables and their relationships to find a list of suitable and effective validation rules. In the implementation phase, these validation rules are described in common syntax, formalized, tested and refined, discussed and evaluated by stakeholders. During the execution phase, data are checked against the rules; with validation results measured and quantified. These outputs are reviewed to improve the list of validation rules.</w:t>
+      </w:r>
+    </w:p>
+    <w:p>
+      <w:pPr>
+        <w:rPr>
+          <w:rFonts w:cstheme="minorHAnsi"/>
+          <w:sz w:val="24"/>
+          <w:szCs w:val="24"/>
+          <w:lang w:val="en-US"/>
+        </w:rPr>
+      </w:pPr>
+      <w:r>
+        <w:rPr>
+          <w:rFonts w:cstheme="minorHAnsi"/>
+          <w:sz w:val="24"/>
+          <w:szCs w:val="24"/>
+          <w:lang w:val="en-US"/>
+        </w:rPr>
+        <w:t xml:space="preserve">This document </w:t>
+      </w:r>
+      <w:r>
+        <w:rPr>
+          <w:rFonts w:cstheme="minorHAnsi"/>
+          <w:sz w:val="24"/>
+          <w:szCs w:val="24"/>
+          <w:lang w:val="en-US"/>
+        </w:rPr>
+        <w:t xml:space="preserve">is to understand that </w:t>
+      </w:r>
+      <w:r>
+        <w:rPr>
+          <w:rFonts w:cstheme="minorHAnsi"/>
+          <w:sz w:val="24"/>
+          <w:szCs w:val="24"/>
+          <w:lang w:val="en-US"/>
+        </w:rPr>
+        <w:t>what is data validation, why data validation is performed and how to process data validation</w:t>
+      </w:r>
+      <w:r>
+        <w:rPr>
+          <w:rFonts w:cstheme="minorHAnsi"/>
+          <w:sz w:val="24"/>
+          <w:szCs w:val="24"/>
+          <w:lang w:val="en-US"/>
+        </w:rPr>
+        <w:t>,</w:t>
+      </w:r>
+      <w:r>
+        <w:rPr>
+          <w:rFonts w:cstheme="minorHAnsi"/>
+          <w:sz w:val="24"/>
+          <w:szCs w:val="24"/>
+          <w:lang w:val="en-US"/>
+        </w:rPr>
+        <w:t xml:space="preserve"> are discussed.</w:t>
+      </w:r>
+    </w:p>
+    <w:p>
+      <w:pPr>
+        <w:rPr>
+          <w:rFonts w:cstheme="minorHAnsi"/>
+          <w:sz w:val="24"/>
+          <w:szCs w:val="24"/>
+          <w:lang w:val="en-US"/>
+        </w:rPr>
+      </w:pPr>
+      <w:r>
+        <w:rPr>
+          <w:rFonts w:cstheme="minorHAnsi"/>
+          <w:sz w:val="24"/>
+          <w:szCs w:val="24"/>
+          <w:lang w:val="en-US"/>
+        </w:rPr>
+        <w:t>The second part of this document contains some tools and examples of data validation rules. The rules should be developed with the help of all the stakeholders (field teams and HQ).</w:t>
+      </w:r>
+    </w:p>
+    <w:p>
+      <w:pPr>
+        <w:spacing w:after="120" w:line="276" w:lineRule="auto"/>
+        <w:rPr>
+          <w:rFonts w:cstheme="minorHAnsi"/>
+          <w:b/>
+          <w:bCs/>
+          <w:sz w:val="24"/>
+          <w:szCs w:val="24"/>
+          <w:lang w:val="en-US"/>
+        </w:rPr>
+      </w:pPr>
+    </w:p>
+    <w:p>
+      <w:pPr>
+        <w:spacing w:after="120" w:line="276" w:lineRule="auto"/>
+        <w:rPr>
+          <w:rFonts w:cstheme="minorHAnsi"/>
+          <w:b/>
+          <w:bCs/>
+          <w:sz w:val="24"/>
+          <w:szCs w:val="24"/>
+          <w:lang w:val="en-US"/>
+        </w:rPr>
+      </w:pPr>
+    </w:p>
+    <w:p>
+      <w:pPr>
+        <w:spacing w:after="120" w:line="276" w:lineRule="auto"/>
+        <w:rPr>
+          <w:rFonts w:cstheme="minorHAnsi"/>
+          <w:b/>
+          <w:bCs/>
+          <w:sz w:val="24"/>
+          <w:szCs w:val="24"/>
+          <w:lang w:val="en-US"/>
+        </w:rPr>
+      </w:pPr>
+      <w:r>
+        <w:rPr>
+          <w:rFonts w:cstheme="minorHAnsi"/>
+          <w:b/>
+          <w:bCs/>
+          <w:sz w:val="24"/>
+          <w:szCs w:val="24"/>
+          <w:lang w:val="en-US"/>
+        </w:rPr>
+        <w:lastRenderedPageBreak/>
         <w:t xml:space="preserve">What is </w:t>
       </w:r>
       <w:r>
@@ -538,7 +798,6 @@
           <w:sz w:val="24"/>
           <w:szCs w:val="24"/>
         </w:rPr>
-        <w:lastRenderedPageBreak/>
         <w:t>Fatal error: the data are rejected;</w:t>
       </w:r>
     </w:p>
@@ -1528,7 +1787,17 @@
           <w:szCs w:val="24"/>
           <w:lang w:val="en-US"/>
         </w:rPr>
-        <w:t xml:space="preserve"> name.  “The data values </w:t>
+        <w:t xml:space="preserve"> name.  “The </w:t>
+      </w:r>
+      <w:r>
+        <w:rPr>
+          <w:rFonts w:cstheme="minorHAnsi"/>
+          <w:sz w:val="24"/>
+          <w:szCs w:val="24"/>
+          <w:lang w:val="en-US"/>
+        </w:rPr>
+        <w:lastRenderedPageBreak/>
+        <w:t xml:space="preserve">data values </w:t>
       </w:r>
       <w:r>
         <w:rPr>
@@ -2481,7 +2750,6 @@
           <w:szCs w:val="24"/>
           <w:lang w:val="en-US"/>
         </w:rPr>
-        <w:lastRenderedPageBreak/>
         <w:t>Validity versus Accuracy</w:t>
       </w:r>
     </w:p>
@@ -2976,7 +3244,10 @@
           <w:lang w:val="en-US"/>
         </w:rPr>
       </w:pPr>
-      <w:r>
+    </w:p>
+    <w:p>
+      <w:pPr>
+        <w:spacing w:after="120" w:line="276" w:lineRule="auto"/>
         <w:rPr>
           <w:rFonts w:cstheme="minorHAnsi"/>
           <w:b/>
@@ -2985,28 +3256,7 @@
           <w:szCs w:val="24"/>
           <w:lang w:val="en-US"/>
         </w:rPr>
-        <w:t>Clarity and accessibility</w:t>
-      </w:r>
-    </w:p>
-    <w:p>
-      <w:pPr>
-        <w:spacing w:after="120" w:line="276" w:lineRule="auto"/>
-        <w:rPr>
-          <w:rFonts w:cstheme="minorHAnsi"/>
-          <w:sz w:val="24"/>
-          <w:szCs w:val="24"/>
-          <w:lang w:val="en-US"/>
-        </w:rPr>
-      </w:pPr>
-      <w:r>
-        <w:rPr>
-          <w:rFonts w:cstheme="minorHAnsi"/>
-          <w:sz w:val="24"/>
-          <w:szCs w:val="24"/>
-          <w:lang w:val="en-US"/>
-        </w:rPr>
-        <w:t>To meet the requirements for accessibility, it is often seen as sufficient to make data available via the internet, whereas clarity is seen as satisfactory if a few footnotes or links to definitions are provided. If users cannot easily access data in the format they need, or if they do not understand the associated metadata, the data have little real value, even if they are perfectly accurate and coherent.</w:t>
-      </w:r>
+      </w:pPr>
     </w:p>
     <w:p>
       <w:pPr>
@@ -3029,9 +3279,33 @@
           <w:szCs w:val="24"/>
           <w:lang w:val="en-US"/>
         </w:rPr>
-        <w:t>Clarity</w:t>
-      </w:r>
-      <w:r>
+        <w:lastRenderedPageBreak/>
+        <w:t>Clarity and accessibility</w:t>
+      </w:r>
+    </w:p>
+    <w:p>
+      <w:pPr>
+        <w:spacing w:after="120" w:line="276" w:lineRule="auto"/>
+        <w:rPr>
+          <w:rFonts w:cstheme="minorHAnsi"/>
+          <w:sz w:val="24"/>
+          <w:szCs w:val="24"/>
+          <w:lang w:val="en-US"/>
+        </w:rPr>
+      </w:pPr>
+      <w:r>
+        <w:rPr>
+          <w:rFonts w:cstheme="minorHAnsi"/>
+          <w:sz w:val="24"/>
+          <w:szCs w:val="24"/>
+          <w:lang w:val="en-US"/>
+        </w:rPr>
+        <w:t>To meet the requirements for accessibility, it is often seen as sufficient to make data available via the internet, whereas clarity is seen as satisfactory if a few footnotes or links to definitions are provided. If users cannot easily access data in the format they need, or if they do not understand the associated metadata, the data have little real value, even if they are perfectly accurate and coherent.</w:t>
+      </w:r>
+    </w:p>
+    <w:p>
+      <w:pPr>
+        <w:spacing w:after="120" w:line="276" w:lineRule="auto"/>
         <w:rPr>
           <w:rFonts w:cstheme="minorHAnsi"/>
           <w:b/>
@@ -3040,8 +3314,7 @@
           <w:szCs w:val="24"/>
           <w:lang w:val="en-US"/>
         </w:rPr>
-        <w:t xml:space="preserve"> – Good </w:t>
-      </w:r>
+      </w:pPr>
       <w:r>
         <w:rPr>
           <w:rFonts w:cstheme="minorHAnsi"/>
@@ -3051,60 +3324,19 @@
           <w:szCs w:val="24"/>
           <w:lang w:val="en-US"/>
         </w:rPr>
-        <w:t>Metadata</w:t>
-      </w:r>
-    </w:p>
-    <w:p>
-      <w:pPr>
-        <w:spacing w:after="120" w:line="276" w:lineRule="auto"/>
-        <w:rPr>
-          <w:rFonts w:cstheme="minorHAnsi"/>
-          <w:sz w:val="24"/>
-          <w:szCs w:val="24"/>
-          <w:lang w:val="en-US"/>
-        </w:rPr>
-      </w:pPr>
-      <w:r>
-        <w:rPr>
-          <w:rFonts w:cstheme="minorHAnsi"/>
-          <w:sz w:val="24"/>
-          <w:szCs w:val="24"/>
-          <w:lang w:val="en-US"/>
-        </w:rPr>
-        <w:t>Data are most valuable when they are easily accessible and accompanied by good metadata. Consistency of definitions is very important to understand data. It must be clearly defined who is</w:t>
-      </w:r>
-      <w:r>
-        <w:rPr>
-          <w:rFonts w:cstheme="minorHAnsi"/>
-          <w:sz w:val="24"/>
-          <w:szCs w:val="24"/>
-          <w:lang w:val="en-US"/>
-        </w:rPr>
-        <w:t xml:space="preserve"> a</w:t>
-      </w:r>
-      <w:r>
-        <w:rPr>
-          <w:rFonts w:cstheme="minorHAnsi"/>
-          <w:sz w:val="24"/>
-          <w:szCs w:val="24"/>
-          <w:lang w:val="en-US"/>
-        </w:rPr>
-        <w:t xml:space="preserve"> displaced person in a context where the data was collected. Clarity of data (metadata) helps resolve ambiguity.</w:t>
-      </w:r>
-    </w:p>
-    <w:p>
-      <w:pPr>
-        <w:spacing w:after="120" w:line="276" w:lineRule="auto"/>
+        <w:t>Clarity</w:t>
+      </w:r>
+      <w:r>
         <w:rPr>
           <w:rFonts w:cstheme="minorHAnsi"/>
           <w:b/>
           <w:bCs/>
           <w:sz w:val="24"/>
           <w:szCs w:val="24"/>
-          <w:u w:val="single"/>
-          <w:lang w:val="en-US"/>
-        </w:rPr>
-      </w:pPr>
+          <w:lang w:val="en-US"/>
+        </w:rPr>
+        <w:t xml:space="preserve"> – Good </w:t>
+      </w:r>
       <w:r>
         <w:rPr>
           <w:rFonts w:cstheme="minorHAnsi"/>
@@ -3112,9 +3344,72 @@
           <w:bCs/>
           <w:sz w:val="24"/>
           <w:szCs w:val="24"/>
+          <w:lang w:val="en-US"/>
+        </w:rPr>
+        <w:t>Metadata</w:t>
+      </w:r>
+    </w:p>
+    <w:p>
+      <w:pPr>
+        <w:spacing w:after="120" w:line="276" w:lineRule="auto"/>
+        <w:rPr>
+          <w:rFonts w:cstheme="minorHAnsi"/>
+          <w:sz w:val="24"/>
+          <w:szCs w:val="24"/>
+          <w:lang w:val="en-US"/>
+        </w:rPr>
+      </w:pPr>
+      <w:r>
+        <w:rPr>
+          <w:rFonts w:cstheme="minorHAnsi"/>
+          <w:sz w:val="24"/>
+          <w:szCs w:val="24"/>
+          <w:lang w:val="en-US"/>
+        </w:rPr>
+        <w:t>Data are most valuable when they are easily accessible and accompanied by good metadata. Consistency of definitions is very important to understand data. It must be clearly defined who is</w:t>
+      </w:r>
+      <w:r>
+        <w:rPr>
+          <w:rFonts w:cstheme="minorHAnsi"/>
+          <w:sz w:val="24"/>
+          <w:szCs w:val="24"/>
+          <w:lang w:val="en-US"/>
+        </w:rPr>
+        <w:t xml:space="preserve"> a</w:t>
+      </w:r>
+      <w:r>
+        <w:rPr>
+          <w:rFonts w:cstheme="minorHAnsi"/>
+          <w:sz w:val="24"/>
+          <w:szCs w:val="24"/>
+          <w:lang w:val="en-US"/>
+        </w:rPr>
+        <w:t xml:space="preserve"> displaced person in a context where the data was collected. Clarity of data (metadata) helps resolve ambiguity.</w:t>
+      </w:r>
+    </w:p>
+    <w:p>
+      <w:pPr>
+        <w:spacing w:after="120" w:line="276" w:lineRule="auto"/>
+        <w:rPr>
+          <w:rFonts w:cstheme="minorHAnsi"/>
+          <w:b/>
+          <w:bCs/>
+          <w:sz w:val="24"/>
+          <w:szCs w:val="24"/>
           <w:u w:val="single"/>
           <w:lang w:val="en-US"/>
         </w:rPr>
+      </w:pPr>
+      <w:r>
+        <w:rPr>
+          <w:rFonts w:cstheme="minorHAnsi"/>
+          <w:b/>
+          <w:bCs/>
+          <w:sz w:val="24"/>
+          <w:szCs w:val="24"/>
+          <w:u w:val="single"/>
+          <w:lang w:val="en-US"/>
+        </w:rPr>
         <w:t>How to perform data validation: validation levels and validation rules</w:t>
       </w:r>
     </w:p>
@@ -3135,17 +3430,7 @@
           <w:szCs w:val="24"/>
           <w:lang w:val="en-US"/>
         </w:rPr>
-        <w:t xml:space="preserve">Because of the variety of validation steps and procedures, it is desirable to be able to judge to what extent a data set has been validated (validation level) by validation procedures </w:t>
-      </w:r>
-      <w:r>
-        <w:rPr>
-          <w:rFonts w:cstheme="minorHAnsi"/>
-          <w:sz w:val="24"/>
-          <w:szCs w:val="24"/>
-          <w:lang w:val="en-US"/>
-        </w:rPr>
-        <w:lastRenderedPageBreak/>
-        <w:t xml:space="preserve">applied to it. Moreover, as statistical processes age and mature, the number of validation procedures and rules tend to grow organically, generating a need for maintenance. </w:t>
+        <w:t xml:space="preserve">Because of the variety of validation steps and procedures, it is desirable to be able to judge to what extent a data set has been validated (validation level) by validation procedures applied to it. Moreover, as statistical processes age and mature, the number of validation procedures and rules tend to grow organically, generating a need for maintenance. </w:t>
       </w:r>
     </w:p>
     <w:p>
@@ -3529,6 +3814,7 @@
           <w:szCs w:val="24"/>
           <w:lang w:val="en-US"/>
         </w:rPr>
+        <w:lastRenderedPageBreak/>
         <w:t>check</w:t>
       </w:r>
       <w:r>
@@ -3816,7 +4102,6 @@
           <w:szCs w:val="24"/>
           <w:lang w:val="en-US"/>
         </w:rPr>
-        <w:lastRenderedPageBreak/>
         <w:t xml:space="preserve">Example: three files could be sent at the same time, from the same </w:t>
       </w:r>
       <w:r>
@@ -4292,6 +4577,7 @@
           <w:szCs w:val="24"/>
           <w:lang w:val="en-US"/>
         </w:rPr>
+        <w:lastRenderedPageBreak/>
         <w:t>Structural Validation: Rules to ensure technical integrity of a data file format and structure:</w:t>
       </w:r>
     </w:p>
@@ -4538,7 +4824,6 @@
           <w:sz w:val="24"/>
           <w:szCs w:val="24"/>
         </w:rPr>
-        <w:lastRenderedPageBreak/>
         <w:t>if “no. of employees not zero” (then wages and salaries must be greater than zero), or</w:t>
       </w:r>
     </w:p>
@@ -4622,296 +4907,6 @@
           <w:szCs w:val="24"/>
           <w:lang w:val="en-US"/>
         </w:rPr>
-        <w:t>Validate outputs</w:t>
-      </w:r>
-      <w:bookmarkStart w:id="0" w:name="_GoBack"/>
-      <w:bookmarkEnd w:id="0"/>
-    </w:p>
-    <w:p>
-      <w:pPr>
-        <w:spacing w:after="120" w:line="276" w:lineRule="auto"/>
-        <w:rPr>
-          <w:rFonts w:cstheme="minorHAnsi"/>
-          <w:sz w:val="24"/>
-          <w:szCs w:val="24"/>
-          <w:lang w:val="en-US"/>
-        </w:rPr>
-      </w:pPr>
-      <w:r>
-        <w:rPr>
-          <w:rFonts w:cstheme="minorHAnsi"/>
-          <w:sz w:val="24"/>
-          <w:szCs w:val="24"/>
-          <w:lang w:val="en-US"/>
-        </w:rPr>
-        <w:t>This sub-process is where statisticians validate the quality of the outputs produced, in accordance with a general quality framework and with expectations. Validation activities can include:</w:t>
-      </w:r>
-    </w:p>
-    <w:p>
-      <w:pPr>
-        <w:pStyle w:val="ListParagraph"/>
-        <w:numPr>
-          <w:ilvl w:val="0"/>
-          <w:numId w:val="14"/>
-        </w:numPr>
-        <w:spacing w:after="120" w:line="276" w:lineRule="auto"/>
-        <w:rPr>
-          <w:rFonts w:cstheme="minorHAnsi"/>
-          <w:sz w:val="24"/>
-          <w:szCs w:val="24"/>
-          <w:lang w:val="en-US"/>
-        </w:rPr>
-      </w:pPr>
-      <w:r>
-        <w:rPr>
-          <w:rFonts w:cstheme="minorHAnsi"/>
-          <w:sz w:val="24"/>
-          <w:szCs w:val="24"/>
-          <w:lang w:val="en-US"/>
-        </w:rPr>
-        <w:t>checking that the population coverage and response rates are as required;</w:t>
-      </w:r>
-    </w:p>
-    <w:p>
-      <w:pPr>
-        <w:pStyle w:val="ListParagraph"/>
-        <w:numPr>
-          <w:ilvl w:val="0"/>
-          <w:numId w:val="16"/>
-        </w:numPr>
-        <w:spacing w:after="120" w:line="276" w:lineRule="auto"/>
-        <w:rPr>
-          <w:rFonts w:cstheme="minorHAnsi"/>
-          <w:sz w:val="24"/>
-          <w:szCs w:val="24"/>
-          <w:lang w:val="en-US"/>
-        </w:rPr>
-      </w:pPr>
-      <w:r>
-        <w:rPr>
-          <w:rFonts w:cstheme="minorHAnsi"/>
-          <w:sz w:val="24"/>
-          <w:szCs w:val="24"/>
-          <w:lang w:val="en-US"/>
-        </w:rPr>
-        <w:t>comparing the statistics with previous cycles (if applicable);</w:t>
-      </w:r>
-    </w:p>
-    <w:p>
-      <w:pPr>
-        <w:pStyle w:val="ListParagraph"/>
-        <w:numPr>
-          <w:ilvl w:val="0"/>
-          <w:numId w:val="14"/>
-        </w:numPr>
-        <w:spacing w:after="120" w:line="276" w:lineRule="auto"/>
-        <w:rPr>
-          <w:rFonts w:cstheme="minorHAnsi"/>
-          <w:sz w:val="24"/>
-          <w:szCs w:val="24"/>
-          <w:lang w:val="en-US"/>
-        </w:rPr>
-      </w:pPr>
-      <w:r>
-        <w:rPr>
-          <w:rFonts w:cstheme="minorHAnsi"/>
-          <w:sz w:val="24"/>
-          <w:szCs w:val="24"/>
-          <w:lang w:val="en-US"/>
-        </w:rPr>
-        <w:t xml:space="preserve">checking that the associated metadata and </w:t>
-      </w:r>
-      <w:proofErr w:type="spellStart"/>
-      <w:r>
-        <w:rPr>
-          <w:rFonts w:cstheme="minorHAnsi"/>
-          <w:sz w:val="24"/>
-          <w:szCs w:val="24"/>
-          <w:lang w:val="en-US"/>
-        </w:rPr>
-        <w:t>paradata</w:t>
-      </w:r>
-      <w:proofErr w:type="spellEnd"/>
-      <w:r>
-        <w:rPr>
-          <w:rFonts w:cstheme="minorHAnsi"/>
-          <w:sz w:val="24"/>
-          <w:szCs w:val="24"/>
-          <w:lang w:val="en-US"/>
-        </w:rPr>
-        <w:t xml:space="preserve"> (</w:t>
-      </w:r>
-      <w:r>
-        <w:rPr>
-          <w:rFonts w:cstheme="minorHAnsi"/>
-          <w:sz w:val="24"/>
-          <w:szCs w:val="24"/>
-          <w:lang w:val="en-US"/>
-        </w:rPr>
-        <w:t>the process by which the data were collected</w:t>
-      </w:r>
-      <w:r>
-        <w:rPr>
-          <w:rFonts w:cstheme="minorHAnsi"/>
-          <w:sz w:val="24"/>
-          <w:szCs w:val="24"/>
-          <w:lang w:val="en-US"/>
-        </w:rPr>
-        <w:t>) are present and in line with expectations</w:t>
-      </w:r>
-    </w:p>
-    <w:p>
-      <w:pPr>
-        <w:pStyle w:val="ListParagraph"/>
-        <w:numPr>
-          <w:ilvl w:val="0"/>
-          <w:numId w:val="16"/>
-        </w:numPr>
-        <w:spacing w:after="120" w:line="276" w:lineRule="auto"/>
-        <w:rPr>
-          <w:rFonts w:cstheme="minorHAnsi"/>
-          <w:sz w:val="24"/>
-          <w:szCs w:val="24"/>
-          <w:lang w:val="en-US"/>
-        </w:rPr>
-      </w:pPr>
-      <w:r>
-        <w:rPr>
-          <w:rFonts w:cstheme="minorHAnsi"/>
-          <w:sz w:val="24"/>
-          <w:szCs w:val="24"/>
-          <w:lang w:val="en-US"/>
-        </w:rPr>
-        <w:t>confronting the statistics against other relevant data (both internal and external);</w:t>
-      </w:r>
-    </w:p>
-    <w:p>
-      <w:pPr>
-        <w:pStyle w:val="ListParagraph"/>
-        <w:numPr>
-          <w:ilvl w:val="0"/>
-          <w:numId w:val="16"/>
-        </w:numPr>
-        <w:spacing w:after="120" w:line="276" w:lineRule="auto"/>
-        <w:rPr>
-          <w:rFonts w:cstheme="minorHAnsi"/>
-          <w:sz w:val="24"/>
-          <w:szCs w:val="24"/>
-          <w:lang w:val="en-US"/>
-        </w:rPr>
-      </w:pPr>
-      <w:r>
-        <w:rPr>
-          <w:rFonts w:cstheme="minorHAnsi"/>
-          <w:sz w:val="24"/>
-          <w:szCs w:val="24"/>
-          <w:lang w:val="en-US"/>
-        </w:rPr>
-        <w:t>investigating i</w:t>
-      </w:r>
-      <w:r>
-        <w:rPr>
-          <w:rFonts w:cstheme="minorHAnsi"/>
-          <w:sz w:val="24"/>
-          <w:szCs w:val="24"/>
-          <w:lang w:val="en-US"/>
-        </w:rPr>
-        <w:t>nconsistencies in the data</w:t>
-      </w:r>
-      <w:r>
-        <w:rPr>
-          <w:rFonts w:cstheme="minorHAnsi"/>
-          <w:sz w:val="24"/>
-          <w:szCs w:val="24"/>
-          <w:lang w:val="en-US"/>
-        </w:rPr>
-        <w:t>;</w:t>
-      </w:r>
-    </w:p>
-    <w:p>
-      <w:pPr>
-        <w:pStyle w:val="ListParagraph"/>
-        <w:numPr>
-          <w:ilvl w:val="0"/>
-          <w:numId w:val="16"/>
-        </w:numPr>
-        <w:spacing w:after="120" w:line="276" w:lineRule="auto"/>
-        <w:rPr>
-          <w:rFonts w:cstheme="minorHAnsi"/>
-          <w:sz w:val="24"/>
-          <w:szCs w:val="24"/>
-          <w:lang w:val="en-US"/>
-        </w:rPr>
-      </w:pPr>
-      <w:r>
-        <w:rPr>
-          <w:rFonts w:cstheme="minorHAnsi"/>
-          <w:sz w:val="24"/>
-          <w:szCs w:val="24"/>
-          <w:lang w:val="en-US"/>
-        </w:rPr>
-        <w:t xml:space="preserve">validating the </w:t>
-      </w:r>
-      <w:r>
-        <w:rPr>
-          <w:rFonts w:cstheme="minorHAnsi"/>
-          <w:sz w:val="24"/>
-          <w:szCs w:val="24"/>
-          <w:lang w:val="en-US"/>
-        </w:rPr>
-        <w:t>data</w:t>
-      </w:r>
-      <w:r>
-        <w:rPr>
-          <w:rFonts w:cstheme="minorHAnsi"/>
-          <w:sz w:val="24"/>
-          <w:szCs w:val="24"/>
-          <w:lang w:val="en-US"/>
-        </w:rPr>
-        <w:t xml:space="preserve"> against expectations and domain intelligence”</w:t>
-      </w:r>
-    </w:p>
-    <w:p>
-      <w:pPr>
-        <w:spacing w:after="120" w:line="276" w:lineRule="auto"/>
-        <w:rPr>
-          <w:rFonts w:cstheme="minorHAnsi"/>
-          <w:sz w:val="24"/>
-          <w:szCs w:val="24"/>
-          <w:lang w:val="en-US"/>
-        </w:rPr>
-      </w:pPr>
-      <w:r>
-        <w:rPr>
-          <w:rFonts w:cstheme="minorHAnsi"/>
-          <w:sz w:val="24"/>
-          <w:szCs w:val="24"/>
-          <w:lang w:val="en-US"/>
-        </w:rPr>
-        <w:t>The checks that are not usually considered as a part of a ‘data validation’ procedure (i.e., the first and the third item</w:t>
-      </w:r>
-    </w:p>
-    <w:p>
-      <w:pPr>
-        <w:spacing w:after="120" w:line="276" w:lineRule="auto"/>
-        <w:rPr>
-          <w:rFonts w:cstheme="minorHAnsi"/>
-          <w:b/>
-          <w:bCs/>
-          <w:sz w:val="24"/>
-          <w:szCs w:val="24"/>
-          <w:lang w:val="en-US"/>
-        </w:rPr>
-      </w:pPr>
-      <w:r>
-        <w:rPr>
-          <w:rFonts w:cstheme="minorHAnsi"/>
-          <w:b/>
-          <w:bCs/>
-          <w:sz w:val="24"/>
-          <w:szCs w:val="24"/>
-          <w:lang w:val="en-US"/>
-        </w:rPr>
         <w:t>The data validation process life cycle</w:t>
       </w:r>
     </w:p>
@@ -5134,6 +5129,7 @@
           <w:szCs w:val="24"/>
           <w:lang w:val="en-US"/>
         </w:rPr>
+        <w:lastRenderedPageBreak/>
         <w:t xml:space="preserve">Integrate the data validation process in the overall statistical production process. </w:t>
       </w:r>
     </w:p>
@@ -5158,7 +5154,6 @@
           <w:szCs w:val="24"/>
           <w:lang w:val="en-US"/>
         </w:rPr>
-        <w:lastRenderedPageBreak/>
         <w:t>Implementation phase</w:t>
       </w:r>
     </w:p>
@@ -5404,6 +5399,19 @@
           <w:lang w:val="en-US"/>
         </w:rPr>
       </w:pPr>
+    </w:p>
+    <w:p>
+      <w:pPr>
+        <w:spacing w:after="120" w:line="276" w:lineRule="auto"/>
+        <w:rPr>
+          <w:rFonts w:cstheme="minorHAnsi"/>
+          <w:b/>
+          <w:bCs/>
+          <w:sz w:val="24"/>
+          <w:szCs w:val="24"/>
+          <w:lang w:val="en-US"/>
+        </w:rPr>
+      </w:pPr>
       <w:r>
         <w:rPr>
           <w:rFonts w:cstheme="minorHAnsi"/>
@@ -5798,13 +5806,2168 @@
       <w:pPr>
         <w:spacing w:after="120" w:line="276" w:lineRule="auto"/>
         <w:rPr>
+          <w:rFonts w:cstheme="minorHAnsi"/>
+          <w:sz w:val="24"/>
+          <w:szCs w:val="24"/>
+          <w:lang w:val="en-US"/>
+        </w:rPr>
+      </w:pPr>
+    </w:p>
+    <w:p>
+      <w:pPr>
+        <w:spacing w:after="120" w:line="276" w:lineRule="auto"/>
+        <w:jc w:val="center"/>
+        <w:rPr>
+          <w:rFonts w:cstheme="minorHAnsi"/>
+          <w:sz w:val="34"/>
+          <w:szCs w:val="34"/>
+          <w:lang w:val="en-US"/>
+        </w:rPr>
+      </w:pPr>
+      <w:r>
+        <w:rPr>
+          <w:rFonts w:cstheme="minorHAnsi"/>
+          <w:sz w:val="34"/>
+          <w:szCs w:val="34"/>
+          <w:lang w:val="en-US"/>
+        </w:rPr>
+        <w:t>Control Processes</w:t>
+      </w:r>
+    </w:p>
+    <w:p>
+      <w:pPr>
+        <w:spacing w:after="120" w:line="276" w:lineRule="auto"/>
+        <w:rPr>
+          <w:rFonts w:cstheme="minorHAnsi"/>
+          <w:b/>
+          <w:bCs/>
+          <w:sz w:val="24"/>
+          <w:szCs w:val="24"/>
+          <w:lang w:val="en-US"/>
+        </w:rPr>
+      </w:pPr>
+      <w:r>
+        <w:rPr>
+          <w:rFonts w:cstheme="minorHAnsi"/>
+          <w:b/>
+          <w:bCs/>
+          <w:sz w:val="24"/>
+          <w:szCs w:val="24"/>
+          <w:lang w:val="en-US"/>
+        </w:rPr>
+        <w:t xml:space="preserve">Control </w:t>
+      </w:r>
+      <w:r>
+        <w:rPr>
+          <w:rFonts w:cstheme="minorHAnsi"/>
+          <w:b/>
+          <w:bCs/>
+          <w:sz w:val="24"/>
+          <w:szCs w:val="24"/>
+          <w:lang w:val="en-US"/>
+        </w:rPr>
+        <w:t>At Collection</w:t>
+      </w:r>
+    </w:p>
+    <w:p>
+      <w:pPr>
+        <w:spacing w:after="120" w:line="276" w:lineRule="auto"/>
+        <w:rPr>
+          <w:rFonts w:cstheme="minorHAnsi"/>
+          <w:sz w:val="24"/>
+          <w:szCs w:val="24"/>
+          <w:lang w:val="en-US"/>
+        </w:rPr>
+      </w:pPr>
+      <w:r>
+        <w:rPr>
+          <w:rFonts w:cstheme="minorHAnsi"/>
+          <w:sz w:val="24"/>
+          <w:szCs w:val="24"/>
+          <w:lang w:val="en-US"/>
+        </w:rPr>
+        <w:t xml:space="preserve">High quality data collection starts </w:t>
+      </w:r>
+      <w:r>
+        <w:rPr>
+          <w:rFonts w:cstheme="minorHAnsi"/>
+          <w:sz w:val="24"/>
+          <w:szCs w:val="24"/>
+          <w:lang w:val="en-US"/>
+        </w:rPr>
+        <w:t>from the planning phase. DTM teams are doing this very efficiently and collecting a lot of good quality data. The purpose of this guide, as mentioned above, is to systematized and standardize the data collection process.</w:t>
+      </w:r>
+    </w:p>
+    <w:p>
+      <w:pPr>
+        <w:spacing w:after="120" w:line="276" w:lineRule="auto"/>
+        <w:rPr>
+          <w:rFonts w:cstheme="minorHAnsi"/>
+          <w:b/>
+          <w:bCs/>
+          <w:sz w:val="24"/>
+          <w:szCs w:val="24"/>
+          <w:lang w:val="en-US"/>
+        </w:rPr>
+      </w:pPr>
+      <w:r>
+        <w:rPr>
+          <w:rFonts w:cstheme="minorHAnsi"/>
+          <w:b/>
+          <w:bCs/>
+          <w:sz w:val="24"/>
+          <w:szCs w:val="24"/>
+          <w:lang w:val="en-US"/>
+        </w:rPr>
+        <w:t xml:space="preserve">Mobile Data Collection - </w:t>
+      </w:r>
+      <w:proofErr w:type="spellStart"/>
+      <w:r>
+        <w:rPr>
+          <w:rFonts w:cstheme="minorHAnsi"/>
+          <w:b/>
+          <w:bCs/>
+          <w:sz w:val="24"/>
+          <w:szCs w:val="24"/>
+          <w:lang w:val="en-US"/>
+        </w:rPr>
+        <w:t>KoBoToolbox</w:t>
+      </w:r>
+      <w:proofErr w:type="spellEnd"/>
+    </w:p>
+    <w:p>
+      <w:pPr>
+        <w:spacing w:after="120" w:line="276" w:lineRule="auto"/>
+        <w:rPr>
+          <w:rFonts w:cstheme="minorHAnsi"/>
+          <w:sz w:val="24"/>
+          <w:szCs w:val="24"/>
+          <w:lang w:val="en-US"/>
+        </w:rPr>
+      </w:pPr>
+      <w:proofErr w:type="spellStart"/>
+      <w:r>
+        <w:rPr>
+          <w:rFonts w:cstheme="minorHAnsi"/>
+          <w:sz w:val="24"/>
+          <w:szCs w:val="24"/>
+          <w:lang w:val="en-US"/>
+        </w:rPr>
+        <w:t>KoBoToolbox</w:t>
+      </w:r>
+      <w:proofErr w:type="spellEnd"/>
+      <w:r>
+        <w:rPr>
+          <w:rFonts w:cstheme="minorHAnsi"/>
+          <w:sz w:val="24"/>
+          <w:szCs w:val="24"/>
+          <w:lang w:val="en-US"/>
+        </w:rPr>
+        <w:t xml:space="preserve"> is a suite of tools for field data collection</w:t>
+      </w:r>
+      <w:r>
+        <w:rPr>
+          <w:rFonts w:cstheme="minorHAnsi"/>
+          <w:sz w:val="24"/>
+          <w:szCs w:val="24"/>
+          <w:lang w:val="en-US"/>
+        </w:rPr>
+        <w:t xml:space="preserve">. </w:t>
+      </w:r>
+      <w:r>
+        <w:rPr>
+          <w:rFonts w:cstheme="minorHAnsi"/>
+          <w:sz w:val="24"/>
+          <w:szCs w:val="24"/>
+          <w:lang w:val="en-US"/>
+        </w:rPr>
+        <w:t>This is one of the mostly used data collection tool in the humanitarian sector. The following data validation rules are based on the Kobo but can be implemented in any other mobile data collection tool.</w:t>
+      </w:r>
+    </w:p>
+    <w:p>
+      <w:pPr>
+        <w:spacing w:after="120" w:line="276" w:lineRule="auto"/>
+        <w:rPr>
+          <w:rFonts w:cstheme="minorHAnsi"/>
+          <w:b/>
+          <w:bCs/>
+          <w:sz w:val="24"/>
+          <w:szCs w:val="24"/>
+          <w:lang w:val="en-US"/>
+        </w:rPr>
+      </w:pPr>
+      <w:bookmarkStart w:id="0" w:name="_GoBack"/>
+      <w:bookmarkEnd w:id="0"/>
+      <w:r>
+        <w:rPr>
+          <w:rFonts w:cstheme="minorHAnsi"/>
+          <w:b/>
+          <w:bCs/>
+          <w:sz w:val="24"/>
+          <w:szCs w:val="24"/>
+          <w:lang w:val="en-US"/>
+        </w:rPr>
+        <w:t xml:space="preserve">Best practices </w:t>
+      </w:r>
+      <w:r>
+        <w:rPr>
+          <w:rFonts w:cstheme="minorHAnsi"/>
+          <w:b/>
+          <w:bCs/>
+          <w:sz w:val="24"/>
+          <w:szCs w:val="24"/>
+          <w:lang w:val="en-US"/>
+        </w:rPr>
+        <w:t xml:space="preserve">and Validations </w:t>
+      </w:r>
+      <w:r>
+        <w:rPr>
+          <w:rFonts w:cstheme="minorHAnsi"/>
+          <w:b/>
+          <w:bCs/>
+          <w:sz w:val="24"/>
+          <w:szCs w:val="24"/>
+          <w:lang w:val="en-US"/>
+        </w:rPr>
+        <w:t>in mobile data collection</w:t>
+      </w:r>
+    </w:p>
+    <w:p>
+      <w:pPr>
+        <w:spacing w:after="120" w:line="276" w:lineRule="auto"/>
+        <w:rPr>
+          <w:rFonts w:cstheme="minorHAnsi"/>
+          <w:sz w:val="24"/>
+          <w:szCs w:val="24"/>
+          <w:lang w:val="en-US"/>
+        </w:rPr>
+      </w:pPr>
+      <w:r>
+        <w:rPr>
+          <w:rFonts w:cstheme="minorHAnsi"/>
+          <w:sz w:val="24"/>
+          <w:szCs w:val="24"/>
+          <w:lang w:val="en-US"/>
+        </w:rPr>
+        <w:t>DTM’s data dictionary is a very comprehensive document with Data-Field-Names, Data-Types, Answer-Options, Question-Description, HXL-Tags (for core questions)</w:t>
+      </w:r>
+      <w:r>
+        <w:rPr>
+          <w:rFonts w:cstheme="minorHAnsi"/>
+          <w:sz w:val="24"/>
+          <w:szCs w:val="24"/>
+          <w:lang w:val="en-US"/>
+        </w:rPr>
+        <w:t xml:space="preserve"> etc.</w:t>
+      </w:r>
+      <w:r>
+        <w:rPr>
+          <w:rFonts w:cstheme="minorHAnsi"/>
+          <w:sz w:val="24"/>
+          <w:szCs w:val="24"/>
+          <w:lang w:val="en-US"/>
+        </w:rPr>
+        <w:t xml:space="preserve"> Data Dictionary should</w:t>
+      </w:r>
+      <w:r>
+        <w:rPr>
+          <w:rFonts w:cstheme="minorHAnsi"/>
+          <w:sz w:val="24"/>
+          <w:szCs w:val="24"/>
+          <w:lang w:val="en-US"/>
+        </w:rPr>
+        <w:t xml:space="preserve"> be more than enough to cont</w:t>
+      </w:r>
+      <w:r>
+        <w:rPr>
+          <w:rFonts w:cstheme="minorHAnsi"/>
+          <w:sz w:val="24"/>
+          <w:szCs w:val="24"/>
+          <w:lang w:val="en-US"/>
+        </w:rPr>
+        <w:t>rol and validate any DTM survey and it can also be used for a good metadata.</w:t>
+      </w:r>
+    </w:p>
+    <w:p>
+      <w:pPr>
+        <w:spacing w:after="120" w:line="276" w:lineRule="auto"/>
+        <w:rPr>
+          <w:rFonts w:cstheme="minorHAnsi"/>
+          <w:sz w:val="24"/>
+          <w:szCs w:val="24"/>
+          <w:lang w:val="en-US"/>
+        </w:rPr>
+      </w:pPr>
+      <w:r>
+        <w:rPr>
+          <w:rFonts w:cstheme="minorHAnsi"/>
+          <w:sz w:val="24"/>
+          <w:szCs w:val="24"/>
+          <w:lang w:val="en-US"/>
+        </w:rPr>
+        <w:t>D</w:t>
+      </w:r>
+      <w:r>
+        <w:rPr>
+          <w:rFonts w:cstheme="minorHAnsi"/>
+          <w:sz w:val="24"/>
+          <w:szCs w:val="24"/>
+          <w:lang w:val="en-US"/>
+        </w:rPr>
+        <w:t xml:space="preserve">ata dictionary is the standard document to choose question for any standard DTM survey but sometimes our teams has to design customized survey’s for an emergency or partners. </w:t>
+      </w:r>
+    </w:p>
+    <w:p>
+      <w:pPr>
+        <w:spacing w:after="120" w:line="276" w:lineRule="auto"/>
+        <w:rPr>
+          <w:rFonts w:cstheme="minorHAnsi"/>
+          <w:sz w:val="24"/>
+          <w:szCs w:val="24"/>
+          <w:lang w:val="en-US"/>
+        </w:rPr>
+      </w:pPr>
+      <w:r>
+        <w:rPr>
+          <w:rFonts w:cstheme="minorHAnsi"/>
+          <w:sz w:val="24"/>
+          <w:szCs w:val="24"/>
+          <w:lang w:val="en-US"/>
+        </w:rPr>
+        <w:t xml:space="preserve">Following are the </w:t>
+      </w:r>
+      <w:r>
+        <w:rPr>
+          <w:rFonts w:cstheme="minorHAnsi"/>
+          <w:sz w:val="24"/>
+          <w:szCs w:val="24"/>
+          <w:lang w:val="en-US"/>
+        </w:rPr>
+        <w:t xml:space="preserve">general </w:t>
+      </w:r>
+      <w:r>
+        <w:rPr>
+          <w:rFonts w:cstheme="minorHAnsi"/>
+          <w:sz w:val="24"/>
+          <w:szCs w:val="24"/>
+          <w:lang w:val="en-US"/>
+        </w:rPr>
+        <w:t xml:space="preserve">good practices </w:t>
+      </w:r>
+      <w:r>
+        <w:rPr>
+          <w:rFonts w:cstheme="minorHAnsi"/>
+          <w:sz w:val="24"/>
+          <w:szCs w:val="24"/>
+          <w:lang w:val="en-US"/>
+        </w:rPr>
+        <w:t xml:space="preserve">for </w:t>
+      </w:r>
+      <w:r>
+        <w:rPr>
+          <w:rFonts w:cstheme="minorHAnsi"/>
+          <w:sz w:val="24"/>
+          <w:szCs w:val="24"/>
+          <w:lang w:val="en-US"/>
+        </w:rPr>
+        <w:t xml:space="preserve">designing </w:t>
+      </w:r>
+      <w:r>
+        <w:rPr>
+          <w:rFonts w:cstheme="minorHAnsi"/>
+          <w:sz w:val="24"/>
+          <w:szCs w:val="24"/>
+          <w:lang w:val="en-US"/>
+        </w:rPr>
+        <w:t xml:space="preserve">a </w:t>
+      </w:r>
+      <w:r>
+        <w:rPr>
+          <w:rFonts w:cstheme="minorHAnsi"/>
+          <w:sz w:val="24"/>
+          <w:szCs w:val="24"/>
+          <w:lang w:val="en-US"/>
+        </w:rPr>
+        <w:t>survey</w:t>
+      </w:r>
+      <w:r>
+        <w:rPr>
+          <w:rFonts w:cstheme="minorHAnsi"/>
+          <w:sz w:val="24"/>
+          <w:szCs w:val="24"/>
+          <w:lang w:val="en-US"/>
+        </w:rPr>
+        <w:t xml:space="preserve"> and it will follow with the validation rules more specific to DTM surveys.</w:t>
+      </w:r>
+    </w:p>
+    <w:p>
+      <w:pPr>
+        <w:spacing w:after="120" w:line="276" w:lineRule="auto"/>
+        <w:rPr>
+          <w:rFonts w:cstheme="minorHAnsi"/>
+          <w:b/>
+          <w:bCs/>
+          <w:sz w:val="24"/>
+          <w:szCs w:val="24"/>
+          <w:lang w:val="en-US"/>
+        </w:rPr>
+      </w:pPr>
+      <w:r>
+        <w:rPr>
+          <w:rFonts w:cstheme="minorHAnsi"/>
+          <w:b/>
+          <w:bCs/>
+          <w:sz w:val="24"/>
+          <w:szCs w:val="24"/>
+          <w:lang w:val="en-US"/>
+        </w:rPr>
+        <w:t xml:space="preserve">Best </w:t>
+      </w:r>
+      <w:r>
+        <w:rPr>
+          <w:rFonts w:cstheme="minorHAnsi"/>
+          <w:b/>
+          <w:bCs/>
+          <w:sz w:val="24"/>
+          <w:szCs w:val="24"/>
+          <w:lang w:val="en-US"/>
+        </w:rPr>
+        <w:t>Practices</w:t>
+      </w:r>
+    </w:p>
+    <w:p>
+      <w:pPr>
+        <w:pStyle w:val="ListParagraph"/>
+        <w:numPr>
+          <w:ilvl w:val="0"/>
+          <w:numId w:val="28"/>
+        </w:numPr>
+        <w:spacing w:after="120" w:line="276" w:lineRule="auto"/>
+        <w:rPr>
+          <w:rFonts w:cstheme="minorHAnsi"/>
+          <w:sz w:val="24"/>
+          <w:szCs w:val="24"/>
+          <w:lang w:val="en-US"/>
+        </w:rPr>
+      </w:pPr>
+      <w:r>
+        <w:rPr>
+          <w:rFonts w:cstheme="minorHAnsi"/>
+          <w:sz w:val="24"/>
+          <w:szCs w:val="24"/>
+          <w:lang w:val="en-US"/>
+        </w:rPr>
+        <w:t>Ask as less as possible. Instead of asking ‘First Name’, ‘Middle Name’, ‘Last Name’ ask ‘Full Name’</w:t>
+      </w:r>
+      <w:r>
+        <w:rPr>
+          <w:rFonts w:cstheme="minorHAnsi"/>
+          <w:sz w:val="24"/>
+          <w:szCs w:val="24"/>
+          <w:lang w:val="en-US"/>
+        </w:rPr>
+        <w:t>.</w:t>
+      </w:r>
+    </w:p>
+    <w:p>
+      <w:pPr>
+        <w:pStyle w:val="ListParagraph"/>
+        <w:numPr>
+          <w:ilvl w:val="0"/>
+          <w:numId w:val="28"/>
+        </w:numPr>
+        <w:spacing w:after="120" w:line="276" w:lineRule="auto"/>
+        <w:rPr>
+          <w:rFonts w:cstheme="minorHAnsi"/>
+          <w:sz w:val="24"/>
+          <w:szCs w:val="24"/>
+          <w:lang w:val="en-US"/>
+        </w:rPr>
+      </w:pPr>
+      <w:r>
+        <w:rPr>
+          <w:rFonts w:cstheme="minorHAnsi"/>
+          <w:sz w:val="24"/>
+          <w:szCs w:val="24"/>
+          <w:lang w:val="en-US"/>
+        </w:rPr>
+        <w:t>Mark important questions mandatory.</w:t>
+      </w:r>
+    </w:p>
+    <w:p>
+      <w:pPr>
+        <w:pStyle w:val="ListParagraph"/>
+        <w:numPr>
+          <w:ilvl w:val="0"/>
+          <w:numId w:val="28"/>
+        </w:numPr>
+        <w:spacing w:after="120" w:line="276" w:lineRule="auto"/>
+        <w:rPr>
+          <w:rFonts w:cstheme="minorHAnsi"/>
+          <w:sz w:val="24"/>
+          <w:szCs w:val="24"/>
+          <w:lang w:val="en-US"/>
+        </w:rPr>
+      </w:pPr>
+      <w:r>
+        <w:rPr>
+          <w:rFonts w:cstheme="minorHAnsi"/>
+          <w:sz w:val="24"/>
+          <w:szCs w:val="24"/>
+          <w:lang w:val="en-US"/>
+        </w:rPr>
+        <w:t>Use minimum and maximum limits. ‘Number of IDPs’ can’t be less than zero and can’t be more than what the total population of the observation unit</w:t>
+      </w:r>
+      <w:r>
+        <w:rPr>
+          <w:rFonts w:cstheme="minorHAnsi"/>
+          <w:sz w:val="24"/>
+          <w:szCs w:val="24"/>
+          <w:lang w:val="en-US"/>
+        </w:rPr>
+        <w:t xml:space="preserve"> is</w:t>
+      </w:r>
+      <w:r>
+        <w:rPr>
+          <w:rFonts w:cstheme="minorHAnsi"/>
+          <w:sz w:val="24"/>
+          <w:szCs w:val="24"/>
+          <w:lang w:val="en-US"/>
+        </w:rPr>
+        <w:t>.</w:t>
+      </w:r>
+    </w:p>
+    <w:p>
+      <w:pPr>
+        <w:pStyle w:val="ListParagraph"/>
+        <w:spacing w:after="120" w:line="276" w:lineRule="auto"/>
+        <w:ind w:left="1440"/>
+        <w:rPr>
+          <w:rFonts w:cstheme="minorHAnsi"/>
+          <w:sz w:val="24"/>
+          <w:szCs w:val="24"/>
+          <w:lang w:val="en-US"/>
+        </w:rPr>
+      </w:pPr>
+      <w:r>
+        <w:rPr>
+          <w:rFonts w:cstheme="minorHAnsi"/>
+          <w:noProof/>
+          <w:sz w:val="24"/>
+          <w:szCs w:val="24"/>
+          <w:lang w:val="en-US"/>
+        </w:rPr>
+        <w:drawing>
+          <wp:inline distT="0" distB="0" distL="0" distR="0">
+            <wp:extent cx="2597150" cy="1733550"/>
+            <wp:effectExtent l="0" t="0" r="0" b="0"/>
+            <wp:docPr id="6" name="Picture 6"/>
+            <wp:cNvGraphicFramePr>
+              <a:graphicFrameLocks xmlns:a="http://schemas.openxmlformats.org/drawingml/2006/main" noChangeAspect="1"/>
+            </wp:cNvGraphicFramePr>
+            <a:graphic xmlns:a="http://schemas.openxmlformats.org/drawingml/2006/main">
+              <a:graphicData uri="http://schemas.openxmlformats.org/drawingml/2006/picture">
+                <pic:pic xmlns:pic="http://schemas.openxmlformats.org/drawingml/2006/picture">
+                  <pic:nvPicPr>
+                    <pic:cNvPr id="0" name="Picture 6"/>
+                    <pic:cNvPicPr>
+                      <a:picLocks noChangeAspect="1" noChangeArrowheads="1"/>
+                    </pic:cNvPicPr>
+                  </pic:nvPicPr>
+                  <pic:blipFill>
+                    <a:blip r:embed="rId11">
+                      <a:extLst>
+                        <a:ext uri="{28A0092B-C50C-407E-A947-70E740481C1C}">
+                          <a14:useLocalDpi xmlns:a14="http://schemas.microsoft.com/office/drawing/2010/main" val="0"/>
+                        </a:ext>
+                      </a:extLst>
+                    </a:blip>
+                    <a:srcRect/>
+                    <a:stretch>
+                      <a:fillRect/>
+                    </a:stretch>
+                  </pic:blipFill>
+                  <pic:spPr bwMode="auto">
+                    <a:xfrm>
+                      <a:off x="0" y="0"/>
+                      <a:ext cx="2597150" cy="1733550"/>
+                    </a:xfrm>
+                    <a:prstGeom prst="rect">
+                      <a:avLst/>
+                    </a:prstGeom>
+                    <a:noFill/>
+                    <a:ln>
+                      <a:noFill/>
+                    </a:ln>
+                  </pic:spPr>
+                </pic:pic>
+              </a:graphicData>
+            </a:graphic>
+          </wp:inline>
+        </w:drawing>
+      </w:r>
+    </w:p>
+    <w:p>
+      <w:pPr>
+        <w:pStyle w:val="ListParagraph"/>
+        <w:numPr>
+          <w:ilvl w:val="0"/>
+          <w:numId w:val="28"/>
+        </w:numPr>
+        <w:spacing w:after="120" w:line="276" w:lineRule="auto"/>
+        <w:rPr>
+          <w:rFonts w:cstheme="minorHAnsi"/>
+          <w:sz w:val="24"/>
+          <w:szCs w:val="24"/>
+          <w:lang w:val="en-US"/>
+        </w:rPr>
+      </w:pPr>
+      <w:r>
+        <w:rPr>
+          <w:rFonts w:cstheme="minorHAnsi"/>
+          <w:sz w:val="24"/>
+          <w:szCs w:val="24"/>
+          <w:lang w:val="en-US"/>
+        </w:rPr>
+        <w:t xml:space="preserve">Set validations on </w:t>
+      </w:r>
+      <w:r>
+        <w:rPr>
+          <w:rFonts w:cstheme="minorHAnsi"/>
+          <w:sz w:val="24"/>
+          <w:szCs w:val="24"/>
+          <w:lang w:val="en-US"/>
+        </w:rPr>
+        <w:t xml:space="preserve">follow-up </w:t>
+      </w:r>
+      <w:r>
+        <w:rPr>
+          <w:rFonts w:cstheme="minorHAnsi"/>
+          <w:sz w:val="24"/>
+          <w:szCs w:val="24"/>
+          <w:lang w:val="en-US"/>
+        </w:rPr>
+        <w:t>questions e.g. If ‘total number of School’ are 10</w:t>
+      </w:r>
+      <w:r>
+        <w:rPr>
+          <w:rFonts w:cstheme="minorHAnsi"/>
+          <w:sz w:val="24"/>
+          <w:szCs w:val="24"/>
+          <w:lang w:val="en-US"/>
+        </w:rPr>
+        <w:t xml:space="preserve"> in the observation unit</w:t>
+      </w:r>
+      <w:r>
+        <w:rPr>
+          <w:rFonts w:cstheme="minorHAnsi"/>
+          <w:sz w:val="24"/>
+          <w:szCs w:val="24"/>
+          <w:lang w:val="en-US"/>
+        </w:rPr>
+        <w:t xml:space="preserve"> then ‘School</w:t>
+      </w:r>
+      <w:r>
+        <w:rPr>
+          <w:rFonts w:cstheme="minorHAnsi"/>
+          <w:sz w:val="24"/>
+          <w:szCs w:val="24"/>
+          <w:lang w:val="en-US"/>
+        </w:rPr>
+        <w:t>s</w:t>
+      </w:r>
+      <w:r>
+        <w:rPr>
+          <w:rFonts w:cstheme="minorHAnsi"/>
+          <w:sz w:val="24"/>
+          <w:szCs w:val="24"/>
+          <w:lang w:val="en-US"/>
+        </w:rPr>
+        <w:t xml:space="preserve"> being used as Shelter’ can’t be more than 10.</w:t>
+      </w:r>
+    </w:p>
+    <w:p>
+      <w:pPr>
+        <w:pStyle w:val="ListParagraph"/>
+        <w:spacing w:after="120" w:line="276" w:lineRule="auto"/>
+        <w:ind w:left="1440"/>
+        <w:rPr>
+          <w:rFonts w:cstheme="minorHAnsi"/>
+          <w:sz w:val="24"/>
+          <w:szCs w:val="24"/>
+          <w:lang w:val="en-US"/>
+        </w:rPr>
+      </w:pPr>
+      <w:r>
+        <w:rPr>
+          <w:rFonts w:cstheme="minorHAnsi"/>
+          <w:noProof/>
+          <w:sz w:val="24"/>
+          <w:szCs w:val="24"/>
+          <w:lang w:val="en-US"/>
+        </w:rPr>
+        <w:lastRenderedPageBreak/>
+        <w:drawing>
+          <wp:inline distT="0" distB="0" distL="0" distR="0">
+            <wp:extent cx="3143250" cy="1955800"/>
+            <wp:effectExtent l="0" t="0" r="0" b="6350"/>
+            <wp:docPr id="5" name="Picture 5"/>
+            <wp:cNvGraphicFramePr>
+              <a:graphicFrameLocks xmlns:a="http://schemas.openxmlformats.org/drawingml/2006/main" noChangeAspect="1"/>
+            </wp:cNvGraphicFramePr>
+            <a:graphic xmlns:a="http://schemas.openxmlformats.org/drawingml/2006/main">
+              <a:graphicData uri="http://schemas.openxmlformats.org/drawingml/2006/picture">
+                <pic:pic xmlns:pic="http://schemas.openxmlformats.org/drawingml/2006/picture">
+                  <pic:nvPicPr>
+                    <pic:cNvPr id="0" name="Picture 5"/>
+                    <pic:cNvPicPr>
+                      <a:picLocks noChangeAspect="1" noChangeArrowheads="1"/>
+                    </pic:cNvPicPr>
+                  </pic:nvPicPr>
+                  <pic:blipFill>
+                    <a:blip r:embed="rId12">
+                      <a:extLst>
+                        <a:ext uri="{28A0092B-C50C-407E-A947-70E740481C1C}">
+                          <a14:useLocalDpi xmlns:a14="http://schemas.microsoft.com/office/drawing/2010/main" val="0"/>
+                        </a:ext>
+                      </a:extLst>
+                    </a:blip>
+                    <a:srcRect/>
+                    <a:stretch>
+                      <a:fillRect/>
+                    </a:stretch>
+                  </pic:blipFill>
+                  <pic:spPr bwMode="auto">
+                    <a:xfrm>
+                      <a:off x="0" y="0"/>
+                      <a:ext cx="3143250" cy="1955800"/>
+                    </a:xfrm>
+                    <a:prstGeom prst="rect">
+                      <a:avLst/>
+                    </a:prstGeom>
+                    <a:noFill/>
+                    <a:ln>
+                      <a:noFill/>
+                    </a:ln>
+                  </pic:spPr>
+                </pic:pic>
+              </a:graphicData>
+            </a:graphic>
+          </wp:inline>
+        </w:drawing>
+      </w:r>
+    </w:p>
+    <w:p>
+      <w:pPr>
+        <w:pStyle w:val="ListParagraph"/>
+        <w:numPr>
+          <w:ilvl w:val="0"/>
+          <w:numId w:val="28"/>
+        </w:numPr>
+        <w:spacing w:after="120" w:line="276" w:lineRule="auto"/>
+        <w:rPr>
+          <w:rFonts w:cstheme="minorHAnsi"/>
+          <w:sz w:val="24"/>
+          <w:szCs w:val="24"/>
+          <w:lang w:val="en-US"/>
+        </w:rPr>
+      </w:pPr>
+      <w:r>
+        <w:rPr>
+          <w:rFonts w:cstheme="minorHAnsi"/>
+          <w:sz w:val="24"/>
+          <w:szCs w:val="24"/>
+          <w:lang w:val="en-US"/>
+        </w:rPr>
+        <w:t>Use skip logic or response from the previous question on follow-up or related question. E.g. If response to ‘total number of School’ is greater than 0 then</w:t>
+      </w:r>
+      <w:r>
+        <w:rPr>
+          <w:rFonts w:cstheme="minorHAnsi"/>
+          <w:sz w:val="24"/>
+          <w:szCs w:val="24"/>
+          <w:lang w:val="en-US"/>
+        </w:rPr>
+        <w:t xml:space="preserve"> only ask</w:t>
+      </w:r>
+      <w:r>
+        <w:rPr>
+          <w:rFonts w:cstheme="minorHAnsi"/>
+          <w:sz w:val="24"/>
+          <w:szCs w:val="24"/>
+          <w:lang w:val="en-US"/>
+        </w:rPr>
+        <w:t xml:space="preserve"> the follow-up question ‘Schools being used as Shelter’</w:t>
+      </w:r>
+      <w:r>
+        <w:rPr>
+          <w:rFonts w:cstheme="minorHAnsi"/>
+          <w:sz w:val="24"/>
+          <w:szCs w:val="24"/>
+          <w:lang w:val="en-US"/>
+        </w:rPr>
+        <w:t>.</w:t>
+      </w:r>
+    </w:p>
+    <w:p>
+      <w:pPr>
+        <w:pStyle w:val="ListParagraph"/>
+        <w:numPr>
+          <w:ilvl w:val="0"/>
+          <w:numId w:val="28"/>
+        </w:numPr>
+        <w:spacing w:after="120" w:line="276" w:lineRule="auto"/>
+        <w:rPr>
+          <w:rFonts w:cstheme="minorHAnsi"/>
+          <w:sz w:val="24"/>
+          <w:szCs w:val="24"/>
+          <w:lang w:val="en-US"/>
+        </w:rPr>
+      </w:pPr>
+      <w:r>
+        <w:rPr>
+          <w:rFonts w:cstheme="minorHAnsi"/>
+          <w:sz w:val="24"/>
+          <w:szCs w:val="24"/>
+          <w:lang w:val="en-US"/>
+        </w:rPr>
+        <w:t>Set Min and Max limit on phone numbers if the designer knows the min and max number of digits of the country.</w:t>
+      </w:r>
+    </w:p>
+    <w:p>
+      <w:pPr>
+        <w:pStyle w:val="ListParagraph"/>
+        <w:numPr>
+          <w:ilvl w:val="0"/>
+          <w:numId w:val="28"/>
+        </w:numPr>
+        <w:spacing w:after="120" w:line="276" w:lineRule="auto"/>
+        <w:rPr>
+          <w:rFonts w:cstheme="minorHAnsi"/>
+          <w:sz w:val="24"/>
+          <w:szCs w:val="24"/>
+          <w:lang w:val="en-US"/>
+        </w:rPr>
+      </w:pPr>
+      <w:r>
+        <w:rPr>
+          <w:rFonts w:cstheme="minorHAnsi"/>
+          <w:sz w:val="24"/>
+          <w:szCs w:val="24"/>
+          <w:lang w:val="en-US"/>
+        </w:rPr>
+        <w:t>Use carefully ‘None of the Above’ and/or ‘All of the Above’</w:t>
+      </w:r>
+    </w:p>
+    <w:p>
+      <w:pPr>
+        <w:pStyle w:val="ListParagraph"/>
+        <w:numPr>
+          <w:ilvl w:val="0"/>
+          <w:numId w:val="28"/>
+        </w:numPr>
+        <w:spacing w:after="120" w:line="276" w:lineRule="auto"/>
+        <w:rPr>
+          <w:rFonts w:cstheme="minorHAnsi"/>
+          <w:sz w:val="24"/>
+          <w:szCs w:val="24"/>
+          <w:lang w:val="en-US"/>
+        </w:rPr>
+      </w:pPr>
+      <w:r>
+        <w:rPr>
+          <w:rFonts w:cstheme="minorHAnsi"/>
+          <w:sz w:val="24"/>
+          <w:szCs w:val="24"/>
+          <w:lang w:val="en-US"/>
+        </w:rPr>
+        <w:t>Add proper error message instead of ‘Wrong’ or ‘Not Valid’ etc. to help enumerators or responders to figure out quickly what the problem is.</w:t>
+      </w:r>
+    </w:p>
+    <w:p>
+      <w:pPr>
+        <w:pStyle w:val="ListParagraph"/>
+        <w:numPr>
+          <w:ilvl w:val="0"/>
+          <w:numId w:val="28"/>
+        </w:numPr>
+        <w:spacing w:after="120" w:line="276" w:lineRule="auto"/>
+        <w:rPr>
+          <w:rFonts w:cstheme="minorHAnsi"/>
+          <w:sz w:val="24"/>
+          <w:szCs w:val="24"/>
+          <w:lang w:val="en-US"/>
+        </w:rPr>
+      </w:pPr>
+      <w:r>
+        <w:rPr>
+          <w:rFonts w:cstheme="minorHAnsi"/>
+          <w:sz w:val="24"/>
+          <w:szCs w:val="24"/>
+          <w:lang w:val="en-US"/>
+        </w:rPr>
+        <w:t>Divide questions into semantic groups.</w:t>
+      </w:r>
+    </w:p>
+    <w:p>
+      <w:pPr>
+        <w:pStyle w:val="ListParagraph"/>
+        <w:numPr>
+          <w:ilvl w:val="0"/>
+          <w:numId w:val="28"/>
+        </w:numPr>
+        <w:spacing w:after="120" w:line="276" w:lineRule="auto"/>
+        <w:rPr>
+          <w:rFonts w:cstheme="minorHAnsi"/>
+          <w:sz w:val="24"/>
+          <w:szCs w:val="24"/>
+          <w:lang w:val="en-US"/>
+        </w:rPr>
+      </w:pPr>
+      <w:r>
+        <w:rPr>
+          <w:rFonts w:cstheme="minorHAnsi"/>
+          <w:sz w:val="24"/>
+          <w:szCs w:val="24"/>
+          <w:lang w:val="en-US"/>
+        </w:rPr>
+        <w:t xml:space="preserve">Only give valid options to choose in the follow-up question. E.g. </w:t>
+      </w:r>
+      <w:r>
+        <w:rPr>
+          <w:rFonts w:cstheme="minorHAnsi"/>
+          <w:sz w:val="24"/>
+          <w:szCs w:val="24"/>
+          <w:lang w:val="en-US"/>
+        </w:rPr>
+        <w:t xml:space="preserve">Filter Admin2s on the Admin1 </w:t>
+      </w:r>
+      <w:r>
+        <w:rPr>
+          <w:rFonts w:cstheme="minorHAnsi"/>
+          <w:sz w:val="24"/>
+          <w:szCs w:val="24"/>
+          <w:lang w:val="en-US"/>
+        </w:rPr>
+        <w:t>selected</w:t>
+      </w:r>
+      <w:r>
+        <w:rPr>
+          <w:rFonts w:cstheme="minorHAnsi"/>
+          <w:sz w:val="24"/>
+          <w:szCs w:val="24"/>
+          <w:lang w:val="en-US"/>
+        </w:rPr>
+        <w:t xml:space="preserve"> in response to the previous question.</w:t>
+      </w:r>
+    </w:p>
+    <w:p>
+      <w:pPr>
+        <w:pStyle w:val="ListParagraph"/>
+        <w:numPr>
+          <w:ilvl w:val="0"/>
+          <w:numId w:val="28"/>
+        </w:numPr>
+        <w:spacing w:after="120" w:line="276" w:lineRule="auto"/>
+        <w:rPr>
+          <w:rFonts w:cstheme="minorHAnsi"/>
+          <w:sz w:val="24"/>
+          <w:szCs w:val="24"/>
+          <w:lang w:val="en-US"/>
+        </w:rPr>
+      </w:pPr>
+      <w:r>
+        <w:rPr>
+          <w:rFonts w:cstheme="minorHAnsi"/>
+          <w:sz w:val="24"/>
+          <w:szCs w:val="24"/>
+          <w:lang w:val="en-US"/>
+        </w:rPr>
+        <w:t>Double check all the captions and hints.</w:t>
+      </w:r>
+    </w:p>
+    <w:p>
+      <w:pPr>
+        <w:pStyle w:val="ListParagraph"/>
+        <w:spacing w:after="120" w:line="276" w:lineRule="auto"/>
+        <w:ind w:left="1440"/>
+        <w:rPr>
+          <w:rFonts w:cstheme="minorHAnsi"/>
+          <w:sz w:val="24"/>
+          <w:szCs w:val="24"/>
+          <w:lang w:val="en-US"/>
+        </w:rPr>
+      </w:pPr>
+      <w:r>
+        <w:rPr>
+          <w:rFonts w:cstheme="minorHAnsi"/>
+          <w:noProof/>
+          <w:sz w:val="24"/>
+          <w:szCs w:val="24"/>
+          <w:lang w:val="en-US"/>
+        </w:rPr>
+        <w:drawing>
+          <wp:inline distT="0" distB="0" distL="0" distR="0">
+            <wp:extent cx="2103120" cy="2468880"/>
+            <wp:effectExtent l="0" t="0" r="0" b="7620"/>
+            <wp:docPr id="8" name="Picture 8"/>
+            <wp:cNvGraphicFramePr>
+              <a:graphicFrameLocks xmlns:a="http://schemas.openxmlformats.org/drawingml/2006/main" noChangeAspect="1"/>
+            </wp:cNvGraphicFramePr>
+            <a:graphic xmlns:a="http://schemas.openxmlformats.org/drawingml/2006/main">
+              <a:graphicData uri="http://schemas.openxmlformats.org/drawingml/2006/picture">
+                <pic:pic xmlns:pic="http://schemas.openxmlformats.org/drawingml/2006/picture">
+                  <pic:nvPicPr>
+                    <pic:cNvPr id="0" name="Picture 8"/>
+                    <pic:cNvPicPr>
+                      <a:picLocks noChangeAspect="1" noChangeArrowheads="1"/>
+                    </pic:cNvPicPr>
+                  </pic:nvPicPr>
+                  <pic:blipFill>
+                    <a:blip r:embed="rId13">
+                      <a:extLst>
+                        <a:ext uri="{28A0092B-C50C-407E-A947-70E740481C1C}">
+                          <a14:useLocalDpi xmlns:a14="http://schemas.microsoft.com/office/drawing/2010/main" val="0"/>
+                        </a:ext>
+                      </a:extLst>
+                    </a:blip>
+                    <a:srcRect/>
+                    <a:stretch>
+                      <a:fillRect/>
+                    </a:stretch>
+                  </pic:blipFill>
+                  <pic:spPr bwMode="auto">
+                    <a:xfrm>
+                      <a:off x="0" y="0"/>
+                      <a:ext cx="2103120" cy="2468880"/>
+                    </a:xfrm>
+                    <a:prstGeom prst="rect">
+                      <a:avLst/>
+                    </a:prstGeom>
+                    <a:noFill/>
+                    <a:ln>
+                      <a:noFill/>
+                    </a:ln>
+                  </pic:spPr>
+                </pic:pic>
+              </a:graphicData>
+            </a:graphic>
+          </wp:inline>
+        </w:drawing>
+      </w:r>
+    </w:p>
+    <w:p>
+      <w:pPr>
+        <w:spacing w:after="120" w:line="276" w:lineRule="auto"/>
+        <w:rPr>
+          <w:rFonts w:cstheme="minorHAnsi"/>
+          <w:b/>
+          <w:bCs/>
+          <w:sz w:val="24"/>
+          <w:szCs w:val="24"/>
+          <w:lang w:val="en-US"/>
+        </w:rPr>
+      </w:pPr>
+      <w:r>
+        <w:rPr>
+          <w:rFonts w:cstheme="minorHAnsi"/>
+          <w:b/>
+          <w:bCs/>
+          <w:sz w:val="24"/>
+          <w:szCs w:val="24"/>
+          <w:lang w:val="en-US"/>
+        </w:rPr>
+        <w:t>Validation</w:t>
+      </w:r>
+      <w:r>
+        <w:rPr>
+          <w:rFonts w:cstheme="minorHAnsi"/>
+          <w:b/>
+          <w:bCs/>
+          <w:sz w:val="24"/>
+          <w:szCs w:val="24"/>
+          <w:lang w:val="en-US"/>
+        </w:rPr>
+        <w:t>s</w:t>
+      </w:r>
+      <w:r>
+        <w:rPr>
+          <w:rFonts w:cstheme="minorHAnsi"/>
+          <w:b/>
+          <w:bCs/>
+          <w:sz w:val="24"/>
+          <w:szCs w:val="24"/>
+          <w:lang w:val="en-US"/>
+        </w:rPr>
+        <w:t xml:space="preserve"> in the Form</w:t>
+      </w:r>
+    </w:p>
+    <w:p>
+      <w:pPr>
+        <w:spacing w:after="120" w:line="276" w:lineRule="auto"/>
+        <w:rPr>
+          <w:rFonts w:cstheme="minorHAnsi"/>
+          <w:sz w:val="24"/>
+          <w:szCs w:val="24"/>
+          <w:lang w:val="en-US"/>
+        </w:rPr>
+      </w:pPr>
+      <w:r>
+        <w:rPr>
+          <w:rFonts w:cstheme="minorHAnsi"/>
+          <w:sz w:val="24"/>
+          <w:szCs w:val="24"/>
+          <w:lang w:val="en-US"/>
+        </w:rPr>
+        <w:t xml:space="preserve">The most basic data validation is </w:t>
+      </w:r>
+      <w:r>
+        <w:rPr>
+          <w:rFonts w:cstheme="minorHAnsi"/>
+          <w:sz w:val="24"/>
+          <w:szCs w:val="24"/>
+          <w:lang w:val="en-US"/>
+        </w:rPr>
+        <w:t>to choose the right question type. E.g. a question ‘Number of IDPs’ could be answered 100 or ‘hundred’  or ‘one hundred’. All values are same but to avoid any data error the right question type ‘Number’ is should be selected.</w:t>
+      </w:r>
+      <w:r>
+        <w:rPr>
+          <w:rFonts w:cstheme="minorHAnsi"/>
+          <w:sz w:val="24"/>
+          <w:szCs w:val="24"/>
+          <w:lang w:val="en-US"/>
+        </w:rPr>
+        <w:t xml:space="preserve"> The Above given best practices can also help to minimize the </w:t>
+      </w:r>
+      <w:r>
+        <w:rPr>
+          <w:rFonts w:cstheme="minorHAnsi"/>
+          <w:sz w:val="24"/>
+          <w:szCs w:val="24"/>
+          <w:lang w:val="en-US"/>
+        </w:rPr>
+        <w:t xml:space="preserve">chances of errors. </w:t>
+      </w:r>
+    </w:p>
+    <w:p>
+      <w:pPr>
+        <w:spacing w:after="120" w:line="276" w:lineRule="auto"/>
+        <w:rPr>
+          <w:rFonts w:cstheme="minorHAnsi"/>
+          <w:sz w:val="24"/>
+          <w:szCs w:val="24"/>
+          <w:lang w:val="en-US"/>
+        </w:rPr>
+      </w:pPr>
+      <w:r>
+        <w:rPr>
+          <w:rFonts w:cstheme="minorHAnsi"/>
+          <w:sz w:val="24"/>
+          <w:szCs w:val="24"/>
+          <w:lang w:val="en-US"/>
+        </w:rPr>
+        <w:lastRenderedPageBreak/>
+        <w:t>D</w:t>
+      </w:r>
+      <w:r>
+        <w:rPr>
+          <w:rFonts w:cstheme="minorHAnsi"/>
+          <w:sz w:val="24"/>
+          <w:szCs w:val="24"/>
+          <w:lang w:val="en-US"/>
+        </w:rPr>
+        <w:t xml:space="preserve">ata dictionary should be used as a standard to choose questions, its type and possible answers. </w:t>
+      </w:r>
+      <w:r>
+        <w:rPr>
+          <w:rFonts w:cstheme="minorHAnsi"/>
+          <w:sz w:val="24"/>
+          <w:szCs w:val="24"/>
+          <w:lang w:val="en-US"/>
+        </w:rPr>
+        <w:t>As far as any DTM survey designer is u</w:t>
+      </w:r>
+      <w:r>
+        <w:rPr>
+          <w:rFonts w:cstheme="minorHAnsi"/>
+          <w:sz w:val="24"/>
+          <w:szCs w:val="24"/>
+          <w:lang w:val="en-US"/>
+        </w:rPr>
+        <w:t>sing the DD, there is no need to list down each and every question</w:t>
+      </w:r>
+      <w:r>
+        <w:rPr>
+          <w:rFonts w:cstheme="minorHAnsi"/>
+          <w:sz w:val="24"/>
+          <w:szCs w:val="24"/>
+          <w:lang w:val="en-US"/>
+        </w:rPr>
+        <w:t xml:space="preserve"> with </w:t>
+      </w:r>
+      <w:r>
+        <w:rPr>
+          <w:rFonts w:cstheme="minorHAnsi"/>
+          <w:sz w:val="24"/>
+          <w:szCs w:val="24"/>
+          <w:lang w:val="en-US"/>
+        </w:rPr>
+        <w:t>its validation rules, these are already in the document.</w:t>
+      </w:r>
+    </w:p>
+    <w:p>
+      <w:pPr>
+        <w:spacing w:after="120" w:line="276" w:lineRule="auto"/>
+        <w:rPr>
+          <w:rFonts w:cstheme="minorHAnsi"/>
+          <w:b/>
+          <w:bCs/>
+          <w:sz w:val="24"/>
+          <w:szCs w:val="24"/>
+          <w:lang w:val="en-US"/>
+        </w:rPr>
+      </w:pPr>
+      <w:r>
+        <w:rPr>
+          <w:rFonts w:cstheme="minorHAnsi"/>
+          <w:b/>
+          <w:bCs/>
+          <w:sz w:val="24"/>
+          <w:szCs w:val="24"/>
+          <w:lang w:val="en-US"/>
+        </w:rPr>
+        <w:t>Metadata</w:t>
+      </w:r>
+    </w:p>
+    <w:p>
+      <w:pPr>
+        <w:spacing w:after="120" w:line="276" w:lineRule="auto"/>
+        <w:rPr>
+          <w:rFonts w:cstheme="minorHAnsi"/>
+          <w:sz w:val="24"/>
+          <w:szCs w:val="24"/>
+          <w:lang w:val="en-US"/>
+        </w:rPr>
+      </w:pPr>
+      <w:r>
+        <w:rPr>
+          <w:rFonts w:cstheme="minorHAnsi"/>
+          <w:sz w:val="24"/>
+          <w:szCs w:val="24"/>
+          <w:lang w:val="en-US"/>
+        </w:rPr>
+        <w:t>Metadata describe what data we have, if we don’t know what data we have we can’t manage it and improve its quality. The common definition of m</w:t>
+      </w:r>
+      <w:r>
+        <w:rPr>
+          <w:rFonts w:cstheme="minorHAnsi"/>
+          <w:sz w:val="24"/>
+          <w:szCs w:val="24"/>
+          <w:lang w:val="en-US"/>
+        </w:rPr>
+        <w:t>etadata is</w:t>
+      </w:r>
+      <w:r>
+        <w:rPr>
+          <w:rFonts w:cstheme="minorHAnsi"/>
+          <w:sz w:val="24"/>
+          <w:szCs w:val="24"/>
+          <w:lang w:val="en-US"/>
+        </w:rPr>
+        <w:t xml:space="preserve"> misleading</w:t>
+      </w:r>
+      <w:r>
+        <w:rPr>
+          <w:rFonts w:cstheme="minorHAnsi"/>
+          <w:sz w:val="24"/>
+          <w:szCs w:val="24"/>
+          <w:lang w:val="en-US"/>
+        </w:rPr>
+        <w:t xml:space="preserve"> </w:t>
+      </w:r>
+      <w:r>
+        <w:rPr>
+          <w:rFonts w:cstheme="minorHAnsi"/>
+          <w:sz w:val="24"/>
+          <w:szCs w:val="24"/>
+          <w:lang w:val="en-US"/>
+        </w:rPr>
+        <w:t>(</w:t>
+      </w:r>
+      <w:r>
+        <w:rPr>
+          <w:rFonts w:cstheme="minorHAnsi"/>
+          <w:strike/>
+          <w:sz w:val="24"/>
+          <w:szCs w:val="24"/>
+          <w:lang w:val="en-US"/>
+        </w:rPr>
+        <w:t>data about data</w:t>
+      </w:r>
+      <w:r>
+        <w:rPr>
+          <w:rFonts w:cstheme="minorHAnsi"/>
+          <w:sz w:val="24"/>
+          <w:szCs w:val="24"/>
+          <w:lang w:val="en-US"/>
+        </w:rPr>
+        <w:t>)</w:t>
+      </w:r>
+      <w:r>
+        <w:rPr>
+          <w:rFonts w:cstheme="minorHAnsi"/>
+          <w:sz w:val="24"/>
+          <w:szCs w:val="24"/>
+          <w:lang w:val="en-US"/>
+        </w:rPr>
+        <w:t>.</w:t>
+      </w:r>
+      <w:r>
+        <w:rPr>
+          <w:rFonts w:cstheme="minorHAnsi"/>
+          <w:sz w:val="24"/>
+          <w:szCs w:val="24"/>
+          <w:lang w:val="en-US"/>
+        </w:rPr>
+        <w:t xml:space="preserve"> Metadata is the</w:t>
+      </w:r>
+      <w:r>
+        <w:rPr>
+          <w:rFonts w:cstheme="minorHAnsi"/>
+          <w:sz w:val="24"/>
+          <w:szCs w:val="24"/>
+          <w:lang w:val="en-US"/>
+        </w:rPr>
+        <w:t xml:space="preserve"> definition</w:t>
+      </w:r>
+      <w:r>
+        <w:rPr>
+          <w:rFonts w:cstheme="minorHAnsi"/>
+          <w:sz w:val="24"/>
+          <w:szCs w:val="24"/>
+          <w:lang w:val="en-US"/>
+        </w:rPr>
+        <w:t xml:space="preserve"> of the data,</w:t>
+      </w:r>
+      <w:r>
+        <w:rPr>
+          <w:rFonts w:cstheme="minorHAnsi"/>
+          <w:sz w:val="24"/>
+          <w:szCs w:val="24"/>
+          <w:lang w:val="en-US"/>
+        </w:rPr>
+        <w:t xml:space="preserve"> </w:t>
+      </w:r>
+      <w:r>
+        <w:rPr>
+          <w:rFonts w:cstheme="minorHAnsi"/>
+          <w:sz w:val="24"/>
+          <w:szCs w:val="24"/>
+          <w:lang w:val="en-US"/>
+        </w:rPr>
+        <w:t xml:space="preserve">its </w:t>
+      </w:r>
+      <w:r>
+        <w:rPr>
+          <w:rFonts w:cstheme="minorHAnsi"/>
+          <w:sz w:val="24"/>
+          <w:szCs w:val="24"/>
+          <w:lang w:val="en-US"/>
+        </w:rPr>
+        <w:t>context</w:t>
+      </w:r>
+      <w:r>
+        <w:rPr>
+          <w:rFonts w:cstheme="minorHAnsi"/>
+          <w:sz w:val="24"/>
+          <w:szCs w:val="24"/>
+          <w:lang w:val="en-US"/>
+        </w:rPr>
+        <w:t>, its type, its use, how it was collected, where it is located, how it should be used</w:t>
+      </w:r>
+      <w:r>
+        <w:rPr>
+          <w:rFonts w:cstheme="minorHAnsi"/>
+          <w:sz w:val="24"/>
+          <w:szCs w:val="24"/>
+          <w:lang w:val="en-US"/>
+        </w:rPr>
+        <w:t>, how long it would be valid</w:t>
+      </w:r>
+      <w:r>
+        <w:rPr>
+          <w:rFonts w:cstheme="minorHAnsi"/>
+          <w:sz w:val="24"/>
+          <w:szCs w:val="24"/>
+          <w:lang w:val="en-US"/>
+        </w:rPr>
+        <w:t xml:space="preserve"> etc.</w:t>
+      </w:r>
+      <w:r>
+        <w:rPr>
+          <w:rFonts w:cstheme="minorHAnsi"/>
+          <w:sz w:val="24"/>
+          <w:szCs w:val="24"/>
+          <w:lang w:val="en-US"/>
+        </w:rPr>
+        <w:t xml:space="preserve"> </w:t>
+      </w:r>
+      <w:r>
+        <w:rPr>
+          <w:rFonts w:cstheme="minorHAnsi"/>
+          <w:sz w:val="24"/>
+          <w:szCs w:val="24"/>
+          <w:lang w:val="en-US"/>
+        </w:rPr>
+        <w:t>Co</w:t>
+      </w:r>
+      <w:r>
+        <w:rPr>
+          <w:rFonts w:ascii="Trebuchet MS" w:hAnsi="Trebuchet MS"/>
+          <w:color w:val="242424"/>
+          <w:shd w:val="clear" w:color="auto" w:fill="FFFFFF"/>
+        </w:rPr>
+        <w:t>ntextual information refers to the external circumstances and events that may have affected the units of observation at the time of data collection.</w:t>
+      </w:r>
+      <w:r>
+        <w:rPr>
+          <w:rFonts w:ascii="Trebuchet MS" w:hAnsi="Trebuchet MS"/>
+          <w:color w:val="242424"/>
+          <w:shd w:val="clear" w:color="auto" w:fill="FFFFFF"/>
+          <w:lang w:val="en-US"/>
+        </w:rPr>
+        <w:t xml:space="preserve"> </w:t>
+      </w:r>
+      <w:r>
+        <w:rPr>
+          <w:rFonts w:cstheme="minorHAnsi"/>
+          <w:sz w:val="24"/>
+          <w:szCs w:val="24"/>
+          <w:lang w:val="en-US"/>
+        </w:rPr>
+        <w:t>Few examples of data DTMs  collect very often.</w:t>
+      </w:r>
+    </w:p>
+    <w:p>
+      <w:pPr>
+        <w:pStyle w:val="ListParagraph"/>
+        <w:numPr>
+          <w:ilvl w:val="0"/>
+          <w:numId w:val="29"/>
+        </w:numPr>
+        <w:spacing w:after="120" w:line="276" w:lineRule="auto"/>
+        <w:rPr>
+          <w:rFonts w:cstheme="minorHAnsi"/>
+          <w:sz w:val="24"/>
+          <w:szCs w:val="24"/>
+          <w:lang w:val="en-US"/>
+        </w:rPr>
+      </w:pPr>
+      <w:r>
+        <w:rPr>
+          <w:rFonts w:cstheme="minorHAnsi"/>
+          <w:sz w:val="24"/>
+          <w:szCs w:val="24"/>
+          <w:lang w:val="en-US"/>
+        </w:rPr>
+        <w:t xml:space="preserve">‘Number of </w:t>
+      </w:r>
+      <w:r>
+        <w:rPr>
+          <w:rFonts w:cstheme="minorHAnsi"/>
+          <w:sz w:val="24"/>
+          <w:szCs w:val="24"/>
+          <w:lang w:val="en-US"/>
+        </w:rPr>
+        <w:t>Returnees’</w:t>
+      </w:r>
+      <w:r>
+        <w:rPr>
+          <w:rFonts w:cstheme="minorHAnsi"/>
+          <w:sz w:val="24"/>
+          <w:szCs w:val="24"/>
+          <w:lang w:val="en-US"/>
+        </w:rPr>
+        <w:t xml:space="preserve"> </w:t>
+      </w:r>
+      <w:r>
+        <w:rPr>
+          <w:rFonts w:cstheme="minorHAnsi"/>
+          <w:sz w:val="24"/>
+          <w:szCs w:val="24"/>
+          <w:lang w:val="en-US"/>
+        </w:rPr>
+        <w:t xml:space="preserve">Who are </w:t>
+      </w:r>
+      <w:r>
+        <w:rPr>
+          <w:rFonts w:cstheme="minorHAnsi"/>
+          <w:sz w:val="24"/>
+          <w:szCs w:val="24"/>
+          <w:lang w:val="en-US"/>
+        </w:rPr>
+        <w:t>r</w:t>
+      </w:r>
+      <w:r>
+        <w:rPr>
+          <w:rFonts w:cstheme="minorHAnsi"/>
+          <w:sz w:val="24"/>
+          <w:szCs w:val="24"/>
+          <w:lang w:val="en-US"/>
+        </w:rPr>
+        <w:t xml:space="preserve">eturnees in this data collection context? Does people returned five years ago are still counted as returnees? </w:t>
+      </w:r>
+    </w:p>
+    <w:p>
+      <w:pPr>
+        <w:pStyle w:val="ListParagraph"/>
+        <w:numPr>
+          <w:ilvl w:val="0"/>
+          <w:numId w:val="29"/>
+        </w:numPr>
+        <w:spacing w:after="120" w:line="276" w:lineRule="auto"/>
+        <w:rPr>
+          <w:rFonts w:cstheme="minorHAnsi"/>
+          <w:sz w:val="24"/>
+          <w:szCs w:val="24"/>
+          <w:lang w:val="en-US"/>
+        </w:rPr>
+      </w:pPr>
+      <w:r>
+        <w:rPr>
+          <w:rFonts w:cstheme="minorHAnsi"/>
+          <w:sz w:val="24"/>
+          <w:szCs w:val="24"/>
+          <w:lang w:val="en-US"/>
+        </w:rPr>
+        <w:t xml:space="preserve">‘Location Name’ Is this an official admin unit? What level of admin unit it is Admin-3-4-5? </w:t>
+      </w:r>
+    </w:p>
+    <w:p>
+      <w:pPr>
+        <w:pStyle w:val="ListParagraph"/>
+        <w:numPr>
+          <w:ilvl w:val="0"/>
+          <w:numId w:val="29"/>
+        </w:numPr>
+        <w:spacing w:after="120" w:line="276" w:lineRule="auto"/>
+        <w:rPr>
+          <w:rFonts w:cstheme="minorHAnsi"/>
+          <w:sz w:val="24"/>
+          <w:szCs w:val="24"/>
+          <w:lang w:val="en-US"/>
+        </w:rPr>
+      </w:pPr>
+      <w:r>
+        <w:rPr>
+          <w:rFonts w:cstheme="minorHAnsi"/>
+          <w:sz w:val="24"/>
+          <w:szCs w:val="24"/>
+          <w:lang w:val="en-US"/>
+        </w:rPr>
+        <w:t xml:space="preserve">‘Total number of children’ What is the min and max </w:t>
+      </w:r>
+      <w:r>
+        <w:rPr>
+          <w:rFonts w:cstheme="minorHAnsi"/>
+          <w:sz w:val="24"/>
+          <w:szCs w:val="24"/>
+          <w:lang w:val="en-US"/>
+        </w:rPr>
+        <w:t>age of a person</w:t>
+      </w:r>
+      <w:r>
+        <w:rPr>
+          <w:rFonts w:cstheme="minorHAnsi"/>
+          <w:sz w:val="24"/>
+          <w:szCs w:val="24"/>
+          <w:lang w:val="en-US"/>
+        </w:rPr>
+        <w:t xml:space="preserve"> </w:t>
+      </w:r>
+      <w:r>
+        <w:rPr>
+          <w:rFonts w:cstheme="minorHAnsi"/>
+          <w:sz w:val="24"/>
+          <w:szCs w:val="24"/>
+          <w:lang w:val="en-US"/>
+        </w:rPr>
+        <w:t>we consider as</w:t>
+      </w:r>
+      <w:r>
+        <w:rPr>
+          <w:rFonts w:cstheme="minorHAnsi"/>
+          <w:sz w:val="24"/>
+          <w:szCs w:val="24"/>
+          <w:lang w:val="en-US"/>
+        </w:rPr>
+        <w:t xml:space="preserve"> </w:t>
+      </w:r>
+      <w:r>
+        <w:rPr>
+          <w:rFonts w:cstheme="minorHAnsi"/>
+          <w:sz w:val="24"/>
+          <w:szCs w:val="24"/>
+          <w:lang w:val="en-US"/>
+        </w:rPr>
+        <w:t xml:space="preserve">a </w:t>
+      </w:r>
+      <w:r>
+        <w:rPr>
+          <w:rFonts w:cstheme="minorHAnsi"/>
+          <w:sz w:val="24"/>
+          <w:szCs w:val="24"/>
+          <w:lang w:val="en-US"/>
+        </w:rPr>
+        <w:t>children in this survey? Anyone from 0 to 18? 5 to 12?</w:t>
+      </w:r>
+    </w:p>
+    <w:p>
+      <w:pPr>
+        <w:pStyle w:val="ListParagraph"/>
+        <w:numPr>
+          <w:ilvl w:val="0"/>
+          <w:numId w:val="29"/>
+        </w:numPr>
+        <w:spacing w:after="120" w:line="276" w:lineRule="auto"/>
+        <w:rPr>
+          <w:rFonts w:cstheme="minorHAnsi"/>
+          <w:sz w:val="24"/>
+          <w:szCs w:val="24"/>
+          <w:lang w:val="en-US"/>
+        </w:rPr>
+      </w:pPr>
+      <w:r>
+        <w:rPr>
+          <w:rFonts w:cstheme="minorHAnsi"/>
+          <w:sz w:val="24"/>
+          <w:szCs w:val="24"/>
+          <w:lang w:val="en-US"/>
+        </w:rPr>
+        <w:t>‘Place of origin of the largest IDP group’: What is the ‘largest IDP group’</w:t>
+      </w:r>
+      <w:r>
+        <w:rPr>
+          <w:rFonts w:cstheme="minorHAnsi"/>
+          <w:sz w:val="24"/>
+          <w:szCs w:val="24"/>
+          <w:lang w:val="en-US"/>
+        </w:rPr>
+        <w:t>? This might be very clear to the DTM team who designed the survey or any other seasoned DTM professional but what about anyone who has no or little experience with DTM?</w:t>
+      </w:r>
+    </w:p>
+    <w:p>
+      <w:pPr>
+        <w:spacing w:after="120" w:line="276" w:lineRule="auto"/>
+        <w:rPr>
+          <w:rFonts w:cstheme="minorHAnsi"/>
+          <w:sz w:val="24"/>
+          <w:szCs w:val="24"/>
+          <w:lang w:val="en-US"/>
+        </w:rPr>
+      </w:pPr>
+      <w:r>
+        <w:rPr>
+          <w:rFonts w:cstheme="minorHAnsi"/>
+          <w:sz w:val="24"/>
+          <w:szCs w:val="24"/>
+          <w:lang w:val="en-US"/>
+        </w:rPr>
+        <w:t xml:space="preserve">The kind of information that can be classified as Metadata is wide-ranging. Metadata includes information about technical and business processes, data rules and constraints, and logical and physical data structures. Metadata helps an organization understand its data, its systems, and its workflows. </w:t>
+      </w:r>
+    </w:p>
+    <w:p>
+      <w:pPr>
+        <w:spacing w:after="120" w:line="276" w:lineRule="auto"/>
+        <w:rPr>
+          <w:rFonts w:cstheme="minorHAnsi"/>
+          <w:sz w:val="24"/>
+          <w:szCs w:val="24"/>
+          <w:lang w:val="en-US"/>
+        </w:rPr>
+      </w:pPr>
+      <w:r>
+        <w:rPr>
+          <w:rFonts w:cstheme="minorHAnsi"/>
+          <w:sz w:val="24"/>
+          <w:szCs w:val="24"/>
+          <w:lang w:val="en-US"/>
+        </w:rPr>
+        <w:t>Without reliable Metadata, an organization does not know what data it has, what the data represents, where it originates, how it moves through systems, who has access to it, or what it means for the data to be of high quality. Without Metadata, an organization cannot manage its data as an asset. Indeed, without Metadata, an organization may not be able to manage its data at all.</w:t>
+      </w:r>
+    </w:p>
+    <w:p>
+      <w:pPr>
+        <w:spacing w:after="120" w:line="276" w:lineRule="auto"/>
+        <w:rPr>
+          <w:rFonts w:cstheme="minorHAnsi"/>
+          <w:sz w:val="24"/>
+          <w:szCs w:val="24"/>
+          <w:lang w:val="en-US"/>
+        </w:rPr>
+      </w:pPr>
+      <w:r>
+        <w:rPr>
+          <w:rFonts w:cstheme="minorHAnsi"/>
+          <w:sz w:val="24"/>
+          <w:szCs w:val="24"/>
+          <w:lang w:val="en-US"/>
+        </w:rPr>
+        <w:t xml:space="preserve">DTM teams don’t have provide the definitions of the survey question from start. </w:t>
+      </w:r>
+      <w:r>
+        <w:rPr>
+          <w:rFonts w:cstheme="minorHAnsi"/>
+          <w:sz w:val="24"/>
+          <w:szCs w:val="24"/>
+          <w:lang w:val="en-US"/>
+        </w:rPr>
+        <w:t>Data-Field description in the data dictionary should be a good starting point</w:t>
+      </w:r>
+      <w:r>
+        <w:rPr>
+          <w:rFonts w:cstheme="minorHAnsi"/>
+          <w:sz w:val="24"/>
+          <w:szCs w:val="24"/>
+          <w:lang w:val="en-US"/>
+        </w:rPr>
+        <w:t xml:space="preserve">, for any survey designer, to provide definitions (metadata) of data they are collecting but </w:t>
+      </w:r>
+      <w:r>
+        <w:rPr>
+          <w:rFonts w:cstheme="minorHAnsi"/>
+          <w:sz w:val="24"/>
+          <w:szCs w:val="24"/>
+          <w:lang w:val="en-US"/>
+        </w:rPr>
+        <w:t xml:space="preserve">‘Number of IDPs’ definition could be a little different than the general definition given in the DD and should be </w:t>
+      </w:r>
+      <w:r>
+        <w:rPr>
+          <w:rFonts w:cstheme="minorHAnsi"/>
+          <w:sz w:val="24"/>
+          <w:szCs w:val="24"/>
+          <w:lang w:val="en-US"/>
+        </w:rPr>
+        <w:t xml:space="preserve">explained </w:t>
+      </w:r>
+      <w:r>
+        <w:rPr>
+          <w:rFonts w:cstheme="minorHAnsi"/>
+          <w:sz w:val="24"/>
+          <w:szCs w:val="24"/>
+          <w:lang w:val="en-US"/>
+        </w:rPr>
+        <w:t>as per the context where the data is being collected.</w:t>
+      </w:r>
+    </w:p>
+    <w:p>
+      <w:pPr>
+        <w:spacing w:after="120" w:line="276" w:lineRule="auto"/>
+        <w:rPr>
+          <w:rFonts w:cstheme="minorHAnsi"/>
+          <w:sz w:val="24"/>
+          <w:szCs w:val="24"/>
+          <w:lang w:val="en-US"/>
+        </w:rPr>
+      </w:pPr>
+      <w:r>
+        <w:rPr>
+          <w:rFonts w:cstheme="minorHAnsi"/>
+          <w:sz w:val="24"/>
+          <w:szCs w:val="24"/>
+          <w:lang w:val="en-US"/>
+        </w:rPr>
+        <w:t>Metadata can be provided on a separate sheet in the final published document.</w:t>
+      </w:r>
+    </w:p>
+    <w:p>
+      <w:pPr>
+        <w:spacing w:after="120" w:line="276" w:lineRule="auto"/>
+        <w:rPr>
+          <w:rFonts w:cstheme="minorHAnsi"/>
+          <w:i/>
+          <w:iCs/>
+          <w:sz w:val="24"/>
+          <w:szCs w:val="24"/>
+        </w:rPr>
+      </w:pPr>
+      <w:r>
+        <w:rPr>
+          <w:rFonts w:cstheme="minorHAnsi"/>
+          <w:i/>
+          <w:iCs/>
+          <w:sz w:val="24"/>
+          <w:szCs w:val="24"/>
+          <w:lang w:val="en-US"/>
+        </w:rPr>
+        <w:t>Metadata Management is o</w:t>
+      </w:r>
+      <w:r>
+        <w:rPr>
+          <w:rFonts w:cstheme="minorHAnsi"/>
+          <w:i/>
+          <w:iCs/>
+          <w:sz w:val="24"/>
+          <w:szCs w:val="24"/>
+          <w:lang w:val="en-US"/>
+        </w:rPr>
+        <w:t>ne of the key component of Data Management and Data Governance.</w:t>
+      </w:r>
+      <w:r>
+        <w:rPr>
+          <w:rFonts w:cstheme="minorHAnsi"/>
+          <w:i/>
+          <w:iCs/>
+          <w:sz w:val="24"/>
+          <w:szCs w:val="24"/>
+          <w:lang w:val="en-US"/>
+        </w:rPr>
+        <w:t xml:space="preserve"> DTM should formalize a strategy to manage metadata</w:t>
+      </w:r>
+      <w:r>
+        <w:rPr>
+          <w:rFonts w:cstheme="minorHAnsi"/>
+          <w:i/>
+          <w:iCs/>
+          <w:sz w:val="24"/>
+          <w:szCs w:val="24"/>
+          <w:lang w:val="en-US"/>
+        </w:rPr>
+        <w:t>, and master data both,</w:t>
+      </w:r>
+      <w:r>
+        <w:rPr>
+          <w:rFonts w:cstheme="minorHAnsi"/>
+          <w:i/>
+          <w:iCs/>
+          <w:sz w:val="24"/>
+          <w:szCs w:val="24"/>
+          <w:lang w:val="en-US"/>
+        </w:rPr>
+        <w:t xml:space="preserve"> </w:t>
+      </w:r>
+      <w:r>
+        <w:rPr>
+          <w:rFonts w:cstheme="minorHAnsi"/>
+          <w:i/>
+          <w:iCs/>
+          <w:sz w:val="24"/>
+          <w:szCs w:val="24"/>
+          <w:lang w:val="en-US"/>
+        </w:rPr>
+        <w:lastRenderedPageBreak/>
+        <w:t>but to start w</w:t>
+      </w:r>
+      <w:r>
+        <w:rPr>
+          <w:rFonts w:cstheme="minorHAnsi"/>
+          <w:i/>
+          <w:iCs/>
+          <w:sz w:val="24"/>
+          <w:szCs w:val="24"/>
+          <w:lang w:val="en-US"/>
+        </w:rPr>
+        <w:t>e can improve description</w:t>
+      </w:r>
+      <w:r>
+        <w:rPr>
+          <w:rFonts w:cstheme="minorHAnsi"/>
+          <w:i/>
+          <w:iCs/>
+          <w:sz w:val="24"/>
+          <w:szCs w:val="24"/>
+          <w:lang w:val="en-US"/>
+        </w:rPr>
+        <w:t>s</w:t>
+      </w:r>
+      <w:r>
+        <w:rPr>
+          <w:rFonts w:cstheme="minorHAnsi"/>
+          <w:i/>
+          <w:iCs/>
+          <w:sz w:val="24"/>
+          <w:szCs w:val="24"/>
+          <w:lang w:val="en-US"/>
+        </w:rPr>
+        <w:t xml:space="preserve"> and definitions of</w:t>
+      </w:r>
+      <w:r>
+        <w:rPr>
+          <w:rFonts w:cstheme="minorHAnsi"/>
+          <w:i/>
+          <w:iCs/>
+          <w:sz w:val="24"/>
+          <w:szCs w:val="24"/>
+          <w:lang w:val="en-US"/>
+        </w:rPr>
+        <w:t xml:space="preserve"> DD</w:t>
+      </w:r>
+      <w:r>
+        <w:rPr>
+          <w:rFonts w:cstheme="minorHAnsi"/>
+          <w:i/>
+          <w:iCs/>
+          <w:sz w:val="24"/>
+          <w:szCs w:val="24"/>
+          <w:lang w:val="en-US"/>
+        </w:rPr>
+        <w:t xml:space="preserve"> Data-Field</w:t>
+      </w:r>
+      <w:r>
+        <w:rPr>
+          <w:rFonts w:cstheme="minorHAnsi"/>
+          <w:i/>
+          <w:iCs/>
+          <w:sz w:val="24"/>
+          <w:szCs w:val="24"/>
+          <w:lang w:val="en-US"/>
+        </w:rPr>
+        <w:t>s on the feedback from DTM teams.</w:t>
+      </w:r>
+      <w:r>
+        <w:rPr>
+          <w:rFonts w:cstheme="minorHAnsi"/>
+          <w:i/>
+          <w:iCs/>
+          <w:sz w:val="24"/>
+          <w:szCs w:val="24"/>
+          <w:lang w:val="en-US"/>
+        </w:rPr>
+        <w:t xml:space="preserve"> </w:t>
+      </w:r>
+    </w:p>
+    <w:p>
+      <w:pPr>
+        <w:spacing w:after="120" w:line="276" w:lineRule="auto"/>
+        <w:rPr>
+          <w:rFonts w:cstheme="minorHAnsi"/>
+          <w:b/>
+          <w:bCs/>
+          <w:sz w:val="24"/>
+          <w:szCs w:val="24"/>
+          <w:lang w:val="en-US"/>
+        </w:rPr>
+      </w:pPr>
+      <w:r>
+        <w:rPr>
+          <w:rFonts w:cstheme="minorHAnsi"/>
+          <w:b/>
+          <w:bCs/>
+          <w:sz w:val="24"/>
+          <w:szCs w:val="24"/>
+          <w:lang w:val="en-US"/>
+        </w:rPr>
+        <w:t>Data Validation Rules</w:t>
+      </w:r>
+    </w:p>
+    <w:p>
+      <w:pPr>
+        <w:spacing w:after="120" w:line="276" w:lineRule="auto"/>
+        <w:rPr>
+          <w:rFonts w:cstheme="minorHAnsi"/>
+          <w:sz w:val="24"/>
+          <w:szCs w:val="24"/>
+          <w:lang w:val="en-US"/>
+        </w:rPr>
+      </w:pPr>
+      <w:r>
+        <w:rPr>
+          <w:rFonts w:cstheme="minorHAnsi"/>
+          <w:sz w:val="24"/>
+          <w:szCs w:val="24"/>
+          <w:lang w:val="en-US"/>
+        </w:rPr>
+        <w:t xml:space="preserve">If there is no official CODs from OCHA in a country then IOM staff should share the list of Admin boundaries used in the </w:t>
+      </w:r>
+      <w:r>
+        <w:rPr>
+          <w:rFonts w:cstheme="minorHAnsi"/>
+          <w:sz w:val="24"/>
+          <w:szCs w:val="24"/>
+          <w:lang w:val="en-US"/>
+        </w:rPr>
+        <w:t>data collection.</w:t>
+      </w:r>
+    </w:p>
+    <w:p>
+      <w:pPr>
+        <w:spacing w:after="120" w:line="276" w:lineRule="auto"/>
+        <w:rPr>
+          <w:rFonts w:cstheme="minorHAnsi"/>
+          <w:sz w:val="24"/>
+          <w:szCs w:val="24"/>
+          <w:lang w:val="en-US"/>
+        </w:rPr>
+      </w:pPr>
+    </w:p>
+    <w:p>
+      <w:pPr>
+        <w:spacing w:after="120" w:line="276" w:lineRule="auto"/>
+        <w:rPr>
+          <w:rFonts w:cstheme="minorHAnsi"/>
+          <w:b/>
+          <w:bCs/>
+          <w:sz w:val="24"/>
+          <w:szCs w:val="24"/>
+          <w:lang w:val="en-US"/>
+        </w:rPr>
+      </w:pPr>
+    </w:p>
+    <w:p>
+      <w:pPr>
+        <w:spacing w:after="120" w:line="276" w:lineRule="auto"/>
+        <w:rPr>
+          <w:rFonts w:cstheme="minorHAnsi"/>
+          <w:sz w:val="24"/>
+          <w:szCs w:val="24"/>
+          <w:lang w:val="en-US"/>
+        </w:rPr>
+      </w:pPr>
+    </w:p>
+    <w:p>
+      <w:pPr>
+        <w:spacing w:after="120" w:line="276" w:lineRule="auto"/>
+        <w:rPr>
+          <w:rFonts w:cstheme="minorHAnsi"/>
+          <w:sz w:val="24"/>
+          <w:szCs w:val="24"/>
+          <w:lang w:val="en-US"/>
+        </w:rPr>
+      </w:pPr>
+    </w:p>
+    <w:p>
+      <w:pPr>
+        <w:spacing w:after="120" w:line="276" w:lineRule="auto"/>
+        <w:rPr>
+          <w:rFonts w:cstheme="minorHAnsi"/>
+          <w:sz w:val="24"/>
+          <w:szCs w:val="24"/>
+          <w:lang w:val="en-US"/>
+        </w:rPr>
+      </w:pPr>
+    </w:p>
+    <w:p>
+      <w:pPr>
+        <w:spacing w:after="120" w:line="276" w:lineRule="auto"/>
+        <w:rPr>
+          <w:rFonts w:cstheme="minorHAnsi"/>
+          <w:sz w:val="24"/>
+          <w:szCs w:val="24"/>
+          <w:lang w:val="en-US"/>
+        </w:rPr>
+      </w:pPr>
+    </w:p>
+    <w:p>
+      <w:pPr>
+        <w:spacing w:after="120" w:line="276" w:lineRule="auto"/>
+        <w:rPr>
+          <w:rFonts w:cstheme="minorHAnsi"/>
+          <w:sz w:val="24"/>
+          <w:szCs w:val="24"/>
+          <w:lang w:val="en-US"/>
+        </w:rPr>
+      </w:pPr>
+    </w:p>
+    <w:p>
+      <w:pPr>
+        <w:spacing w:after="120" w:line="276" w:lineRule="auto"/>
+        <w:rPr>
+          <w:rFonts w:cstheme="minorHAnsi"/>
+          <w:sz w:val="24"/>
+          <w:szCs w:val="24"/>
+          <w:lang w:val="en-US"/>
+        </w:rPr>
+      </w:pPr>
+    </w:p>
+    <w:p>
+      <w:pPr>
+        <w:spacing w:after="120" w:line="276" w:lineRule="auto"/>
+        <w:rPr>
+          <w:rFonts w:cstheme="minorHAnsi"/>
+          <w:sz w:val="24"/>
+          <w:szCs w:val="24"/>
+          <w:lang w:val="en-US"/>
+        </w:rPr>
+      </w:pPr>
+    </w:p>
+    <w:p>
+      <w:pPr>
+        <w:spacing w:after="120" w:line="276" w:lineRule="auto"/>
+        <w:rPr>
+          <w:rFonts w:cstheme="minorHAnsi"/>
+          <w:sz w:val="24"/>
+          <w:szCs w:val="24"/>
+          <w:lang w:val="en-US"/>
+        </w:rPr>
+      </w:pPr>
+    </w:p>
+    <w:p>
+      <w:pPr>
+        <w:spacing w:after="120" w:line="276" w:lineRule="auto"/>
+        <w:rPr>
+          <w:rFonts w:cstheme="minorHAnsi"/>
+          <w:sz w:val="24"/>
+          <w:szCs w:val="24"/>
+          <w:lang w:val="en-US"/>
+        </w:rPr>
+      </w:pPr>
+    </w:p>
+    <w:p>
+      <w:pPr>
+        <w:spacing w:after="120" w:line="276" w:lineRule="auto"/>
+        <w:rPr>
+          <w:rFonts w:cstheme="minorHAnsi"/>
+          <w:sz w:val="24"/>
+          <w:szCs w:val="24"/>
+          <w:lang w:val="en-US"/>
+        </w:rPr>
+      </w:pPr>
+    </w:p>
+    <w:p>
+      <w:pPr>
+        <w:spacing w:after="120" w:line="276" w:lineRule="auto"/>
+        <w:rPr>
+          <w:rFonts w:cstheme="minorHAnsi"/>
+          <w:sz w:val="24"/>
+          <w:szCs w:val="24"/>
+          <w:lang w:val="en-US"/>
+        </w:rPr>
+      </w:pPr>
+    </w:p>
+    <w:p>
+      <w:pPr>
+        <w:spacing w:after="120" w:line="276" w:lineRule="auto"/>
+        <w:rPr>
+          <w:rFonts w:cstheme="minorHAnsi"/>
+          <w:sz w:val="24"/>
+          <w:szCs w:val="24"/>
+          <w:lang w:val="en-US"/>
+        </w:rPr>
+      </w:pPr>
+    </w:p>
+    <w:p>
+      <w:pPr>
+        <w:spacing w:after="120" w:line="276" w:lineRule="auto"/>
+        <w:rPr>
+          <w:rFonts w:cstheme="minorHAnsi"/>
+          <w:sz w:val="24"/>
+          <w:szCs w:val="24"/>
+          <w:lang w:val="en-US"/>
+        </w:rPr>
+      </w:pPr>
+    </w:p>
+    <w:p>
+      <w:pPr>
+        <w:spacing w:after="120" w:line="276" w:lineRule="auto"/>
+        <w:rPr>
           <w:rStyle w:val="Hyperlink"/>
           <w:rFonts w:cstheme="minorHAnsi"/>
           <w:sz w:val="18"/>
           <w:szCs w:val="18"/>
         </w:rPr>
       </w:pPr>
-      <w:hyperlink r:id="rId11" w:history="1">
+      <w:hyperlink r:id="rId14" w:history="1">
         <w:r>
           <w:rPr>
             <w:rStyle w:val="Hyperlink"/>
@@ -5825,7 +7988,7 @@
           <w:szCs w:val="18"/>
         </w:rPr>
       </w:pPr>
-      <w:hyperlink r:id="rId12" w:history="1">
+      <w:hyperlink r:id="rId15" w:history="1">
         <w:r>
           <w:rPr>
             <w:rStyle w:val="Hyperlink"/>
@@ -5846,7 +8009,7 @@
           <w:szCs w:val="18"/>
         </w:rPr>
       </w:pPr>
-      <w:hyperlink r:id="rId13" w:history="1">
+      <w:hyperlink r:id="rId16" w:history="1">
         <w:r>
           <w:rPr>
             <w:rStyle w:val="Hyperlink"/>
@@ -5867,7 +8030,7 @@
           <w:szCs w:val="18"/>
         </w:rPr>
       </w:pPr>
-      <w:hyperlink r:id="rId14" w:history="1">
+      <w:hyperlink r:id="rId17" w:history="1">
         <w:r>
           <w:rPr>
             <w:rStyle w:val="Hyperlink"/>
@@ -5880,8 +8043,8 @@
       </w:hyperlink>
     </w:p>
     <w:sectPr>
-      <w:headerReference w:type="default" r:id="rId15"/>
-      <w:footerReference w:type="default" r:id="rId16"/>
+      <w:headerReference w:type="default" r:id="rId18"/>
+      <w:footerReference w:type="default" r:id="rId19"/>
       <w:pgSz w:w="11906" w:h="16838"/>
       <w:pgMar w:top="1440" w:right="1440" w:bottom="1440" w:left="1440" w:header="708" w:footer="708" w:gutter="0"/>
       <w:cols w:space="708"/>
@@ -6146,15 +8309,7 @@
         <w:szCs w:val="16"/>
         <w:lang w:val="en-US"/>
       </w:rPr>
-      <w:t>)</w:t>
-    </w:r>
-    <w:r>
-      <w:rPr>
-        <w:sz w:val="16"/>
-        <w:szCs w:val="16"/>
-        <w:lang w:val="en-US"/>
-      </w:rPr>
-      <w:t xml:space="preserve"> V1</w:t>
+      <w:t>) V1</w:t>
     </w:r>
     <w:r>
       <w:ptab w:relativeTo="margin" w:alignment="center" w:leader="none"/>
@@ -6408,6 +8563,119 @@
     </w:lvl>
   </w:abstractNum>
   <w:abstractNum w:abstractNumId="2" w15:restartNumberingAfterBreak="0">
+    <w:nsid w:val="0D117FEC"/>
+    <w:multiLevelType w:val="hybridMultilevel"/>
+    <w:tmpl w:val="CF663636"/>
+    <w:lvl w:ilvl="0" w:tplc="10000001">
+      <w:start w:val="1"/>
+      <w:numFmt w:val="bullet"/>
+      <w:lvlText w:val=""/>
+      <w:lvlJc w:val="left"/>
+      <w:pPr>
+        <w:ind w:left="720" w:hanging="360"/>
+      </w:pPr>
+      <w:rPr>
+        <w:rFonts w:ascii="Symbol" w:hAnsi="Symbol" w:hint="default"/>
+      </w:rPr>
+    </w:lvl>
+    <w:lvl w:ilvl="1" w:tplc="10000003" w:tentative="1">
+      <w:start w:val="1"/>
+      <w:numFmt w:val="bullet"/>
+      <w:lvlText w:val="o"/>
+      <w:lvlJc w:val="left"/>
+      <w:pPr>
+        <w:ind w:left="1440" w:hanging="360"/>
+      </w:pPr>
+      <w:rPr>
+        <w:rFonts w:ascii="Courier New" w:hAnsi="Courier New" w:cs="Courier New" w:hint="default"/>
+      </w:rPr>
+    </w:lvl>
+    <w:lvl w:ilvl="2" w:tplc="10000005" w:tentative="1">
+      <w:start w:val="1"/>
+      <w:numFmt w:val="bullet"/>
+      <w:lvlText w:val=""/>
+      <w:lvlJc w:val="left"/>
+      <w:pPr>
+        <w:ind w:left="2160" w:hanging="360"/>
+      </w:pPr>
+      <w:rPr>
+        <w:rFonts w:ascii="Wingdings" w:hAnsi="Wingdings" w:hint="default"/>
+      </w:rPr>
+    </w:lvl>
+    <w:lvl w:ilvl="3" w:tplc="10000001" w:tentative="1">
+      <w:start w:val="1"/>
+      <w:numFmt w:val="bullet"/>
+      <w:lvlText w:val=""/>
+      <w:lvlJc w:val="left"/>
+      <w:pPr>
+        <w:ind w:left="2880" w:hanging="360"/>
+      </w:pPr>
+      <w:rPr>
+        <w:rFonts w:ascii="Symbol" w:hAnsi="Symbol" w:hint="default"/>
+      </w:rPr>
+    </w:lvl>
+    <w:lvl w:ilvl="4" w:tplc="10000003" w:tentative="1">
+      <w:start w:val="1"/>
+      <w:numFmt w:val="bullet"/>
+      <w:lvlText w:val="o"/>
+      <w:lvlJc w:val="left"/>
+      <w:pPr>
+        <w:ind w:left="3600" w:hanging="360"/>
+      </w:pPr>
+      <w:rPr>
+        <w:rFonts w:ascii="Courier New" w:hAnsi="Courier New" w:cs="Courier New" w:hint="default"/>
+      </w:rPr>
+    </w:lvl>
+    <w:lvl w:ilvl="5" w:tplc="10000005" w:tentative="1">
+      <w:start w:val="1"/>
+      <w:numFmt w:val="bullet"/>
+      <w:lvlText w:val=""/>
+      <w:lvlJc w:val="left"/>
+      <w:pPr>
+        <w:ind w:left="4320" w:hanging="360"/>
+      </w:pPr>
+      <w:rPr>
+        <w:rFonts w:ascii="Wingdings" w:hAnsi="Wingdings" w:hint="default"/>
+      </w:rPr>
+    </w:lvl>
+    <w:lvl w:ilvl="6" w:tplc="10000001" w:tentative="1">
+      <w:start w:val="1"/>
+      <w:numFmt w:val="bullet"/>
+      <w:lvlText w:val=""/>
+      <w:lvlJc w:val="left"/>
+      <w:pPr>
+        <w:ind w:left="5040" w:hanging="360"/>
+      </w:pPr>
+      <w:rPr>
+        <w:rFonts w:ascii="Symbol" w:hAnsi="Symbol" w:hint="default"/>
+      </w:rPr>
+    </w:lvl>
+    <w:lvl w:ilvl="7" w:tplc="10000003" w:tentative="1">
+      <w:start w:val="1"/>
+      <w:numFmt w:val="bullet"/>
+      <w:lvlText w:val="o"/>
+      <w:lvlJc w:val="left"/>
+      <w:pPr>
+        <w:ind w:left="5760" w:hanging="360"/>
+      </w:pPr>
+      <w:rPr>
+        <w:rFonts w:ascii="Courier New" w:hAnsi="Courier New" w:cs="Courier New" w:hint="default"/>
+      </w:rPr>
+    </w:lvl>
+    <w:lvl w:ilvl="8" w:tplc="10000005" w:tentative="1">
+      <w:start w:val="1"/>
+      <w:numFmt w:val="bullet"/>
+      <w:lvlText w:val=""/>
+      <w:lvlJc w:val="left"/>
+      <w:pPr>
+        <w:ind w:left="6480" w:hanging="360"/>
+      </w:pPr>
+      <w:rPr>
+        <w:rFonts w:ascii="Wingdings" w:hAnsi="Wingdings" w:hint="default"/>
+      </w:rPr>
+    </w:lvl>
+  </w:abstractNum>
+  <w:abstractNum w:abstractNumId="3" w15:restartNumberingAfterBreak="0">
     <w:nsid w:val="0E10370C"/>
     <w:multiLevelType w:val="hybridMultilevel"/>
     <w:tmpl w:val="2E606324"/>
@@ -6520,7 +8788,7 @@
       </w:rPr>
     </w:lvl>
   </w:abstractNum>
-  <w:abstractNum w:abstractNumId="3" w15:restartNumberingAfterBreak="0">
+  <w:abstractNum w:abstractNumId="4" w15:restartNumberingAfterBreak="0">
     <w:nsid w:val="181C2246"/>
     <w:multiLevelType w:val="hybridMultilevel"/>
     <w:tmpl w:val="FC6A1662"/>
@@ -6633,7 +8901,7 @@
       </w:rPr>
     </w:lvl>
   </w:abstractNum>
-  <w:abstractNum w:abstractNumId="4" w15:restartNumberingAfterBreak="0">
+  <w:abstractNum w:abstractNumId="5" w15:restartNumberingAfterBreak="0">
     <w:nsid w:val="1CD24D7C"/>
     <w:multiLevelType w:val="hybridMultilevel"/>
     <w:tmpl w:val="9DDCA6C4"/>
@@ -6746,7 +9014,7 @@
       </w:rPr>
     </w:lvl>
   </w:abstractNum>
-  <w:abstractNum w:abstractNumId="5" w15:restartNumberingAfterBreak="0">
+  <w:abstractNum w:abstractNumId="6" w15:restartNumberingAfterBreak="0">
     <w:nsid w:val="218516A2"/>
     <w:multiLevelType w:val="hybridMultilevel"/>
     <w:tmpl w:val="568CD2CA"/>
@@ -6859,7 +9127,7 @@
       </w:rPr>
     </w:lvl>
   </w:abstractNum>
-  <w:abstractNum w:abstractNumId="6" w15:restartNumberingAfterBreak="0">
+  <w:abstractNum w:abstractNumId="7" w15:restartNumberingAfterBreak="0">
     <w:nsid w:val="33352A0B"/>
     <w:multiLevelType w:val="hybridMultilevel"/>
     <w:tmpl w:val="F9469A22"/>
@@ -6972,7 +9240,7 @@
       </w:rPr>
     </w:lvl>
   </w:abstractNum>
-  <w:abstractNum w:abstractNumId="7" w15:restartNumberingAfterBreak="0">
+  <w:abstractNum w:abstractNumId="8" w15:restartNumberingAfterBreak="0">
     <w:nsid w:val="396516F2"/>
     <w:multiLevelType w:val="hybridMultilevel"/>
     <w:tmpl w:val="04406AE2"/>
@@ -7085,7 +9353,7 @@
       </w:rPr>
     </w:lvl>
   </w:abstractNum>
-  <w:abstractNum w:abstractNumId="8" w15:restartNumberingAfterBreak="0">
+  <w:abstractNum w:abstractNumId="9" w15:restartNumberingAfterBreak="0">
     <w:nsid w:val="3A7E40EE"/>
     <w:multiLevelType w:val="hybridMultilevel"/>
     <w:tmpl w:val="65F848D0"/>
@@ -7198,7 +9466,7 @@
       </w:rPr>
     </w:lvl>
   </w:abstractNum>
-  <w:abstractNum w:abstractNumId="9" w15:restartNumberingAfterBreak="0">
+  <w:abstractNum w:abstractNumId="10" w15:restartNumberingAfterBreak="0">
     <w:nsid w:val="4B0843A0"/>
     <w:multiLevelType w:val="hybridMultilevel"/>
     <w:tmpl w:val="2C82FD20"/>
@@ -7311,7 +9579,7 @@
       </w:rPr>
     </w:lvl>
   </w:abstractNum>
-  <w:abstractNum w:abstractNumId="10" w15:restartNumberingAfterBreak="0">
+  <w:abstractNum w:abstractNumId="11" w15:restartNumberingAfterBreak="0">
     <w:nsid w:val="4DB72977"/>
     <w:multiLevelType w:val="hybridMultilevel"/>
     <w:tmpl w:val="D228F304"/>
@@ -7397,7 +9665,7 @@
       </w:pPr>
     </w:lvl>
   </w:abstractNum>
-  <w:abstractNum w:abstractNumId="11" w15:restartNumberingAfterBreak="0">
+  <w:abstractNum w:abstractNumId="12" w15:restartNumberingAfterBreak="0">
     <w:nsid w:val="4DEB07EB"/>
     <w:multiLevelType w:val="hybridMultilevel"/>
     <w:tmpl w:val="F550A218"/>
@@ -7510,7 +9778,7 @@
       </w:rPr>
     </w:lvl>
   </w:abstractNum>
-  <w:abstractNum w:abstractNumId="12" w15:restartNumberingAfterBreak="0">
+  <w:abstractNum w:abstractNumId="13" w15:restartNumberingAfterBreak="0">
     <w:nsid w:val="4E961080"/>
     <w:multiLevelType w:val="hybridMultilevel"/>
     <w:tmpl w:val="5F1A0698"/>
@@ -7623,7 +9891,7 @@
       </w:rPr>
     </w:lvl>
   </w:abstractNum>
-  <w:abstractNum w:abstractNumId="13" w15:restartNumberingAfterBreak="0">
+  <w:abstractNum w:abstractNumId="14" w15:restartNumberingAfterBreak="0">
     <w:nsid w:val="54533410"/>
     <w:multiLevelType w:val="hybridMultilevel"/>
     <w:tmpl w:val="28D854AC"/>
@@ -7736,7 +10004,7 @@
       </w:rPr>
     </w:lvl>
   </w:abstractNum>
-  <w:abstractNum w:abstractNumId="14" w15:restartNumberingAfterBreak="0">
+  <w:abstractNum w:abstractNumId="15" w15:restartNumberingAfterBreak="0">
     <w:nsid w:val="576D2958"/>
     <w:multiLevelType w:val="hybridMultilevel"/>
     <w:tmpl w:val="B888B126"/>
@@ -7849,7 +10117,7 @@
       </w:rPr>
     </w:lvl>
   </w:abstractNum>
-  <w:abstractNum w:abstractNumId="15" w15:restartNumberingAfterBreak="0">
+  <w:abstractNum w:abstractNumId="16" w15:restartNumberingAfterBreak="0">
     <w:nsid w:val="59770444"/>
     <w:multiLevelType w:val="hybridMultilevel"/>
     <w:tmpl w:val="C726AA06"/>
@@ -7962,7 +10230,7 @@
       </w:rPr>
     </w:lvl>
   </w:abstractNum>
-  <w:abstractNum w:abstractNumId="16" w15:restartNumberingAfterBreak="0">
+  <w:abstractNum w:abstractNumId="17" w15:restartNumberingAfterBreak="0">
     <w:nsid w:val="5AB8104E"/>
     <w:multiLevelType w:val="hybridMultilevel"/>
     <w:tmpl w:val="85E04478"/>
@@ -8075,7 +10343,7 @@
       </w:rPr>
     </w:lvl>
   </w:abstractNum>
-  <w:abstractNum w:abstractNumId="17" w15:restartNumberingAfterBreak="0">
+  <w:abstractNum w:abstractNumId="18" w15:restartNumberingAfterBreak="0">
     <w:nsid w:val="5ABB78B1"/>
     <w:multiLevelType w:val="hybridMultilevel"/>
     <w:tmpl w:val="C81EAF68"/>
@@ -8188,7 +10456,7 @@
       </w:rPr>
     </w:lvl>
   </w:abstractNum>
-  <w:abstractNum w:abstractNumId="18" w15:restartNumberingAfterBreak="0">
+  <w:abstractNum w:abstractNumId="19" w15:restartNumberingAfterBreak="0">
     <w:nsid w:val="5B692361"/>
     <w:multiLevelType w:val="hybridMultilevel"/>
     <w:tmpl w:val="0BAC300E"/>
@@ -8301,7 +10569,7 @@
       </w:rPr>
     </w:lvl>
   </w:abstractNum>
-  <w:abstractNum w:abstractNumId="19" w15:restartNumberingAfterBreak="0">
+  <w:abstractNum w:abstractNumId="20" w15:restartNumberingAfterBreak="0">
     <w:nsid w:val="62675E4C"/>
     <w:multiLevelType w:val="hybridMultilevel"/>
     <w:tmpl w:val="8AC6778A"/>
@@ -8414,7 +10682,120 @@
       </w:rPr>
     </w:lvl>
   </w:abstractNum>
-  <w:abstractNum w:abstractNumId="20" w15:restartNumberingAfterBreak="0">
+  <w:abstractNum w:abstractNumId="21" w15:restartNumberingAfterBreak="0">
+    <w:nsid w:val="69610AA2"/>
+    <w:multiLevelType w:val="hybridMultilevel"/>
+    <w:tmpl w:val="3EF49384"/>
+    <w:lvl w:ilvl="0" w:tplc="10000001">
+      <w:start w:val="1"/>
+      <w:numFmt w:val="bullet"/>
+      <w:lvlText w:val=""/>
+      <w:lvlJc w:val="left"/>
+      <w:pPr>
+        <w:ind w:left="720" w:hanging="360"/>
+      </w:pPr>
+      <w:rPr>
+        <w:rFonts w:ascii="Symbol" w:hAnsi="Symbol" w:hint="default"/>
+      </w:rPr>
+    </w:lvl>
+    <w:lvl w:ilvl="1" w:tplc="10000003">
+      <w:start w:val="1"/>
+      <w:numFmt w:val="bullet"/>
+      <w:lvlText w:val="o"/>
+      <w:lvlJc w:val="left"/>
+      <w:pPr>
+        <w:ind w:left="1440" w:hanging="360"/>
+      </w:pPr>
+      <w:rPr>
+        <w:rFonts w:ascii="Courier New" w:hAnsi="Courier New" w:cs="Courier New" w:hint="default"/>
+      </w:rPr>
+    </w:lvl>
+    <w:lvl w:ilvl="2" w:tplc="10000005" w:tentative="1">
+      <w:start w:val="1"/>
+      <w:numFmt w:val="bullet"/>
+      <w:lvlText w:val=""/>
+      <w:lvlJc w:val="left"/>
+      <w:pPr>
+        <w:ind w:left="2160" w:hanging="360"/>
+      </w:pPr>
+      <w:rPr>
+        <w:rFonts w:ascii="Wingdings" w:hAnsi="Wingdings" w:hint="default"/>
+      </w:rPr>
+    </w:lvl>
+    <w:lvl w:ilvl="3" w:tplc="10000001" w:tentative="1">
+      <w:start w:val="1"/>
+      <w:numFmt w:val="bullet"/>
+      <w:lvlText w:val=""/>
+      <w:lvlJc w:val="left"/>
+      <w:pPr>
+        <w:ind w:left="2880" w:hanging="360"/>
+      </w:pPr>
+      <w:rPr>
+        <w:rFonts w:ascii="Symbol" w:hAnsi="Symbol" w:hint="default"/>
+      </w:rPr>
+    </w:lvl>
+    <w:lvl w:ilvl="4" w:tplc="10000003" w:tentative="1">
+      <w:start w:val="1"/>
+      <w:numFmt w:val="bullet"/>
+      <w:lvlText w:val="o"/>
+      <w:lvlJc w:val="left"/>
+      <w:pPr>
+        <w:ind w:left="3600" w:hanging="360"/>
+      </w:pPr>
+      <w:rPr>
+        <w:rFonts w:ascii="Courier New" w:hAnsi="Courier New" w:cs="Courier New" w:hint="default"/>
+      </w:rPr>
+    </w:lvl>
+    <w:lvl w:ilvl="5" w:tplc="10000005" w:tentative="1">
+      <w:start w:val="1"/>
+      <w:numFmt w:val="bullet"/>
+      <w:lvlText w:val=""/>
+      <w:lvlJc w:val="left"/>
+      <w:pPr>
+        <w:ind w:left="4320" w:hanging="360"/>
+      </w:pPr>
+      <w:rPr>
+        <w:rFonts w:ascii="Wingdings" w:hAnsi="Wingdings" w:hint="default"/>
+      </w:rPr>
+    </w:lvl>
+    <w:lvl w:ilvl="6" w:tplc="10000001" w:tentative="1">
+      <w:start w:val="1"/>
+      <w:numFmt w:val="bullet"/>
+      <w:lvlText w:val=""/>
+      <w:lvlJc w:val="left"/>
+      <w:pPr>
+        <w:ind w:left="5040" w:hanging="360"/>
+      </w:pPr>
+      <w:rPr>
+        <w:rFonts w:ascii="Symbol" w:hAnsi="Symbol" w:hint="default"/>
+      </w:rPr>
+    </w:lvl>
+    <w:lvl w:ilvl="7" w:tplc="10000003" w:tentative="1">
+      <w:start w:val="1"/>
+      <w:numFmt w:val="bullet"/>
+      <w:lvlText w:val="o"/>
+      <w:lvlJc w:val="left"/>
+      <w:pPr>
+        <w:ind w:left="5760" w:hanging="360"/>
+      </w:pPr>
+      <w:rPr>
+        <w:rFonts w:ascii="Courier New" w:hAnsi="Courier New" w:cs="Courier New" w:hint="default"/>
+      </w:rPr>
+    </w:lvl>
+    <w:lvl w:ilvl="8" w:tplc="10000005" w:tentative="1">
+      <w:start w:val="1"/>
+      <w:numFmt w:val="bullet"/>
+      <w:lvlText w:val=""/>
+      <w:lvlJc w:val="left"/>
+      <w:pPr>
+        <w:ind w:left="6480" w:hanging="360"/>
+      </w:pPr>
+      <w:rPr>
+        <w:rFonts w:ascii="Wingdings" w:hAnsi="Wingdings" w:hint="default"/>
+      </w:rPr>
+    </w:lvl>
+  </w:abstractNum>
+  <w:abstractNum w:abstractNumId="22" w15:restartNumberingAfterBreak="0">
     <w:nsid w:val="6C8E4742"/>
     <w:multiLevelType w:val="hybridMultilevel"/>
     <w:tmpl w:val="C2D62FF6"/>
@@ -8527,7 +10908,7 @@
       </w:rPr>
     </w:lvl>
   </w:abstractNum>
-  <w:abstractNum w:abstractNumId="21" w15:restartNumberingAfterBreak="0">
+  <w:abstractNum w:abstractNumId="23" w15:restartNumberingAfterBreak="0">
     <w:nsid w:val="6F7D6698"/>
     <w:multiLevelType w:val="hybridMultilevel"/>
     <w:tmpl w:val="54CC92E0"/>
@@ -8640,7 +11021,120 @@
       </w:rPr>
     </w:lvl>
   </w:abstractNum>
-  <w:abstractNum w:abstractNumId="22" w15:restartNumberingAfterBreak="0">
+  <w:abstractNum w:abstractNumId="24" w15:restartNumberingAfterBreak="0">
+    <w:nsid w:val="714F21B7"/>
+    <w:multiLevelType w:val="hybridMultilevel"/>
+    <w:tmpl w:val="555291E6"/>
+    <w:lvl w:ilvl="0" w:tplc="10000001">
+      <w:start w:val="1"/>
+      <w:numFmt w:val="bullet"/>
+      <w:lvlText w:val=""/>
+      <w:lvlJc w:val="left"/>
+      <w:pPr>
+        <w:ind w:left="720" w:hanging="360"/>
+      </w:pPr>
+      <w:rPr>
+        <w:rFonts w:ascii="Symbol" w:hAnsi="Symbol" w:hint="default"/>
+      </w:rPr>
+    </w:lvl>
+    <w:lvl w:ilvl="1" w:tplc="10000003">
+      <w:start w:val="1"/>
+      <w:numFmt w:val="bullet"/>
+      <w:lvlText w:val="o"/>
+      <w:lvlJc w:val="left"/>
+      <w:pPr>
+        <w:ind w:left="1440" w:hanging="360"/>
+      </w:pPr>
+      <w:rPr>
+        <w:rFonts w:ascii="Courier New" w:hAnsi="Courier New" w:cs="Courier New" w:hint="default"/>
+      </w:rPr>
+    </w:lvl>
+    <w:lvl w:ilvl="2" w:tplc="10000005" w:tentative="1">
+      <w:start w:val="1"/>
+      <w:numFmt w:val="bullet"/>
+      <w:lvlText w:val=""/>
+      <w:lvlJc w:val="left"/>
+      <w:pPr>
+        <w:ind w:left="2160" w:hanging="360"/>
+      </w:pPr>
+      <w:rPr>
+        <w:rFonts w:ascii="Wingdings" w:hAnsi="Wingdings" w:hint="default"/>
+      </w:rPr>
+    </w:lvl>
+    <w:lvl w:ilvl="3" w:tplc="10000001" w:tentative="1">
+      <w:start w:val="1"/>
+      <w:numFmt w:val="bullet"/>
+      <w:lvlText w:val=""/>
+      <w:lvlJc w:val="left"/>
+      <w:pPr>
+        <w:ind w:left="2880" w:hanging="360"/>
+      </w:pPr>
+      <w:rPr>
+        <w:rFonts w:ascii="Symbol" w:hAnsi="Symbol" w:hint="default"/>
+      </w:rPr>
+    </w:lvl>
+    <w:lvl w:ilvl="4" w:tplc="10000003" w:tentative="1">
+      <w:start w:val="1"/>
+      <w:numFmt w:val="bullet"/>
+      <w:lvlText w:val="o"/>
+      <w:lvlJc w:val="left"/>
+      <w:pPr>
+        <w:ind w:left="3600" w:hanging="360"/>
+      </w:pPr>
+      <w:rPr>
+        <w:rFonts w:ascii="Courier New" w:hAnsi="Courier New" w:cs="Courier New" w:hint="default"/>
+      </w:rPr>
+    </w:lvl>
+    <w:lvl w:ilvl="5" w:tplc="10000005" w:tentative="1">
+      <w:start w:val="1"/>
+      <w:numFmt w:val="bullet"/>
+      <w:lvlText w:val=""/>
+      <w:lvlJc w:val="left"/>
+      <w:pPr>
+        <w:ind w:left="4320" w:hanging="360"/>
+      </w:pPr>
+      <w:rPr>
+        <w:rFonts w:ascii="Wingdings" w:hAnsi="Wingdings" w:hint="default"/>
+      </w:rPr>
+    </w:lvl>
+    <w:lvl w:ilvl="6" w:tplc="10000001" w:tentative="1">
+      <w:start w:val="1"/>
+      <w:numFmt w:val="bullet"/>
+      <w:lvlText w:val=""/>
+      <w:lvlJc w:val="left"/>
+      <w:pPr>
+        <w:ind w:left="5040" w:hanging="360"/>
+      </w:pPr>
+      <w:rPr>
+        <w:rFonts w:ascii="Symbol" w:hAnsi="Symbol" w:hint="default"/>
+      </w:rPr>
+    </w:lvl>
+    <w:lvl w:ilvl="7" w:tplc="10000003" w:tentative="1">
+      <w:start w:val="1"/>
+      <w:numFmt w:val="bullet"/>
+      <w:lvlText w:val="o"/>
+      <w:lvlJc w:val="left"/>
+      <w:pPr>
+        <w:ind w:left="5760" w:hanging="360"/>
+      </w:pPr>
+      <w:rPr>
+        <w:rFonts w:ascii="Courier New" w:hAnsi="Courier New" w:cs="Courier New" w:hint="default"/>
+      </w:rPr>
+    </w:lvl>
+    <w:lvl w:ilvl="8" w:tplc="10000005" w:tentative="1">
+      <w:start w:val="1"/>
+      <w:numFmt w:val="bullet"/>
+      <w:lvlText w:val=""/>
+      <w:lvlJc w:val="left"/>
+      <w:pPr>
+        <w:ind w:left="6480" w:hanging="360"/>
+      </w:pPr>
+      <w:rPr>
+        <w:rFonts w:ascii="Wingdings" w:hAnsi="Wingdings" w:hint="default"/>
+      </w:rPr>
+    </w:lvl>
+  </w:abstractNum>
+  <w:abstractNum w:abstractNumId="25" w15:restartNumberingAfterBreak="0">
     <w:nsid w:val="75D67228"/>
     <w:multiLevelType w:val="hybridMultilevel"/>
     <w:tmpl w:val="011870C4"/>
@@ -8753,7 +11247,7 @@
       </w:rPr>
     </w:lvl>
   </w:abstractNum>
-  <w:abstractNum w:abstractNumId="23" w15:restartNumberingAfterBreak="0">
+  <w:abstractNum w:abstractNumId="26" w15:restartNumberingAfterBreak="0">
     <w:nsid w:val="767E0E6C"/>
     <w:multiLevelType w:val="hybridMultilevel"/>
     <w:tmpl w:val="DEAADD2E"/>
@@ -8866,7 +11360,7 @@
       </w:rPr>
     </w:lvl>
   </w:abstractNum>
-  <w:abstractNum w:abstractNumId="24" w15:restartNumberingAfterBreak="0">
+  <w:abstractNum w:abstractNumId="27" w15:restartNumberingAfterBreak="0">
     <w:nsid w:val="76835B2F"/>
     <w:multiLevelType w:val="hybridMultilevel"/>
     <w:tmpl w:val="B362673E"/>
@@ -8979,7 +11473,7 @@
       </w:rPr>
     </w:lvl>
   </w:abstractNum>
-  <w:abstractNum w:abstractNumId="25" w15:restartNumberingAfterBreak="0">
+  <w:abstractNum w:abstractNumId="28" w15:restartNumberingAfterBreak="0">
     <w:nsid w:val="7E137879"/>
     <w:multiLevelType w:val="hybridMultilevel"/>
     <w:tmpl w:val="3AA8BC72"/>
@@ -9093,82 +11587,91 @@
     </w:lvl>
   </w:abstractNum>
   <w:num w:numId="1">
-    <w:abstractNumId w:val="8"/>
+    <w:abstractNumId w:val="9"/>
   </w:num>
   <w:num w:numId="2">
-    <w:abstractNumId w:val="4"/>
+    <w:abstractNumId w:val="5"/>
   </w:num>
   <w:num w:numId="3">
     <w:abstractNumId w:val="1"/>
   </w:num>
   <w:num w:numId="4">
+    <w:abstractNumId w:val="7"/>
+  </w:num>
+  <w:num w:numId="5">
+    <w:abstractNumId w:val="11"/>
+  </w:num>
+  <w:num w:numId="6">
+    <w:abstractNumId w:val="16"/>
+  </w:num>
+  <w:num w:numId="7">
+    <w:abstractNumId w:val="8"/>
+  </w:num>
+  <w:num w:numId="8">
+    <w:abstractNumId w:val="18"/>
+  </w:num>
+  <w:num w:numId="9">
+    <w:abstractNumId w:val="13"/>
+  </w:num>
+  <w:num w:numId="10">
+    <w:abstractNumId w:val="10"/>
+  </w:num>
+  <w:num w:numId="11">
+    <w:abstractNumId w:val="26"/>
+  </w:num>
+  <w:num w:numId="12">
+    <w:abstractNumId w:val="14"/>
+  </w:num>
+  <w:num w:numId="13">
     <w:abstractNumId w:val="6"/>
   </w:num>
-  <w:num w:numId="5">
-    <w:abstractNumId w:val="10"/>
+  <w:num w:numId="14">
+    <w:abstractNumId w:val="25"/>
   </w:num>
-  <w:num w:numId="6">
+  <w:num w:numId="15">
     <w:abstractNumId w:val="15"/>
   </w:num>
-  <w:num w:numId="7">
-    <w:abstractNumId w:val="7"/>
+  <w:num w:numId="16">
+    <w:abstractNumId w:val="19"/>
   </w:num>
-  <w:num w:numId="8">
+  <w:num w:numId="17">
     <w:abstractNumId w:val="17"/>
   </w:num>
-  <w:num w:numId="9">
-    <w:abstractNumId w:val="12"/>
-  </w:num>
-  <w:num w:numId="10">
-    <w:abstractNumId w:val="9"/>
-  </w:num>
-  <w:num w:numId="11">
+  <w:num w:numId="18">
     <w:abstractNumId w:val="23"/>
   </w:num>
-  <w:num w:numId="12">
-    <w:abstractNumId w:val="13"/>
+  <w:num w:numId="19">
+    <w:abstractNumId w:val="3"/>
   </w:num>
-  <w:num w:numId="13">
-    <w:abstractNumId w:val="5"/>
+  <w:num w:numId="20">
+    <w:abstractNumId w:val="20"/>
   </w:num>
-  <w:num w:numId="14">
+  <w:num w:numId="21">
     <w:abstractNumId w:val="22"/>
   </w:num>
-  <w:num w:numId="15">
-    <w:abstractNumId w:val="14"/>
-  </w:num>
-  <w:num w:numId="16">
-    <w:abstractNumId w:val="18"/>
-  </w:num>
-  <w:num w:numId="17">
-    <w:abstractNumId w:val="16"/>
-  </w:num>
-  <w:num w:numId="18">
-    <w:abstractNumId w:val="21"/>
-  </w:num>
-  <w:num w:numId="19">
-    <w:abstractNumId w:val="2"/>
-  </w:num>
-  <w:num w:numId="20">
-    <w:abstractNumId w:val="19"/>
-  </w:num>
-  <w:num w:numId="21">
-    <w:abstractNumId w:val="20"/>
-  </w:num>
   <w:num w:numId="22">
-    <w:abstractNumId w:val="25"/>
+    <w:abstractNumId w:val="28"/>
   </w:num>
   <w:num w:numId="23">
     <w:abstractNumId w:val="0"/>
   </w:num>
   <w:num w:numId="24">
+    <w:abstractNumId w:val="27"/>
+  </w:num>
+  <w:num w:numId="25">
+    <w:abstractNumId w:val="12"/>
+  </w:num>
+  <w:num w:numId="26">
+    <w:abstractNumId w:val="4"/>
+  </w:num>
+  <w:num w:numId="27">
     <w:abstractNumId w:val="24"/>
   </w:num>
-  <w:num w:numId="25">
-    <w:abstractNumId w:val="11"/>
+  <w:num w:numId="28">
+    <w:abstractNumId w:val="21"/>
   </w:num>
-  <w:num w:numId="26">
-    <w:abstractNumId w:val="3"/>
+  <w:num w:numId="29">
+    <w:abstractNumId w:val="2"/>
   </w:num>
 </w:numbering>
 </file>
@@ -9867,6 +12370,13 @@
     <w:pitch w:val="variable"/>
     <w:sig w:usb0="E4002EFF" w:usb1="C000E47F" w:usb2="00000009" w:usb3="00000000" w:csb0="000001FF" w:csb1="00000000"/>
   </w:font>
+  <w:font w:name="Trebuchet MS">
+    <w:panose1 w:val="020B0603020202020204"/>
+    <w:charset w:val="00"/>
+    <w:family w:val="swiss"/>
+    <w:pitch w:val="variable"/>
+    <w:sig w:usb0="00000687" w:usb1="00000000" w:usb2="00000000" w:usb3="00000000" w:csb0="0000009F" w:csb1="00000000"/>
+  </w:font>
   <w:font w:name="Calibri Light">
     <w:panose1 w:val="020F0302020204030204"/>
     <w:charset w:val="00"/>
@@ -9894,7 +12404,6 @@
   <w:rsids>
     <w:rsidRoot w:val="002011BA"/>
     <w:rsid w:val="002011BA"/>
-    <w:rsid w:val="005B4753"/>
   </w:rsids>
   <m:mathPr>
     <m:mathFont m:val="Cambria Math"/>

</xml_diff>